<commit_message>
Ajoiut Fichier Sprint 2 et 3
</commit_message>
<xml_diff>
--- a/ProductBacklog.docx
+++ b/ProductBacklog.docx
@@ -1,6 +1,6 @@
 
 <file path=word/document.xml><?xml version="1.0" encoding="utf-8"?>
-<w:document xmlns:ve="http://schemas.openxmlformats.org/markup-compatibility/2006" xmlns:o="urn:schemas-microsoft-com:office:office" xmlns:r="http://schemas.openxmlformats.org/officeDocument/2006/relationships" xmlns:m="http://schemas.openxmlformats.org/officeDocument/2006/math" xmlns:v="urn:schemas-microsoft-com:vml" xmlns:wp="http://schemas.openxmlformats.org/drawingml/2006/wordprocessingDrawing" xmlns:w10="urn:schemas-microsoft-com:office:word" xmlns:w="http://schemas.openxmlformats.org/wordprocessingml/2006/main" xmlns:wne="http://schemas.microsoft.com/office/word/2006/wordml">
+<w:document xmlns:wpc="http://schemas.microsoft.com/office/word/2010/wordprocessingCanvas" xmlns:mc="http://schemas.openxmlformats.org/markup-compatibility/2006" xmlns:o="urn:schemas-microsoft-com:office:office" xmlns:r="http://schemas.openxmlformats.org/officeDocument/2006/relationships" xmlns:m="http://schemas.openxmlformats.org/officeDocument/2006/math" xmlns:v="urn:schemas-microsoft-com:vml" xmlns:wp14="http://schemas.microsoft.com/office/word/2010/wordprocessingDrawing" xmlns:wp="http://schemas.openxmlformats.org/drawingml/2006/wordprocessingDrawing" xmlns:w10="urn:schemas-microsoft-com:office:word" xmlns:w="http://schemas.openxmlformats.org/wordprocessingml/2006/main" xmlns:w14="http://schemas.microsoft.com/office/word/2010/wordml" xmlns:wpg="http://schemas.microsoft.com/office/word/2010/wordprocessingGroup" xmlns:wpi="http://schemas.microsoft.com/office/word/2010/wordprocessingInk" xmlns:wne="http://schemas.microsoft.com/office/word/2006/wordml" xmlns:wps="http://schemas.microsoft.com/office/word/2010/wordprocessingShape" mc:Ignorable="w14 wp14">
   <w:body>
     <w:p>
       <w:pPr>
@@ -31,7 +31,7 @@
         <w:tblStyle w:val="GridTable4"/>
         <w:tblW w:w="0" w:type="auto"/>
         <w:tblLayout w:type="fixed"/>
-        <w:tblLook w:val="04A0"/>
+        <w:tblLook w:val="04A0" w:firstRow="1" w:lastRow="0" w:firstColumn="1" w:lastColumn="0" w:noHBand="0" w:noVBand="1"/>
       </w:tblPr>
       <w:tblGrid>
         <w:gridCol w:w="480"/>
@@ -43,12 +43,12 @@
       </w:tblGrid>
       <w:tr>
         <w:trPr>
-          <w:cnfStyle w:val="100000000000"/>
+          <w:cnfStyle w:val="100000000000" w:firstRow="1" w:lastRow="0" w:firstColumn="0" w:lastColumn="0" w:oddVBand="0" w:evenVBand="0" w:oddHBand="0" w:evenHBand="0" w:firstRowFirstColumn="0" w:firstRowLastColumn="0" w:lastRowFirstColumn="0" w:lastRowLastColumn="0"/>
           <w:trHeight w:val="300"/>
         </w:trPr>
         <w:tc>
           <w:tcPr>
-            <w:cnfStyle w:val="001000000000"/>
+            <w:cnfStyle w:val="001000000000" w:firstRow="0" w:lastRow="0" w:firstColumn="1" w:lastColumn="0" w:oddVBand="0" w:evenVBand="0" w:oddHBand="0" w:evenHBand="0" w:firstRowFirstColumn="0" w:firstRowLastColumn="0" w:lastRowFirstColumn="0" w:lastRowLastColumn="0"/>
             <w:tcW w:w="480" w:type="dxa"/>
             <w:noWrap/>
             <w:hideMark/>
@@ -77,7 +77,7 @@
           </w:tcPr>
           <w:p>
             <w:pPr>
-              <w:cnfStyle w:val="100000000000"/>
+              <w:cnfStyle w:val="100000000000" w:firstRow="1" w:lastRow="0" w:firstColumn="0" w:lastColumn="0" w:oddVBand="0" w:evenVBand="0" w:oddHBand="0" w:evenHBand="0" w:firstRowFirstColumn="0" w:firstRowLastColumn="0" w:lastRowFirstColumn="0" w:lastRowLastColumn="0"/>
               <w:rPr>
                 <w:rFonts w:ascii="Calibri" w:eastAsia="Times New Roman" w:hAnsi="Calibri" w:cs="Times New Roman"/>
                 <w:lang w:eastAsia="fr-CA"/>
@@ -100,7 +100,7 @@
           </w:tcPr>
           <w:p>
             <w:pPr>
-              <w:cnfStyle w:val="100000000000"/>
+              <w:cnfStyle w:val="100000000000" w:firstRow="1" w:lastRow="0" w:firstColumn="0" w:lastColumn="0" w:oddVBand="0" w:evenVBand="0" w:oddHBand="0" w:evenHBand="0" w:firstRowFirstColumn="0" w:firstRowLastColumn="0" w:lastRowFirstColumn="0" w:lastRowLastColumn="0"/>
               <w:rPr>
                 <w:rFonts w:ascii="Calibri" w:eastAsia="Times New Roman" w:hAnsi="Calibri" w:cs="Times New Roman"/>
                 <w:lang w:eastAsia="fr-CA"/>
@@ -123,7 +123,7 @@
           </w:tcPr>
           <w:p>
             <w:pPr>
-              <w:cnfStyle w:val="100000000000"/>
+              <w:cnfStyle w:val="100000000000" w:firstRow="1" w:lastRow="0" w:firstColumn="0" w:lastColumn="0" w:oddVBand="0" w:evenVBand="0" w:oddHBand="0" w:evenHBand="0" w:firstRowFirstColumn="0" w:firstRowLastColumn="0" w:lastRowFirstColumn="0" w:lastRowLastColumn="0"/>
               <w:rPr>
                 <w:rFonts w:ascii="Calibri" w:eastAsia="Times New Roman" w:hAnsi="Calibri" w:cs="Times New Roman"/>
                 <w:lang w:eastAsia="fr-CA"/>
@@ -146,7 +146,7 @@
           </w:tcPr>
           <w:p>
             <w:pPr>
-              <w:cnfStyle w:val="100000000000"/>
+              <w:cnfStyle w:val="100000000000" w:firstRow="1" w:lastRow="0" w:firstColumn="0" w:lastColumn="0" w:oddVBand="0" w:evenVBand="0" w:oddHBand="0" w:evenHBand="0" w:firstRowFirstColumn="0" w:firstRowLastColumn="0" w:lastRowFirstColumn="0" w:lastRowLastColumn="0"/>
               <w:rPr>
                 <w:rFonts w:ascii="Calibri" w:eastAsia="Times New Roman" w:hAnsi="Calibri" w:cs="Times New Roman"/>
                 <w:lang w:eastAsia="fr-CA"/>
@@ -167,7 +167,7 @@
           </w:tcPr>
           <w:p>
             <w:pPr>
-              <w:cnfStyle w:val="100000000000"/>
+              <w:cnfStyle w:val="100000000000" w:firstRow="1" w:lastRow="0" w:firstColumn="0" w:lastColumn="0" w:oddVBand="0" w:evenVBand="0" w:oddHBand="0" w:evenHBand="0" w:firstRowFirstColumn="0" w:firstRowLastColumn="0" w:lastRowFirstColumn="0" w:lastRowLastColumn="0"/>
               <w:rPr>
                 <w:rFonts w:ascii="Calibri" w:eastAsia="Times New Roman" w:hAnsi="Calibri" w:cs="Times New Roman"/>
                 <w:lang w:eastAsia="fr-CA"/>
@@ -185,12 +185,12 @@
       </w:tr>
       <w:tr>
         <w:trPr>
-          <w:cnfStyle w:val="000000100000"/>
+          <w:cnfStyle w:val="000000100000" w:firstRow="0" w:lastRow="0" w:firstColumn="0" w:lastColumn="0" w:oddVBand="0" w:evenVBand="0" w:oddHBand="1" w:evenHBand="0" w:firstRowFirstColumn="0" w:firstRowLastColumn="0" w:lastRowFirstColumn="0" w:lastRowLastColumn="0"/>
           <w:trHeight w:val="300"/>
         </w:trPr>
         <w:tc>
           <w:tcPr>
-            <w:cnfStyle w:val="001000000000"/>
+            <w:cnfStyle w:val="001000000000" w:firstRow="0" w:lastRow="0" w:firstColumn="1" w:lastColumn="0" w:oddVBand="0" w:evenVBand="0" w:oddHBand="0" w:evenHBand="0" w:firstRowFirstColumn="0" w:firstRowLastColumn="0" w:lastRowFirstColumn="0" w:lastRowLastColumn="0"/>
             <w:tcW w:w="480" w:type="dxa"/>
             <w:noWrap/>
             <w:hideMark/>
@@ -221,7 +221,7 @@
           </w:tcPr>
           <w:p>
             <w:pPr>
-              <w:cnfStyle w:val="000000100000"/>
+              <w:cnfStyle w:val="000000100000" w:firstRow="0" w:lastRow="0" w:firstColumn="0" w:lastColumn="0" w:oddVBand="0" w:evenVBand="0" w:oddHBand="1" w:evenHBand="0" w:firstRowFirstColumn="0" w:firstRowLastColumn="0" w:lastRowFirstColumn="0" w:lastRowLastColumn="0"/>
               <w:rPr>
                 <w:rFonts w:ascii="Calibri" w:eastAsia="Times New Roman" w:hAnsi="Calibri" w:cs="Times New Roman"/>
                 <w:color w:val="000000"/>
@@ -246,7 +246,7 @@
           </w:tcPr>
           <w:p>
             <w:pPr>
-              <w:cnfStyle w:val="000000100000"/>
+              <w:cnfStyle w:val="000000100000" w:firstRow="0" w:lastRow="0" w:firstColumn="0" w:lastColumn="0" w:oddVBand="0" w:evenVBand="0" w:oddHBand="1" w:evenHBand="0" w:firstRowFirstColumn="0" w:firstRowLastColumn="0" w:lastRowFirstColumn="0" w:lastRowLastColumn="0"/>
               <w:rPr>
                 <w:rFonts w:ascii="Calibri" w:eastAsia="Times New Roman" w:hAnsi="Calibri" w:cs="Times New Roman"/>
                 <w:color w:val="000000"/>
@@ -264,7 +264,7 @@
           </w:p>
           <w:p>
             <w:pPr>
-              <w:cnfStyle w:val="000000100000"/>
+              <w:cnfStyle w:val="000000100000" w:firstRow="0" w:lastRow="0" w:firstColumn="0" w:lastColumn="0" w:oddVBand="0" w:evenVBand="0" w:oddHBand="1" w:evenHBand="0" w:firstRowFirstColumn="0" w:firstRowLastColumn="0" w:lastRowFirstColumn="0" w:lastRowLastColumn="0"/>
               <w:rPr>
                 <w:rFonts w:ascii="Calibri" w:eastAsia="Times New Roman" w:hAnsi="Calibri" w:cs="Times New Roman"/>
                 <w:color w:val="000000"/>
@@ -289,7 +289,7 @@
           </w:tcPr>
           <w:p>
             <w:pPr>
-              <w:cnfStyle w:val="000000100000"/>
+              <w:cnfStyle w:val="000000100000" w:firstRow="0" w:lastRow="0" w:firstColumn="0" w:lastColumn="0" w:oddVBand="0" w:evenVBand="0" w:oddHBand="1" w:evenHBand="0" w:firstRowFirstColumn="0" w:firstRowLastColumn="0" w:lastRowFirstColumn="0" w:lastRowLastColumn="0"/>
               <w:rPr>
                 <w:rFonts w:ascii="Calibri" w:eastAsia="Times New Roman" w:hAnsi="Calibri" w:cs="Times New Roman"/>
                 <w:color w:val="000000"/>
@@ -306,7 +306,7 @@
           </w:tcPr>
           <w:p>
             <w:pPr>
-              <w:cnfStyle w:val="000000100000"/>
+              <w:cnfStyle w:val="000000100000" w:firstRow="0" w:lastRow="0" w:firstColumn="0" w:lastColumn="0" w:oddVBand="0" w:evenVBand="0" w:oddHBand="1" w:evenHBand="0" w:firstRowFirstColumn="0" w:firstRowLastColumn="0" w:lastRowFirstColumn="0" w:lastRowLastColumn="0"/>
               <w:rPr>
                 <w:rFonts w:ascii="Times New Roman" w:eastAsia="Times New Roman" w:hAnsi="Times New Roman" w:cs="Times New Roman"/>
                 <w:sz w:val="20"/>
@@ -333,7 +333,7 @@
           <w:p>
             <w:pPr>
               <w:jc w:val="center"/>
-              <w:cnfStyle w:val="000000100000"/>
+              <w:cnfStyle w:val="000000100000" w:firstRow="0" w:lastRow="0" w:firstColumn="0" w:lastColumn="0" w:oddVBand="0" w:evenVBand="0" w:oddHBand="1" w:evenHBand="0" w:firstRowFirstColumn="0" w:firstRowLastColumn="0" w:lastRowFirstColumn="0" w:lastRowLastColumn="0"/>
               <w:rPr>
                 <w:rFonts w:ascii="Times New Roman" w:eastAsia="Times New Roman" w:hAnsi="Times New Roman" w:cs="Times New Roman"/>
                 <w:sz w:val="20"/>
@@ -359,7 +359,7 @@
         </w:trPr>
         <w:tc>
           <w:tcPr>
-            <w:cnfStyle w:val="001000000000"/>
+            <w:cnfStyle w:val="001000000000" w:firstRow="0" w:lastRow="0" w:firstColumn="1" w:lastColumn="0" w:oddVBand="0" w:evenVBand="0" w:oddHBand="0" w:evenHBand="0" w:firstRowFirstColumn="0" w:firstRowLastColumn="0" w:lastRowFirstColumn="0" w:lastRowLastColumn="0"/>
             <w:tcW w:w="480" w:type="dxa"/>
             <w:noWrap/>
             <w:hideMark/>
@@ -392,7 +392,7 @@
           </w:tcPr>
           <w:p>
             <w:pPr>
-              <w:cnfStyle w:val="000000000000"/>
+              <w:cnfStyle w:val="000000000000" w:firstRow="0" w:lastRow="0" w:firstColumn="0" w:lastColumn="0" w:oddVBand="0" w:evenVBand="0" w:oddHBand="0" w:evenHBand="0" w:firstRowFirstColumn="0" w:firstRowLastColumn="0" w:lastRowFirstColumn="0" w:lastRowLastColumn="0"/>
               <w:rPr>
                 <w:rFonts w:ascii="Calibri" w:eastAsia="Times New Roman" w:hAnsi="Calibri" w:cs="Times New Roman"/>
                 <w:color w:val="000000"/>
@@ -417,7 +417,7 @@
           </w:tcPr>
           <w:p>
             <w:pPr>
-              <w:cnfStyle w:val="000000000000"/>
+              <w:cnfStyle w:val="000000000000" w:firstRow="0" w:lastRow="0" w:firstColumn="0" w:lastColumn="0" w:oddVBand="0" w:evenVBand="0" w:oddHBand="0" w:evenHBand="0" w:firstRowFirstColumn="0" w:firstRowLastColumn="0" w:lastRowFirstColumn="0" w:lastRowLastColumn="0"/>
               <w:rPr>
                 <w:rFonts w:ascii="Calibri" w:eastAsia="Times New Roman" w:hAnsi="Calibri" w:cs="Times New Roman"/>
                 <w:color w:val="000000"/>
@@ -442,7 +442,7 @@
           </w:tcPr>
           <w:p>
             <w:pPr>
-              <w:cnfStyle w:val="000000000000"/>
+              <w:cnfStyle w:val="000000000000" w:firstRow="0" w:lastRow="0" w:firstColumn="0" w:lastColumn="0" w:oddVBand="0" w:evenVBand="0" w:oddHBand="0" w:evenHBand="0" w:firstRowFirstColumn="0" w:firstRowLastColumn="0" w:lastRowFirstColumn="0" w:lastRowLastColumn="0"/>
               <w:rPr>
                 <w:rFonts w:ascii="Calibri" w:eastAsia="Times New Roman" w:hAnsi="Calibri" w:cs="Times New Roman"/>
                 <w:color w:val="000000"/>
@@ -489,7 +489,7 @@
           </w:tcPr>
           <w:p>
             <w:pPr>
-              <w:cnfStyle w:val="000000000000"/>
+              <w:cnfStyle w:val="000000000000" w:firstRow="0" w:lastRow="0" w:firstColumn="0" w:lastColumn="0" w:oddVBand="0" w:evenVBand="0" w:oddHBand="0" w:evenHBand="0" w:firstRowFirstColumn="0" w:firstRowLastColumn="0" w:lastRowFirstColumn="0" w:lastRowLastColumn="0"/>
               <w:rPr>
                 <w:rFonts w:ascii="Calibri" w:eastAsia="Times New Roman" w:hAnsi="Calibri" w:cs="Times New Roman"/>
                 <w:color w:val="000000"/>
@@ -515,7 +515,7 @@
           <w:p>
             <w:pPr>
               <w:jc w:val="center"/>
-              <w:cnfStyle w:val="000000000000"/>
+              <w:cnfStyle w:val="000000000000" w:firstRow="0" w:lastRow="0" w:firstColumn="0" w:lastColumn="0" w:oddVBand="0" w:evenVBand="0" w:oddHBand="0" w:evenHBand="0" w:firstRowFirstColumn="0" w:firstRowLastColumn="0" w:lastRowFirstColumn="0" w:lastRowLastColumn="0"/>
               <w:rPr>
                 <w:rFonts w:ascii="Times New Roman" w:eastAsia="Times New Roman" w:hAnsi="Times New Roman" w:cs="Times New Roman"/>
                 <w:sz w:val="20"/>
@@ -537,12 +537,12 @@
       </w:tr>
       <w:tr>
         <w:trPr>
-          <w:cnfStyle w:val="000000100000"/>
+          <w:cnfStyle w:val="000000100000" w:firstRow="0" w:lastRow="0" w:firstColumn="0" w:lastColumn="0" w:oddVBand="0" w:evenVBand="0" w:oddHBand="1" w:evenHBand="0" w:firstRowFirstColumn="0" w:firstRowLastColumn="0" w:lastRowFirstColumn="0" w:lastRowLastColumn="0"/>
           <w:trHeight w:val="300"/>
         </w:trPr>
         <w:tc>
           <w:tcPr>
-            <w:cnfStyle w:val="001000000000"/>
+            <w:cnfStyle w:val="001000000000" w:firstRow="0" w:lastRow="0" w:firstColumn="1" w:lastColumn="0" w:oddVBand="0" w:evenVBand="0" w:oddHBand="0" w:evenHBand="0" w:firstRowFirstColumn="0" w:firstRowLastColumn="0" w:lastRowFirstColumn="0" w:lastRowLastColumn="0"/>
             <w:tcW w:w="480" w:type="dxa"/>
             <w:noWrap/>
             <w:hideMark/>
@@ -573,7 +573,7 @@
           </w:tcPr>
           <w:p>
             <w:pPr>
-              <w:cnfStyle w:val="000000100000"/>
+              <w:cnfStyle w:val="000000100000" w:firstRow="0" w:lastRow="0" w:firstColumn="0" w:lastColumn="0" w:oddVBand="0" w:evenVBand="0" w:oddHBand="1" w:evenHBand="0" w:firstRowFirstColumn="0" w:firstRowLastColumn="0" w:lastRowFirstColumn="0" w:lastRowLastColumn="0"/>
               <w:rPr>
                 <w:rFonts w:ascii="Calibri" w:eastAsia="Times New Roman" w:hAnsi="Calibri" w:cs="Times New Roman"/>
                 <w:color w:val="000000"/>
@@ -598,7 +598,7 @@
           </w:tcPr>
           <w:p>
             <w:pPr>
-              <w:cnfStyle w:val="000000100000"/>
+              <w:cnfStyle w:val="000000100000" w:firstRow="0" w:lastRow="0" w:firstColumn="0" w:lastColumn="0" w:oddVBand="0" w:evenVBand="0" w:oddHBand="1" w:evenHBand="0" w:firstRowFirstColumn="0" w:firstRowLastColumn="0" w:lastRowFirstColumn="0" w:lastRowLastColumn="0"/>
               <w:rPr>
                 <w:rFonts w:ascii="Calibri" w:eastAsia="Times New Roman" w:hAnsi="Calibri" w:cs="Times New Roman"/>
                 <w:color w:val="000000"/>
@@ -623,7 +623,7 @@
           </w:tcPr>
           <w:p>
             <w:pPr>
-              <w:cnfStyle w:val="000000100000"/>
+              <w:cnfStyle w:val="000000100000" w:firstRow="0" w:lastRow="0" w:firstColumn="0" w:lastColumn="0" w:oddVBand="0" w:evenVBand="0" w:oddHBand="1" w:evenHBand="0" w:firstRowFirstColumn="0" w:firstRowLastColumn="0" w:lastRowFirstColumn="0" w:lastRowLastColumn="0"/>
               <w:rPr>
                 <w:rFonts w:ascii="Calibri" w:eastAsia="Times New Roman" w:hAnsi="Calibri" w:cs="Times New Roman"/>
                 <w:color w:val="000000"/>
@@ -640,7 +640,7 @@
           </w:tcPr>
           <w:p>
             <w:pPr>
-              <w:cnfStyle w:val="000000100000"/>
+              <w:cnfStyle w:val="000000100000" w:firstRow="0" w:lastRow="0" w:firstColumn="0" w:lastColumn="0" w:oddVBand="0" w:evenVBand="0" w:oddHBand="1" w:evenHBand="0" w:firstRowFirstColumn="0" w:firstRowLastColumn="0" w:lastRowFirstColumn="0" w:lastRowLastColumn="0"/>
               <w:rPr>
                 <w:rFonts w:ascii="Times New Roman" w:eastAsia="Times New Roman" w:hAnsi="Times New Roman" w:cs="Times New Roman"/>
                 <w:sz w:val="20"/>
@@ -658,7 +658,7 @@
           <w:p>
             <w:pPr>
               <w:jc w:val="center"/>
-              <w:cnfStyle w:val="000000100000"/>
+              <w:cnfStyle w:val="000000100000" w:firstRow="0" w:lastRow="0" w:firstColumn="0" w:lastColumn="0" w:oddVBand="0" w:evenVBand="0" w:oddHBand="1" w:evenHBand="0" w:firstRowFirstColumn="0" w:firstRowLastColumn="0" w:lastRowFirstColumn="0" w:lastRowLastColumn="0"/>
               <w:rPr>
                 <w:rFonts w:ascii="Times New Roman" w:eastAsia="Times New Roman" w:hAnsi="Times New Roman" w:cs="Times New Roman"/>
                 <w:sz w:val="20"/>
@@ -684,7 +684,7 @@
         </w:trPr>
         <w:tc>
           <w:tcPr>
-            <w:cnfStyle w:val="001000000000"/>
+            <w:cnfStyle w:val="001000000000" w:firstRow="0" w:lastRow="0" w:firstColumn="1" w:lastColumn="0" w:oddVBand="0" w:evenVBand="0" w:oddHBand="0" w:evenHBand="0" w:firstRowFirstColumn="0" w:firstRowLastColumn="0" w:lastRowFirstColumn="0" w:lastRowLastColumn="0"/>
             <w:tcW w:w="480" w:type="dxa"/>
             <w:noWrap/>
             <w:hideMark/>
@@ -717,7 +717,7 @@
           </w:tcPr>
           <w:p>
             <w:pPr>
-              <w:cnfStyle w:val="000000000000"/>
+              <w:cnfStyle w:val="000000000000" w:firstRow="0" w:lastRow="0" w:firstColumn="0" w:lastColumn="0" w:oddVBand="0" w:evenVBand="0" w:oddHBand="0" w:evenHBand="0" w:firstRowFirstColumn="0" w:firstRowLastColumn="0" w:lastRowFirstColumn="0" w:lastRowLastColumn="0"/>
               <w:rPr>
                 <w:rFonts w:ascii="Calibri" w:eastAsia="Times New Roman" w:hAnsi="Calibri" w:cs="Times New Roman"/>
                 <w:color w:val="000000"/>
@@ -742,7 +742,7 @@
           </w:tcPr>
           <w:p>
             <w:pPr>
-              <w:cnfStyle w:val="000000000000"/>
+              <w:cnfStyle w:val="000000000000" w:firstRow="0" w:lastRow="0" w:firstColumn="0" w:lastColumn="0" w:oddVBand="0" w:evenVBand="0" w:oddHBand="0" w:evenHBand="0" w:firstRowFirstColumn="0" w:firstRowLastColumn="0" w:lastRowFirstColumn="0" w:lastRowLastColumn="0"/>
               <w:rPr>
                 <w:rFonts w:ascii="Calibri" w:eastAsia="Times New Roman" w:hAnsi="Calibri" w:cs="Times New Roman"/>
                 <w:color w:val="000000"/>
@@ -767,7 +767,7 @@
           </w:tcPr>
           <w:p>
             <w:pPr>
-              <w:cnfStyle w:val="000000000000"/>
+              <w:cnfStyle w:val="000000000000" w:firstRow="0" w:lastRow="0" w:firstColumn="0" w:lastColumn="0" w:oddVBand="0" w:evenVBand="0" w:oddHBand="0" w:evenHBand="0" w:firstRowFirstColumn="0" w:firstRowLastColumn="0" w:lastRowFirstColumn="0" w:lastRowLastColumn="0"/>
               <w:rPr>
                 <w:rFonts w:ascii="Calibri" w:eastAsia="Times New Roman" w:hAnsi="Calibri" w:cs="Times New Roman"/>
                 <w:color w:val="000000"/>
@@ -784,7 +784,7 @@
           </w:tcPr>
           <w:p>
             <w:pPr>
-              <w:cnfStyle w:val="000000000000"/>
+              <w:cnfStyle w:val="000000000000" w:firstRow="0" w:lastRow="0" w:firstColumn="0" w:lastColumn="0" w:oddVBand="0" w:evenVBand="0" w:oddHBand="0" w:evenHBand="0" w:firstRowFirstColumn="0" w:firstRowLastColumn="0" w:lastRowFirstColumn="0" w:lastRowLastColumn="0"/>
               <w:rPr>
                 <w:rFonts w:ascii="Times New Roman" w:eastAsia="Times New Roman" w:hAnsi="Times New Roman" w:cs="Times New Roman"/>
                 <w:sz w:val="20"/>
@@ -802,7 +802,7 @@
           <w:p>
             <w:pPr>
               <w:jc w:val="center"/>
-              <w:cnfStyle w:val="000000000000"/>
+              <w:cnfStyle w:val="000000000000" w:firstRow="0" w:lastRow="0" w:firstColumn="0" w:lastColumn="0" w:oddVBand="0" w:evenVBand="0" w:oddHBand="0" w:evenHBand="0" w:firstRowFirstColumn="0" w:firstRowLastColumn="0" w:lastRowFirstColumn="0" w:lastRowLastColumn="0"/>
               <w:rPr>
                 <w:rFonts w:ascii="Times New Roman" w:eastAsia="Times New Roman" w:hAnsi="Times New Roman" w:cs="Times New Roman"/>
                 <w:sz w:val="20"/>
@@ -824,12 +824,12 @@
       </w:tr>
       <w:tr>
         <w:trPr>
-          <w:cnfStyle w:val="000000100000"/>
+          <w:cnfStyle w:val="000000100000" w:firstRow="0" w:lastRow="0" w:firstColumn="0" w:lastColumn="0" w:oddVBand="0" w:evenVBand="0" w:oddHBand="1" w:evenHBand="0" w:firstRowFirstColumn="0" w:firstRowLastColumn="0" w:lastRowFirstColumn="0" w:lastRowLastColumn="0"/>
           <w:trHeight w:val="300"/>
         </w:trPr>
         <w:tc>
           <w:tcPr>
-            <w:cnfStyle w:val="001000000000"/>
+            <w:cnfStyle w:val="001000000000" w:firstRow="0" w:lastRow="0" w:firstColumn="1" w:lastColumn="0" w:oddVBand="0" w:evenVBand="0" w:oddHBand="0" w:evenHBand="0" w:firstRowFirstColumn="0" w:firstRowLastColumn="0" w:lastRowFirstColumn="0" w:lastRowLastColumn="0"/>
             <w:tcW w:w="480" w:type="dxa"/>
             <w:noWrap/>
             <w:hideMark/>
@@ -862,7 +862,7 @@
           </w:tcPr>
           <w:p>
             <w:pPr>
-              <w:cnfStyle w:val="000000100000"/>
+              <w:cnfStyle w:val="000000100000" w:firstRow="0" w:lastRow="0" w:firstColumn="0" w:lastColumn="0" w:oddVBand="0" w:evenVBand="0" w:oddHBand="1" w:evenHBand="0" w:firstRowFirstColumn="0" w:firstRowLastColumn="0" w:lastRowFirstColumn="0" w:lastRowLastColumn="0"/>
               <w:rPr>
                 <w:rFonts w:ascii="Calibri" w:eastAsia="Times New Roman" w:hAnsi="Calibri" w:cs="Times New Roman"/>
                 <w:color w:val="000000"/>
@@ -887,7 +887,7 @@
           </w:tcPr>
           <w:p>
             <w:pPr>
-              <w:cnfStyle w:val="000000100000"/>
+              <w:cnfStyle w:val="000000100000" w:firstRow="0" w:lastRow="0" w:firstColumn="0" w:lastColumn="0" w:oddVBand="0" w:evenVBand="0" w:oddHBand="1" w:evenHBand="0" w:firstRowFirstColumn="0" w:firstRowLastColumn="0" w:lastRowFirstColumn="0" w:lastRowLastColumn="0"/>
               <w:rPr>
                 <w:rFonts w:ascii="Calibri" w:eastAsia="Times New Roman" w:hAnsi="Calibri" w:cs="Times New Roman"/>
                 <w:color w:val="000000"/>
@@ -912,7 +912,7 @@
           </w:tcPr>
           <w:p>
             <w:pPr>
-              <w:cnfStyle w:val="000000100000"/>
+              <w:cnfStyle w:val="000000100000" w:firstRow="0" w:lastRow="0" w:firstColumn="0" w:lastColumn="0" w:oddVBand="0" w:evenVBand="0" w:oddHBand="1" w:evenHBand="0" w:firstRowFirstColumn="0" w:firstRowLastColumn="0" w:lastRowFirstColumn="0" w:lastRowLastColumn="0"/>
               <w:rPr>
                 <w:rFonts w:ascii="Calibri" w:eastAsia="Times New Roman" w:hAnsi="Calibri" w:cs="Times New Roman"/>
                 <w:color w:val="000000"/>
@@ -929,7 +929,7 @@
           </w:tcPr>
           <w:p>
             <w:pPr>
-              <w:cnfStyle w:val="000000100000"/>
+              <w:cnfStyle w:val="000000100000" w:firstRow="0" w:lastRow="0" w:firstColumn="0" w:lastColumn="0" w:oddVBand="0" w:evenVBand="0" w:oddHBand="1" w:evenHBand="0" w:firstRowFirstColumn="0" w:firstRowLastColumn="0" w:lastRowFirstColumn="0" w:lastRowLastColumn="0"/>
               <w:rPr>
                 <w:rFonts w:ascii="Times New Roman" w:eastAsia="Times New Roman" w:hAnsi="Times New Roman" w:cs="Times New Roman"/>
                 <w:sz w:val="20"/>
@@ -947,7 +947,7 @@
           <w:p>
             <w:pPr>
               <w:jc w:val="center"/>
-              <w:cnfStyle w:val="000000100000"/>
+              <w:cnfStyle w:val="000000100000" w:firstRow="0" w:lastRow="0" w:firstColumn="0" w:lastColumn="0" w:oddVBand="0" w:evenVBand="0" w:oddHBand="1" w:evenHBand="0" w:firstRowFirstColumn="0" w:firstRowLastColumn="0" w:lastRowFirstColumn="0" w:lastRowLastColumn="0"/>
               <w:rPr>
                 <w:rFonts w:ascii="Times New Roman" w:eastAsia="Times New Roman" w:hAnsi="Times New Roman" w:cs="Times New Roman"/>
                 <w:sz w:val="20"/>
@@ -973,7 +973,7 @@
         </w:trPr>
         <w:tc>
           <w:tcPr>
-            <w:cnfStyle w:val="001000000000"/>
+            <w:cnfStyle w:val="001000000000" w:firstRow="0" w:lastRow="0" w:firstColumn="1" w:lastColumn="0" w:oddVBand="0" w:evenVBand="0" w:oddHBand="0" w:evenHBand="0" w:firstRowFirstColumn="0" w:firstRowLastColumn="0" w:lastRowFirstColumn="0" w:lastRowLastColumn="0"/>
             <w:tcW w:w="480" w:type="dxa"/>
             <w:noWrap/>
             <w:hideMark/>
@@ -1006,7 +1006,7 @@
           </w:tcPr>
           <w:p>
             <w:pPr>
-              <w:cnfStyle w:val="000000000000"/>
+              <w:cnfStyle w:val="000000000000" w:firstRow="0" w:lastRow="0" w:firstColumn="0" w:lastColumn="0" w:oddVBand="0" w:evenVBand="0" w:oddHBand="0" w:evenHBand="0" w:firstRowFirstColumn="0" w:firstRowLastColumn="0" w:lastRowFirstColumn="0" w:lastRowLastColumn="0"/>
               <w:rPr>
                 <w:rFonts w:ascii="Calibri" w:eastAsia="Times New Roman" w:hAnsi="Calibri" w:cs="Times New Roman"/>
                 <w:color w:val="000000"/>
@@ -1031,7 +1031,7 @@
           </w:tcPr>
           <w:p>
             <w:pPr>
-              <w:cnfStyle w:val="000000000000"/>
+              <w:cnfStyle w:val="000000000000" w:firstRow="0" w:lastRow="0" w:firstColumn="0" w:lastColumn="0" w:oddVBand="0" w:evenVBand="0" w:oddHBand="0" w:evenHBand="0" w:firstRowFirstColumn="0" w:firstRowLastColumn="0" w:lastRowFirstColumn="0" w:lastRowLastColumn="0"/>
               <w:rPr>
                 <w:rFonts w:ascii="Calibri" w:eastAsia="Times New Roman" w:hAnsi="Calibri" w:cs="Times New Roman"/>
                 <w:color w:val="000000"/>
@@ -1056,7 +1056,7 @@
           </w:tcPr>
           <w:p>
             <w:pPr>
-              <w:cnfStyle w:val="000000000000"/>
+              <w:cnfStyle w:val="000000000000" w:firstRow="0" w:lastRow="0" w:firstColumn="0" w:lastColumn="0" w:oddVBand="0" w:evenVBand="0" w:oddHBand="0" w:evenHBand="0" w:firstRowFirstColumn="0" w:firstRowLastColumn="0" w:lastRowFirstColumn="0" w:lastRowLastColumn="0"/>
               <w:rPr>
                 <w:rFonts w:ascii="Calibri" w:eastAsia="Times New Roman" w:hAnsi="Calibri" w:cs="Times New Roman"/>
                 <w:color w:val="000000"/>
@@ -1073,7 +1073,7 @@
           </w:tcPr>
           <w:p>
             <w:pPr>
-              <w:cnfStyle w:val="000000000000"/>
+              <w:cnfStyle w:val="000000000000" w:firstRow="0" w:lastRow="0" w:firstColumn="0" w:lastColumn="0" w:oddVBand="0" w:evenVBand="0" w:oddHBand="0" w:evenHBand="0" w:firstRowFirstColumn="0" w:firstRowLastColumn="0" w:lastRowFirstColumn="0" w:lastRowLastColumn="0"/>
               <w:rPr>
                 <w:rFonts w:ascii="Times New Roman" w:eastAsia="Times New Roman" w:hAnsi="Times New Roman" w:cs="Times New Roman"/>
                 <w:sz w:val="20"/>
@@ -1091,7 +1091,7 @@
           <w:p>
             <w:pPr>
               <w:jc w:val="center"/>
-              <w:cnfStyle w:val="000000000000"/>
+              <w:cnfStyle w:val="000000000000" w:firstRow="0" w:lastRow="0" w:firstColumn="0" w:lastColumn="0" w:oddVBand="0" w:evenVBand="0" w:oddHBand="0" w:evenHBand="0" w:firstRowFirstColumn="0" w:firstRowLastColumn="0" w:lastRowFirstColumn="0" w:lastRowLastColumn="0"/>
               <w:rPr>
                 <w:rFonts w:ascii="Times New Roman" w:eastAsia="Times New Roman" w:hAnsi="Times New Roman" w:cs="Times New Roman"/>
                 <w:sz w:val="20"/>
@@ -1113,12 +1113,12 @@
       </w:tr>
       <w:tr>
         <w:trPr>
-          <w:cnfStyle w:val="000000100000"/>
+          <w:cnfStyle w:val="000000100000" w:firstRow="0" w:lastRow="0" w:firstColumn="0" w:lastColumn="0" w:oddVBand="0" w:evenVBand="0" w:oddHBand="1" w:evenHBand="0" w:firstRowFirstColumn="0" w:firstRowLastColumn="0" w:lastRowFirstColumn="0" w:lastRowLastColumn="0"/>
           <w:trHeight w:val="300"/>
         </w:trPr>
         <w:tc>
           <w:tcPr>
-            <w:cnfStyle w:val="001000000000"/>
+            <w:cnfStyle w:val="001000000000" w:firstRow="0" w:lastRow="0" w:firstColumn="1" w:lastColumn="0" w:oddVBand="0" w:evenVBand="0" w:oddHBand="0" w:evenHBand="0" w:firstRowFirstColumn="0" w:firstRowLastColumn="0" w:lastRowFirstColumn="0" w:lastRowLastColumn="0"/>
             <w:tcW w:w="480" w:type="dxa"/>
             <w:noWrap/>
             <w:hideMark/>
@@ -1151,7 +1151,7 @@
           </w:tcPr>
           <w:p>
             <w:pPr>
-              <w:cnfStyle w:val="000000100000"/>
+              <w:cnfStyle w:val="000000100000" w:firstRow="0" w:lastRow="0" w:firstColumn="0" w:lastColumn="0" w:oddVBand="0" w:evenVBand="0" w:oddHBand="1" w:evenHBand="0" w:firstRowFirstColumn="0" w:firstRowLastColumn="0" w:lastRowFirstColumn="0" w:lastRowLastColumn="0"/>
               <w:rPr>
                 <w:rFonts w:ascii="Calibri" w:eastAsia="Times New Roman" w:hAnsi="Calibri" w:cs="Times New Roman"/>
                 <w:color w:val="000000"/>
@@ -1176,7 +1176,7 @@
           </w:tcPr>
           <w:p>
             <w:pPr>
-              <w:cnfStyle w:val="000000100000"/>
+              <w:cnfStyle w:val="000000100000" w:firstRow="0" w:lastRow="0" w:firstColumn="0" w:lastColumn="0" w:oddVBand="0" w:evenVBand="0" w:oddHBand="1" w:evenHBand="0" w:firstRowFirstColumn="0" w:firstRowLastColumn="0" w:lastRowFirstColumn="0" w:lastRowLastColumn="0"/>
               <w:rPr>
                 <w:rFonts w:ascii="Calibri" w:eastAsia="Times New Roman" w:hAnsi="Calibri" w:cs="Times New Roman"/>
                 <w:color w:val="000000"/>
@@ -1201,7 +1201,7 @@
           </w:tcPr>
           <w:p>
             <w:pPr>
-              <w:cnfStyle w:val="000000100000"/>
+              <w:cnfStyle w:val="000000100000" w:firstRow="0" w:lastRow="0" w:firstColumn="0" w:lastColumn="0" w:oddVBand="0" w:evenVBand="0" w:oddHBand="1" w:evenHBand="0" w:firstRowFirstColumn="0" w:firstRowLastColumn="0" w:lastRowFirstColumn="0" w:lastRowLastColumn="0"/>
               <w:rPr>
                 <w:rFonts w:ascii="Calibri" w:eastAsia="Times New Roman" w:hAnsi="Calibri" w:cs="Times New Roman"/>
                 <w:color w:val="000000"/>
@@ -1224,7 +1224,7 @@
           </w:tcPr>
           <w:p>
             <w:pPr>
-              <w:cnfStyle w:val="000000100000"/>
+              <w:cnfStyle w:val="000000100000" w:firstRow="0" w:lastRow="0" w:firstColumn="0" w:lastColumn="0" w:oddVBand="0" w:evenVBand="0" w:oddHBand="1" w:evenHBand="0" w:firstRowFirstColumn="0" w:firstRowLastColumn="0" w:lastRowFirstColumn="0" w:lastRowLastColumn="0"/>
               <w:rPr>
                 <w:rFonts w:ascii="Calibri" w:eastAsia="Times New Roman" w:hAnsi="Calibri" w:cs="Times New Roman"/>
                 <w:color w:val="000000"/>
@@ -1241,7 +1241,7 @@
           <w:p>
             <w:pPr>
               <w:jc w:val="center"/>
-              <w:cnfStyle w:val="000000100000"/>
+              <w:cnfStyle w:val="000000100000" w:firstRow="0" w:lastRow="0" w:firstColumn="0" w:lastColumn="0" w:oddVBand="0" w:evenVBand="0" w:oddHBand="1" w:evenHBand="0" w:firstRowFirstColumn="0" w:firstRowLastColumn="0" w:lastRowFirstColumn="0" w:lastRowLastColumn="0"/>
               <w:rPr>
                 <w:rFonts w:ascii="Calibri" w:eastAsia="Times New Roman" w:hAnsi="Calibri" w:cs="Times New Roman"/>
                 <w:color w:val="000000"/>
@@ -1265,7 +1265,7 @@
         </w:trPr>
         <w:tc>
           <w:tcPr>
-            <w:cnfStyle w:val="001000000000"/>
+            <w:cnfStyle w:val="001000000000" w:firstRow="0" w:lastRow="0" w:firstColumn="1" w:lastColumn="0" w:oddVBand="0" w:evenVBand="0" w:oddHBand="0" w:evenHBand="0" w:firstRowFirstColumn="0" w:firstRowLastColumn="0" w:lastRowFirstColumn="0" w:lastRowLastColumn="0"/>
             <w:tcW w:w="480" w:type="dxa"/>
             <w:noWrap/>
             <w:hideMark/>
@@ -1296,7 +1296,7 @@
           </w:tcPr>
           <w:p>
             <w:pPr>
-              <w:cnfStyle w:val="000000000000"/>
+              <w:cnfStyle w:val="000000000000" w:firstRow="0" w:lastRow="0" w:firstColumn="0" w:lastColumn="0" w:oddVBand="0" w:evenVBand="0" w:oddHBand="0" w:evenHBand="0" w:firstRowFirstColumn="0" w:firstRowLastColumn="0" w:lastRowFirstColumn="0" w:lastRowLastColumn="0"/>
               <w:rPr>
                 <w:rFonts w:ascii="Calibri" w:eastAsia="Times New Roman" w:hAnsi="Calibri" w:cs="Times New Roman"/>
                 <w:color w:val="000000"/>
@@ -1321,21 +1321,31 @@
           </w:tcPr>
           <w:p>
             <w:pPr>
-              <w:cnfStyle w:val="000000000000"/>
-              <w:rPr>
-                <w:rFonts w:ascii="Calibri" w:eastAsia="Times New Roman" w:hAnsi="Calibri" w:cs="Times New Roman"/>
-                <w:color w:val="000000"/>
-                <w:lang w:eastAsia="fr-CA"/>
-              </w:rPr>
-            </w:pPr>
-            <w:r>
-              <w:rPr>
-                <w:rFonts w:ascii="Calibri" w:eastAsia="Times New Roman" w:hAnsi="Calibri" w:cs="Times New Roman"/>
-                <w:color w:val="000000"/>
-                <w:lang w:eastAsia="fr-CA"/>
-              </w:rPr>
-              <w:t>Payer ma facture par Paypal</w:t>
-            </w:r>
+              <w:cnfStyle w:val="000000000000" w:firstRow="0" w:lastRow="0" w:firstColumn="0" w:lastColumn="0" w:oddVBand="0" w:evenVBand="0" w:oddHBand="0" w:evenHBand="0" w:firstRowFirstColumn="0" w:firstRowLastColumn="0" w:lastRowFirstColumn="0" w:lastRowLastColumn="0"/>
+              <w:rPr>
+                <w:rFonts w:ascii="Calibri" w:eastAsia="Times New Roman" w:hAnsi="Calibri" w:cs="Times New Roman"/>
+                <w:color w:val="000000"/>
+                <w:lang w:eastAsia="fr-CA"/>
+              </w:rPr>
+            </w:pPr>
+            <w:r>
+              <w:rPr>
+                <w:rFonts w:ascii="Calibri" w:eastAsia="Times New Roman" w:hAnsi="Calibri" w:cs="Times New Roman"/>
+                <w:color w:val="000000"/>
+                <w:lang w:eastAsia="fr-CA"/>
+              </w:rPr>
+              <w:t xml:space="preserve">Payer ma facture par </w:t>
+            </w:r>
+            <w:proofErr w:type="spellStart"/>
+            <w:r>
+              <w:rPr>
+                <w:rFonts w:ascii="Calibri" w:eastAsia="Times New Roman" w:hAnsi="Calibri" w:cs="Times New Roman"/>
+                <w:color w:val="000000"/>
+                <w:lang w:eastAsia="fr-CA"/>
+              </w:rPr>
+              <w:t>Paypal</w:t>
+            </w:r>
+            <w:proofErr w:type="spellEnd"/>
           </w:p>
         </w:tc>
         <w:tc>
@@ -1346,7 +1356,7 @@
           </w:tcPr>
           <w:p>
             <w:pPr>
-              <w:cnfStyle w:val="000000000000"/>
+              <w:cnfStyle w:val="000000000000" w:firstRow="0" w:lastRow="0" w:firstColumn="0" w:lastColumn="0" w:oddVBand="0" w:evenVBand="0" w:oddHBand="0" w:evenHBand="0" w:firstRowFirstColumn="0" w:firstRowLastColumn="0" w:lastRowFirstColumn="0" w:lastRowLastColumn="0"/>
               <w:rPr>
                 <w:rFonts w:ascii="Calibri" w:eastAsia="Times New Roman" w:hAnsi="Calibri" w:cs="Times New Roman"/>
                 <w:color w:val="000000"/>
@@ -1363,22 +1373,62 @@
           </w:tcPr>
           <w:p>
             <w:pPr>
-              <w:cnfStyle w:val="000000000000"/>
-              <w:rPr>
-                <w:rFonts w:ascii="Times New Roman" w:eastAsia="Times New Roman" w:hAnsi="Times New Roman" w:cs="Times New Roman"/>
-                <w:sz w:val="20"/>
-                <w:szCs w:val="20"/>
-                <w:lang w:eastAsia="fr-CA"/>
-              </w:rPr>
-            </w:pPr>
-            <w:r>
-              <w:rPr>
-                <w:rFonts w:ascii="Times New Roman" w:eastAsia="Times New Roman" w:hAnsi="Times New Roman" w:cs="Times New Roman"/>
-                <w:sz w:val="20"/>
-                <w:szCs w:val="20"/>
-                <w:lang w:eastAsia="fr-CA"/>
-              </w:rPr>
-              <w:t>Un « faux » bouton suffira pour l’instant. Lorsqu’on appuie dessus, la facture est payée automatiquement. Vous pourrez explorer le sandbox de Paypal si vous avez le temps.</w:t>
+              <w:cnfStyle w:val="000000000000" w:firstRow="0" w:lastRow="0" w:firstColumn="0" w:lastColumn="0" w:oddVBand="0" w:evenVBand="0" w:oddHBand="0" w:evenHBand="0" w:firstRowFirstColumn="0" w:firstRowLastColumn="0" w:lastRowFirstColumn="0" w:lastRowLastColumn="0"/>
+              <w:rPr>
+                <w:rFonts w:ascii="Times New Roman" w:eastAsia="Times New Roman" w:hAnsi="Times New Roman" w:cs="Times New Roman"/>
+                <w:sz w:val="20"/>
+                <w:szCs w:val="20"/>
+                <w:lang w:eastAsia="fr-CA"/>
+              </w:rPr>
+            </w:pPr>
+            <w:r>
+              <w:rPr>
+                <w:rFonts w:ascii="Times New Roman" w:eastAsia="Times New Roman" w:hAnsi="Times New Roman" w:cs="Times New Roman"/>
+                <w:sz w:val="20"/>
+                <w:szCs w:val="20"/>
+                <w:lang w:eastAsia="fr-CA"/>
+              </w:rPr>
+              <w:t xml:space="preserve">Un « faux » bouton suffira pour l’instant. Lorsqu’on appuie dessus, la facture est payée automatiquement. Vous pourrez explorer le </w:t>
+            </w:r>
+            <w:proofErr w:type="spellStart"/>
+            <w:r>
+              <w:rPr>
+                <w:rFonts w:ascii="Times New Roman" w:eastAsia="Times New Roman" w:hAnsi="Times New Roman" w:cs="Times New Roman"/>
+                <w:sz w:val="20"/>
+                <w:szCs w:val="20"/>
+                <w:lang w:eastAsia="fr-CA"/>
+              </w:rPr>
+              <w:t>sandbox</w:t>
+            </w:r>
+            <w:proofErr w:type="spellEnd"/>
+            <w:r>
+              <w:rPr>
+                <w:rFonts w:ascii="Times New Roman" w:eastAsia="Times New Roman" w:hAnsi="Times New Roman" w:cs="Times New Roman"/>
+                <w:sz w:val="20"/>
+                <w:szCs w:val="20"/>
+                <w:lang w:eastAsia="fr-CA"/>
+              </w:rPr>
+              <w:t xml:space="preserve"> de </w:t>
+            </w:r>
+            <w:proofErr w:type="spellStart"/>
+            <w:r>
+              <w:rPr>
+                <w:rFonts w:ascii="Times New Roman" w:eastAsia="Times New Roman" w:hAnsi="Times New Roman" w:cs="Times New Roman"/>
+                <w:sz w:val="20"/>
+                <w:szCs w:val="20"/>
+                <w:lang w:eastAsia="fr-CA"/>
+              </w:rPr>
+              <w:t>Paypal</w:t>
+            </w:r>
+            <w:proofErr w:type="spellEnd"/>
+            <w:r>
+              <w:rPr>
+                <w:rFonts w:ascii="Times New Roman" w:eastAsia="Times New Roman" w:hAnsi="Times New Roman" w:cs="Times New Roman"/>
+                <w:sz w:val="20"/>
+                <w:szCs w:val="20"/>
+                <w:lang w:eastAsia="fr-CA"/>
+              </w:rPr>
+              <w:t xml:space="preserve"> si vous avez le temps.</w:t>
             </w:r>
           </w:p>
         </w:tc>
@@ -1390,7 +1440,7 @@
           <w:p>
             <w:pPr>
               <w:jc w:val="center"/>
-              <w:cnfStyle w:val="000000000000"/>
+              <w:cnfStyle w:val="000000000000" w:firstRow="0" w:lastRow="0" w:firstColumn="0" w:lastColumn="0" w:oddVBand="0" w:evenVBand="0" w:oddHBand="0" w:evenHBand="0" w:firstRowFirstColumn="0" w:firstRowLastColumn="0" w:lastRowFirstColumn="0" w:lastRowLastColumn="0"/>
               <w:rPr>
                 <w:rFonts w:ascii="Times New Roman" w:eastAsia="Times New Roman" w:hAnsi="Times New Roman" w:cs="Times New Roman"/>
                 <w:sz w:val="20"/>
@@ -1412,12 +1462,12 @@
       </w:tr>
       <w:tr>
         <w:trPr>
-          <w:cnfStyle w:val="000000100000"/>
+          <w:cnfStyle w:val="000000100000" w:firstRow="0" w:lastRow="0" w:firstColumn="0" w:lastColumn="0" w:oddVBand="0" w:evenVBand="0" w:oddHBand="1" w:evenHBand="0" w:firstRowFirstColumn="0" w:firstRowLastColumn="0" w:lastRowFirstColumn="0" w:lastRowLastColumn="0"/>
           <w:trHeight w:val="300"/>
         </w:trPr>
         <w:tc>
           <w:tcPr>
-            <w:cnfStyle w:val="001000000000"/>
+            <w:cnfStyle w:val="001000000000" w:firstRow="0" w:lastRow="0" w:firstColumn="1" w:lastColumn="0" w:oddVBand="0" w:evenVBand="0" w:oddHBand="0" w:evenHBand="0" w:firstRowFirstColumn="0" w:firstRowLastColumn="0" w:lastRowFirstColumn="0" w:lastRowLastColumn="0"/>
             <w:tcW w:w="480" w:type="dxa"/>
             <w:noWrap/>
             <w:hideMark/>
@@ -1451,7 +1501,7 @@
           </w:tcPr>
           <w:p>
             <w:pPr>
-              <w:cnfStyle w:val="000000100000"/>
+              <w:cnfStyle w:val="000000100000" w:firstRow="0" w:lastRow="0" w:firstColumn="0" w:lastColumn="0" w:oddVBand="0" w:evenVBand="0" w:oddHBand="1" w:evenHBand="0" w:firstRowFirstColumn="0" w:firstRowLastColumn="0" w:lastRowFirstColumn="0" w:lastRowLastColumn="0"/>
               <w:rPr>
                 <w:rFonts w:ascii="Calibri" w:eastAsia="Times New Roman" w:hAnsi="Calibri" w:cs="Times New Roman"/>
                 <w:color w:val="000000"/>
@@ -1476,7 +1526,7 @@
           </w:tcPr>
           <w:p>
             <w:pPr>
-              <w:cnfStyle w:val="000000100000"/>
+              <w:cnfStyle w:val="000000100000" w:firstRow="0" w:lastRow="0" w:firstColumn="0" w:lastColumn="0" w:oddVBand="0" w:evenVBand="0" w:oddHBand="1" w:evenHBand="0" w:firstRowFirstColumn="0" w:firstRowLastColumn="0" w:lastRowFirstColumn="0" w:lastRowLastColumn="0"/>
               <w:rPr>
                 <w:rFonts w:ascii="Calibri" w:eastAsia="Times New Roman" w:hAnsi="Calibri" w:cs="Times New Roman"/>
                 <w:color w:val="000000"/>
@@ -1517,7 +1567,7 @@
           </w:tcPr>
           <w:p>
             <w:pPr>
-              <w:cnfStyle w:val="000000100000"/>
+              <w:cnfStyle w:val="000000100000" w:firstRow="0" w:lastRow="0" w:firstColumn="0" w:lastColumn="0" w:oddVBand="0" w:evenVBand="0" w:oddHBand="1" w:evenHBand="0" w:firstRowFirstColumn="0" w:firstRowLastColumn="0" w:lastRowFirstColumn="0" w:lastRowLastColumn="0"/>
               <w:rPr>
                 <w:rFonts w:ascii="Calibri" w:eastAsia="Times New Roman" w:hAnsi="Calibri" w:cs="Times New Roman"/>
                 <w:color w:val="000000"/>
@@ -1534,7 +1584,7 @@
           </w:tcPr>
           <w:p>
             <w:pPr>
-              <w:cnfStyle w:val="000000100000"/>
+              <w:cnfStyle w:val="000000100000" w:firstRow="0" w:lastRow="0" w:firstColumn="0" w:lastColumn="0" w:oddVBand="0" w:evenVBand="0" w:oddHBand="1" w:evenHBand="0" w:firstRowFirstColumn="0" w:firstRowLastColumn="0" w:lastRowFirstColumn="0" w:lastRowLastColumn="0"/>
               <w:rPr>
                 <w:rFonts w:ascii="Times New Roman" w:eastAsia="Times New Roman" w:hAnsi="Times New Roman" w:cs="Times New Roman"/>
                 <w:sz w:val="20"/>
@@ -1552,7 +1602,7 @@
           <w:p>
             <w:pPr>
               <w:jc w:val="center"/>
-              <w:cnfStyle w:val="000000100000"/>
+              <w:cnfStyle w:val="000000100000" w:firstRow="0" w:lastRow="0" w:firstColumn="0" w:lastColumn="0" w:oddVBand="0" w:evenVBand="0" w:oddHBand="1" w:evenHBand="0" w:firstRowFirstColumn="0" w:firstRowLastColumn="0" w:lastRowFirstColumn="0" w:lastRowLastColumn="0"/>
               <w:rPr>
                 <w:rFonts w:ascii="Times New Roman" w:eastAsia="Times New Roman" w:hAnsi="Times New Roman" w:cs="Times New Roman"/>
                 <w:sz w:val="20"/>
@@ -1578,7 +1628,7 @@
         </w:trPr>
         <w:tc>
           <w:tcPr>
-            <w:cnfStyle w:val="001000000000"/>
+            <w:cnfStyle w:val="001000000000" w:firstRow="0" w:lastRow="0" w:firstColumn="1" w:lastColumn="0" w:oddVBand="0" w:evenVBand="0" w:oddHBand="0" w:evenHBand="0" w:firstRowFirstColumn="0" w:firstRowLastColumn="0" w:lastRowFirstColumn="0" w:lastRowLastColumn="0"/>
             <w:tcW w:w="480" w:type="dxa"/>
             <w:noWrap/>
             <w:hideMark/>
@@ -1611,7 +1661,7 @@
           </w:tcPr>
           <w:p>
             <w:pPr>
-              <w:cnfStyle w:val="000000000000"/>
+              <w:cnfStyle w:val="000000000000" w:firstRow="0" w:lastRow="0" w:firstColumn="0" w:lastColumn="0" w:oddVBand="0" w:evenVBand="0" w:oddHBand="0" w:evenHBand="0" w:firstRowFirstColumn="0" w:firstRowLastColumn="0" w:lastRowFirstColumn="0" w:lastRowLastColumn="0"/>
               <w:rPr>
                 <w:rFonts w:ascii="Calibri" w:eastAsia="Times New Roman" w:hAnsi="Calibri" w:cs="Times New Roman"/>
                 <w:color w:val="000000"/>
@@ -1636,7 +1686,7 @@
           </w:tcPr>
           <w:p>
             <w:pPr>
-              <w:cnfStyle w:val="000000000000"/>
+              <w:cnfStyle w:val="000000000000" w:firstRow="0" w:lastRow="0" w:firstColumn="0" w:lastColumn="0" w:oddVBand="0" w:evenVBand="0" w:oddHBand="0" w:evenHBand="0" w:firstRowFirstColumn="0" w:firstRowLastColumn="0" w:lastRowFirstColumn="0" w:lastRowLastColumn="0"/>
               <w:rPr>
                 <w:rFonts w:ascii="Calibri" w:eastAsia="Times New Roman" w:hAnsi="Calibri" w:cs="Times New Roman"/>
                 <w:color w:val="000000"/>
@@ -1661,7 +1711,7 @@
           </w:tcPr>
           <w:p>
             <w:pPr>
-              <w:cnfStyle w:val="000000000000"/>
+              <w:cnfStyle w:val="000000000000" w:firstRow="0" w:lastRow="0" w:firstColumn="0" w:lastColumn="0" w:oddVBand="0" w:evenVBand="0" w:oddHBand="0" w:evenHBand="0" w:firstRowFirstColumn="0" w:firstRowLastColumn="0" w:lastRowFirstColumn="0" w:lastRowLastColumn="0"/>
               <w:rPr>
                 <w:rFonts w:ascii="Calibri" w:eastAsia="Times New Roman" w:hAnsi="Calibri" w:cs="Times New Roman"/>
                 <w:color w:val="000000"/>
@@ -1678,7 +1728,7 @@
           </w:tcPr>
           <w:p>
             <w:pPr>
-              <w:cnfStyle w:val="000000000000"/>
+              <w:cnfStyle w:val="000000000000" w:firstRow="0" w:lastRow="0" w:firstColumn="0" w:lastColumn="0" w:oddVBand="0" w:evenVBand="0" w:oddHBand="0" w:evenHBand="0" w:firstRowFirstColumn="0" w:firstRowLastColumn="0" w:lastRowFirstColumn="0" w:lastRowLastColumn="0"/>
               <w:rPr>
                 <w:rFonts w:ascii="Times New Roman" w:eastAsia="Times New Roman" w:hAnsi="Times New Roman" w:cs="Times New Roman"/>
                 <w:sz w:val="20"/>
@@ -1705,7 +1755,7 @@
           <w:p>
             <w:pPr>
               <w:jc w:val="center"/>
-              <w:cnfStyle w:val="000000000000"/>
+              <w:cnfStyle w:val="000000000000" w:firstRow="0" w:lastRow="0" w:firstColumn="0" w:lastColumn="0" w:oddVBand="0" w:evenVBand="0" w:oddHBand="0" w:evenHBand="0" w:firstRowFirstColumn="0" w:firstRowLastColumn="0" w:lastRowFirstColumn="0" w:lastRowLastColumn="0"/>
               <w:rPr>
                 <w:rFonts w:ascii="Times New Roman" w:eastAsia="Times New Roman" w:hAnsi="Times New Roman" w:cs="Times New Roman"/>
                 <w:sz w:val="20"/>
@@ -1727,12 +1777,12 @@
       </w:tr>
       <w:tr>
         <w:trPr>
-          <w:cnfStyle w:val="000000100000"/>
+          <w:cnfStyle w:val="000000100000" w:firstRow="0" w:lastRow="0" w:firstColumn="0" w:lastColumn="0" w:oddVBand="0" w:evenVBand="0" w:oddHBand="1" w:evenHBand="0" w:firstRowFirstColumn="0" w:firstRowLastColumn="0" w:lastRowFirstColumn="0" w:lastRowLastColumn="0"/>
           <w:trHeight w:val="300"/>
         </w:trPr>
         <w:tc>
           <w:tcPr>
-            <w:cnfStyle w:val="001000000000"/>
+            <w:cnfStyle w:val="001000000000" w:firstRow="0" w:lastRow="0" w:firstColumn="1" w:lastColumn="0" w:oddVBand="0" w:evenVBand="0" w:oddHBand="0" w:evenHBand="0" w:firstRowFirstColumn="0" w:firstRowLastColumn="0" w:lastRowFirstColumn="0" w:lastRowLastColumn="0"/>
             <w:tcW w:w="480" w:type="dxa"/>
             <w:noWrap/>
             <w:hideMark/>
@@ -1765,7 +1815,7 @@
           </w:tcPr>
           <w:p>
             <w:pPr>
-              <w:cnfStyle w:val="000000100000"/>
+              <w:cnfStyle w:val="000000100000" w:firstRow="0" w:lastRow="0" w:firstColumn="0" w:lastColumn="0" w:oddVBand="0" w:evenVBand="0" w:oddHBand="1" w:evenHBand="0" w:firstRowFirstColumn="0" w:firstRowLastColumn="0" w:lastRowFirstColumn="0" w:lastRowLastColumn="0"/>
               <w:rPr>
                 <w:rFonts w:ascii="Calibri" w:eastAsia="Times New Roman" w:hAnsi="Calibri" w:cs="Times New Roman"/>
                 <w:color w:val="000000"/>
@@ -1790,7 +1840,7 @@
           </w:tcPr>
           <w:p>
             <w:pPr>
-              <w:cnfStyle w:val="000000100000"/>
+              <w:cnfStyle w:val="000000100000" w:firstRow="0" w:lastRow="0" w:firstColumn="0" w:lastColumn="0" w:oddVBand="0" w:evenVBand="0" w:oddHBand="1" w:evenHBand="0" w:firstRowFirstColumn="0" w:firstRowLastColumn="0" w:lastRowFirstColumn="0" w:lastRowLastColumn="0"/>
               <w:rPr>
                 <w:rFonts w:ascii="Calibri" w:eastAsia="Times New Roman" w:hAnsi="Calibri" w:cs="Times New Roman"/>
                 <w:color w:val="000000"/>
@@ -1815,7 +1865,7 @@
           </w:tcPr>
           <w:p>
             <w:pPr>
-              <w:cnfStyle w:val="000000100000"/>
+              <w:cnfStyle w:val="000000100000" w:firstRow="0" w:lastRow="0" w:firstColumn="0" w:lastColumn="0" w:oddVBand="0" w:evenVBand="0" w:oddHBand="1" w:evenHBand="0" w:firstRowFirstColumn="0" w:firstRowLastColumn="0" w:lastRowFirstColumn="0" w:lastRowLastColumn="0"/>
               <w:rPr>
                 <w:rFonts w:ascii="Calibri" w:eastAsia="Times New Roman" w:hAnsi="Calibri" w:cs="Times New Roman"/>
                 <w:color w:val="000000"/>
@@ -1832,7 +1882,7 @@
           </w:tcPr>
           <w:p>
             <w:pPr>
-              <w:cnfStyle w:val="000000100000"/>
+              <w:cnfStyle w:val="000000100000" w:firstRow="0" w:lastRow="0" w:firstColumn="0" w:lastColumn="0" w:oddVBand="0" w:evenVBand="0" w:oddHBand="1" w:evenHBand="0" w:firstRowFirstColumn="0" w:firstRowLastColumn="0" w:lastRowFirstColumn="0" w:lastRowLastColumn="0"/>
               <w:rPr>
                 <w:rFonts w:ascii="Times New Roman" w:eastAsia="Times New Roman" w:hAnsi="Times New Roman" w:cs="Times New Roman"/>
                 <w:sz w:val="20"/>
@@ -1850,7 +1900,7 @@
           <w:p>
             <w:pPr>
               <w:jc w:val="center"/>
-              <w:cnfStyle w:val="000000100000"/>
+              <w:cnfStyle w:val="000000100000" w:firstRow="0" w:lastRow="0" w:firstColumn="0" w:lastColumn="0" w:oddVBand="0" w:evenVBand="0" w:oddHBand="1" w:evenHBand="0" w:firstRowFirstColumn="0" w:firstRowLastColumn="0" w:lastRowFirstColumn="0" w:lastRowLastColumn="0"/>
               <w:rPr>
                 <w:rFonts w:ascii="Times New Roman" w:eastAsia="Times New Roman" w:hAnsi="Times New Roman" w:cs="Times New Roman"/>
                 <w:sz w:val="20"/>
@@ -1876,7 +1926,7 @@
         </w:trPr>
         <w:tc>
           <w:tcPr>
-            <w:cnfStyle w:val="001000000000"/>
+            <w:cnfStyle w:val="001000000000" w:firstRow="0" w:lastRow="0" w:firstColumn="1" w:lastColumn="0" w:oddVBand="0" w:evenVBand="0" w:oddHBand="0" w:evenHBand="0" w:firstRowFirstColumn="0" w:firstRowLastColumn="0" w:lastRowFirstColumn="0" w:lastRowLastColumn="0"/>
             <w:tcW w:w="480" w:type="dxa"/>
             <w:noWrap/>
             <w:hideMark/>
@@ -1909,7 +1959,7 @@
           </w:tcPr>
           <w:p>
             <w:pPr>
-              <w:cnfStyle w:val="000000000000"/>
+              <w:cnfStyle w:val="000000000000" w:firstRow="0" w:lastRow="0" w:firstColumn="0" w:lastColumn="0" w:oddVBand="0" w:evenVBand="0" w:oddHBand="0" w:evenHBand="0" w:firstRowFirstColumn="0" w:firstRowLastColumn="0" w:lastRowFirstColumn="0" w:lastRowLastColumn="0"/>
               <w:rPr>
                 <w:rFonts w:ascii="Calibri" w:eastAsia="Times New Roman" w:hAnsi="Calibri" w:cs="Times New Roman"/>
                 <w:color w:val="000000"/>
@@ -1934,7 +1984,7 @@
           </w:tcPr>
           <w:p>
             <w:pPr>
-              <w:cnfStyle w:val="000000000000"/>
+              <w:cnfStyle w:val="000000000000" w:firstRow="0" w:lastRow="0" w:firstColumn="0" w:lastColumn="0" w:oddVBand="0" w:evenVBand="0" w:oddHBand="0" w:evenHBand="0" w:firstRowFirstColumn="0" w:firstRowLastColumn="0" w:lastRowFirstColumn="0" w:lastRowLastColumn="0"/>
               <w:rPr>
                 <w:rFonts w:ascii="Calibri" w:eastAsia="Times New Roman" w:hAnsi="Calibri" w:cs="Times New Roman"/>
                 <w:color w:val="000000"/>
@@ -1959,7 +2009,7 @@
           </w:tcPr>
           <w:p>
             <w:pPr>
-              <w:cnfStyle w:val="000000000000"/>
+              <w:cnfStyle w:val="000000000000" w:firstRow="0" w:lastRow="0" w:firstColumn="0" w:lastColumn="0" w:oddVBand="0" w:evenVBand="0" w:oddHBand="0" w:evenHBand="0" w:firstRowFirstColumn="0" w:firstRowLastColumn="0" w:lastRowFirstColumn="0" w:lastRowLastColumn="0"/>
               <w:rPr>
                 <w:rFonts w:ascii="Calibri" w:eastAsia="Times New Roman" w:hAnsi="Calibri" w:cs="Times New Roman"/>
                 <w:color w:val="000000"/>
@@ -1976,7 +2026,7 @@
           </w:tcPr>
           <w:p>
             <w:pPr>
-              <w:cnfStyle w:val="000000000000"/>
+              <w:cnfStyle w:val="000000000000" w:firstRow="0" w:lastRow="0" w:firstColumn="0" w:lastColumn="0" w:oddVBand="0" w:evenVBand="0" w:oddHBand="0" w:evenHBand="0" w:firstRowFirstColumn="0" w:firstRowLastColumn="0" w:lastRowFirstColumn="0" w:lastRowLastColumn="0"/>
               <w:rPr>
                 <w:rFonts w:ascii="Times New Roman" w:eastAsia="Times New Roman" w:hAnsi="Times New Roman" w:cs="Times New Roman"/>
                 <w:sz w:val="20"/>
@@ -2003,7 +2053,7 @@
           <w:p>
             <w:pPr>
               <w:jc w:val="center"/>
-              <w:cnfStyle w:val="000000000000"/>
+              <w:cnfStyle w:val="000000000000" w:firstRow="0" w:lastRow="0" w:firstColumn="0" w:lastColumn="0" w:oddVBand="0" w:evenVBand="0" w:oddHBand="0" w:evenHBand="0" w:firstRowFirstColumn="0" w:firstRowLastColumn="0" w:lastRowFirstColumn="0" w:lastRowLastColumn="0"/>
               <w:rPr>
                 <w:rFonts w:ascii="Times New Roman" w:eastAsia="Times New Roman" w:hAnsi="Times New Roman" w:cs="Times New Roman"/>
                 <w:sz w:val="20"/>
@@ -2025,12 +2075,12 @@
       </w:tr>
       <w:tr>
         <w:trPr>
-          <w:cnfStyle w:val="000000100000"/>
+          <w:cnfStyle w:val="000000100000" w:firstRow="0" w:lastRow="0" w:firstColumn="0" w:lastColumn="0" w:oddVBand="0" w:evenVBand="0" w:oddHBand="1" w:evenHBand="0" w:firstRowFirstColumn="0" w:firstRowLastColumn="0" w:lastRowFirstColumn="0" w:lastRowLastColumn="0"/>
           <w:trHeight w:val="300"/>
         </w:trPr>
         <w:tc>
           <w:tcPr>
-            <w:cnfStyle w:val="001000000000"/>
+            <w:cnfStyle w:val="001000000000" w:firstRow="0" w:lastRow="0" w:firstColumn="1" w:lastColumn="0" w:oddVBand="0" w:evenVBand="0" w:oddHBand="0" w:evenHBand="0" w:firstRowFirstColumn="0" w:firstRowLastColumn="0" w:lastRowFirstColumn="0" w:lastRowLastColumn="0"/>
             <w:tcW w:w="480" w:type="dxa"/>
             <w:noWrap/>
             <w:hideMark/>
@@ -2063,7 +2113,7 @@
           </w:tcPr>
           <w:p>
             <w:pPr>
-              <w:cnfStyle w:val="000000100000"/>
+              <w:cnfStyle w:val="000000100000" w:firstRow="0" w:lastRow="0" w:firstColumn="0" w:lastColumn="0" w:oddVBand="0" w:evenVBand="0" w:oddHBand="1" w:evenHBand="0" w:firstRowFirstColumn="0" w:firstRowLastColumn="0" w:lastRowFirstColumn="0" w:lastRowLastColumn="0"/>
               <w:rPr>
                 <w:rFonts w:ascii="Calibri" w:eastAsia="Times New Roman" w:hAnsi="Calibri" w:cs="Times New Roman"/>
                 <w:color w:val="000000"/>
@@ -2088,7 +2138,7 @@
           </w:tcPr>
           <w:p>
             <w:pPr>
-              <w:cnfStyle w:val="000000100000"/>
+              <w:cnfStyle w:val="000000100000" w:firstRow="0" w:lastRow="0" w:firstColumn="0" w:lastColumn="0" w:oddVBand="0" w:evenVBand="0" w:oddHBand="1" w:evenHBand="0" w:firstRowFirstColumn="0" w:firstRowLastColumn="0" w:lastRowFirstColumn="0" w:lastRowLastColumn="0"/>
               <w:rPr>
                 <w:rFonts w:ascii="Calibri" w:eastAsia="Times New Roman" w:hAnsi="Calibri" w:cs="Times New Roman"/>
                 <w:color w:val="000000"/>
@@ -2113,7 +2163,7 @@
           </w:tcPr>
           <w:p>
             <w:pPr>
-              <w:cnfStyle w:val="000000100000"/>
+              <w:cnfStyle w:val="000000100000" w:firstRow="0" w:lastRow="0" w:firstColumn="0" w:lastColumn="0" w:oddVBand="0" w:evenVBand="0" w:oddHBand="1" w:evenHBand="0" w:firstRowFirstColumn="0" w:firstRowLastColumn="0" w:lastRowFirstColumn="0" w:lastRowLastColumn="0"/>
               <w:rPr>
                 <w:rFonts w:ascii="Calibri" w:eastAsia="Times New Roman" w:hAnsi="Calibri" w:cs="Times New Roman"/>
                 <w:color w:val="000000"/>
@@ -2144,7 +2194,7 @@
           </w:tcPr>
           <w:p>
             <w:pPr>
-              <w:cnfStyle w:val="000000100000"/>
+              <w:cnfStyle w:val="000000100000" w:firstRow="0" w:lastRow="0" w:firstColumn="0" w:lastColumn="0" w:oddVBand="0" w:evenVBand="0" w:oddHBand="1" w:evenHBand="0" w:firstRowFirstColumn="0" w:firstRowLastColumn="0" w:lastRowFirstColumn="0" w:lastRowLastColumn="0"/>
               <w:rPr>
                 <w:rFonts w:ascii="Times New Roman" w:eastAsia="Times New Roman" w:hAnsi="Times New Roman" w:cs="Times New Roman"/>
                 <w:color w:val="000000"/>
@@ -2173,7 +2223,7 @@
           <w:p>
             <w:pPr>
               <w:jc w:val="center"/>
-              <w:cnfStyle w:val="000000100000"/>
+              <w:cnfStyle w:val="000000100000" w:firstRow="0" w:lastRow="0" w:firstColumn="0" w:lastColumn="0" w:oddVBand="0" w:evenVBand="0" w:oddHBand="1" w:evenHBand="0" w:firstRowFirstColumn="0" w:firstRowLastColumn="0" w:lastRowFirstColumn="0" w:lastRowLastColumn="0"/>
               <w:rPr>
                 <w:rFonts w:ascii="Times New Roman" w:eastAsia="Times New Roman" w:hAnsi="Times New Roman" w:cs="Times New Roman"/>
                 <w:color w:val="000000"/>
@@ -2201,7 +2251,7 @@
         </w:trPr>
         <w:tc>
           <w:tcPr>
-            <w:cnfStyle w:val="001000000000"/>
+            <w:cnfStyle w:val="001000000000" w:firstRow="0" w:lastRow="0" w:firstColumn="1" w:lastColumn="0" w:oddVBand="0" w:evenVBand="0" w:oddHBand="0" w:evenHBand="0" w:firstRowFirstColumn="0" w:firstRowLastColumn="0" w:lastRowFirstColumn="0" w:lastRowLastColumn="0"/>
             <w:tcW w:w="480" w:type="dxa"/>
             <w:noWrap/>
             <w:hideMark/>
@@ -2232,7 +2282,7 @@
           </w:tcPr>
           <w:p>
             <w:pPr>
-              <w:cnfStyle w:val="000000000000"/>
+              <w:cnfStyle w:val="000000000000" w:firstRow="0" w:lastRow="0" w:firstColumn="0" w:lastColumn="0" w:oddVBand="0" w:evenVBand="0" w:oddHBand="0" w:evenHBand="0" w:firstRowFirstColumn="0" w:firstRowLastColumn="0" w:lastRowFirstColumn="0" w:lastRowLastColumn="0"/>
               <w:rPr>
                 <w:rFonts w:ascii="Calibri" w:eastAsia="Times New Roman" w:hAnsi="Calibri" w:cs="Times New Roman"/>
                 <w:color w:val="000000"/>
@@ -2257,7 +2307,7 @@
           </w:tcPr>
           <w:p>
             <w:pPr>
-              <w:cnfStyle w:val="000000000000"/>
+              <w:cnfStyle w:val="000000000000" w:firstRow="0" w:lastRow="0" w:firstColumn="0" w:lastColumn="0" w:oddVBand="0" w:evenVBand="0" w:oddHBand="0" w:evenHBand="0" w:firstRowFirstColumn="0" w:firstRowLastColumn="0" w:lastRowFirstColumn="0" w:lastRowLastColumn="0"/>
               <w:rPr>
                 <w:rFonts w:ascii="Calibri" w:eastAsia="Times New Roman" w:hAnsi="Calibri" w:cs="Times New Roman"/>
                 <w:color w:val="000000"/>
@@ -2290,7 +2340,7 @@
           </w:tcPr>
           <w:p>
             <w:pPr>
-              <w:cnfStyle w:val="000000000000"/>
+              <w:cnfStyle w:val="000000000000" w:firstRow="0" w:lastRow="0" w:firstColumn="0" w:lastColumn="0" w:oddVBand="0" w:evenVBand="0" w:oddHBand="0" w:evenHBand="0" w:firstRowFirstColumn="0" w:firstRowLastColumn="0" w:lastRowFirstColumn="0" w:lastRowLastColumn="0"/>
               <w:rPr>
                 <w:rFonts w:ascii="Calibri" w:eastAsia="Times New Roman" w:hAnsi="Calibri" w:cs="Times New Roman"/>
                 <w:color w:val="000000"/>
@@ -2307,7 +2357,7 @@
           </w:tcPr>
           <w:p>
             <w:pPr>
-              <w:cnfStyle w:val="000000000000"/>
+              <w:cnfStyle w:val="000000000000" w:firstRow="0" w:lastRow="0" w:firstColumn="0" w:lastColumn="0" w:oddVBand="0" w:evenVBand="0" w:oddHBand="0" w:evenHBand="0" w:firstRowFirstColumn="0" w:firstRowLastColumn="0" w:lastRowFirstColumn="0" w:lastRowLastColumn="0"/>
               <w:rPr>
                 <w:rFonts w:ascii="Times New Roman" w:eastAsia="Times New Roman" w:hAnsi="Times New Roman" w:cs="Times New Roman"/>
                 <w:sz w:val="20"/>
@@ -2334,7 +2384,7 @@
           <w:p>
             <w:pPr>
               <w:jc w:val="center"/>
-              <w:cnfStyle w:val="000000000000"/>
+              <w:cnfStyle w:val="000000000000" w:firstRow="0" w:lastRow="0" w:firstColumn="0" w:lastColumn="0" w:oddVBand="0" w:evenVBand="0" w:oddHBand="0" w:evenHBand="0" w:firstRowFirstColumn="0" w:firstRowLastColumn="0" w:lastRowFirstColumn="0" w:lastRowLastColumn="0"/>
               <w:rPr>
                 <w:rFonts w:ascii="Times New Roman" w:eastAsia="Times New Roman" w:hAnsi="Times New Roman" w:cs="Times New Roman"/>
                 <w:sz w:val="20"/>
@@ -2356,12 +2406,12 @@
       </w:tr>
       <w:tr>
         <w:trPr>
-          <w:cnfStyle w:val="000000100000"/>
+          <w:cnfStyle w:val="000000100000" w:firstRow="0" w:lastRow="0" w:firstColumn="0" w:lastColumn="0" w:oddVBand="0" w:evenVBand="0" w:oddHBand="1" w:evenHBand="0" w:firstRowFirstColumn="0" w:firstRowLastColumn="0" w:lastRowFirstColumn="0" w:lastRowLastColumn="0"/>
           <w:trHeight w:val="300"/>
         </w:trPr>
         <w:tc>
           <w:tcPr>
-            <w:cnfStyle w:val="001000000000"/>
+            <w:cnfStyle w:val="001000000000" w:firstRow="0" w:lastRow="0" w:firstColumn="1" w:lastColumn="0" w:oddVBand="0" w:evenVBand="0" w:oddHBand="0" w:evenHBand="0" w:firstRowFirstColumn="0" w:firstRowLastColumn="0" w:lastRowFirstColumn="0" w:lastRowLastColumn="0"/>
             <w:tcW w:w="480" w:type="dxa"/>
             <w:noWrap/>
             <w:hideMark/>
@@ -2394,7 +2444,7 @@
           </w:tcPr>
           <w:p>
             <w:pPr>
-              <w:cnfStyle w:val="000000100000"/>
+              <w:cnfStyle w:val="000000100000" w:firstRow="0" w:lastRow="0" w:firstColumn="0" w:lastColumn="0" w:oddVBand="0" w:evenVBand="0" w:oddHBand="1" w:evenHBand="0" w:firstRowFirstColumn="0" w:firstRowLastColumn="0" w:lastRowFirstColumn="0" w:lastRowLastColumn="0"/>
               <w:rPr>
                 <w:rFonts w:ascii="Calibri" w:eastAsia="Times New Roman" w:hAnsi="Calibri" w:cs="Times New Roman"/>
                 <w:color w:val="000000"/>
@@ -2419,7 +2469,7 @@
           </w:tcPr>
           <w:p>
             <w:pPr>
-              <w:cnfStyle w:val="000000100000"/>
+              <w:cnfStyle w:val="000000100000" w:firstRow="0" w:lastRow="0" w:firstColumn="0" w:lastColumn="0" w:oddVBand="0" w:evenVBand="0" w:oddHBand="1" w:evenHBand="0" w:firstRowFirstColumn="0" w:firstRowLastColumn="0" w:lastRowFirstColumn="0" w:lastRowLastColumn="0"/>
               <w:rPr>
                 <w:rFonts w:ascii="Calibri" w:eastAsia="Times New Roman" w:hAnsi="Calibri" w:cs="Times New Roman"/>
                 <w:color w:val="000000"/>
@@ -2444,7 +2494,7 @@
           </w:tcPr>
           <w:p>
             <w:pPr>
-              <w:cnfStyle w:val="000000100000"/>
+              <w:cnfStyle w:val="000000100000" w:firstRow="0" w:lastRow="0" w:firstColumn="0" w:lastColumn="0" w:oddVBand="0" w:evenVBand="0" w:oddHBand="1" w:evenHBand="0" w:firstRowFirstColumn="0" w:firstRowLastColumn="0" w:lastRowFirstColumn="0" w:lastRowLastColumn="0"/>
               <w:rPr>
                 <w:rFonts w:ascii="Calibri" w:eastAsia="Times New Roman" w:hAnsi="Calibri" w:cs="Times New Roman"/>
                 <w:color w:val="000000"/>
@@ -2461,7 +2511,7 @@
           </w:tcPr>
           <w:p>
             <w:pPr>
-              <w:cnfStyle w:val="000000100000"/>
+              <w:cnfStyle w:val="000000100000" w:firstRow="0" w:lastRow="0" w:firstColumn="0" w:lastColumn="0" w:oddVBand="0" w:evenVBand="0" w:oddHBand="1" w:evenHBand="0" w:firstRowFirstColumn="0" w:firstRowLastColumn="0" w:lastRowFirstColumn="0" w:lastRowLastColumn="0"/>
               <w:rPr>
                 <w:rFonts w:ascii="Calibri" w:eastAsia="Times New Roman" w:hAnsi="Calibri" w:cs="Times New Roman"/>
                 <w:color w:val="000000"/>
@@ -2488,7 +2538,7 @@
           <w:p>
             <w:pPr>
               <w:jc w:val="center"/>
-              <w:cnfStyle w:val="000000100000"/>
+              <w:cnfStyle w:val="000000100000" w:firstRow="0" w:lastRow="0" w:firstColumn="0" w:lastColumn="0" w:oddVBand="0" w:evenVBand="0" w:oddHBand="1" w:evenHBand="0" w:firstRowFirstColumn="0" w:firstRowLastColumn="0" w:lastRowFirstColumn="0" w:lastRowLastColumn="0"/>
               <w:rPr>
                 <w:rFonts w:ascii="Times New Roman" w:eastAsia="Times New Roman" w:hAnsi="Times New Roman" w:cs="Times New Roman"/>
                 <w:color w:val="000000"/>
@@ -2516,7 +2566,7 @@
         </w:trPr>
         <w:tc>
           <w:tcPr>
-            <w:cnfStyle w:val="001000000000"/>
+            <w:cnfStyle w:val="001000000000" w:firstRow="0" w:lastRow="0" w:firstColumn="1" w:lastColumn="0" w:oddVBand="0" w:evenVBand="0" w:oddHBand="0" w:evenHBand="0" w:firstRowFirstColumn="0" w:firstRowLastColumn="0" w:lastRowFirstColumn="0" w:lastRowLastColumn="0"/>
             <w:tcW w:w="480" w:type="dxa"/>
             <w:noWrap/>
             <w:hideMark/>
@@ -2547,7 +2597,7 @@
           </w:tcPr>
           <w:p>
             <w:pPr>
-              <w:cnfStyle w:val="000000000000"/>
+              <w:cnfStyle w:val="000000000000" w:firstRow="0" w:lastRow="0" w:firstColumn="0" w:lastColumn="0" w:oddVBand="0" w:evenVBand="0" w:oddHBand="0" w:evenHBand="0" w:firstRowFirstColumn="0" w:firstRowLastColumn="0" w:lastRowFirstColumn="0" w:lastRowLastColumn="0"/>
               <w:rPr>
                 <w:rFonts w:ascii="Calibri" w:eastAsia="Times New Roman" w:hAnsi="Calibri" w:cs="Times New Roman"/>
                 <w:color w:val="000000"/>
@@ -2572,7 +2622,7 @@
           </w:tcPr>
           <w:p>
             <w:pPr>
-              <w:cnfStyle w:val="000000000000"/>
+              <w:cnfStyle w:val="000000000000" w:firstRow="0" w:lastRow="0" w:firstColumn="0" w:lastColumn="0" w:oddVBand="0" w:evenVBand="0" w:oddHBand="0" w:evenHBand="0" w:firstRowFirstColumn="0" w:firstRowLastColumn="0" w:lastRowFirstColumn="0" w:lastRowLastColumn="0"/>
               <w:rPr>
                 <w:rFonts w:ascii="Calibri" w:eastAsia="Times New Roman" w:hAnsi="Calibri" w:cs="Times New Roman"/>
                 <w:color w:val="000000"/>
@@ -2597,7 +2647,7 @@
           </w:tcPr>
           <w:p>
             <w:pPr>
-              <w:cnfStyle w:val="000000000000"/>
+              <w:cnfStyle w:val="000000000000" w:firstRow="0" w:lastRow="0" w:firstColumn="0" w:lastColumn="0" w:oddVBand="0" w:evenVBand="0" w:oddHBand="0" w:evenHBand="0" w:firstRowFirstColumn="0" w:firstRowLastColumn="0" w:lastRowFirstColumn="0" w:lastRowLastColumn="0"/>
               <w:rPr>
                 <w:rFonts w:ascii="Calibri" w:eastAsia="Times New Roman" w:hAnsi="Calibri" w:cs="Times New Roman"/>
                 <w:color w:val="000000"/>
@@ -2614,7 +2664,7 @@
           </w:tcPr>
           <w:p>
             <w:pPr>
-              <w:cnfStyle w:val="000000000000"/>
+              <w:cnfStyle w:val="000000000000" w:firstRow="0" w:lastRow="0" w:firstColumn="0" w:lastColumn="0" w:oddVBand="0" w:evenVBand="0" w:oddHBand="0" w:evenHBand="0" w:firstRowFirstColumn="0" w:firstRowLastColumn="0" w:lastRowFirstColumn="0" w:lastRowLastColumn="0"/>
               <w:rPr>
                 <w:rFonts w:ascii="Times New Roman" w:eastAsia="Times New Roman" w:hAnsi="Times New Roman" w:cs="Times New Roman"/>
                 <w:sz w:val="20"/>
@@ -2632,7 +2682,7 @@
           <w:p>
             <w:pPr>
               <w:jc w:val="center"/>
-              <w:cnfStyle w:val="000000000000"/>
+              <w:cnfStyle w:val="000000000000" w:firstRow="0" w:lastRow="0" w:firstColumn="0" w:lastColumn="0" w:oddVBand="0" w:evenVBand="0" w:oddHBand="0" w:evenHBand="0" w:firstRowFirstColumn="0" w:firstRowLastColumn="0" w:lastRowFirstColumn="0" w:lastRowLastColumn="0"/>
               <w:rPr>
                 <w:rFonts w:ascii="Times New Roman" w:eastAsia="Times New Roman" w:hAnsi="Times New Roman" w:cs="Times New Roman"/>
                 <w:sz w:val="20"/>
@@ -2654,12 +2704,12 @@
       </w:tr>
       <w:tr>
         <w:trPr>
-          <w:cnfStyle w:val="000000100000"/>
+          <w:cnfStyle w:val="000000100000" w:firstRow="0" w:lastRow="0" w:firstColumn="0" w:lastColumn="0" w:oddVBand="0" w:evenVBand="0" w:oddHBand="1" w:evenHBand="0" w:firstRowFirstColumn="0" w:firstRowLastColumn="0" w:lastRowFirstColumn="0" w:lastRowLastColumn="0"/>
           <w:trHeight w:val="300"/>
         </w:trPr>
         <w:tc>
           <w:tcPr>
-            <w:cnfStyle w:val="001000000000"/>
+            <w:cnfStyle w:val="001000000000" w:firstRow="0" w:lastRow="0" w:firstColumn="1" w:lastColumn="0" w:oddVBand="0" w:evenVBand="0" w:oddHBand="0" w:evenHBand="0" w:firstRowFirstColumn="0" w:firstRowLastColumn="0" w:lastRowFirstColumn="0" w:lastRowLastColumn="0"/>
             <w:tcW w:w="480" w:type="dxa"/>
             <w:noWrap/>
             <w:hideMark/>
@@ -2692,7 +2742,7 @@
           </w:tcPr>
           <w:p>
             <w:pPr>
-              <w:cnfStyle w:val="000000100000"/>
+              <w:cnfStyle w:val="000000100000" w:firstRow="0" w:lastRow="0" w:firstColumn="0" w:lastColumn="0" w:oddVBand="0" w:evenVBand="0" w:oddHBand="1" w:evenHBand="0" w:firstRowFirstColumn="0" w:firstRowLastColumn="0" w:lastRowFirstColumn="0" w:lastRowLastColumn="0"/>
               <w:rPr>
                 <w:rFonts w:ascii="Calibri" w:eastAsia="Times New Roman" w:hAnsi="Calibri" w:cs="Times New Roman"/>
                 <w:color w:val="000000"/>
@@ -2717,7 +2767,7 @@
           </w:tcPr>
           <w:p>
             <w:pPr>
-              <w:cnfStyle w:val="000000100000"/>
+              <w:cnfStyle w:val="000000100000" w:firstRow="0" w:lastRow="0" w:firstColumn="0" w:lastColumn="0" w:oddVBand="0" w:evenVBand="0" w:oddHBand="1" w:evenHBand="0" w:firstRowFirstColumn="0" w:firstRowLastColumn="0" w:lastRowFirstColumn="0" w:lastRowLastColumn="0"/>
               <w:rPr>
                 <w:rFonts w:ascii="Calibri" w:eastAsia="Times New Roman" w:hAnsi="Calibri" w:cs="Times New Roman"/>
                 <w:color w:val="000000"/>
@@ -2742,7 +2792,7 @@
           </w:tcPr>
           <w:p>
             <w:pPr>
-              <w:cnfStyle w:val="000000100000"/>
+              <w:cnfStyle w:val="000000100000" w:firstRow="0" w:lastRow="0" w:firstColumn="0" w:lastColumn="0" w:oddVBand="0" w:evenVBand="0" w:oddHBand="1" w:evenHBand="0" w:firstRowFirstColumn="0" w:firstRowLastColumn="0" w:lastRowFirstColumn="0" w:lastRowLastColumn="0"/>
               <w:rPr>
                 <w:rFonts w:ascii="Calibri" w:eastAsia="Times New Roman" w:hAnsi="Calibri" w:cs="Times New Roman"/>
                 <w:color w:val="000000"/>
@@ -2759,7 +2809,7 @@
           </w:tcPr>
           <w:p>
             <w:pPr>
-              <w:cnfStyle w:val="000000100000"/>
+              <w:cnfStyle w:val="000000100000" w:firstRow="0" w:lastRow="0" w:firstColumn="0" w:lastColumn="0" w:oddVBand="0" w:evenVBand="0" w:oddHBand="1" w:evenHBand="0" w:firstRowFirstColumn="0" w:firstRowLastColumn="0" w:lastRowFirstColumn="0" w:lastRowLastColumn="0"/>
               <w:rPr>
                 <w:rFonts w:ascii="Times New Roman" w:eastAsia="Times New Roman" w:hAnsi="Times New Roman" w:cs="Times New Roman"/>
                 <w:sz w:val="20"/>
@@ -2777,7 +2827,7 @@
           <w:p>
             <w:pPr>
               <w:jc w:val="center"/>
-              <w:cnfStyle w:val="000000100000"/>
+              <w:cnfStyle w:val="000000100000" w:firstRow="0" w:lastRow="0" w:firstColumn="0" w:lastColumn="0" w:oddVBand="0" w:evenVBand="0" w:oddHBand="1" w:evenHBand="0" w:firstRowFirstColumn="0" w:firstRowLastColumn="0" w:lastRowFirstColumn="0" w:lastRowLastColumn="0"/>
               <w:rPr>
                 <w:rFonts w:ascii="Times New Roman" w:eastAsia="Times New Roman" w:hAnsi="Times New Roman" w:cs="Times New Roman"/>
                 <w:sz w:val="20"/>
@@ -2803,7 +2853,7 @@
         </w:trPr>
         <w:tc>
           <w:tcPr>
-            <w:cnfStyle w:val="001000000000"/>
+            <w:cnfStyle w:val="001000000000" w:firstRow="0" w:lastRow="0" w:firstColumn="1" w:lastColumn="0" w:oddVBand="0" w:evenVBand="0" w:oddHBand="0" w:evenHBand="0" w:firstRowFirstColumn="0" w:firstRowLastColumn="0" w:lastRowFirstColumn="0" w:lastRowLastColumn="0"/>
             <w:tcW w:w="480" w:type="dxa"/>
             <w:noWrap/>
             <w:hideMark/>
@@ -2836,7 +2886,7 @@
           </w:tcPr>
           <w:p>
             <w:pPr>
-              <w:cnfStyle w:val="000000000000"/>
+              <w:cnfStyle w:val="000000000000" w:firstRow="0" w:lastRow="0" w:firstColumn="0" w:lastColumn="0" w:oddVBand="0" w:evenVBand="0" w:oddHBand="0" w:evenHBand="0" w:firstRowFirstColumn="0" w:firstRowLastColumn="0" w:lastRowFirstColumn="0" w:lastRowLastColumn="0"/>
               <w:rPr>
                 <w:rFonts w:ascii="Calibri" w:eastAsia="Times New Roman" w:hAnsi="Calibri" w:cs="Times New Roman"/>
                 <w:color w:val="000000"/>
@@ -2861,7 +2911,7 @@
           </w:tcPr>
           <w:p>
             <w:pPr>
-              <w:cnfStyle w:val="000000000000"/>
+              <w:cnfStyle w:val="000000000000" w:firstRow="0" w:lastRow="0" w:firstColumn="0" w:lastColumn="0" w:oddVBand="0" w:evenVBand="0" w:oddHBand="0" w:evenHBand="0" w:firstRowFirstColumn="0" w:firstRowLastColumn="0" w:lastRowFirstColumn="0" w:lastRowLastColumn="0"/>
               <w:rPr>
                 <w:rFonts w:ascii="Calibri" w:eastAsia="Times New Roman" w:hAnsi="Calibri" w:cs="Times New Roman"/>
                 <w:color w:val="000000"/>
@@ -2886,7 +2936,7 @@
           </w:tcPr>
           <w:p>
             <w:pPr>
-              <w:cnfStyle w:val="000000000000"/>
+              <w:cnfStyle w:val="000000000000" w:firstRow="0" w:lastRow="0" w:firstColumn="0" w:lastColumn="0" w:oddVBand="0" w:evenVBand="0" w:oddHBand="0" w:evenHBand="0" w:firstRowFirstColumn="0" w:firstRowLastColumn="0" w:lastRowFirstColumn="0" w:lastRowLastColumn="0"/>
               <w:rPr>
                 <w:rFonts w:ascii="Calibri" w:eastAsia="Times New Roman" w:hAnsi="Calibri" w:cs="Times New Roman"/>
                 <w:color w:val="000000"/>
@@ -2903,7 +2953,7 @@
           </w:tcPr>
           <w:p>
             <w:pPr>
-              <w:cnfStyle w:val="000000000000"/>
+              <w:cnfStyle w:val="000000000000" w:firstRow="0" w:lastRow="0" w:firstColumn="0" w:lastColumn="0" w:oddVBand="0" w:evenVBand="0" w:oddHBand="0" w:evenHBand="0" w:firstRowFirstColumn="0" w:firstRowLastColumn="0" w:lastRowFirstColumn="0" w:lastRowLastColumn="0"/>
               <w:rPr>
                 <w:rFonts w:ascii="Times New Roman" w:eastAsia="Times New Roman" w:hAnsi="Times New Roman" w:cs="Times New Roman"/>
                 <w:sz w:val="20"/>
@@ -2921,7 +2971,7 @@
           <w:p>
             <w:pPr>
               <w:jc w:val="center"/>
-              <w:cnfStyle w:val="000000000000"/>
+              <w:cnfStyle w:val="000000000000" w:firstRow="0" w:lastRow="0" w:firstColumn="0" w:lastColumn="0" w:oddVBand="0" w:evenVBand="0" w:oddHBand="0" w:evenHBand="0" w:firstRowFirstColumn="0" w:firstRowLastColumn="0" w:lastRowFirstColumn="0" w:lastRowLastColumn="0"/>
               <w:rPr>
                 <w:rFonts w:ascii="Times New Roman" w:eastAsia="Times New Roman" w:hAnsi="Times New Roman" w:cs="Times New Roman"/>
                 <w:sz w:val="20"/>
@@ -2943,12 +2993,12 @@
       </w:tr>
       <w:tr>
         <w:trPr>
-          <w:cnfStyle w:val="000000100000"/>
+          <w:cnfStyle w:val="000000100000" w:firstRow="0" w:lastRow="0" w:firstColumn="0" w:lastColumn="0" w:oddVBand="0" w:evenVBand="0" w:oddHBand="1" w:evenHBand="0" w:firstRowFirstColumn="0" w:firstRowLastColumn="0" w:lastRowFirstColumn="0" w:lastRowLastColumn="0"/>
           <w:trHeight w:val="300"/>
         </w:trPr>
         <w:tc>
           <w:tcPr>
-            <w:cnfStyle w:val="001000000000"/>
+            <w:cnfStyle w:val="001000000000" w:firstRow="0" w:lastRow="0" w:firstColumn="1" w:lastColumn="0" w:oddVBand="0" w:evenVBand="0" w:oddHBand="0" w:evenHBand="0" w:firstRowFirstColumn="0" w:firstRowLastColumn="0" w:lastRowFirstColumn="0" w:lastRowLastColumn="0"/>
             <w:tcW w:w="480" w:type="dxa"/>
             <w:noWrap/>
             <w:hideMark/>
@@ -2981,7 +3031,7 @@
           </w:tcPr>
           <w:p>
             <w:pPr>
-              <w:cnfStyle w:val="000000100000"/>
+              <w:cnfStyle w:val="000000100000" w:firstRow="0" w:lastRow="0" w:firstColumn="0" w:lastColumn="0" w:oddVBand="0" w:evenVBand="0" w:oddHBand="1" w:evenHBand="0" w:firstRowFirstColumn="0" w:firstRowLastColumn="0" w:lastRowFirstColumn="0" w:lastRowLastColumn="0"/>
               <w:rPr>
                 <w:rFonts w:ascii="Calibri" w:eastAsia="Times New Roman" w:hAnsi="Calibri" w:cs="Times New Roman"/>
                 <w:color w:val="000000"/>
@@ -3006,7 +3056,7 @@
           </w:tcPr>
           <w:p>
             <w:pPr>
-              <w:cnfStyle w:val="000000100000"/>
+              <w:cnfStyle w:val="000000100000" w:firstRow="0" w:lastRow="0" w:firstColumn="0" w:lastColumn="0" w:oddVBand="0" w:evenVBand="0" w:oddHBand="1" w:evenHBand="0" w:firstRowFirstColumn="0" w:firstRowLastColumn="0" w:lastRowFirstColumn="0" w:lastRowLastColumn="0"/>
               <w:rPr>
                 <w:rFonts w:ascii="Calibri" w:eastAsia="Times New Roman" w:hAnsi="Calibri" w:cs="Times New Roman"/>
                 <w:color w:val="000000"/>
@@ -3031,7 +3081,7 @@
           </w:tcPr>
           <w:p>
             <w:pPr>
-              <w:cnfStyle w:val="000000100000"/>
+              <w:cnfStyle w:val="000000100000" w:firstRow="0" w:lastRow="0" w:firstColumn="0" w:lastColumn="0" w:oddVBand="0" w:evenVBand="0" w:oddHBand="1" w:evenHBand="0" w:firstRowFirstColumn="0" w:firstRowLastColumn="0" w:lastRowFirstColumn="0" w:lastRowLastColumn="0"/>
               <w:rPr>
                 <w:rFonts w:ascii="Calibri" w:eastAsia="Times New Roman" w:hAnsi="Calibri" w:cs="Times New Roman"/>
                 <w:color w:val="000000"/>
@@ -3048,7 +3098,7 @@
           </w:tcPr>
           <w:p>
             <w:pPr>
-              <w:cnfStyle w:val="000000100000"/>
+              <w:cnfStyle w:val="000000100000" w:firstRow="0" w:lastRow="0" w:firstColumn="0" w:lastColumn="0" w:oddVBand="0" w:evenVBand="0" w:oddHBand="1" w:evenHBand="0" w:firstRowFirstColumn="0" w:firstRowLastColumn="0" w:lastRowFirstColumn="0" w:lastRowLastColumn="0"/>
               <w:rPr>
                 <w:rFonts w:ascii="Times New Roman" w:eastAsia="Times New Roman" w:hAnsi="Times New Roman" w:cs="Times New Roman"/>
                 <w:sz w:val="20"/>
@@ -3068,7 +3118,7 @@
           </w:p>
           <w:p>
             <w:pPr>
-              <w:cnfStyle w:val="000000100000"/>
+              <w:cnfStyle w:val="000000100000" w:firstRow="0" w:lastRow="0" w:firstColumn="0" w:lastColumn="0" w:oddVBand="0" w:evenVBand="0" w:oddHBand="1" w:evenHBand="0" w:firstRowFirstColumn="0" w:firstRowLastColumn="0" w:lastRowFirstColumn="0" w:lastRowLastColumn="0"/>
               <w:rPr>
                 <w:rFonts w:ascii="Times New Roman" w:eastAsia="Times New Roman" w:hAnsi="Times New Roman" w:cs="Times New Roman"/>
                 <w:sz w:val="20"/>
@@ -3095,7 +3145,7 @@
           <w:p>
             <w:pPr>
               <w:jc w:val="center"/>
-              <w:cnfStyle w:val="000000100000"/>
+              <w:cnfStyle w:val="000000100000" w:firstRow="0" w:lastRow="0" w:firstColumn="0" w:lastColumn="0" w:oddVBand="0" w:evenVBand="0" w:oddHBand="1" w:evenHBand="0" w:firstRowFirstColumn="0" w:firstRowLastColumn="0" w:lastRowFirstColumn="0" w:lastRowLastColumn="0"/>
               <w:rPr>
                 <w:rFonts w:ascii="Times New Roman" w:eastAsia="Times New Roman" w:hAnsi="Times New Roman" w:cs="Times New Roman"/>
                 <w:sz w:val="20"/>
@@ -3121,7 +3171,7 @@
         </w:trPr>
         <w:tc>
           <w:tcPr>
-            <w:cnfStyle w:val="001000000000"/>
+            <w:cnfStyle w:val="001000000000" w:firstRow="0" w:lastRow="0" w:firstColumn="1" w:lastColumn="0" w:oddVBand="0" w:evenVBand="0" w:oddHBand="0" w:evenHBand="0" w:firstRowFirstColumn="0" w:firstRowLastColumn="0" w:lastRowFirstColumn="0" w:lastRowLastColumn="0"/>
             <w:tcW w:w="480" w:type="dxa"/>
             <w:noWrap/>
             <w:hideMark/>
@@ -3154,7 +3204,7 @@
           </w:tcPr>
           <w:p>
             <w:pPr>
-              <w:cnfStyle w:val="000000000000"/>
+              <w:cnfStyle w:val="000000000000" w:firstRow="0" w:lastRow="0" w:firstColumn="0" w:lastColumn="0" w:oddVBand="0" w:evenVBand="0" w:oddHBand="0" w:evenHBand="0" w:firstRowFirstColumn="0" w:firstRowLastColumn="0" w:lastRowFirstColumn="0" w:lastRowLastColumn="0"/>
               <w:rPr>
                 <w:rFonts w:ascii="Calibri" w:eastAsia="Times New Roman" w:hAnsi="Calibri" w:cs="Times New Roman"/>
                 <w:color w:val="000000"/>
@@ -3179,7 +3229,7 @@
           </w:tcPr>
           <w:p>
             <w:pPr>
-              <w:cnfStyle w:val="000000000000"/>
+              <w:cnfStyle w:val="000000000000" w:firstRow="0" w:lastRow="0" w:firstColumn="0" w:lastColumn="0" w:oddVBand="0" w:evenVBand="0" w:oddHBand="0" w:evenHBand="0" w:firstRowFirstColumn="0" w:firstRowLastColumn="0" w:lastRowFirstColumn="0" w:lastRowLastColumn="0"/>
               <w:rPr>
                 <w:rFonts w:ascii="Calibri" w:eastAsia="Times New Roman" w:hAnsi="Calibri" w:cs="Times New Roman"/>
                 <w:color w:val="000000"/>
@@ -3204,7 +3254,7 @@
           </w:tcPr>
           <w:p>
             <w:pPr>
-              <w:cnfStyle w:val="000000000000"/>
+              <w:cnfStyle w:val="000000000000" w:firstRow="0" w:lastRow="0" w:firstColumn="0" w:lastColumn="0" w:oddVBand="0" w:evenVBand="0" w:oddHBand="0" w:evenHBand="0" w:firstRowFirstColumn="0" w:firstRowLastColumn="0" w:lastRowFirstColumn="0" w:lastRowLastColumn="0"/>
               <w:rPr>
                 <w:rFonts w:ascii="Calibri" w:eastAsia="Times New Roman" w:hAnsi="Calibri" w:cs="Times New Roman"/>
                 <w:color w:val="000000"/>
@@ -3221,7 +3271,7 @@
           </w:tcPr>
           <w:p>
             <w:pPr>
-              <w:cnfStyle w:val="000000000000"/>
+              <w:cnfStyle w:val="000000000000" w:firstRow="0" w:lastRow="0" w:firstColumn="0" w:lastColumn="0" w:oddVBand="0" w:evenVBand="0" w:oddHBand="0" w:evenHBand="0" w:firstRowFirstColumn="0" w:firstRowLastColumn="0" w:lastRowFirstColumn="0" w:lastRowLastColumn="0"/>
               <w:rPr>
                 <w:rFonts w:ascii="Times New Roman" w:eastAsia="Times New Roman" w:hAnsi="Times New Roman" w:cs="Times New Roman"/>
                 <w:sz w:val="20"/>
@@ -3239,7 +3289,7 @@
           <w:p>
             <w:pPr>
               <w:jc w:val="center"/>
-              <w:cnfStyle w:val="000000000000"/>
+              <w:cnfStyle w:val="000000000000" w:firstRow="0" w:lastRow="0" w:firstColumn="0" w:lastColumn="0" w:oddVBand="0" w:evenVBand="0" w:oddHBand="0" w:evenHBand="0" w:firstRowFirstColumn="0" w:firstRowLastColumn="0" w:lastRowFirstColumn="0" w:lastRowLastColumn="0"/>
               <w:rPr>
                 <w:rFonts w:ascii="Times New Roman" w:eastAsia="Times New Roman" w:hAnsi="Times New Roman" w:cs="Times New Roman"/>
                 <w:sz w:val="20"/>
@@ -3261,12 +3311,12 @@
       </w:tr>
       <w:tr>
         <w:trPr>
-          <w:cnfStyle w:val="000000100000"/>
+          <w:cnfStyle w:val="000000100000" w:firstRow="0" w:lastRow="0" w:firstColumn="0" w:lastColumn="0" w:oddVBand="0" w:evenVBand="0" w:oddHBand="1" w:evenHBand="0" w:firstRowFirstColumn="0" w:firstRowLastColumn="0" w:lastRowFirstColumn="0" w:lastRowLastColumn="0"/>
           <w:trHeight w:val="300"/>
         </w:trPr>
         <w:tc>
           <w:tcPr>
-            <w:cnfStyle w:val="001000000000"/>
+            <w:cnfStyle w:val="001000000000" w:firstRow="0" w:lastRow="0" w:firstColumn="1" w:lastColumn="0" w:oddVBand="0" w:evenVBand="0" w:oddHBand="0" w:evenHBand="0" w:firstRowFirstColumn="0" w:firstRowLastColumn="0" w:lastRowFirstColumn="0" w:lastRowLastColumn="0"/>
             <w:tcW w:w="480" w:type="dxa"/>
             <w:noWrap/>
             <w:hideMark/>
@@ -3299,7 +3349,7 @@
           </w:tcPr>
           <w:p>
             <w:pPr>
-              <w:cnfStyle w:val="000000100000"/>
+              <w:cnfStyle w:val="000000100000" w:firstRow="0" w:lastRow="0" w:firstColumn="0" w:lastColumn="0" w:oddVBand="0" w:evenVBand="0" w:oddHBand="1" w:evenHBand="0" w:firstRowFirstColumn="0" w:firstRowLastColumn="0" w:lastRowFirstColumn="0" w:lastRowLastColumn="0"/>
               <w:rPr>
                 <w:rFonts w:ascii="Calibri" w:eastAsia="Times New Roman" w:hAnsi="Calibri" w:cs="Times New Roman"/>
                 <w:color w:val="000000"/>
@@ -3324,7 +3374,7 @@
           </w:tcPr>
           <w:p>
             <w:pPr>
-              <w:cnfStyle w:val="000000100000"/>
+              <w:cnfStyle w:val="000000100000" w:firstRow="0" w:lastRow="0" w:firstColumn="0" w:lastColumn="0" w:oddVBand="0" w:evenVBand="0" w:oddHBand="1" w:evenHBand="0" w:firstRowFirstColumn="0" w:firstRowLastColumn="0" w:lastRowFirstColumn="0" w:lastRowLastColumn="0"/>
               <w:rPr>
                 <w:rFonts w:ascii="Calibri" w:eastAsia="Times New Roman" w:hAnsi="Calibri" w:cs="Times New Roman"/>
                 <w:color w:val="000000"/>
@@ -3349,7 +3399,7 @@
           </w:tcPr>
           <w:p>
             <w:pPr>
-              <w:cnfStyle w:val="000000100000"/>
+              <w:cnfStyle w:val="000000100000" w:firstRow="0" w:lastRow="0" w:firstColumn="0" w:lastColumn="0" w:oddVBand="0" w:evenVBand="0" w:oddHBand="1" w:evenHBand="0" w:firstRowFirstColumn="0" w:firstRowLastColumn="0" w:lastRowFirstColumn="0" w:lastRowLastColumn="0"/>
               <w:rPr>
                 <w:rFonts w:ascii="Calibri" w:eastAsia="Times New Roman" w:hAnsi="Calibri" w:cs="Times New Roman"/>
                 <w:color w:val="000000"/>
@@ -3366,7 +3416,7 @@
           </w:tcPr>
           <w:p>
             <w:pPr>
-              <w:cnfStyle w:val="000000100000"/>
+              <w:cnfStyle w:val="000000100000" w:firstRow="0" w:lastRow="0" w:firstColumn="0" w:lastColumn="0" w:oddVBand="0" w:evenVBand="0" w:oddHBand="1" w:evenHBand="0" w:firstRowFirstColumn="0" w:firstRowLastColumn="0" w:lastRowFirstColumn="0" w:lastRowLastColumn="0"/>
               <w:rPr>
                 <w:rFonts w:ascii="Times New Roman" w:eastAsia="Times New Roman" w:hAnsi="Times New Roman" w:cs="Times New Roman"/>
                 <w:sz w:val="20"/>
@@ -3384,7 +3434,7 @@
           <w:p>
             <w:pPr>
               <w:jc w:val="center"/>
-              <w:cnfStyle w:val="000000100000"/>
+              <w:cnfStyle w:val="000000100000" w:firstRow="0" w:lastRow="0" w:firstColumn="0" w:lastColumn="0" w:oddVBand="0" w:evenVBand="0" w:oddHBand="1" w:evenHBand="0" w:firstRowFirstColumn="0" w:firstRowLastColumn="0" w:lastRowFirstColumn="0" w:lastRowLastColumn="0"/>
               <w:rPr>
                 <w:rFonts w:ascii="Times New Roman" w:eastAsia="Times New Roman" w:hAnsi="Times New Roman" w:cs="Times New Roman"/>
                 <w:sz w:val="20"/>
@@ -3444,7 +3494,7 @@
         <w:tblStyle w:val="GridTable4"/>
         <w:tblW w:w="0" w:type="auto"/>
         <w:tblLayout w:type="fixed"/>
-        <w:tblLook w:val="04A0"/>
+        <w:tblLook w:val="04A0" w:firstRow="1" w:lastRow="0" w:firstColumn="1" w:lastColumn="0" w:noHBand="0" w:noVBand="1"/>
       </w:tblPr>
       <w:tblGrid>
         <w:gridCol w:w="532"/>
@@ -3456,12 +3506,12 @@
       </w:tblGrid>
       <w:tr>
         <w:trPr>
-          <w:cnfStyle w:val="100000000000"/>
+          <w:cnfStyle w:val="100000000000" w:firstRow="1" w:lastRow="0" w:firstColumn="0" w:lastColumn="0" w:oddVBand="0" w:evenVBand="0" w:oddHBand="0" w:evenHBand="0" w:firstRowFirstColumn="0" w:firstRowLastColumn="0" w:lastRowFirstColumn="0" w:lastRowLastColumn="0"/>
           <w:trHeight w:val="300"/>
         </w:trPr>
         <w:tc>
           <w:tcPr>
-            <w:cnfStyle w:val="001000000000"/>
+            <w:cnfStyle w:val="001000000000" w:firstRow="0" w:lastRow="0" w:firstColumn="1" w:lastColumn="0" w:oddVBand="0" w:evenVBand="0" w:oddHBand="0" w:evenHBand="0" w:firstRowFirstColumn="0" w:firstRowLastColumn="0" w:lastRowFirstColumn="0" w:lastRowLastColumn="0"/>
             <w:tcW w:w="532" w:type="dxa"/>
             <w:noWrap/>
             <w:hideMark/>
@@ -3490,7 +3540,7 @@
           </w:tcPr>
           <w:p>
             <w:pPr>
-              <w:cnfStyle w:val="100000000000"/>
+              <w:cnfStyle w:val="100000000000" w:firstRow="1" w:lastRow="0" w:firstColumn="0" w:lastColumn="0" w:oddVBand="0" w:evenVBand="0" w:oddHBand="0" w:evenHBand="0" w:firstRowFirstColumn="0" w:firstRowLastColumn="0" w:lastRowFirstColumn="0" w:lastRowLastColumn="0"/>
               <w:rPr>
                 <w:rFonts w:ascii="Calibri" w:eastAsia="Times New Roman" w:hAnsi="Calibri" w:cs="Times New Roman"/>
                 <w:lang w:eastAsia="fr-CA"/>
@@ -3513,7 +3563,7 @@
           </w:tcPr>
           <w:p>
             <w:pPr>
-              <w:cnfStyle w:val="100000000000"/>
+              <w:cnfStyle w:val="100000000000" w:firstRow="1" w:lastRow="0" w:firstColumn="0" w:lastColumn="0" w:oddVBand="0" w:evenVBand="0" w:oddHBand="0" w:evenHBand="0" w:firstRowFirstColumn="0" w:firstRowLastColumn="0" w:lastRowFirstColumn="0" w:lastRowLastColumn="0"/>
               <w:rPr>
                 <w:rFonts w:ascii="Calibri" w:eastAsia="Times New Roman" w:hAnsi="Calibri" w:cs="Times New Roman"/>
                 <w:lang w:eastAsia="fr-CA"/>
@@ -3536,7 +3586,7 @@
           </w:tcPr>
           <w:p>
             <w:pPr>
-              <w:cnfStyle w:val="100000000000"/>
+              <w:cnfStyle w:val="100000000000" w:firstRow="1" w:lastRow="0" w:firstColumn="0" w:lastColumn="0" w:oddVBand="0" w:evenVBand="0" w:oddHBand="0" w:evenHBand="0" w:firstRowFirstColumn="0" w:firstRowLastColumn="0" w:lastRowFirstColumn="0" w:lastRowLastColumn="0"/>
               <w:rPr>
                 <w:rFonts w:ascii="Calibri" w:eastAsia="Times New Roman" w:hAnsi="Calibri" w:cs="Times New Roman"/>
                 <w:lang w:eastAsia="fr-CA"/>
@@ -3559,7 +3609,7 @@
           </w:tcPr>
           <w:p>
             <w:pPr>
-              <w:cnfStyle w:val="100000000000"/>
+              <w:cnfStyle w:val="100000000000" w:firstRow="1" w:lastRow="0" w:firstColumn="0" w:lastColumn="0" w:oddVBand="0" w:evenVBand="0" w:oddHBand="0" w:evenHBand="0" w:firstRowFirstColumn="0" w:firstRowLastColumn="0" w:lastRowFirstColumn="0" w:lastRowLastColumn="0"/>
               <w:rPr>
                 <w:rFonts w:ascii="Calibri" w:eastAsia="Times New Roman" w:hAnsi="Calibri" w:cs="Times New Roman"/>
                 <w:lang w:eastAsia="fr-CA"/>
@@ -3580,7 +3630,7 @@
           </w:tcPr>
           <w:p>
             <w:pPr>
-              <w:cnfStyle w:val="100000000000"/>
+              <w:cnfStyle w:val="100000000000" w:firstRow="1" w:lastRow="0" w:firstColumn="0" w:lastColumn="0" w:oddVBand="0" w:evenVBand="0" w:oddHBand="0" w:evenHBand="0" w:firstRowFirstColumn="0" w:firstRowLastColumn="0" w:lastRowFirstColumn="0" w:lastRowLastColumn="0"/>
               <w:rPr>
                 <w:rFonts w:eastAsia="Times New Roman" w:cstheme="minorHAnsi"/>
                 <w:sz w:val="20"/>
@@ -3602,12 +3652,12 @@
       </w:tr>
       <w:tr>
         <w:trPr>
-          <w:cnfStyle w:val="000000100000"/>
+          <w:cnfStyle w:val="000000100000" w:firstRow="0" w:lastRow="0" w:firstColumn="0" w:lastColumn="0" w:oddVBand="0" w:evenVBand="0" w:oddHBand="1" w:evenHBand="0" w:firstRowFirstColumn="0" w:firstRowLastColumn="0" w:lastRowFirstColumn="0" w:lastRowLastColumn="0"/>
           <w:trHeight w:val="300"/>
         </w:trPr>
         <w:tc>
           <w:tcPr>
-            <w:cnfStyle w:val="001000000000"/>
+            <w:cnfStyle w:val="001000000000" w:firstRow="0" w:lastRow="0" w:firstColumn="1" w:lastColumn="0" w:oddVBand="0" w:evenVBand="0" w:oddHBand="0" w:evenHBand="0" w:firstRowFirstColumn="0" w:firstRowLastColumn="0" w:lastRowFirstColumn="0" w:lastRowLastColumn="0"/>
             <w:tcW w:w="532" w:type="dxa"/>
             <w:shd w:val="clear" w:color="auto" w:fill="AEAAAA" w:themeFill="background2" w:themeFillShade="BF"/>
             <w:noWrap/>
@@ -3642,7 +3692,7 @@
           </w:tcPr>
           <w:p>
             <w:pPr>
-              <w:cnfStyle w:val="000000100000"/>
+              <w:cnfStyle w:val="000000100000" w:firstRow="0" w:lastRow="0" w:firstColumn="0" w:lastColumn="0" w:oddVBand="0" w:evenVBand="0" w:oddHBand="1" w:evenHBand="0" w:firstRowFirstColumn="0" w:firstRowLastColumn="0" w:lastRowFirstColumn="0" w:lastRowLastColumn="0"/>
               <w:rPr>
                 <w:rFonts w:ascii="Calibri" w:eastAsia="Times New Roman" w:hAnsi="Calibri" w:cs="Times New Roman"/>
                 <w:color w:val="000000"/>
@@ -3668,7 +3718,7 @@
           </w:tcPr>
           <w:p>
             <w:pPr>
-              <w:cnfStyle w:val="000000100000"/>
+              <w:cnfStyle w:val="000000100000" w:firstRow="0" w:lastRow="0" w:firstColumn="0" w:lastColumn="0" w:oddVBand="0" w:evenVBand="0" w:oddHBand="1" w:evenHBand="0" w:firstRowFirstColumn="0" w:firstRowLastColumn="0" w:lastRowFirstColumn="0" w:lastRowLastColumn="0"/>
               <w:rPr>
                 <w:rFonts w:ascii="Calibri" w:eastAsia="Times New Roman" w:hAnsi="Calibri" w:cs="Times New Roman"/>
                 <w:color w:val="000000"/>
@@ -3694,7 +3744,7 @@
           </w:tcPr>
           <w:p>
             <w:pPr>
-              <w:cnfStyle w:val="000000100000"/>
+              <w:cnfStyle w:val="000000100000" w:firstRow="0" w:lastRow="0" w:firstColumn="0" w:lastColumn="0" w:oddVBand="0" w:evenVBand="0" w:oddHBand="1" w:evenHBand="0" w:firstRowFirstColumn="0" w:firstRowLastColumn="0" w:lastRowFirstColumn="0" w:lastRowLastColumn="0"/>
               <w:rPr>
                 <w:rFonts w:ascii="Calibri" w:eastAsia="Times New Roman" w:hAnsi="Calibri" w:cs="Times New Roman"/>
                 <w:color w:val="000000"/>
@@ -3712,7 +3762,7 @@
           </w:tcPr>
           <w:p>
             <w:pPr>
-              <w:cnfStyle w:val="000000100000"/>
+              <w:cnfStyle w:val="000000100000" w:firstRow="0" w:lastRow="0" w:firstColumn="0" w:lastColumn="0" w:oddVBand="0" w:evenVBand="0" w:oddHBand="1" w:evenHBand="0" w:firstRowFirstColumn="0" w:firstRowLastColumn="0" w:lastRowFirstColumn="0" w:lastRowLastColumn="0"/>
               <w:rPr>
                 <w:rFonts w:ascii="Times New Roman" w:eastAsia="Times New Roman" w:hAnsi="Times New Roman" w:cs="Times New Roman"/>
                 <w:sz w:val="20"/>
@@ -3731,7 +3781,7 @@
           <w:p>
             <w:pPr>
               <w:jc w:val="center"/>
-              <w:cnfStyle w:val="000000100000"/>
+              <w:cnfStyle w:val="000000100000" w:firstRow="0" w:lastRow="0" w:firstColumn="0" w:lastColumn="0" w:oddVBand="0" w:evenVBand="0" w:oddHBand="1" w:evenHBand="0" w:firstRowFirstColumn="0" w:firstRowLastColumn="0" w:lastRowFirstColumn="0" w:lastRowLastColumn="0"/>
               <w:rPr>
                 <w:rFonts w:eastAsia="Times New Roman" w:cstheme="minorHAnsi"/>
                 <w:sz w:val="20"/>
@@ -3757,7 +3807,7 @@
         </w:trPr>
         <w:tc>
           <w:tcPr>
-            <w:cnfStyle w:val="001000000000"/>
+            <w:cnfStyle w:val="001000000000" w:firstRow="0" w:lastRow="0" w:firstColumn="1" w:lastColumn="0" w:oddVBand="0" w:evenVBand="0" w:oddHBand="0" w:evenHBand="0" w:firstRowFirstColumn="0" w:firstRowLastColumn="0" w:lastRowFirstColumn="0" w:lastRowLastColumn="0"/>
             <w:tcW w:w="532" w:type="dxa"/>
             <w:shd w:val="clear" w:color="auto" w:fill="AEAAAA" w:themeFill="background2" w:themeFillShade="BF"/>
             <w:noWrap/>
@@ -3792,7 +3842,7 @@
           </w:tcPr>
           <w:p>
             <w:pPr>
-              <w:cnfStyle w:val="000000000000"/>
+              <w:cnfStyle w:val="000000000000" w:firstRow="0" w:lastRow="0" w:firstColumn="0" w:lastColumn="0" w:oddVBand="0" w:evenVBand="0" w:oddHBand="0" w:evenHBand="0" w:firstRowFirstColumn="0" w:firstRowLastColumn="0" w:lastRowFirstColumn="0" w:lastRowLastColumn="0"/>
               <w:rPr>
                 <w:rFonts w:ascii="Calibri" w:eastAsia="Times New Roman" w:hAnsi="Calibri" w:cs="Times New Roman"/>
                 <w:color w:val="000000"/>
@@ -3818,7 +3868,7 @@
           </w:tcPr>
           <w:p>
             <w:pPr>
-              <w:cnfStyle w:val="000000000000"/>
+              <w:cnfStyle w:val="000000000000" w:firstRow="0" w:lastRow="0" w:firstColumn="0" w:lastColumn="0" w:oddVBand="0" w:evenVBand="0" w:oddHBand="0" w:evenHBand="0" w:firstRowFirstColumn="0" w:firstRowLastColumn="0" w:lastRowFirstColumn="0" w:lastRowLastColumn="0"/>
               <w:rPr>
                 <w:rFonts w:ascii="Calibri" w:eastAsia="Times New Roman" w:hAnsi="Calibri" w:cs="Times New Roman"/>
                 <w:color w:val="000000"/>
@@ -3844,7 +3894,7 @@
           </w:tcPr>
           <w:p>
             <w:pPr>
-              <w:cnfStyle w:val="000000000000"/>
+              <w:cnfStyle w:val="000000000000" w:firstRow="0" w:lastRow="0" w:firstColumn="0" w:lastColumn="0" w:oddVBand="0" w:evenVBand="0" w:oddHBand="0" w:evenHBand="0" w:firstRowFirstColumn="0" w:firstRowLastColumn="0" w:lastRowFirstColumn="0" w:lastRowLastColumn="0"/>
               <w:rPr>
                 <w:rFonts w:ascii="Calibri" w:eastAsia="Times New Roman" w:hAnsi="Calibri" w:cs="Times New Roman"/>
                 <w:color w:val="000000"/>
@@ -3870,7 +3920,7 @@
           </w:tcPr>
           <w:p>
             <w:pPr>
-              <w:cnfStyle w:val="000000000000"/>
+              <w:cnfStyle w:val="000000000000" w:firstRow="0" w:lastRow="0" w:firstColumn="0" w:lastColumn="0" w:oddVBand="0" w:evenVBand="0" w:oddHBand="0" w:evenHBand="0" w:firstRowFirstColumn="0" w:firstRowLastColumn="0" w:lastRowFirstColumn="0" w:lastRowLastColumn="0"/>
               <w:rPr>
                 <w:rFonts w:ascii="Calibri" w:eastAsia="Times New Roman" w:hAnsi="Calibri" w:cs="Times New Roman"/>
                 <w:color w:val="000000"/>
@@ -3888,7 +3938,7 @@
           <w:p>
             <w:pPr>
               <w:jc w:val="center"/>
-              <w:cnfStyle w:val="000000000000"/>
+              <w:cnfStyle w:val="000000000000" w:firstRow="0" w:lastRow="0" w:firstColumn="0" w:lastColumn="0" w:oddVBand="0" w:evenVBand="0" w:oddHBand="0" w:evenHBand="0" w:firstRowFirstColumn="0" w:firstRowLastColumn="0" w:lastRowFirstColumn="0" w:lastRowLastColumn="0"/>
               <w:rPr>
                 <w:rFonts w:eastAsia="Times New Roman" w:cstheme="minorHAnsi"/>
                 <w:color w:val="000000"/>
@@ -3912,12 +3962,12 @@
       </w:tr>
       <w:tr>
         <w:trPr>
-          <w:cnfStyle w:val="000000100000"/>
+          <w:cnfStyle w:val="000000100000" w:firstRow="0" w:lastRow="0" w:firstColumn="0" w:lastColumn="0" w:oddVBand="0" w:evenVBand="0" w:oddHBand="1" w:evenHBand="0" w:firstRowFirstColumn="0" w:firstRowLastColumn="0" w:lastRowFirstColumn="0" w:lastRowLastColumn="0"/>
           <w:trHeight w:val="300"/>
         </w:trPr>
         <w:tc>
           <w:tcPr>
-            <w:cnfStyle w:val="001000000000"/>
+            <w:cnfStyle w:val="001000000000" w:firstRow="0" w:lastRow="0" w:firstColumn="1" w:lastColumn="0" w:oddVBand="0" w:evenVBand="0" w:oddHBand="0" w:evenHBand="0" w:firstRowFirstColumn="0" w:firstRowLastColumn="0" w:lastRowFirstColumn="0" w:lastRowLastColumn="0"/>
             <w:tcW w:w="532" w:type="dxa"/>
             <w:shd w:val="clear" w:color="auto" w:fill="AEAAAA" w:themeFill="background2" w:themeFillShade="BF"/>
             <w:noWrap/>
@@ -3952,7 +4002,7 @@
           </w:tcPr>
           <w:p>
             <w:pPr>
-              <w:cnfStyle w:val="000000100000"/>
+              <w:cnfStyle w:val="000000100000" w:firstRow="0" w:lastRow="0" w:firstColumn="0" w:lastColumn="0" w:oddVBand="0" w:evenVBand="0" w:oddHBand="1" w:evenHBand="0" w:firstRowFirstColumn="0" w:firstRowLastColumn="0" w:lastRowFirstColumn="0" w:lastRowLastColumn="0"/>
               <w:rPr>
                 <w:rFonts w:ascii="Calibri" w:eastAsia="Times New Roman" w:hAnsi="Calibri" w:cs="Times New Roman"/>
                 <w:color w:val="000000"/>
@@ -3978,7 +4028,7 @@
           </w:tcPr>
           <w:p>
             <w:pPr>
-              <w:cnfStyle w:val="000000100000"/>
+              <w:cnfStyle w:val="000000100000" w:firstRow="0" w:lastRow="0" w:firstColumn="0" w:lastColumn="0" w:oddVBand="0" w:evenVBand="0" w:oddHBand="1" w:evenHBand="0" w:firstRowFirstColumn="0" w:firstRowLastColumn="0" w:lastRowFirstColumn="0" w:lastRowLastColumn="0"/>
               <w:rPr>
                 <w:rFonts w:ascii="Calibri" w:eastAsia="Times New Roman" w:hAnsi="Calibri" w:cs="Times New Roman"/>
                 <w:color w:val="000000"/>
@@ -4004,7 +4054,7 @@
           </w:tcPr>
           <w:p>
             <w:pPr>
-              <w:cnfStyle w:val="000000100000"/>
+              <w:cnfStyle w:val="000000100000" w:firstRow="0" w:lastRow="0" w:firstColumn="0" w:lastColumn="0" w:oddVBand="0" w:evenVBand="0" w:oddHBand="1" w:evenHBand="0" w:firstRowFirstColumn="0" w:firstRowLastColumn="0" w:lastRowFirstColumn="0" w:lastRowLastColumn="0"/>
               <w:rPr>
                 <w:rFonts w:ascii="Calibri" w:eastAsia="Times New Roman" w:hAnsi="Calibri" w:cs="Times New Roman"/>
                 <w:color w:val="000000"/>
@@ -4022,7 +4072,7 @@
           </w:tcPr>
           <w:p>
             <w:pPr>
-              <w:cnfStyle w:val="000000100000"/>
+              <w:cnfStyle w:val="000000100000" w:firstRow="0" w:lastRow="0" w:firstColumn="0" w:lastColumn="0" w:oddVBand="0" w:evenVBand="0" w:oddHBand="1" w:evenHBand="0" w:firstRowFirstColumn="0" w:firstRowLastColumn="0" w:lastRowFirstColumn="0" w:lastRowLastColumn="0"/>
               <w:rPr>
                 <w:rFonts w:ascii="Times New Roman" w:eastAsia="Times New Roman" w:hAnsi="Times New Roman" w:cs="Times New Roman"/>
                 <w:sz w:val="20"/>
@@ -4050,7 +4100,7 @@
           <w:p>
             <w:pPr>
               <w:jc w:val="center"/>
-              <w:cnfStyle w:val="000000100000"/>
+              <w:cnfStyle w:val="000000100000" w:firstRow="0" w:lastRow="0" w:firstColumn="0" w:lastColumn="0" w:oddVBand="0" w:evenVBand="0" w:oddHBand="1" w:evenHBand="0" w:firstRowFirstColumn="0" w:firstRowLastColumn="0" w:lastRowFirstColumn="0" w:lastRowLastColumn="0"/>
               <w:rPr>
                 <w:rFonts w:eastAsia="Times New Roman" w:cstheme="minorHAnsi"/>
                 <w:sz w:val="20"/>
@@ -4076,7 +4126,7 @@
         </w:trPr>
         <w:tc>
           <w:tcPr>
-            <w:cnfStyle w:val="001000000000"/>
+            <w:cnfStyle w:val="001000000000" w:firstRow="0" w:lastRow="0" w:firstColumn="1" w:lastColumn="0" w:oddVBand="0" w:evenVBand="0" w:oddHBand="0" w:evenHBand="0" w:firstRowFirstColumn="0" w:firstRowLastColumn="0" w:lastRowFirstColumn="0" w:lastRowLastColumn="0"/>
             <w:tcW w:w="532" w:type="dxa"/>
             <w:shd w:val="clear" w:color="auto" w:fill="AEAAAA" w:themeFill="background2" w:themeFillShade="BF"/>
             <w:noWrap/>
@@ -4109,7 +4159,7 @@
           </w:tcPr>
           <w:p>
             <w:pPr>
-              <w:cnfStyle w:val="000000000000"/>
+              <w:cnfStyle w:val="000000000000" w:firstRow="0" w:lastRow="0" w:firstColumn="0" w:lastColumn="0" w:oddVBand="0" w:evenVBand="0" w:oddHBand="0" w:evenHBand="0" w:firstRowFirstColumn="0" w:firstRowLastColumn="0" w:lastRowFirstColumn="0" w:lastRowLastColumn="0"/>
               <w:rPr>
                 <w:rFonts w:ascii="Calibri" w:eastAsia="Times New Roman" w:hAnsi="Calibri" w:cs="Times New Roman"/>
                 <w:color w:val="000000"/>
@@ -4135,7 +4185,7 @@
           </w:tcPr>
           <w:p>
             <w:pPr>
-              <w:cnfStyle w:val="000000000000"/>
+              <w:cnfStyle w:val="000000000000" w:firstRow="0" w:lastRow="0" w:firstColumn="0" w:lastColumn="0" w:oddVBand="0" w:evenVBand="0" w:oddHBand="0" w:evenHBand="0" w:firstRowFirstColumn="0" w:firstRowLastColumn="0" w:lastRowFirstColumn="0" w:lastRowLastColumn="0"/>
               <w:rPr>
                 <w:rFonts w:ascii="Calibri" w:eastAsia="Times New Roman" w:hAnsi="Calibri" w:cs="Times New Roman"/>
                 <w:color w:val="000000"/>
@@ -4169,7 +4219,7 @@
           </w:tcPr>
           <w:p>
             <w:pPr>
-              <w:cnfStyle w:val="000000000000"/>
+              <w:cnfStyle w:val="000000000000" w:firstRow="0" w:lastRow="0" w:firstColumn="0" w:lastColumn="0" w:oddVBand="0" w:evenVBand="0" w:oddHBand="0" w:evenHBand="0" w:firstRowFirstColumn="0" w:firstRowLastColumn="0" w:lastRowFirstColumn="0" w:lastRowLastColumn="0"/>
               <w:rPr>
                 <w:rFonts w:ascii="Calibri" w:eastAsia="Times New Roman" w:hAnsi="Calibri" w:cs="Times New Roman"/>
                 <w:color w:val="000000"/>
@@ -4187,7 +4237,7 @@
           </w:tcPr>
           <w:p>
             <w:pPr>
-              <w:cnfStyle w:val="000000000000"/>
+              <w:cnfStyle w:val="000000000000" w:firstRow="0" w:lastRow="0" w:firstColumn="0" w:lastColumn="0" w:oddVBand="0" w:evenVBand="0" w:oddHBand="0" w:evenHBand="0" w:firstRowFirstColumn="0" w:firstRowLastColumn="0" w:lastRowFirstColumn="0" w:lastRowLastColumn="0"/>
               <w:rPr>
                 <w:rFonts w:ascii="Times New Roman" w:eastAsia="Times New Roman" w:hAnsi="Times New Roman" w:cs="Times New Roman"/>
                 <w:sz w:val="20"/>
@@ -4215,7 +4265,7 @@
           <w:p>
             <w:pPr>
               <w:jc w:val="center"/>
-              <w:cnfStyle w:val="000000000000"/>
+              <w:cnfStyle w:val="000000000000" w:firstRow="0" w:lastRow="0" w:firstColumn="0" w:lastColumn="0" w:oddVBand="0" w:evenVBand="0" w:oddHBand="0" w:evenHBand="0" w:firstRowFirstColumn="0" w:firstRowLastColumn="0" w:lastRowFirstColumn="0" w:lastRowLastColumn="0"/>
               <w:rPr>
                 <w:rFonts w:ascii="Times New Roman" w:eastAsia="Times New Roman" w:hAnsi="Times New Roman" w:cs="Times New Roman"/>
                 <w:sz w:val="20"/>
@@ -4237,12 +4287,12 @@
       </w:tr>
       <w:tr>
         <w:trPr>
-          <w:cnfStyle w:val="000000100000"/>
+          <w:cnfStyle w:val="000000100000" w:firstRow="0" w:lastRow="0" w:firstColumn="0" w:lastColumn="0" w:oddVBand="0" w:evenVBand="0" w:oddHBand="1" w:evenHBand="0" w:firstRowFirstColumn="0" w:firstRowLastColumn="0" w:lastRowFirstColumn="0" w:lastRowLastColumn="0"/>
           <w:trHeight w:val="300"/>
         </w:trPr>
         <w:tc>
           <w:tcPr>
-            <w:cnfStyle w:val="001000000000"/>
+            <w:cnfStyle w:val="001000000000" w:firstRow="0" w:lastRow="0" w:firstColumn="1" w:lastColumn="0" w:oddVBand="0" w:evenVBand="0" w:oddHBand="0" w:evenHBand="0" w:firstRowFirstColumn="0" w:firstRowLastColumn="0" w:lastRowFirstColumn="0" w:lastRowLastColumn="0"/>
             <w:tcW w:w="532" w:type="dxa"/>
             <w:shd w:val="clear" w:color="auto" w:fill="AEAAAA" w:themeFill="background2" w:themeFillShade="BF"/>
             <w:noWrap/>
@@ -4277,7 +4327,7 @@
           </w:tcPr>
           <w:p>
             <w:pPr>
-              <w:cnfStyle w:val="000000100000"/>
+              <w:cnfStyle w:val="000000100000" w:firstRow="0" w:lastRow="0" w:firstColumn="0" w:lastColumn="0" w:oddVBand="0" w:evenVBand="0" w:oddHBand="1" w:evenHBand="0" w:firstRowFirstColumn="0" w:firstRowLastColumn="0" w:lastRowFirstColumn="0" w:lastRowLastColumn="0"/>
               <w:rPr>
                 <w:rFonts w:ascii="Calibri" w:eastAsia="Times New Roman" w:hAnsi="Calibri" w:cs="Times New Roman"/>
                 <w:color w:val="000000"/>
@@ -4303,7 +4353,7 @@
           </w:tcPr>
           <w:p>
             <w:pPr>
-              <w:cnfStyle w:val="000000100000"/>
+              <w:cnfStyle w:val="000000100000" w:firstRow="0" w:lastRow="0" w:firstColumn="0" w:lastColumn="0" w:oddVBand="0" w:evenVBand="0" w:oddHBand="1" w:evenHBand="0" w:firstRowFirstColumn="0" w:firstRowLastColumn="0" w:lastRowFirstColumn="0" w:lastRowLastColumn="0"/>
               <w:rPr>
                 <w:rFonts w:ascii="Calibri" w:eastAsia="Times New Roman" w:hAnsi="Calibri" w:cs="Times New Roman"/>
                 <w:color w:val="000000"/>
@@ -4329,7 +4379,7 @@
           </w:tcPr>
           <w:p>
             <w:pPr>
-              <w:cnfStyle w:val="000000100000"/>
+              <w:cnfStyle w:val="000000100000" w:firstRow="0" w:lastRow="0" w:firstColumn="0" w:lastColumn="0" w:oddVBand="0" w:evenVBand="0" w:oddHBand="1" w:evenHBand="0" w:firstRowFirstColumn="0" w:firstRowLastColumn="0" w:lastRowFirstColumn="0" w:lastRowLastColumn="0"/>
               <w:rPr>
                 <w:rFonts w:ascii="Calibri" w:eastAsia="Times New Roman" w:hAnsi="Calibri" w:cs="Times New Roman"/>
                 <w:color w:val="000000"/>
@@ -4347,7 +4397,7 @@
           </w:tcPr>
           <w:p>
             <w:pPr>
-              <w:cnfStyle w:val="000000100000"/>
+              <w:cnfStyle w:val="000000100000" w:firstRow="0" w:lastRow="0" w:firstColumn="0" w:lastColumn="0" w:oddVBand="0" w:evenVBand="0" w:oddHBand="1" w:evenHBand="0" w:firstRowFirstColumn="0" w:firstRowLastColumn="0" w:lastRowFirstColumn="0" w:lastRowLastColumn="0"/>
               <w:rPr>
                 <w:rFonts w:ascii="Times New Roman" w:eastAsia="Times New Roman" w:hAnsi="Times New Roman" w:cs="Times New Roman"/>
                 <w:sz w:val="20"/>
@@ -4367,7 +4417,7 @@
           </w:p>
           <w:p>
             <w:pPr>
-              <w:cnfStyle w:val="000000100000"/>
+              <w:cnfStyle w:val="000000100000" w:firstRow="0" w:lastRow="0" w:firstColumn="0" w:lastColumn="0" w:oddVBand="0" w:evenVBand="0" w:oddHBand="1" w:evenHBand="0" w:firstRowFirstColumn="0" w:firstRowLastColumn="0" w:lastRowFirstColumn="0" w:lastRowLastColumn="0"/>
               <w:rPr>
                 <w:rFonts w:ascii="Times New Roman" w:eastAsia="Times New Roman" w:hAnsi="Times New Roman" w:cs="Times New Roman"/>
                 <w:sz w:val="20"/>
@@ -4395,7 +4445,7 @@
           <w:p>
             <w:pPr>
               <w:jc w:val="center"/>
-              <w:cnfStyle w:val="000000100000"/>
+              <w:cnfStyle w:val="000000100000" w:firstRow="0" w:lastRow="0" w:firstColumn="0" w:lastColumn="0" w:oddVBand="0" w:evenVBand="0" w:oddHBand="1" w:evenHBand="0" w:firstRowFirstColumn="0" w:firstRowLastColumn="0" w:lastRowFirstColumn="0" w:lastRowLastColumn="0"/>
               <w:rPr>
                 <w:rFonts w:ascii="Times New Roman" w:eastAsia="Times New Roman" w:hAnsi="Times New Roman" w:cs="Times New Roman"/>
                 <w:sz w:val="20"/>
@@ -4421,8 +4471,13 @@
         <w:jc w:val="right"/>
       </w:pPr>
       <w:r>
-        <w:t>Total : 4 Points + Initialisation des classes, controllers</w:t>
+        <w:t xml:space="preserve">Total : 4 Points + Initialisation des classes, </w:t>
       </w:r>
+      <w:proofErr w:type="spellStart"/>
+      <w:r>
+        <w:t>controllers</w:t>
+      </w:r>
+      <w:proofErr w:type="spellEnd"/>
     </w:p>
     <w:p>
       <w:pPr>
@@ -4477,7 +4532,7 @@
         <w:tblStyle w:val="GridTable4"/>
         <w:tblW w:w="0" w:type="auto"/>
         <w:tblLayout w:type="fixed"/>
-        <w:tblLook w:val="04A0"/>
+        <w:tblLook w:val="04A0" w:firstRow="1" w:lastRow="0" w:firstColumn="1" w:lastColumn="0" w:noHBand="0" w:noVBand="1"/>
       </w:tblPr>
       <w:tblGrid>
         <w:gridCol w:w="532"/>
@@ -4489,12 +4544,12 @@
       </w:tblGrid>
       <w:tr>
         <w:trPr>
-          <w:cnfStyle w:val="100000000000"/>
+          <w:cnfStyle w:val="100000000000" w:firstRow="1" w:lastRow="0" w:firstColumn="0" w:lastColumn="0" w:oddVBand="0" w:evenVBand="0" w:oddHBand="0" w:evenHBand="0" w:firstRowFirstColumn="0" w:firstRowLastColumn="0" w:lastRowFirstColumn="0" w:lastRowLastColumn="0"/>
           <w:trHeight w:val="300"/>
         </w:trPr>
         <w:tc>
           <w:tcPr>
-            <w:cnfStyle w:val="001000000000"/>
+            <w:cnfStyle w:val="001000000000" w:firstRow="0" w:lastRow="0" w:firstColumn="1" w:lastColumn="0" w:oddVBand="0" w:evenVBand="0" w:oddHBand="0" w:evenHBand="0" w:firstRowFirstColumn="0" w:firstRowLastColumn="0" w:lastRowFirstColumn="0" w:lastRowLastColumn="0"/>
             <w:tcW w:w="532" w:type="dxa"/>
             <w:noWrap/>
             <w:hideMark/>
@@ -4523,7 +4578,7 @@
           </w:tcPr>
           <w:p>
             <w:pPr>
-              <w:cnfStyle w:val="100000000000"/>
+              <w:cnfStyle w:val="100000000000" w:firstRow="1" w:lastRow="0" w:firstColumn="0" w:lastColumn="0" w:oddVBand="0" w:evenVBand="0" w:oddHBand="0" w:evenHBand="0" w:firstRowFirstColumn="0" w:firstRowLastColumn="0" w:lastRowFirstColumn="0" w:lastRowLastColumn="0"/>
               <w:rPr>
                 <w:rFonts w:ascii="Calibri" w:eastAsia="Times New Roman" w:hAnsi="Calibri" w:cs="Times New Roman"/>
                 <w:lang w:eastAsia="fr-CA"/>
@@ -4546,7 +4601,7 @@
           </w:tcPr>
           <w:p>
             <w:pPr>
-              <w:cnfStyle w:val="100000000000"/>
+              <w:cnfStyle w:val="100000000000" w:firstRow="1" w:lastRow="0" w:firstColumn="0" w:lastColumn="0" w:oddVBand="0" w:evenVBand="0" w:oddHBand="0" w:evenHBand="0" w:firstRowFirstColumn="0" w:firstRowLastColumn="0" w:lastRowFirstColumn="0" w:lastRowLastColumn="0"/>
               <w:rPr>
                 <w:rFonts w:ascii="Calibri" w:eastAsia="Times New Roman" w:hAnsi="Calibri" w:cs="Times New Roman"/>
                 <w:lang w:eastAsia="fr-CA"/>
@@ -4569,7 +4624,7 @@
           </w:tcPr>
           <w:p>
             <w:pPr>
-              <w:cnfStyle w:val="100000000000"/>
+              <w:cnfStyle w:val="100000000000" w:firstRow="1" w:lastRow="0" w:firstColumn="0" w:lastColumn="0" w:oddVBand="0" w:evenVBand="0" w:oddHBand="0" w:evenHBand="0" w:firstRowFirstColumn="0" w:firstRowLastColumn="0" w:lastRowFirstColumn="0" w:lastRowLastColumn="0"/>
               <w:rPr>
                 <w:rFonts w:ascii="Calibri" w:eastAsia="Times New Roman" w:hAnsi="Calibri" w:cs="Times New Roman"/>
                 <w:lang w:eastAsia="fr-CA"/>
@@ -4592,7 +4647,7 @@
           </w:tcPr>
           <w:p>
             <w:pPr>
-              <w:cnfStyle w:val="100000000000"/>
+              <w:cnfStyle w:val="100000000000" w:firstRow="1" w:lastRow="0" w:firstColumn="0" w:lastColumn="0" w:oddVBand="0" w:evenVBand="0" w:oddHBand="0" w:evenHBand="0" w:firstRowFirstColumn="0" w:firstRowLastColumn="0" w:lastRowFirstColumn="0" w:lastRowLastColumn="0"/>
               <w:rPr>
                 <w:rFonts w:ascii="Calibri" w:eastAsia="Times New Roman" w:hAnsi="Calibri" w:cs="Times New Roman"/>
                 <w:lang w:eastAsia="fr-CA"/>
@@ -4613,7 +4668,7 @@
           </w:tcPr>
           <w:p>
             <w:pPr>
-              <w:cnfStyle w:val="100000000000"/>
+              <w:cnfStyle w:val="100000000000" w:firstRow="1" w:lastRow="0" w:firstColumn="0" w:lastColumn="0" w:oddVBand="0" w:evenVBand="0" w:oddHBand="0" w:evenHBand="0" w:firstRowFirstColumn="0" w:firstRowLastColumn="0" w:lastRowFirstColumn="0" w:lastRowLastColumn="0"/>
               <w:rPr>
                 <w:rFonts w:eastAsia="Times New Roman" w:cstheme="minorHAnsi"/>
                 <w:sz w:val="20"/>
@@ -4635,12 +4690,12 @@
       </w:tr>
       <w:tr>
         <w:trPr>
-          <w:cnfStyle w:val="000000100000"/>
+          <w:cnfStyle w:val="000000100000" w:firstRow="0" w:lastRow="0" w:firstColumn="0" w:lastColumn="0" w:oddVBand="0" w:evenVBand="0" w:oddHBand="1" w:evenHBand="0" w:firstRowFirstColumn="0" w:firstRowLastColumn="0" w:lastRowFirstColumn="0" w:lastRowLastColumn="0"/>
           <w:trHeight w:val="300"/>
         </w:trPr>
         <w:tc>
           <w:tcPr>
-            <w:cnfStyle w:val="001000000000"/>
+            <w:cnfStyle w:val="001000000000" w:firstRow="0" w:lastRow="0" w:firstColumn="1" w:lastColumn="0" w:oddVBand="0" w:evenVBand="0" w:oddHBand="0" w:evenHBand="0" w:firstRowFirstColumn="0" w:firstRowLastColumn="0" w:lastRowFirstColumn="0" w:lastRowLastColumn="0"/>
             <w:tcW w:w="532" w:type="dxa"/>
             <w:shd w:val="clear" w:color="auto" w:fill="AEAAAA" w:themeFill="background2" w:themeFillShade="BF"/>
             <w:noWrap/>
@@ -4675,7 +4730,7 @@
           </w:tcPr>
           <w:p>
             <w:pPr>
-              <w:cnfStyle w:val="000000100000"/>
+              <w:cnfStyle w:val="000000100000" w:firstRow="0" w:lastRow="0" w:firstColumn="0" w:lastColumn="0" w:oddVBand="0" w:evenVBand="0" w:oddHBand="1" w:evenHBand="0" w:firstRowFirstColumn="0" w:firstRowLastColumn="0" w:lastRowFirstColumn="0" w:lastRowLastColumn="0"/>
               <w:rPr>
                 <w:rFonts w:ascii="Calibri" w:eastAsia="Times New Roman" w:hAnsi="Calibri" w:cs="Times New Roman"/>
                 <w:color w:val="000000"/>
@@ -4701,17 +4756,17 @@
           </w:tcPr>
           <w:p>
             <w:pPr>
-              <w:cnfStyle w:val="000000100000"/>
-              <w:rPr>
-                <w:rFonts w:ascii="Calibri" w:eastAsia="Times New Roman" w:hAnsi="Calibri" w:cs="Times New Roman"/>
-                <w:color w:val="000000"/>
-                <w:lang w:eastAsia="fr-CA"/>
-              </w:rPr>
-            </w:pPr>
-            <w:r>
-              <w:rPr>
-                <w:rFonts w:ascii="Calibri" w:eastAsia="Times New Roman" w:hAnsi="Calibri" w:cs="Times New Roman"/>
-                <w:color w:val="000000"/>
+              <w:cnfStyle w:val="000000100000" w:firstRow="0" w:lastRow="0" w:firstColumn="0" w:lastColumn="0" w:oddVBand="0" w:evenVBand="0" w:oddHBand="1" w:evenHBand="0" w:firstRowFirstColumn="0" w:firstRowLastColumn="0" w:lastRowFirstColumn="0" w:lastRowLastColumn="0"/>
+              <w:rPr>
+                <w:rFonts w:ascii="Calibri" w:eastAsia="Times New Roman" w:hAnsi="Calibri" w:cs="Times New Roman"/>
+                <w:color w:val="FF0000"/>
+                <w:lang w:eastAsia="fr-CA"/>
+              </w:rPr>
+            </w:pPr>
+            <w:r>
+              <w:rPr>
+                <w:rFonts w:ascii="Calibri" w:eastAsia="Times New Roman" w:hAnsi="Calibri" w:cs="Times New Roman"/>
+                <w:color w:val="FF0000"/>
                 <w:lang w:eastAsia="fr-CA"/>
               </w:rPr>
               <w:t>Utiliser le code QR sur la table dans le restaurant</w:t>
@@ -4727,7 +4782,7 @@
           </w:tcPr>
           <w:p>
             <w:pPr>
-              <w:cnfStyle w:val="000000100000"/>
+              <w:cnfStyle w:val="000000100000" w:firstRow="0" w:lastRow="0" w:firstColumn="0" w:lastColumn="0" w:oddVBand="0" w:evenVBand="0" w:oddHBand="1" w:evenHBand="0" w:firstRowFirstColumn="0" w:firstRowLastColumn="0" w:lastRowFirstColumn="0" w:lastRowLastColumn="0"/>
               <w:rPr>
                 <w:rFonts w:ascii="Calibri" w:eastAsia="Times New Roman" w:hAnsi="Calibri" w:cs="Times New Roman"/>
                 <w:color w:val="000000"/>
@@ -4777,7 +4832,7 @@
           </w:tcPr>
           <w:p>
             <w:pPr>
-              <w:cnfStyle w:val="000000100000"/>
+              <w:cnfStyle w:val="000000100000" w:firstRow="0" w:lastRow="0" w:firstColumn="0" w:lastColumn="0" w:oddVBand="0" w:evenVBand="0" w:oddHBand="1" w:evenHBand="0" w:firstRowFirstColumn="0" w:firstRowLastColumn="0" w:lastRowFirstColumn="0" w:lastRowLastColumn="0"/>
               <w:rPr>
                 <w:rFonts w:ascii="Calibri" w:eastAsia="Times New Roman" w:hAnsi="Calibri" w:cs="Times New Roman"/>
                 <w:color w:val="000000"/>
@@ -4804,7 +4859,7 @@
           <w:p>
             <w:pPr>
               <w:jc w:val="center"/>
-              <w:cnfStyle w:val="000000100000"/>
+              <w:cnfStyle w:val="000000100000" w:firstRow="0" w:lastRow="0" w:firstColumn="0" w:lastColumn="0" w:oddVBand="0" w:evenVBand="0" w:oddHBand="1" w:evenHBand="0" w:firstRowFirstColumn="0" w:firstRowLastColumn="0" w:lastRowFirstColumn="0" w:lastRowLastColumn="0"/>
               <w:rPr>
                 <w:rFonts w:ascii="Times New Roman" w:eastAsia="Times New Roman" w:hAnsi="Times New Roman" w:cs="Times New Roman"/>
                 <w:sz w:val="20"/>
@@ -4830,7 +4885,7 @@
         </w:trPr>
         <w:tc>
           <w:tcPr>
-            <w:cnfStyle w:val="001000000000"/>
+            <w:cnfStyle w:val="001000000000" w:firstRow="0" w:lastRow="0" w:firstColumn="1" w:lastColumn="0" w:oddVBand="0" w:evenVBand="0" w:oddHBand="0" w:evenHBand="0" w:firstRowFirstColumn="0" w:firstRowLastColumn="0" w:lastRowFirstColumn="0" w:lastRowLastColumn="0"/>
             <w:tcW w:w="532" w:type="dxa"/>
             <w:shd w:val="clear" w:color="auto" w:fill="AEAAAA" w:themeFill="background2" w:themeFillShade="BF"/>
             <w:noWrap/>
@@ -4863,7 +4918,7 @@
           </w:tcPr>
           <w:p>
             <w:pPr>
-              <w:cnfStyle w:val="000000000000"/>
+              <w:cnfStyle w:val="000000000000" w:firstRow="0" w:lastRow="0" w:firstColumn="0" w:lastColumn="0" w:oddVBand="0" w:evenVBand="0" w:oddHBand="0" w:evenHBand="0" w:firstRowFirstColumn="0" w:firstRowLastColumn="0" w:lastRowFirstColumn="0" w:lastRowLastColumn="0"/>
               <w:rPr>
                 <w:rFonts w:ascii="Calibri" w:eastAsia="Times New Roman" w:hAnsi="Calibri" w:cs="Times New Roman"/>
                 <w:color w:val="000000"/>
@@ -4889,17 +4944,17 @@
           </w:tcPr>
           <w:p>
             <w:pPr>
-              <w:cnfStyle w:val="000000000000"/>
-              <w:rPr>
-                <w:rFonts w:ascii="Calibri" w:eastAsia="Times New Roman" w:hAnsi="Calibri" w:cs="Times New Roman"/>
-                <w:color w:val="000000"/>
-                <w:lang w:eastAsia="fr-CA"/>
-              </w:rPr>
-            </w:pPr>
-            <w:r>
-              <w:rPr>
-                <w:rFonts w:ascii="Calibri" w:eastAsia="Times New Roman" w:hAnsi="Calibri" w:cs="Times New Roman"/>
-                <w:color w:val="000000"/>
+              <w:cnfStyle w:val="000000000000" w:firstRow="0" w:lastRow="0" w:firstColumn="0" w:lastColumn="0" w:oddVBand="0" w:evenVBand="0" w:oddHBand="0" w:evenHBand="0" w:firstRowFirstColumn="0" w:firstRowLastColumn="0" w:lastRowFirstColumn="0" w:lastRowLastColumn="0"/>
+              <w:rPr>
+                <w:rFonts w:ascii="Calibri" w:eastAsia="Times New Roman" w:hAnsi="Calibri" w:cs="Times New Roman"/>
+                <w:color w:val="FF0000"/>
+                <w:lang w:eastAsia="fr-CA"/>
+              </w:rPr>
+            </w:pPr>
+            <w:r>
+              <w:rPr>
+                <w:rFonts w:ascii="Calibri" w:eastAsia="Times New Roman" w:hAnsi="Calibri" w:cs="Times New Roman"/>
+                <w:color w:val="FF0000"/>
                 <w:lang w:eastAsia="fr-CA"/>
               </w:rPr>
               <w:t>Voir le menu</w:t>
@@ -4915,7 +4970,7 @@
           </w:tcPr>
           <w:p>
             <w:pPr>
-              <w:cnfStyle w:val="000000000000"/>
+              <w:cnfStyle w:val="000000000000" w:firstRow="0" w:lastRow="0" w:firstColumn="0" w:lastColumn="0" w:oddVBand="0" w:evenVBand="0" w:oddHBand="0" w:evenHBand="0" w:firstRowFirstColumn="0" w:firstRowLastColumn="0" w:lastRowFirstColumn="0" w:lastRowLastColumn="0"/>
               <w:rPr>
                 <w:rFonts w:ascii="Calibri" w:eastAsia="Times New Roman" w:hAnsi="Calibri" w:cs="Times New Roman"/>
                 <w:color w:val="000000"/>
@@ -4933,7 +4988,7 @@
           </w:tcPr>
           <w:p>
             <w:pPr>
-              <w:cnfStyle w:val="000000000000"/>
+              <w:cnfStyle w:val="000000000000" w:firstRow="0" w:lastRow="0" w:firstColumn="0" w:lastColumn="0" w:oddVBand="0" w:evenVBand="0" w:oddHBand="0" w:evenHBand="0" w:firstRowFirstColumn="0" w:firstRowLastColumn="0" w:lastRowFirstColumn="0" w:lastRowLastColumn="0"/>
               <w:rPr>
                 <w:rFonts w:ascii="Times New Roman" w:eastAsia="Times New Roman" w:hAnsi="Times New Roman" w:cs="Times New Roman"/>
                 <w:sz w:val="20"/>
@@ -4952,7 +5007,7 @@
           <w:p>
             <w:pPr>
               <w:jc w:val="center"/>
-              <w:cnfStyle w:val="000000000000"/>
+              <w:cnfStyle w:val="000000000000" w:firstRow="0" w:lastRow="0" w:firstColumn="0" w:lastColumn="0" w:oddVBand="0" w:evenVBand="0" w:oddHBand="0" w:evenHBand="0" w:firstRowFirstColumn="0" w:firstRowLastColumn="0" w:lastRowFirstColumn="0" w:lastRowLastColumn="0"/>
               <w:rPr>
                 <w:rFonts w:ascii="Times New Roman" w:eastAsia="Times New Roman" w:hAnsi="Times New Roman" w:cs="Times New Roman"/>
                 <w:sz w:val="20"/>
@@ -4974,12 +5029,12 @@
       </w:tr>
       <w:tr>
         <w:trPr>
-          <w:cnfStyle w:val="000000100000"/>
+          <w:cnfStyle w:val="000000100000" w:firstRow="0" w:lastRow="0" w:firstColumn="0" w:lastColumn="0" w:oddVBand="0" w:evenVBand="0" w:oddHBand="1" w:evenHBand="0" w:firstRowFirstColumn="0" w:firstRowLastColumn="0" w:lastRowFirstColumn="0" w:lastRowLastColumn="0"/>
           <w:trHeight w:val="300"/>
         </w:trPr>
         <w:tc>
           <w:tcPr>
-            <w:cnfStyle w:val="001000000000"/>
+            <w:cnfStyle w:val="001000000000" w:firstRow="0" w:lastRow="0" w:firstColumn="1" w:lastColumn="0" w:oddVBand="0" w:evenVBand="0" w:oddHBand="0" w:evenHBand="0" w:firstRowFirstColumn="0" w:firstRowLastColumn="0" w:lastRowFirstColumn="0" w:lastRowLastColumn="0"/>
             <w:tcW w:w="532" w:type="dxa"/>
             <w:shd w:val="clear" w:color="auto" w:fill="AEAAAA" w:themeFill="background2" w:themeFillShade="BF"/>
             <w:noWrap/>
@@ -5014,7 +5069,7 @@
           </w:tcPr>
           <w:p>
             <w:pPr>
-              <w:cnfStyle w:val="000000100000"/>
+              <w:cnfStyle w:val="000000100000" w:firstRow="0" w:lastRow="0" w:firstColumn="0" w:lastColumn="0" w:oddVBand="0" w:evenVBand="0" w:oddHBand="1" w:evenHBand="0" w:firstRowFirstColumn="0" w:firstRowLastColumn="0" w:lastRowFirstColumn="0" w:lastRowLastColumn="0"/>
               <w:rPr>
                 <w:rFonts w:ascii="Calibri" w:eastAsia="Times New Roman" w:hAnsi="Calibri" w:cs="Times New Roman"/>
                 <w:color w:val="000000"/>
@@ -5040,17 +5095,17 @@
           </w:tcPr>
           <w:p>
             <w:pPr>
-              <w:cnfStyle w:val="000000100000"/>
-              <w:rPr>
-                <w:rFonts w:ascii="Calibri" w:eastAsia="Times New Roman" w:hAnsi="Calibri" w:cs="Times New Roman"/>
-                <w:color w:val="000000"/>
-                <w:lang w:eastAsia="fr-CA"/>
-              </w:rPr>
-            </w:pPr>
-            <w:r>
-              <w:rPr>
-                <w:rFonts w:ascii="Calibri" w:eastAsia="Times New Roman" w:hAnsi="Calibri" w:cs="Times New Roman"/>
-                <w:color w:val="000000"/>
+              <w:cnfStyle w:val="000000100000" w:firstRow="0" w:lastRow="0" w:firstColumn="0" w:lastColumn="0" w:oddVBand="0" w:evenVBand="0" w:oddHBand="1" w:evenHBand="0" w:firstRowFirstColumn="0" w:firstRowLastColumn="0" w:lastRowFirstColumn="0" w:lastRowLastColumn="0"/>
+              <w:rPr>
+                <w:rFonts w:ascii="Calibri" w:eastAsia="Times New Roman" w:hAnsi="Calibri" w:cs="Times New Roman"/>
+                <w:color w:val="FF0000"/>
+                <w:lang w:eastAsia="fr-CA"/>
+              </w:rPr>
+            </w:pPr>
+            <w:r>
+              <w:rPr>
+                <w:rFonts w:ascii="Calibri" w:eastAsia="Times New Roman" w:hAnsi="Calibri" w:cs="Times New Roman"/>
+                <w:color w:val="FF0000"/>
                 <w:lang w:eastAsia="fr-CA"/>
               </w:rPr>
               <w:t>Commander un ou plusieurs éléments du menu</w:t>
@@ -5066,7 +5121,7 @@
           </w:tcPr>
           <w:p>
             <w:pPr>
-              <w:cnfStyle w:val="000000100000"/>
+              <w:cnfStyle w:val="000000100000" w:firstRow="0" w:lastRow="0" w:firstColumn="0" w:lastColumn="0" w:oddVBand="0" w:evenVBand="0" w:oddHBand="1" w:evenHBand="0" w:firstRowFirstColumn="0" w:firstRowLastColumn="0" w:lastRowFirstColumn="0" w:lastRowLastColumn="0"/>
               <w:rPr>
                 <w:rFonts w:ascii="Calibri" w:eastAsia="Times New Roman" w:hAnsi="Calibri" w:cs="Times New Roman"/>
                 <w:color w:val="000000"/>
@@ -5084,7 +5139,7 @@
           </w:tcPr>
           <w:p>
             <w:pPr>
-              <w:cnfStyle w:val="000000100000"/>
+              <w:cnfStyle w:val="000000100000" w:firstRow="0" w:lastRow="0" w:firstColumn="0" w:lastColumn="0" w:oddVBand="0" w:evenVBand="0" w:oddHBand="1" w:evenHBand="0" w:firstRowFirstColumn="0" w:firstRowLastColumn="0" w:lastRowFirstColumn="0" w:lastRowLastColumn="0"/>
               <w:rPr>
                 <w:rFonts w:ascii="Times New Roman" w:eastAsia="Times New Roman" w:hAnsi="Times New Roman" w:cs="Times New Roman"/>
                 <w:sz w:val="20"/>
@@ -5103,7 +5158,7 @@
           <w:p>
             <w:pPr>
               <w:jc w:val="center"/>
-              <w:cnfStyle w:val="000000100000"/>
+              <w:cnfStyle w:val="000000100000" w:firstRow="0" w:lastRow="0" w:firstColumn="0" w:lastColumn="0" w:oddVBand="0" w:evenVBand="0" w:oddHBand="1" w:evenHBand="0" w:firstRowFirstColumn="0" w:firstRowLastColumn="0" w:lastRowFirstColumn="0" w:lastRowLastColumn="0"/>
               <w:rPr>
                 <w:rFonts w:ascii="Times New Roman" w:eastAsia="Times New Roman" w:hAnsi="Times New Roman" w:cs="Times New Roman"/>
                 <w:sz w:val="20"/>
@@ -5129,7 +5184,7 @@
         </w:trPr>
         <w:tc>
           <w:tcPr>
-            <w:cnfStyle w:val="001000000000"/>
+            <w:cnfStyle w:val="001000000000" w:firstRow="0" w:lastRow="0" w:firstColumn="1" w:lastColumn="0" w:oddVBand="0" w:evenVBand="0" w:oddHBand="0" w:evenHBand="0" w:firstRowFirstColumn="0" w:firstRowLastColumn="0" w:lastRowFirstColumn="0" w:lastRowLastColumn="0"/>
             <w:tcW w:w="532" w:type="dxa"/>
             <w:shd w:val="clear" w:color="auto" w:fill="AEAAAA" w:themeFill="background2" w:themeFillShade="BF"/>
             <w:noWrap/>
@@ -5164,7 +5219,7 @@
           </w:tcPr>
           <w:p>
             <w:pPr>
-              <w:cnfStyle w:val="000000000000"/>
+              <w:cnfStyle w:val="000000000000" w:firstRow="0" w:lastRow="0" w:firstColumn="0" w:lastColumn="0" w:oddVBand="0" w:evenVBand="0" w:oddHBand="0" w:evenHBand="0" w:firstRowFirstColumn="0" w:firstRowLastColumn="0" w:lastRowFirstColumn="0" w:lastRowLastColumn="0"/>
               <w:rPr>
                 <w:rFonts w:ascii="Calibri" w:eastAsia="Times New Roman" w:hAnsi="Calibri" w:cs="Times New Roman"/>
                 <w:color w:val="000000"/>
@@ -5190,36 +5245,20 @@
           </w:tcPr>
           <w:p>
             <w:pPr>
-              <w:cnfStyle w:val="000000000000"/>
-              <w:rPr>
-                <w:rFonts w:ascii="Calibri" w:eastAsia="Times New Roman" w:hAnsi="Calibri" w:cs="Times New Roman"/>
-                <w:color w:val="000000"/>
-                <w:lang w:eastAsia="fr-CA"/>
-              </w:rPr>
-            </w:pPr>
-            <w:r>
-              <w:rPr>
-                <w:rFonts w:ascii="Calibri" w:eastAsia="Times New Roman" w:hAnsi="Calibri" w:cs="Times New Roman"/>
-                <w:color w:val="000000"/>
-                <w:lang w:eastAsia="fr-CA"/>
-              </w:rPr>
-              <w:t>Appeler l</w:t>
-            </w:r>
-            <w:r>
-              <w:rPr>
-                <w:rFonts w:ascii="Calibri" w:eastAsia="Times New Roman" w:hAnsi="Calibri" w:cs="Times New Roman"/>
-                <w:color w:val="000000"/>
-                <w:lang w:eastAsia="fr-CA"/>
-              </w:rPr>
-              <w:t>e</w:t>
-            </w:r>
-            <w:r>
-              <w:rPr>
-                <w:rFonts w:ascii="Calibri" w:eastAsia="Times New Roman" w:hAnsi="Calibri" w:cs="Times New Roman"/>
-                <w:color w:val="000000"/>
-                <w:lang w:eastAsia="fr-CA"/>
-              </w:rPr>
-              <w:t xml:space="preserve"> serveur</w:t>
+              <w:cnfStyle w:val="000000000000" w:firstRow="0" w:lastRow="0" w:firstColumn="0" w:lastColumn="0" w:oddVBand="0" w:evenVBand="0" w:oddHBand="0" w:evenHBand="0" w:firstRowFirstColumn="0" w:firstRowLastColumn="0" w:lastRowFirstColumn="0" w:lastRowLastColumn="0"/>
+              <w:rPr>
+                <w:rFonts w:ascii="Calibri" w:eastAsia="Times New Roman" w:hAnsi="Calibri" w:cs="Times New Roman"/>
+                <w:color w:val="FF0000"/>
+                <w:lang w:eastAsia="fr-CA"/>
+              </w:rPr>
+            </w:pPr>
+            <w:r>
+              <w:rPr>
+                <w:rFonts w:ascii="Calibri" w:eastAsia="Times New Roman" w:hAnsi="Calibri" w:cs="Times New Roman"/>
+                <w:color w:val="FF0000"/>
+                <w:lang w:eastAsia="fr-CA"/>
+              </w:rPr>
+              <w:t>Appeler le serveur</w:t>
             </w:r>
           </w:p>
         </w:tc>
@@ -5232,7 +5271,7 @@
           </w:tcPr>
           <w:p>
             <w:pPr>
-              <w:cnfStyle w:val="000000000000"/>
+              <w:cnfStyle w:val="000000000000" w:firstRow="0" w:lastRow="0" w:firstColumn="0" w:lastColumn="0" w:oddVBand="0" w:evenVBand="0" w:oddHBand="0" w:evenHBand="0" w:firstRowFirstColumn="0" w:firstRowLastColumn="0" w:lastRowFirstColumn="0" w:lastRowLastColumn="0"/>
               <w:rPr>
                 <w:rFonts w:ascii="Calibri" w:eastAsia="Times New Roman" w:hAnsi="Calibri" w:cs="Times New Roman"/>
                 <w:color w:val="000000"/>
@@ -5250,7 +5289,7 @@
           </w:tcPr>
           <w:p>
             <w:pPr>
-              <w:cnfStyle w:val="000000000000"/>
+              <w:cnfStyle w:val="000000000000" w:firstRow="0" w:lastRow="0" w:firstColumn="0" w:lastColumn="0" w:oddVBand="0" w:evenVBand="0" w:oddHBand="0" w:evenHBand="0" w:firstRowFirstColumn="0" w:firstRowLastColumn="0" w:lastRowFirstColumn="0" w:lastRowLastColumn="0"/>
               <w:rPr>
                 <w:rFonts w:ascii="Times New Roman" w:eastAsia="Times New Roman" w:hAnsi="Times New Roman" w:cs="Times New Roman"/>
                 <w:sz w:val="20"/>
@@ -5269,7 +5308,7 @@
           <w:p>
             <w:pPr>
               <w:jc w:val="center"/>
-              <w:cnfStyle w:val="000000000000"/>
+              <w:cnfStyle w:val="000000000000" w:firstRow="0" w:lastRow="0" w:firstColumn="0" w:lastColumn="0" w:oddVBand="0" w:evenVBand="0" w:oddHBand="0" w:evenHBand="0" w:firstRowFirstColumn="0" w:firstRowLastColumn="0" w:lastRowFirstColumn="0" w:lastRowLastColumn="0"/>
               <w:rPr>
                 <w:rFonts w:ascii="Times New Roman" w:eastAsia="Times New Roman" w:hAnsi="Times New Roman" w:cs="Times New Roman"/>
                 <w:sz w:val="20"/>
@@ -5291,12 +5330,12 @@
       </w:tr>
       <w:tr>
         <w:trPr>
-          <w:cnfStyle w:val="000000100000"/>
+          <w:cnfStyle w:val="000000100000" w:firstRow="0" w:lastRow="0" w:firstColumn="0" w:lastColumn="0" w:oddVBand="0" w:evenVBand="0" w:oddHBand="1" w:evenHBand="0" w:firstRowFirstColumn="0" w:firstRowLastColumn="0" w:lastRowFirstColumn="0" w:lastRowLastColumn="0"/>
           <w:trHeight w:val="300"/>
         </w:trPr>
         <w:tc>
           <w:tcPr>
-            <w:cnfStyle w:val="001000000000"/>
+            <w:cnfStyle w:val="001000000000" w:firstRow="0" w:lastRow="0" w:firstColumn="1" w:lastColumn="0" w:oddVBand="0" w:evenVBand="0" w:oddHBand="0" w:evenHBand="0" w:firstRowFirstColumn="0" w:firstRowLastColumn="0" w:lastRowFirstColumn="0" w:lastRowLastColumn="0"/>
             <w:tcW w:w="532" w:type="dxa"/>
             <w:shd w:val="clear" w:color="auto" w:fill="AEAAAA" w:themeFill="background2" w:themeFillShade="BF"/>
             <w:noWrap/>
@@ -5331,7 +5370,7 @@
           </w:tcPr>
           <w:p>
             <w:pPr>
-              <w:cnfStyle w:val="000000100000"/>
+              <w:cnfStyle w:val="000000100000" w:firstRow="0" w:lastRow="0" w:firstColumn="0" w:lastColumn="0" w:oddVBand="0" w:evenVBand="0" w:oddHBand="1" w:evenHBand="0" w:firstRowFirstColumn="0" w:firstRowLastColumn="0" w:lastRowFirstColumn="0" w:lastRowLastColumn="0"/>
               <w:rPr>
                 <w:rFonts w:ascii="Calibri" w:eastAsia="Times New Roman" w:hAnsi="Calibri" w:cs="Times New Roman"/>
                 <w:color w:val="000000"/>
@@ -5357,17 +5396,17 @@
           </w:tcPr>
           <w:p>
             <w:pPr>
-              <w:cnfStyle w:val="000000100000"/>
-              <w:rPr>
-                <w:rFonts w:ascii="Calibri" w:eastAsia="Times New Roman" w:hAnsi="Calibri" w:cs="Times New Roman"/>
-                <w:color w:val="000000"/>
-                <w:lang w:eastAsia="fr-CA"/>
-              </w:rPr>
-            </w:pPr>
-            <w:r>
-              <w:rPr>
-                <w:rFonts w:ascii="Calibri" w:eastAsia="Times New Roman" w:hAnsi="Calibri" w:cs="Times New Roman"/>
-                <w:color w:val="000000"/>
+              <w:cnfStyle w:val="000000100000" w:firstRow="0" w:lastRow="0" w:firstColumn="0" w:lastColumn="0" w:oddVBand="0" w:evenVBand="0" w:oddHBand="1" w:evenHBand="0" w:firstRowFirstColumn="0" w:firstRowLastColumn="0" w:lastRowFirstColumn="0" w:lastRowLastColumn="0"/>
+              <w:rPr>
+                <w:rFonts w:ascii="Calibri" w:eastAsia="Times New Roman" w:hAnsi="Calibri" w:cs="Times New Roman"/>
+                <w:color w:val="FF0000"/>
+                <w:lang w:eastAsia="fr-CA"/>
+              </w:rPr>
+            </w:pPr>
+            <w:r>
+              <w:rPr>
+                <w:rFonts w:ascii="Calibri" w:eastAsia="Times New Roman" w:hAnsi="Calibri" w:cs="Times New Roman"/>
+                <w:color w:val="FF0000"/>
                 <w:lang w:eastAsia="fr-CA"/>
               </w:rPr>
               <w:t>Voir les commandes</w:t>
@@ -5383,7 +5422,7 @@
           </w:tcPr>
           <w:p>
             <w:pPr>
-              <w:cnfStyle w:val="000000100000"/>
+              <w:cnfStyle w:val="000000100000" w:firstRow="0" w:lastRow="0" w:firstColumn="0" w:lastColumn="0" w:oddVBand="0" w:evenVBand="0" w:oddHBand="1" w:evenHBand="0" w:firstRowFirstColumn="0" w:firstRowLastColumn="0" w:lastRowFirstColumn="0" w:lastRowLastColumn="0"/>
               <w:rPr>
                 <w:rFonts w:ascii="Calibri" w:eastAsia="Times New Roman" w:hAnsi="Calibri" w:cs="Times New Roman"/>
                 <w:color w:val="000000"/>
@@ -5401,7 +5440,7 @@
           </w:tcPr>
           <w:p>
             <w:pPr>
-              <w:cnfStyle w:val="000000100000"/>
+              <w:cnfStyle w:val="000000100000" w:firstRow="0" w:lastRow="0" w:firstColumn="0" w:lastColumn="0" w:oddVBand="0" w:evenVBand="0" w:oddHBand="1" w:evenHBand="0" w:firstRowFirstColumn="0" w:firstRowLastColumn="0" w:lastRowFirstColumn="0" w:lastRowLastColumn="0"/>
               <w:rPr>
                 <w:rFonts w:ascii="Times New Roman" w:eastAsia="Times New Roman" w:hAnsi="Times New Roman" w:cs="Times New Roman"/>
                 <w:sz w:val="20"/>
@@ -5420,7 +5459,7 @@
           <w:p>
             <w:pPr>
               <w:jc w:val="center"/>
-              <w:cnfStyle w:val="000000100000"/>
+              <w:cnfStyle w:val="000000100000" w:firstRow="0" w:lastRow="0" w:firstColumn="0" w:lastColumn="0" w:oddVBand="0" w:evenVBand="0" w:oddHBand="1" w:evenHBand="0" w:firstRowFirstColumn="0" w:firstRowLastColumn="0" w:lastRowFirstColumn="0" w:lastRowLastColumn="0"/>
               <w:rPr>
                 <w:rFonts w:ascii="Times New Roman" w:eastAsia="Times New Roman" w:hAnsi="Times New Roman" w:cs="Times New Roman"/>
                 <w:sz w:val="20"/>
@@ -5446,7 +5485,7 @@
         </w:trPr>
         <w:tc>
           <w:tcPr>
-            <w:cnfStyle w:val="001000000000"/>
+            <w:cnfStyle w:val="001000000000" w:firstRow="0" w:lastRow="0" w:firstColumn="1" w:lastColumn="0" w:oddVBand="0" w:evenVBand="0" w:oddHBand="0" w:evenHBand="0" w:firstRowFirstColumn="0" w:firstRowLastColumn="0" w:lastRowFirstColumn="0" w:lastRowLastColumn="0"/>
             <w:tcW w:w="532" w:type="dxa"/>
             <w:shd w:val="clear" w:color="auto" w:fill="AEAAAA" w:themeFill="background2" w:themeFillShade="BF"/>
             <w:noWrap/>
@@ -5481,7 +5520,7 @@
           </w:tcPr>
           <w:p>
             <w:pPr>
-              <w:cnfStyle w:val="000000000000"/>
+              <w:cnfStyle w:val="000000000000" w:firstRow="0" w:lastRow="0" w:firstColumn="0" w:lastColumn="0" w:oddVBand="0" w:evenVBand="0" w:oddHBand="0" w:evenHBand="0" w:firstRowFirstColumn="0" w:firstRowLastColumn="0" w:lastRowFirstColumn="0" w:lastRowLastColumn="0"/>
               <w:rPr>
                 <w:rFonts w:ascii="Calibri" w:eastAsia="Times New Roman" w:hAnsi="Calibri" w:cs="Times New Roman"/>
                 <w:color w:val="000000"/>
@@ -5507,17 +5546,17 @@
           </w:tcPr>
           <w:p>
             <w:pPr>
-              <w:cnfStyle w:val="000000000000"/>
-              <w:rPr>
-                <w:rFonts w:ascii="Calibri" w:eastAsia="Times New Roman" w:hAnsi="Calibri" w:cs="Times New Roman"/>
-                <w:color w:val="000000"/>
-                <w:lang w:eastAsia="fr-CA"/>
-              </w:rPr>
-            </w:pPr>
-            <w:r>
-              <w:rPr>
-                <w:rFonts w:ascii="Calibri" w:eastAsia="Times New Roman" w:hAnsi="Calibri" w:cs="Times New Roman"/>
-                <w:color w:val="000000"/>
+              <w:cnfStyle w:val="000000000000" w:firstRow="0" w:lastRow="0" w:firstColumn="0" w:lastColumn="0" w:oddVBand="0" w:evenVBand="0" w:oddHBand="0" w:evenHBand="0" w:firstRowFirstColumn="0" w:firstRowLastColumn="0" w:lastRowFirstColumn="0" w:lastRowLastColumn="0"/>
+              <w:rPr>
+                <w:rFonts w:ascii="Calibri" w:eastAsia="Times New Roman" w:hAnsi="Calibri" w:cs="Times New Roman"/>
+                <w:color w:val="FF0000"/>
+                <w:lang w:eastAsia="fr-CA"/>
+              </w:rPr>
+            </w:pPr>
+            <w:r>
+              <w:rPr>
+                <w:rFonts w:ascii="Calibri" w:eastAsia="Times New Roman" w:hAnsi="Calibri" w:cs="Times New Roman"/>
+                <w:color w:val="FF0000"/>
                 <w:lang w:eastAsia="fr-CA"/>
               </w:rPr>
               <w:t>Créer des spéciaux valides pour une certaine date et heure</w:t>
@@ -5533,7 +5572,7 @@
           </w:tcPr>
           <w:p>
             <w:pPr>
-              <w:cnfStyle w:val="000000000000"/>
+              <w:cnfStyle w:val="000000000000" w:firstRow="0" w:lastRow="0" w:firstColumn="0" w:lastColumn="0" w:oddVBand="0" w:evenVBand="0" w:oddHBand="0" w:evenHBand="0" w:firstRowFirstColumn="0" w:firstRowLastColumn="0" w:lastRowFirstColumn="0" w:lastRowLastColumn="0"/>
               <w:rPr>
                 <w:rFonts w:ascii="Calibri" w:eastAsia="Times New Roman" w:hAnsi="Calibri" w:cs="Times New Roman"/>
                 <w:color w:val="000000"/>
@@ -5551,7 +5590,7 @@
           </w:tcPr>
           <w:p>
             <w:pPr>
-              <w:cnfStyle w:val="000000000000"/>
+              <w:cnfStyle w:val="000000000000" w:firstRow="0" w:lastRow="0" w:firstColumn="0" w:lastColumn="0" w:oddVBand="0" w:evenVBand="0" w:oddHBand="0" w:evenHBand="0" w:firstRowFirstColumn="0" w:firstRowLastColumn="0" w:lastRowFirstColumn="0" w:lastRowLastColumn="0"/>
               <w:rPr>
                 <w:rFonts w:ascii="Times New Roman" w:eastAsia="Times New Roman" w:hAnsi="Times New Roman" w:cs="Times New Roman"/>
                 <w:sz w:val="20"/>
@@ -5570,7 +5609,7 @@
           <w:p>
             <w:pPr>
               <w:jc w:val="center"/>
-              <w:cnfStyle w:val="000000000000"/>
+              <w:cnfStyle w:val="000000000000" w:firstRow="0" w:lastRow="0" w:firstColumn="0" w:lastColumn="0" w:oddVBand="0" w:evenVBand="0" w:oddHBand="0" w:evenHBand="0" w:firstRowFirstColumn="0" w:firstRowLastColumn="0" w:lastRowFirstColumn="0" w:lastRowLastColumn="0"/>
               <w:rPr>
                 <w:rFonts w:ascii="Times New Roman" w:eastAsia="Times New Roman" w:hAnsi="Times New Roman" w:cs="Times New Roman"/>
                 <w:sz w:val="20"/>
@@ -5592,12 +5631,12 @@
       </w:tr>
       <w:tr>
         <w:trPr>
-          <w:cnfStyle w:val="000000100000"/>
+          <w:cnfStyle w:val="000000100000" w:firstRow="0" w:lastRow="0" w:firstColumn="0" w:lastColumn="0" w:oddVBand="0" w:evenVBand="0" w:oddHBand="1" w:evenHBand="0" w:firstRowFirstColumn="0" w:firstRowLastColumn="0" w:lastRowFirstColumn="0" w:lastRowLastColumn="0"/>
           <w:trHeight w:val="300"/>
         </w:trPr>
         <w:tc>
           <w:tcPr>
-            <w:cnfStyle w:val="001000000000"/>
+            <w:cnfStyle w:val="001000000000" w:firstRow="0" w:lastRow="0" w:firstColumn="1" w:lastColumn="0" w:oddVBand="0" w:evenVBand="0" w:oddHBand="0" w:evenHBand="0" w:firstRowFirstColumn="0" w:firstRowLastColumn="0" w:lastRowFirstColumn="0" w:lastRowLastColumn="0"/>
             <w:tcW w:w="532" w:type="dxa"/>
             <w:shd w:val="clear" w:color="auto" w:fill="AEAAAA" w:themeFill="background2" w:themeFillShade="BF"/>
             <w:noWrap/>
@@ -5632,7 +5671,7 @@
           </w:tcPr>
           <w:p>
             <w:pPr>
-              <w:cnfStyle w:val="000000100000"/>
+              <w:cnfStyle w:val="000000100000" w:firstRow="0" w:lastRow="0" w:firstColumn="0" w:lastColumn="0" w:oddVBand="0" w:evenVBand="0" w:oddHBand="1" w:evenHBand="0" w:firstRowFirstColumn="0" w:firstRowLastColumn="0" w:lastRowFirstColumn="0" w:lastRowLastColumn="0"/>
               <w:rPr>
                 <w:rFonts w:ascii="Calibri" w:eastAsia="Times New Roman" w:hAnsi="Calibri" w:cs="Times New Roman"/>
                 <w:color w:val="000000"/>
@@ -5658,17 +5697,17 @@
           </w:tcPr>
           <w:p>
             <w:pPr>
-              <w:cnfStyle w:val="000000100000"/>
-              <w:rPr>
-                <w:rFonts w:ascii="Calibri" w:eastAsia="Times New Roman" w:hAnsi="Calibri" w:cs="Times New Roman"/>
-                <w:color w:val="000000"/>
-                <w:lang w:eastAsia="fr-CA"/>
-              </w:rPr>
-            </w:pPr>
-            <w:r>
-              <w:rPr>
-                <w:rFonts w:ascii="Calibri" w:eastAsia="Times New Roman" w:hAnsi="Calibri" w:cs="Times New Roman"/>
-                <w:color w:val="000000"/>
+              <w:cnfStyle w:val="000000100000" w:firstRow="0" w:lastRow="0" w:firstColumn="0" w:lastColumn="0" w:oddVBand="0" w:evenVBand="0" w:oddHBand="1" w:evenHBand="0" w:firstRowFirstColumn="0" w:firstRowLastColumn="0" w:lastRowFirstColumn="0" w:lastRowLastColumn="0"/>
+              <w:rPr>
+                <w:rFonts w:ascii="Calibri" w:eastAsia="Times New Roman" w:hAnsi="Calibri" w:cs="Times New Roman"/>
+                <w:color w:val="00B050"/>
+                <w:lang w:eastAsia="fr-CA"/>
+              </w:rPr>
+            </w:pPr>
+            <w:r>
+              <w:rPr>
+                <w:rFonts w:ascii="Calibri" w:eastAsia="Times New Roman" w:hAnsi="Calibri" w:cs="Times New Roman"/>
+                <w:color w:val="00B050"/>
                 <w:lang w:eastAsia="fr-CA"/>
               </w:rPr>
               <w:t>Créer des comptes gérant ou serveur pour le restaurant</w:t>
@@ -5684,7 +5723,7 @@
           </w:tcPr>
           <w:p>
             <w:pPr>
-              <w:cnfStyle w:val="000000100000"/>
+              <w:cnfStyle w:val="000000100000" w:firstRow="0" w:lastRow="0" w:firstColumn="0" w:lastColumn="0" w:oddVBand="0" w:evenVBand="0" w:oddHBand="1" w:evenHBand="0" w:firstRowFirstColumn="0" w:firstRowLastColumn="0" w:lastRowFirstColumn="0" w:lastRowLastColumn="0"/>
               <w:rPr>
                 <w:rFonts w:ascii="Calibri" w:eastAsia="Times New Roman" w:hAnsi="Calibri" w:cs="Times New Roman"/>
                 <w:color w:val="000000"/>
@@ -5702,7 +5741,7 @@
           </w:tcPr>
           <w:p>
             <w:pPr>
-              <w:cnfStyle w:val="000000100000"/>
+              <w:cnfStyle w:val="000000100000" w:firstRow="0" w:lastRow="0" w:firstColumn="0" w:lastColumn="0" w:oddVBand="0" w:evenVBand="0" w:oddHBand="1" w:evenHBand="0" w:firstRowFirstColumn="0" w:firstRowLastColumn="0" w:lastRowFirstColumn="0" w:lastRowLastColumn="0"/>
               <w:rPr>
                 <w:rFonts w:ascii="Times New Roman" w:eastAsia="Times New Roman" w:hAnsi="Times New Roman" w:cs="Times New Roman"/>
                 <w:sz w:val="20"/>
@@ -5721,7 +5760,7 @@
           <w:p>
             <w:pPr>
               <w:jc w:val="center"/>
-              <w:cnfStyle w:val="000000100000"/>
+              <w:cnfStyle w:val="000000100000" w:firstRow="0" w:lastRow="0" w:firstColumn="0" w:lastColumn="0" w:oddVBand="0" w:evenVBand="0" w:oddHBand="1" w:evenHBand="0" w:firstRowFirstColumn="0" w:firstRowLastColumn="0" w:lastRowFirstColumn="0" w:lastRowLastColumn="0"/>
               <w:rPr>
                 <w:rFonts w:ascii="Times New Roman" w:eastAsia="Times New Roman" w:hAnsi="Times New Roman" w:cs="Times New Roman"/>
                 <w:sz w:val="20"/>
@@ -5747,7 +5786,7 @@
         </w:trPr>
         <w:tc>
           <w:tcPr>
-            <w:cnfStyle w:val="001000000000"/>
+            <w:cnfStyle w:val="001000000000" w:firstRow="0" w:lastRow="0" w:firstColumn="1" w:lastColumn="0" w:oddVBand="0" w:evenVBand="0" w:oddHBand="0" w:evenHBand="0" w:firstRowFirstColumn="0" w:firstRowLastColumn="0" w:lastRowFirstColumn="0" w:lastRowLastColumn="0"/>
             <w:tcW w:w="532" w:type="dxa"/>
             <w:shd w:val="clear" w:color="auto" w:fill="AEAAAA" w:themeFill="background2" w:themeFillShade="BF"/>
             <w:noWrap/>
@@ -5782,7 +5821,7 @@
           </w:tcPr>
           <w:p>
             <w:pPr>
-              <w:cnfStyle w:val="000000000000"/>
+              <w:cnfStyle w:val="000000000000" w:firstRow="0" w:lastRow="0" w:firstColumn="0" w:lastColumn="0" w:oddVBand="0" w:evenVBand="0" w:oddHBand="0" w:evenHBand="0" w:firstRowFirstColumn="0" w:firstRowLastColumn="0" w:lastRowFirstColumn="0" w:lastRowLastColumn="0"/>
               <w:rPr>
                 <w:rFonts w:ascii="Calibri" w:eastAsia="Times New Roman" w:hAnsi="Calibri" w:cs="Times New Roman"/>
                 <w:color w:val="000000"/>
@@ -5808,17 +5847,17 @@
           </w:tcPr>
           <w:p>
             <w:pPr>
-              <w:cnfStyle w:val="000000000000"/>
-              <w:rPr>
-                <w:rFonts w:ascii="Calibri" w:eastAsia="Times New Roman" w:hAnsi="Calibri" w:cs="Times New Roman"/>
-                <w:color w:val="000000"/>
-                <w:lang w:eastAsia="fr-CA"/>
-              </w:rPr>
-            </w:pPr>
-            <w:r>
-              <w:rPr>
-                <w:rFonts w:ascii="Calibri" w:eastAsia="Times New Roman" w:hAnsi="Calibri" w:cs="Times New Roman"/>
-                <w:color w:val="000000"/>
+              <w:cnfStyle w:val="000000000000" w:firstRow="0" w:lastRow="0" w:firstColumn="0" w:lastColumn="0" w:oddVBand="0" w:evenVBand="0" w:oddHBand="0" w:evenHBand="0" w:firstRowFirstColumn="0" w:firstRowLastColumn="0" w:lastRowFirstColumn="0" w:lastRowLastColumn="0"/>
+              <w:rPr>
+                <w:rFonts w:ascii="Calibri" w:eastAsia="Times New Roman" w:hAnsi="Calibri" w:cs="Times New Roman"/>
+                <w:color w:val="00B050"/>
+                <w:lang w:eastAsia="fr-CA"/>
+              </w:rPr>
+            </w:pPr>
+            <w:r>
+              <w:rPr>
+                <w:rFonts w:ascii="Calibri" w:eastAsia="Times New Roman" w:hAnsi="Calibri" w:cs="Times New Roman"/>
+                <w:color w:val="00B050"/>
                 <w:lang w:eastAsia="fr-CA"/>
               </w:rPr>
               <w:t>Créer des restaurants</w:t>
@@ -5834,7 +5873,7 @@
           </w:tcPr>
           <w:p>
             <w:pPr>
-              <w:cnfStyle w:val="000000000000"/>
+              <w:cnfStyle w:val="000000000000" w:firstRow="0" w:lastRow="0" w:firstColumn="0" w:lastColumn="0" w:oddVBand="0" w:evenVBand="0" w:oddHBand="0" w:evenHBand="0" w:firstRowFirstColumn="0" w:firstRowLastColumn="0" w:lastRowFirstColumn="0" w:lastRowLastColumn="0"/>
               <w:rPr>
                 <w:rFonts w:ascii="Calibri" w:eastAsia="Times New Roman" w:hAnsi="Calibri" w:cs="Times New Roman"/>
                 <w:color w:val="000000"/>
@@ -5852,7 +5891,7 @@
           </w:tcPr>
           <w:p>
             <w:pPr>
-              <w:cnfStyle w:val="000000000000"/>
+              <w:cnfStyle w:val="000000000000" w:firstRow="0" w:lastRow="0" w:firstColumn="0" w:lastColumn="0" w:oddVBand="0" w:evenVBand="0" w:oddHBand="0" w:evenHBand="0" w:firstRowFirstColumn="0" w:firstRowLastColumn="0" w:lastRowFirstColumn="0" w:lastRowLastColumn="0"/>
               <w:rPr>
                 <w:rFonts w:ascii="Times New Roman" w:eastAsia="Times New Roman" w:hAnsi="Times New Roman" w:cs="Times New Roman"/>
                 <w:sz w:val="20"/>
@@ -5871,7 +5910,7 @@
           <w:p>
             <w:pPr>
               <w:jc w:val="center"/>
-              <w:cnfStyle w:val="000000000000"/>
+              <w:cnfStyle w:val="000000000000" w:firstRow="0" w:lastRow="0" w:firstColumn="0" w:lastColumn="0" w:oddVBand="0" w:evenVBand="0" w:oddHBand="0" w:evenHBand="0" w:firstRowFirstColumn="0" w:firstRowLastColumn="0" w:lastRowFirstColumn="0" w:lastRowLastColumn="0"/>
               <w:rPr>
                 <w:rFonts w:ascii="Times New Roman" w:eastAsia="Times New Roman" w:hAnsi="Times New Roman" w:cs="Times New Roman"/>
                 <w:sz w:val="20"/>
@@ -5893,12 +5932,12 @@
       </w:tr>
       <w:tr>
         <w:trPr>
-          <w:cnfStyle w:val="000000100000"/>
-          <w:trHeight w:val="300"/>
+          <w:cnfStyle w:val="000000100000" w:firstRow="0" w:lastRow="0" w:firstColumn="0" w:lastColumn="0" w:oddVBand="0" w:evenVBand="0" w:oddHBand="1" w:evenHBand="0" w:firstRowFirstColumn="0" w:firstRowLastColumn="0" w:lastRowFirstColumn="0" w:lastRowLastColumn="0"/>
+          <w:trHeight w:val="79"/>
         </w:trPr>
         <w:tc>
           <w:tcPr>
-            <w:cnfStyle w:val="001000000000"/>
+            <w:cnfStyle w:val="001000000000" w:firstRow="0" w:lastRow="0" w:firstColumn="1" w:lastColumn="0" w:oddVBand="0" w:evenVBand="0" w:oddHBand="0" w:evenHBand="0" w:firstRowFirstColumn="0" w:firstRowLastColumn="0" w:lastRowFirstColumn="0" w:lastRowLastColumn="0"/>
             <w:tcW w:w="532" w:type="dxa"/>
             <w:shd w:val="clear" w:color="auto" w:fill="AEAAAA" w:themeFill="background2" w:themeFillShade="BF"/>
             <w:noWrap/>
@@ -5933,7 +5972,7 @@
           </w:tcPr>
           <w:p>
             <w:pPr>
-              <w:cnfStyle w:val="000000100000"/>
+              <w:cnfStyle w:val="000000100000" w:firstRow="0" w:lastRow="0" w:firstColumn="0" w:lastColumn="0" w:oddVBand="0" w:evenVBand="0" w:oddHBand="1" w:evenHBand="0" w:firstRowFirstColumn="0" w:firstRowLastColumn="0" w:lastRowFirstColumn="0" w:lastRowLastColumn="0"/>
               <w:rPr>
                 <w:rFonts w:ascii="Calibri" w:eastAsia="Times New Roman" w:hAnsi="Calibri" w:cs="Times New Roman"/>
                 <w:color w:val="000000"/>
@@ -5959,17 +5998,17 @@
           </w:tcPr>
           <w:p>
             <w:pPr>
-              <w:cnfStyle w:val="000000100000"/>
-              <w:rPr>
-                <w:rFonts w:ascii="Calibri" w:eastAsia="Times New Roman" w:hAnsi="Calibri" w:cs="Times New Roman"/>
-                <w:color w:val="000000"/>
-                <w:lang w:eastAsia="fr-CA"/>
-              </w:rPr>
-            </w:pPr>
-            <w:r>
-              <w:rPr>
-                <w:rFonts w:ascii="Calibri" w:eastAsia="Times New Roman" w:hAnsi="Calibri" w:cs="Times New Roman"/>
-                <w:color w:val="000000"/>
+              <w:cnfStyle w:val="000000100000" w:firstRow="0" w:lastRow="0" w:firstColumn="0" w:lastColumn="0" w:oddVBand="0" w:evenVBand="0" w:oddHBand="1" w:evenHBand="0" w:firstRowFirstColumn="0" w:firstRowLastColumn="0" w:lastRowFirstColumn="0" w:lastRowLastColumn="0"/>
+              <w:rPr>
+                <w:rFonts w:ascii="Calibri" w:eastAsia="Times New Roman" w:hAnsi="Calibri" w:cs="Times New Roman"/>
+                <w:color w:val="00B050"/>
+                <w:lang w:eastAsia="fr-CA"/>
+              </w:rPr>
+            </w:pPr>
+            <w:r>
+              <w:rPr>
+                <w:rFonts w:ascii="Calibri" w:eastAsia="Times New Roman" w:hAnsi="Calibri" w:cs="Times New Roman"/>
+                <w:color w:val="00B050"/>
                 <w:lang w:eastAsia="fr-CA"/>
               </w:rPr>
               <w:t>Créer des utilisateurs</w:t>
@@ -5985,7 +6024,7 @@
           </w:tcPr>
           <w:p>
             <w:pPr>
-              <w:cnfStyle w:val="000000100000"/>
+              <w:cnfStyle w:val="000000100000" w:firstRow="0" w:lastRow="0" w:firstColumn="0" w:lastColumn="0" w:oddVBand="0" w:evenVBand="0" w:oddHBand="1" w:evenHBand="0" w:firstRowFirstColumn="0" w:firstRowLastColumn="0" w:lastRowFirstColumn="0" w:lastRowLastColumn="0"/>
               <w:rPr>
                 <w:rFonts w:ascii="Calibri" w:eastAsia="Times New Roman" w:hAnsi="Calibri" w:cs="Times New Roman"/>
                 <w:color w:val="000000"/>
@@ -6003,7 +6042,7 @@
           </w:tcPr>
           <w:p>
             <w:pPr>
-              <w:cnfStyle w:val="000000100000"/>
+              <w:cnfStyle w:val="000000100000" w:firstRow="0" w:lastRow="0" w:firstColumn="0" w:lastColumn="0" w:oddVBand="0" w:evenVBand="0" w:oddHBand="1" w:evenHBand="0" w:firstRowFirstColumn="0" w:firstRowLastColumn="0" w:lastRowFirstColumn="0" w:lastRowLastColumn="0"/>
               <w:rPr>
                 <w:rFonts w:ascii="Times New Roman" w:eastAsia="Times New Roman" w:hAnsi="Times New Roman" w:cs="Times New Roman"/>
                 <w:sz w:val="20"/>
@@ -6022,7 +6061,7 @@
           <w:p>
             <w:pPr>
               <w:jc w:val="center"/>
-              <w:cnfStyle w:val="000000100000"/>
+              <w:cnfStyle w:val="000000100000" w:firstRow="0" w:lastRow="0" w:firstColumn="0" w:lastColumn="0" w:oddVBand="0" w:evenVBand="0" w:oddHBand="1" w:evenHBand="0" w:firstRowFirstColumn="0" w:firstRowLastColumn="0" w:lastRowFirstColumn="0" w:lastRowLastColumn="0"/>
               <w:rPr>
                 <w:rFonts w:ascii="Times New Roman" w:eastAsia="Times New Roman" w:hAnsi="Times New Roman" w:cs="Times New Roman"/>
                 <w:sz w:val="20"/>
@@ -6052,7 +6091,56 @@
       </w:r>
     </w:p>
     <w:p/>
-    <w:p/>
+    <w:p>
+      <w:r>
+        <w:tab/>
+      </w:r>
+      <w:r>
+        <w:tab/>
+      </w:r>
+      <w:r>
+        <w:tab/>
+      </w:r>
+      <w:r>
+        <w:tab/>
+      </w:r>
+      <w:r>
+        <w:tab/>
+      </w:r>
+      <w:r>
+        <w:tab/>
+      </w:r>
+      <w:r>
+        <w:tab/>
+      </w:r>
+      <w:r>
+        <w:tab/>
+      </w:r>
+      <w:r>
+        <w:tab/>
+      </w:r>
+      <w:r>
+        <w:tab/>
+      </w:r>
+      <w:r>
+        <w:tab/>
+      </w:r>
+      <w:r>
+        <w:tab/>
+      </w:r>
+      <w:r>
+        <w:tab/>
+      </w:r>
+      <w:r>
+        <w:tab/>
+      </w:r>
+      <w:r>
+        <w:tab/>
+      </w:r>
+      <w:r>
+        <w:tab/>
+      </w:r>
+    </w:p>
     <w:p/>
     <w:p/>
     <w:p/>
@@ -6085,7 +6173,7 @@
         <w:tblStyle w:val="GridTable4"/>
         <w:tblW w:w="0" w:type="auto"/>
         <w:tblLayout w:type="fixed"/>
-        <w:tblLook w:val="04A0"/>
+        <w:tblLook w:val="04A0" w:firstRow="1" w:lastRow="0" w:firstColumn="1" w:lastColumn="0" w:noHBand="0" w:noVBand="1"/>
       </w:tblPr>
       <w:tblGrid>
         <w:gridCol w:w="532"/>
@@ -6097,12 +6185,12 @@
       </w:tblGrid>
       <w:tr>
         <w:trPr>
-          <w:cnfStyle w:val="100000000000"/>
+          <w:cnfStyle w:val="100000000000" w:firstRow="1" w:lastRow="0" w:firstColumn="0" w:lastColumn="0" w:oddVBand="0" w:evenVBand="0" w:oddHBand="0" w:evenHBand="0" w:firstRowFirstColumn="0" w:firstRowLastColumn="0" w:lastRowFirstColumn="0" w:lastRowLastColumn="0"/>
           <w:trHeight w:val="300"/>
         </w:trPr>
         <w:tc>
           <w:tcPr>
-            <w:cnfStyle w:val="001000000000"/>
+            <w:cnfStyle w:val="001000000000" w:firstRow="0" w:lastRow="0" w:firstColumn="1" w:lastColumn="0" w:oddVBand="0" w:evenVBand="0" w:oddHBand="0" w:evenHBand="0" w:firstRowFirstColumn="0" w:firstRowLastColumn="0" w:lastRowFirstColumn="0" w:lastRowLastColumn="0"/>
             <w:tcW w:w="532" w:type="dxa"/>
             <w:noWrap/>
             <w:hideMark/>
@@ -6131,7 +6219,7 @@
           </w:tcPr>
           <w:p>
             <w:pPr>
-              <w:cnfStyle w:val="100000000000"/>
+              <w:cnfStyle w:val="100000000000" w:firstRow="1" w:lastRow="0" w:firstColumn="0" w:lastColumn="0" w:oddVBand="0" w:evenVBand="0" w:oddHBand="0" w:evenHBand="0" w:firstRowFirstColumn="0" w:firstRowLastColumn="0" w:lastRowFirstColumn="0" w:lastRowLastColumn="0"/>
               <w:rPr>
                 <w:rFonts w:ascii="Calibri" w:eastAsia="Times New Roman" w:hAnsi="Calibri" w:cs="Times New Roman"/>
                 <w:lang w:eastAsia="fr-CA"/>
@@ -6154,7 +6242,7 @@
           </w:tcPr>
           <w:p>
             <w:pPr>
-              <w:cnfStyle w:val="100000000000"/>
+              <w:cnfStyle w:val="100000000000" w:firstRow="1" w:lastRow="0" w:firstColumn="0" w:lastColumn="0" w:oddVBand="0" w:evenVBand="0" w:oddHBand="0" w:evenHBand="0" w:firstRowFirstColumn="0" w:firstRowLastColumn="0" w:lastRowFirstColumn="0" w:lastRowLastColumn="0"/>
               <w:rPr>
                 <w:rFonts w:ascii="Calibri" w:eastAsia="Times New Roman" w:hAnsi="Calibri" w:cs="Times New Roman"/>
                 <w:lang w:eastAsia="fr-CA"/>
@@ -6177,7 +6265,7 @@
           </w:tcPr>
           <w:p>
             <w:pPr>
-              <w:cnfStyle w:val="100000000000"/>
+              <w:cnfStyle w:val="100000000000" w:firstRow="1" w:lastRow="0" w:firstColumn="0" w:lastColumn="0" w:oddVBand="0" w:evenVBand="0" w:oddHBand="0" w:evenHBand="0" w:firstRowFirstColumn="0" w:firstRowLastColumn="0" w:lastRowFirstColumn="0" w:lastRowLastColumn="0"/>
               <w:rPr>
                 <w:rFonts w:ascii="Calibri" w:eastAsia="Times New Roman" w:hAnsi="Calibri" w:cs="Times New Roman"/>
                 <w:lang w:eastAsia="fr-CA"/>
@@ -6200,7 +6288,7 @@
           </w:tcPr>
           <w:p>
             <w:pPr>
-              <w:cnfStyle w:val="100000000000"/>
+              <w:cnfStyle w:val="100000000000" w:firstRow="1" w:lastRow="0" w:firstColumn="0" w:lastColumn="0" w:oddVBand="0" w:evenVBand="0" w:oddHBand="0" w:evenHBand="0" w:firstRowFirstColumn="0" w:firstRowLastColumn="0" w:lastRowFirstColumn="0" w:lastRowLastColumn="0"/>
               <w:rPr>
                 <w:rFonts w:ascii="Calibri" w:eastAsia="Times New Roman" w:hAnsi="Calibri" w:cs="Times New Roman"/>
                 <w:lang w:eastAsia="fr-CA"/>
@@ -6221,7 +6309,7 @@
           </w:tcPr>
           <w:p>
             <w:pPr>
-              <w:cnfStyle w:val="100000000000"/>
+              <w:cnfStyle w:val="100000000000" w:firstRow="1" w:lastRow="0" w:firstColumn="0" w:lastColumn="0" w:oddVBand="0" w:evenVBand="0" w:oddHBand="0" w:evenHBand="0" w:firstRowFirstColumn="0" w:firstRowLastColumn="0" w:lastRowFirstColumn="0" w:lastRowLastColumn="0"/>
               <w:rPr>
                 <w:rFonts w:eastAsia="Times New Roman" w:cstheme="minorHAnsi"/>
                 <w:sz w:val="20"/>
@@ -6243,12 +6331,12 @@
       </w:tr>
       <w:tr>
         <w:trPr>
-          <w:cnfStyle w:val="000000100000"/>
+          <w:cnfStyle w:val="000000100000" w:firstRow="0" w:lastRow="0" w:firstColumn="0" w:lastColumn="0" w:oddVBand="0" w:evenVBand="0" w:oddHBand="1" w:evenHBand="0" w:firstRowFirstColumn="0" w:firstRowLastColumn="0" w:lastRowFirstColumn="0" w:lastRowLastColumn="0"/>
           <w:trHeight w:val="300"/>
         </w:trPr>
         <w:tc>
           <w:tcPr>
-            <w:cnfStyle w:val="001000000000"/>
+            <w:cnfStyle w:val="001000000000" w:firstRow="0" w:lastRow="0" w:firstColumn="1" w:lastColumn="0" w:oddVBand="0" w:evenVBand="0" w:oddHBand="0" w:evenHBand="0" w:firstRowFirstColumn="0" w:firstRowLastColumn="0" w:lastRowFirstColumn="0" w:lastRowLastColumn="0"/>
             <w:tcW w:w="532" w:type="dxa"/>
             <w:shd w:val="clear" w:color="auto" w:fill="AEAAAA" w:themeFill="background2" w:themeFillShade="BF"/>
             <w:noWrap/>
@@ -6281,7 +6369,7 @@
           </w:tcPr>
           <w:p>
             <w:pPr>
-              <w:cnfStyle w:val="000000100000"/>
+              <w:cnfStyle w:val="000000100000" w:firstRow="0" w:lastRow="0" w:firstColumn="0" w:lastColumn="0" w:oddVBand="0" w:evenVBand="0" w:oddHBand="1" w:evenHBand="0" w:firstRowFirstColumn="0" w:firstRowLastColumn="0" w:lastRowFirstColumn="0" w:lastRowLastColumn="0"/>
               <w:rPr>
                 <w:rFonts w:ascii="Calibri" w:eastAsia="Times New Roman" w:hAnsi="Calibri" w:cs="Times New Roman"/>
                 <w:color w:val="000000"/>
@@ -6307,7 +6395,7 @@
           </w:tcPr>
           <w:p>
             <w:pPr>
-              <w:cnfStyle w:val="000000100000"/>
+              <w:cnfStyle w:val="000000100000" w:firstRow="0" w:lastRow="0" w:firstColumn="0" w:lastColumn="0" w:oddVBand="0" w:evenVBand="0" w:oddHBand="1" w:evenHBand="0" w:firstRowFirstColumn="0" w:firstRowLastColumn="0" w:lastRowFirstColumn="0" w:lastRowLastColumn="0"/>
               <w:rPr>
                 <w:rFonts w:ascii="Calibri" w:eastAsia="Times New Roman" w:hAnsi="Calibri" w:cs="Times New Roman"/>
                 <w:color w:val="000000"/>
@@ -6325,7 +6413,7 @@
           </w:p>
           <w:p>
             <w:pPr>
-              <w:cnfStyle w:val="000000100000"/>
+              <w:cnfStyle w:val="000000100000" w:firstRow="0" w:lastRow="0" w:firstColumn="0" w:lastColumn="0" w:oddVBand="0" w:evenVBand="0" w:oddHBand="1" w:evenHBand="0" w:firstRowFirstColumn="0" w:firstRowLastColumn="0" w:lastRowFirstColumn="0" w:lastRowLastColumn="0"/>
               <w:rPr>
                 <w:rFonts w:ascii="Calibri" w:eastAsia="Times New Roman" w:hAnsi="Calibri" w:cs="Times New Roman"/>
                 <w:color w:val="000000"/>
@@ -6351,7 +6439,7 @@
           </w:tcPr>
           <w:p>
             <w:pPr>
-              <w:cnfStyle w:val="000000100000"/>
+              <w:cnfStyle w:val="000000100000" w:firstRow="0" w:lastRow="0" w:firstColumn="0" w:lastColumn="0" w:oddVBand="0" w:evenVBand="0" w:oddHBand="1" w:evenHBand="0" w:firstRowFirstColumn="0" w:firstRowLastColumn="0" w:lastRowFirstColumn="0" w:lastRowLastColumn="0"/>
               <w:rPr>
                 <w:rFonts w:ascii="Calibri" w:eastAsia="Times New Roman" w:hAnsi="Calibri" w:cs="Times New Roman"/>
                 <w:color w:val="000000"/>
@@ -6369,7 +6457,7 @@
           </w:tcPr>
           <w:p>
             <w:pPr>
-              <w:cnfStyle w:val="000000100000"/>
+              <w:cnfStyle w:val="000000100000" w:firstRow="0" w:lastRow="0" w:firstColumn="0" w:lastColumn="0" w:oddVBand="0" w:evenVBand="0" w:oddHBand="1" w:evenHBand="0" w:firstRowFirstColumn="0" w:firstRowLastColumn="0" w:lastRowFirstColumn="0" w:lastRowLastColumn="0"/>
               <w:rPr>
                 <w:rFonts w:ascii="Times New Roman" w:eastAsia="Times New Roman" w:hAnsi="Times New Roman" w:cs="Times New Roman"/>
                 <w:sz w:val="20"/>
@@ -6397,7 +6485,7 @@
           <w:p>
             <w:pPr>
               <w:jc w:val="center"/>
-              <w:cnfStyle w:val="000000100000"/>
+              <w:cnfStyle w:val="000000100000" w:firstRow="0" w:lastRow="0" w:firstColumn="0" w:lastColumn="0" w:oddVBand="0" w:evenVBand="0" w:oddHBand="1" w:evenHBand="0" w:firstRowFirstColumn="0" w:firstRowLastColumn="0" w:lastRowFirstColumn="0" w:lastRowLastColumn="0"/>
               <w:rPr>
                 <w:rFonts w:ascii="Times New Roman" w:eastAsia="Times New Roman" w:hAnsi="Times New Roman" w:cs="Times New Roman"/>
                 <w:sz w:val="20"/>
@@ -6423,7 +6511,7 @@
         </w:trPr>
         <w:tc>
           <w:tcPr>
-            <w:cnfStyle w:val="001000000000"/>
+            <w:cnfStyle w:val="001000000000" w:firstRow="0" w:lastRow="0" w:firstColumn="1" w:lastColumn="0" w:oddVBand="0" w:evenVBand="0" w:oddHBand="0" w:evenHBand="0" w:firstRowFirstColumn="0" w:firstRowLastColumn="0" w:lastRowFirstColumn="0" w:lastRowLastColumn="0"/>
             <w:tcW w:w="532" w:type="dxa"/>
             <w:shd w:val="clear" w:color="auto" w:fill="AEAAAA" w:themeFill="background2" w:themeFillShade="BF"/>
             <w:noWrap/>
@@ -6458,7 +6546,7 @@
           </w:tcPr>
           <w:p>
             <w:pPr>
-              <w:cnfStyle w:val="000000000000"/>
+              <w:cnfStyle w:val="000000000000" w:firstRow="0" w:lastRow="0" w:firstColumn="0" w:lastColumn="0" w:oddVBand="0" w:evenVBand="0" w:oddHBand="0" w:evenHBand="0" w:firstRowFirstColumn="0" w:firstRowLastColumn="0" w:lastRowFirstColumn="0" w:lastRowLastColumn="0"/>
               <w:rPr>
                 <w:rFonts w:ascii="Calibri" w:eastAsia="Times New Roman" w:hAnsi="Calibri" w:cs="Times New Roman"/>
                 <w:color w:val="000000"/>
@@ -6484,7 +6572,7 @@
           </w:tcPr>
           <w:p>
             <w:pPr>
-              <w:cnfStyle w:val="000000000000"/>
+              <w:cnfStyle w:val="000000000000" w:firstRow="0" w:lastRow="0" w:firstColumn="0" w:lastColumn="0" w:oddVBand="0" w:evenVBand="0" w:oddHBand="0" w:evenHBand="0" w:firstRowFirstColumn="0" w:firstRowLastColumn="0" w:lastRowFirstColumn="0" w:lastRowLastColumn="0"/>
               <w:rPr>
                 <w:rFonts w:ascii="Calibri" w:eastAsia="Times New Roman" w:hAnsi="Calibri" w:cs="Times New Roman"/>
                 <w:color w:val="000000"/>
@@ -6510,7 +6598,7 @@
           </w:tcPr>
           <w:p>
             <w:pPr>
-              <w:cnfStyle w:val="000000000000"/>
+              <w:cnfStyle w:val="000000000000" w:firstRow="0" w:lastRow="0" w:firstColumn="0" w:lastColumn="0" w:oddVBand="0" w:evenVBand="0" w:oddHBand="0" w:evenHBand="0" w:firstRowFirstColumn="0" w:firstRowLastColumn="0" w:lastRowFirstColumn="0" w:lastRowLastColumn="0"/>
               <w:rPr>
                 <w:rFonts w:ascii="Calibri" w:eastAsia="Times New Roman" w:hAnsi="Calibri" w:cs="Times New Roman"/>
                 <w:color w:val="000000"/>
@@ -6528,7 +6616,7 @@
           </w:tcPr>
           <w:p>
             <w:pPr>
-              <w:cnfStyle w:val="000000000000"/>
+              <w:cnfStyle w:val="000000000000" w:firstRow="0" w:lastRow="0" w:firstColumn="0" w:lastColumn="0" w:oddVBand="0" w:evenVBand="0" w:oddHBand="0" w:evenHBand="0" w:firstRowFirstColumn="0" w:firstRowLastColumn="0" w:lastRowFirstColumn="0" w:lastRowLastColumn="0"/>
               <w:rPr>
                 <w:rFonts w:ascii="Times New Roman" w:eastAsia="Times New Roman" w:hAnsi="Times New Roman" w:cs="Times New Roman"/>
                 <w:sz w:val="20"/>
@@ -6547,7 +6635,7 @@
           <w:p>
             <w:pPr>
               <w:jc w:val="center"/>
-              <w:cnfStyle w:val="000000000000"/>
+              <w:cnfStyle w:val="000000000000" w:firstRow="0" w:lastRow="0" w:firstColumn="0" w:lastColumn="0" w:oddVBand="0" w:evenVBand="0" w:oddHBand="0" w:evenHBand="0" w:firstRowFirstColumn="0" w:firstRowLastColumn="0" w:lastRowFirstColumn="0" w:lastRowLastColumn="0"/>
               <w:rPr>
                 <w:rFonts w:ascii="Times New Roman" w:eastAsia="Times New Roman" w:hAnsi="Times New Roman" w:cs="Times New Roman"/>
                 <w:sz w:val="20"/>
@@ -6569,12 +6657,12 @@
       </w:tr>
       <w:tr>
         <w:trPr>
-          <w:cnfStyle w:val="000000100000"/>
+          <w:cnfStyle w:val="000000100000" w:firstRow="0" w:lastRow="0" w:firstColumn="0" w:lastColumn="0" w:oddVBand="0" w:evenVBand="0" w:oddHBand="1" w:evenHBand="0" w:firstRowFirstColumn="0" w:firstRowLastColumn="0" w:lastRowFirstColumn="0" w:lastRowLastColumn="0"/>
           <w:trHeight w:val="300"/>
         </w:trPr>
         <w:tc>
           <w:tcPr>
-            <w:cnfStyle w:val="001000000000"/>
+            <w:cnfStyle w:val="001000000000" w:firstRow="0" w:lastRow="0" w:firstColumn="1" w:lastColumn="0" w:oddVBand="0" w:evenVBand="0" w:oddHBand="0" w:evenHBand="0" w:firstRowFirstColumn="0" w:firstRowLastColumn="0" w:lastRowFirstColumn="0" w:lastRowLastColumn="0"/>
             <w:tcW w:w="532" w:type="dxa"/>
             <w:shd w:val="clear" w:color="auto" w:fill="AEAAAA" w:themeFill="background2" w:themeFillShade="BF"/>
             <w:noWrap/>
@@ -6607,7 +6695,7 @@
           </w:tcPr>
           <w:p>
             <w:pPr>
-              <w:cnfStyle w:val="000000100000"/>
+              <w:cnfStyle w:val="000000100000" w:firstRow="0" w:lastRow="0" w:firstColumn="0" w:lastColumn="0" w:oddVBand="0" w:evenVBand="0" w:oddHBand="1" w:evenHBand="0" w:firstRowFirstColumn="0" w:firstRowLastColumn="0" w:lastRowFirstColumn="0" w:lastRowLastColumn="0"/>
               <w:rPr>
                 <w:rFonts w:ascii="Calibri" w:eastAsia="Times New Roman" w:hAnsi="Calibri" w:cs="Times New Roman"/>
                 <w:color w:val="000000"/>
@@ -6633,21 +6721,31 @@
           </w:tcPr>
           <w:p>
             <w:pPr>
-              <w:cnfStyle w:val="000000100000"/>
-              <w:rPr>
-                <w:rFonts w:ascii="Calibri" w:eastAsia="Times New Roman" w:hAnsi="Calibri" w:cs="Times New Roman"/>
-                <w:color w:val="000000"/>
-                <w:lang w:eastAsia="fr-CA"/>
-              </w:rPr>
-            </w:pPr>
-            <w:r>
-              <w:rPr>
-                <w:rFonts w:ascii="Calibri" w:eastAsia="Times New Roman" w:hAnsi="Calibri" w:cs="Times New Roman"/>
-                <w:color w:val="000000"/>
-                <w:lang w:eastAsia="fr-CA"/>
-              </w:rPr>
-              <w:t>Payer ma facture par Paypal</w:t>
-            </w:r>
+              <w:cnfStyle w:val="000000100000" w:firstRow="0" w:lastRow="0" w:firstColumn="0" w:lastColumn="0" w:oddVBand="0" w:evenVBand="0" w:oddHBand="1" w:evenHBand="0" w:firstRowFirstColumn="0" w:firstRowLastColumn="0" w:lastRowFirstColumn="0" w:lastRowLastColumn="0"/>
+              <w:rPr>
+                <w:rFonts w:ascii="Calibri" w:eastAsia="Times New Roman" w:hAnsi="Calibri" w:cs="Times New Roman"/>
+                <w:color w:val="000000"/>
+                <w:lang w:eastAsia="fr-CA"/>
+              </w:rPr>
+            </w:pPr>
+            <w:r>
+              <w:rPr>
+                <w:rFonts w:ascii="Calibri" w:eastAsia="Times New Roman" w:hAnsi="Calibri" w:cs="Times New Roman"/>
+                <w:color w:val="000000"/>
+                <w:lang w:eastAsia="fr-CA"/>
+              </w:rPr>
+              <w:t xml:space="preserve">Payer ma facture par </w:t>
+            </w:r>
+            <w:proofErr w:type="spellStart"/>
+            <w:r>
+              <w:rPr>
+                <w:rFonts w:ascii="Calibri" w:eastAsia="Times New Roman" w:hAnsi="Calibri" w:cs="Times New Roman"/>
+                <w:color w:val="000000"/>
+                <w:lang w:eastAsia="fr-CA"/>
+              </w:rPr>
+              <w:t>Paypal</w:t>
+            </w:r>
+            <w:proofErr w:type="spellEnd"/>
           </w:p>
         </w:tc>
         <w:tc>
@@ -6659,7 +6757,7 @@
           </w:tcPr>
           <w:p>
             <w:pPr>
-              <w:cnfStyle w:val="000000100000"/>
+              <w:cnfStyle w:val="000000100000" w:firstRow="0" w:lastRow="0" w:firstColumn="0" w:lastColumn="0" w:oddVBand="0" w:evenVBand="0" w:oddHBand="1" w:evenHBand="0" w:firstRowFirstColumn="0" w:firstRowLastColumn="0" w:lastRowFirstColumn="0" w:lastRowLastColumn="0"/>
               <w:rPr>
                 <w:rFonts w:ascii="Calibri" w:eastAsia="Times New Roman" w:hAnsi="Calibri" w:cs="Times New Roman"/>
                 <w:color w:val="000000"/>
@@ -6677,22 +6775,62 @@
           </w:tcPr>
           <w:p>
             <w:pPr>
-              <w:cnfStyle w:val="000000100000"/>
-              <w:rPr>
-                <w:rFonts w:ascii="Times New Roman" w:eastAsia="Times New Roman" w:hAnsi="Times New Roman" w:cs="Times New Roman"/>
-                <w:sz w:val="20"/>
-                <w:szCs w:val="20"/>
-                <w:lang w:eastAsia="fr-CA"/>
-              </w:rPr>
-            </w:pPr>
-            <w:r>
-              <w:rPr>
-                <w:rFonts w:ascii="Times New Roman" w:eastAsia="Times New Roman" w:hAnsi="Times New Roman" w:cs="Times New Roman"/>
-                <w:sz w:val="20"/>
-                <w:szCs w:val="20"/>
-                <w:lang w:eastAsia="fr-CA"/>
-              </w:rPr>
-              <w:t>Un « faux » bouton suffira pour l’instant. Lorsqu’on appuie dessus, la facture est payée automatiquement. Vous pourrez explorer le sandbox de Paypal si vous avez le temps.</w:t>
+              <w:cnfStyle w:val="000000100000" w:firstRow="0" w:lastRow="0" w:firstColumn="0" w:lastColumn="0" w:oddVBand="0" w:evenVBand="0" w:oddHBand="1" w:evenHBand="0" w:firstRowFirstColumn="0" w:firstRowLastColumn="0" w:lastRowFirstColumn="0" w:lastRowLastColumn="0"/>
+              <w:rPr>
+                <w:rFonts w:ascii="Times New Roman" w:eastAsia="Times New Roman" w:hAnsi="Times New Roman" w:cs="Times New Roman"/>
+                <w:sz w:val="20"/>
+                <w:szCs w:val="20"/>
+                <w:lang w:eastAsia="fr-CA"/>
+              </w:rPr>
+            </w:pPr>
+            <w:r>
+              <w:rPr>
+                <w:rFonts w:ascii="Times New Roman" w:eastAsia="Times New Roman" w:hAnsi="Times New Roman" w:cs="Times New Roman"/>
+                <w:sz w:val="20"/>
+                <w:szCs w:val="20"/>
+                <w:lang w:eastAsia="fr-CA"/>
+              </w:rPr>
+              <w:t xml:space="preserve">Un « faux » bouton suffira pour l’instant. Lorsqu’on appuie dessus, la facture est payée automatiquement. Vous pourrez explorer le </w:t>
+            </w:r>
+            <w:proofErr w:type="spellStart"/>
+            <w:r>
+              <w:rPr>
+                <w:rFonts w:ascii="Times New Roman" w:eastAsia="Times New Roman" w:hAnsi="Times New Roman" w:cs="Times New Roman"/>
+                <w:sz w:val="20"/>
+                <w:szCs w:val="20"/>
+                <w:lang w:eastAsia="fr-CA"/>
+              </w:rPr>
+              <w:t>sandbox</w:t>
+            </w:r>
+            <w:proofErr w:type="spellEnd"/>
+            <w:r>
+              <w:rPr>
+                <w:rFonts w:ascii="Times New Roman" w:eastAsia="Times New Roman" w:hAnsi="Times New Roman" w:cs="Times New Roman"/>
+                <w:sz w:val="20"/>
+                <w:szCs w:val="20"/>
+                <w:lang w:eastAsia="fr-CA"/>
+              </w:rPr>
+              <w:t xml:space="preserve"> de </w:t>
+            </w:r>
+            <w:proofErr w:type="spellStart"/>
+            <w:r>
+              <w:rPr>
+                <w:rFonts w:ascii="Times New Roman" w:eastAsia="Times New Roman" w:hAnsi="Times New Roman" w:cs="Times New Roman"/>
+                <w:sz w:val="20"/>
+                <w:szCs w:val="20"/>
+                <w:lang w:eastAsia="fr-CA"/>
+              </w:rPr>
+              <w:t>Paypal</w:t>
+            </w:r>
+            <w:proofErr w:type="spellEnd"/>
+            <w:r>
+              <w:rPr>
+                <w:rFonts w:ascii="Times New Roman" w:eastAsia="Times New Roman" w:hAnsi="Times New Roman" w:cs="Times New Roman"/>
+                <w:sz w:val="20"/>
+                <w:szCs w:val="20"/>
+                <w:lang w:eastAsia="fr-CA"/>
+              </w:rPr>
+              <w:t xml:space="preserve"> si vous avez le temps.</w:t>
             </w:r>
           </w:p>
         </w:tc>
@@ -6705,7 +6843,7 @@
           <w:p>
             <w:pPr>
               <w:jc w:val="center"/>
-              <w:cnfStyle w:val="000000100000"/>
+              <w:cnfStyle w:val="000000100000" w:firstRow="0" w:lastRow="0" w:firstColumn="0" w:lastColumn="0" w:oddVBand="0" w:evenVBand="0" w:oddHBand="1" w:evenHBand="0" w:firstRowFirstColumn="0" w:firstRowLastColumn="0" w:lastRowFirstColumn="0" w:lastRowLastColumn="0"/>
               <w:rPr>
                 <w:rFonts w:ascii="Times New Roman" w:eastAsia="Times New Roman" w:hAnsi="Times New Roman" w:cs="Times New Roman"/>
                 <w:sz w:val="20"/>
@@ -6731,7 +6869,7 @@
         </w:trPr>
         <w:tc>
           <w:tcPr>
-            <w:cnfStyle w:val="001000000000"/>
+            <w:cnfStyle w:val="001000000000" w:firstRow="0" w:lastRow="0" w:firstColumn="1" w:lastColumn="0" w:oddVBand="0" w:evenVBand="0" w:oddHBand="0" w:evenHBand="0" w:firstRowFirstColumn="0" w:firstRowLastColumn="0" w:lastRowFirstColumn="0" w:lastRowLastColumn="0"/>
             <w:tcW w:w="532" w:type="dxa"/>
             <w:shd w:val="clear" w:color="auto" w:fill="AEAAAA" w:themeFill="background2" w:themeFillShade="BF"/>
             <w:noWrap/>
@@ -6766,7 +6904,7 @@
           </w:tcPr>
           <w:p>
             <w:pPr>
-              <w:cnfStyle w:val="000000000000"/>
+              <w:cnfStyle w:val="000000000000" w:firstRow="0" w:lastRow="0" w:firstColumn="0" w:lastColumn="0" w:oddVBand="0" w:evenVBand="0" w:oddHBand="0" w:evenHBand="0" w:firstRowFirstColumn="0" w:firstRowLastColumn="0" w:lastRowFirstColumn="0" w:lastRowLastColumn="0"/>
               <w:rPr>
                 <w:rFonts w:ascii="Calibri" w:eastAsia="Times New Roman" w:hAnsi="Calibri" w:cs="Times New Roman"/>
                 <w:color w:val="000000"/>
@@ -6792,7 +6930,7 @@
           </w:tcPr>
           <w:p>
             <w:pPr>
-              <w:cnfStyle w:val="000000000000"/>
+              <w:cnfStyle w:val="000000000000" w:firstRow="0" w:lastRow="0" w:firstColumn="0" w:lastColumn="0" w:oddVBand="0" w:evenVBand="0" w:oddHBand="0" w:evenHBand="0" w:firstRowFirstColumn="0" w:firstRowLastColumn="0" w:lastRowFirstColumn="0" w:lastRowLastColumn="0"/>
               <w:rPr>
                 <w:rFonts w:ascii="Calibri" w:eastAsia="Times New Roman" w:hAnsi="Calibri" w:cs="Times New Roman"/>
                 <w:color w:val="000000"/>
@@ -6818,7 +6956,7 @@
           </w:tcPr>
           <w:p>
             <w:pPr>
-              <w:cnfStyle w:val="000000000000"/>
+              <w:cnfStyle w:val="000000000000" w:firstRow="0" w:lastRow="0" w:firstColumn="0" w:lastColumn="0" w:oddVBand="0" w:evenVBand="0" w:oddHBand="0" w:evenHBand="0" w:firstRowFirstColumn="0" w:firstRowLastColumn="0" w:lastRowFirstColumn="0" w:lastRowLastColumn="0"/>
               <w:rPr>
                 <w:rFonts w:ascii="Calibri" w:eastAsia="Times New Roman" w:hAnsi="Calibri" w:cs="Times New Roman"/>
                 <w:color w:val="000000"/>
@@ -6836,7 +6974,7 @@
           </w:tcPr>
           <w:p>
             <w:pPr>
-              <w:cnfStyle w:val="000000000000"/>
+              <w:cnfStyle w:val="000000000000" w:firstRow="0" w:lastRow="0" w:firstColumn="0" w:lastColumn="0" w:oddVBand="0" w:evenVBand="0" w:oddHBand="0" w:evenHBand="0" w:firstRowFirstColumn="0" w:firstRowLastColumn="0" w:lastRowFirstColumn="0" w:lastRowLastColumn="0"/>
               <w:rPr>
                 <w:rFonts w:ascii="Times New Roman" w:eastAsia="Times New Roman" w:hAnsi="Times New Roman" w:cs="Times New Roman"/>
                 <w:sz w:val="20"/>
@@ -6874,7 +7012,7 @@
           <w:p>
             <w:pPr>
               <w:jc w:val="center"/>
-              <w:cnfStyle w:val="000000000000"/>
+              <w:cnfStyle w:val="000000000000" w:firstRow="0" w:lastRow="0" w:firstColumn="0" w:lastColumn="0" w:oddVBand="0" w:evenVBand="0" w:oddHBand="0" w:evenHBand="0" w:firstRowFirstColumn="0" w:firstRowLastColumn="0" w:lastRowFirstColumn="0" w:lastRowLastColumn="0"/>
               <w:rPr>
                 <w:rFonts w:ascii="Times New Roman" w:eastAsia="Times New Roman" w:hAnsi="Times New Roman" w:cs="Times New Roman"/>
                 <w:sz w:val="20"/>
@@ -6897,12 +7035,12 @@
       </w:tr>
       <w:tr>
         <w:trPr>
-          <w:cnfStyle w:val="000000100000"/>
+          <w:cnfStyle w:val="000000100000" w:firstRow="0" w:lastRow="0" w:firstColumn="0" w:lastColumn="0" w:oddVBand="0" w:evenVBand="0" w:oddHBand="1" w:evenHBand="0" w:firstRowFirstColumn="0" w:firstRowLastColumn="0" w:lastRowFirstColumn="0" w:lastRowLastColumn="0"/>
           <w:trHeight w:val="300"/>
         </w:trPr>
         <w:tc>
           <w:tcPr>
-            <w:cnfStyle w:val="001000000000"/>
+            <w:cnfStyle w:val="001000000000" w:firstRow="0" w:lastRow="0" w:firstColumn="1" w:lastColumn="0" w:oddVBand="0" w:evenVBand="0" w:oddHBand="0" w:evenHBand="0" w:firstRowFirstColumn="0" w:firstRowLastColumn="0" w:lastRowFirstColumn="0" w:lastRowLastColumn="0"/>
             <w:tcW w:w="532" w:type="dxa"/>
             <w:shd w:val="clear" w:color="auto" w:fill="AEAAAA" w:themeFill="background2" w:themeFillShade="BF"/>
             <w:noWrap/>
@@ -6938,7 +7076,7 @@
           </w:tcPr>
           <w:p>
             <w:pPr>
-              <w:cnfStyle w:val="000000100000"/>
+              <w:cnfStyle w:val="000000100000" w:firstRow="0" w:lastRow="0" w:firstColumn="0" w:lastColumn="0" w:oddVBand="0" w:evenVBand="0" w:oddHBand="1" w:evenHBand="0" w:firstRowFirstColumn="0" w:firstRowLastColumn="0" w:lastRowFirstColumn="0" w:lastRowLastColumn="0"/>
               <w:rPr>
                 <w:rFonts w:ascii="Calibri" w:eastAsia="Times New Roman" w:hAnsi="Calibri" w:cs="Times New Roman"/>
                 <w:color w:val="000000"/>
@@ -6964,7 +7102,7 @@
           </w:tcPr>
           <w:p>
             <w:pPr>
-              <w:cnfStyle w:val="000000100000"/>
+              <w:cnfStyle w:val="000000100000" w:firstRow="0" w:lastRow="0" w:firstColumn="0" w:lastColumn="0" w:oddVBand="0" w:evenVBand="0" w:oddHBand="1" w:evenHBand="0" w:firstRowFirstColumn="0" w:firstRowLastColumn="0" w:lastRowFirstColumn="0" w:lastRowLastColumn="0"/>
               <w:rPr>
                 <w:rFonts w:ascii="Calibri" w:eastAsia="Times New Roman" w:hAnsi="Calibri" w:cs="Times New Roman"/>
                 <w:color w:val="000000"/>
@@ -6990,7 +7128,7 @@
           </w:tcPr>
           <w:p>
             <w:pPr>
-              <w:cnfStyle w:val="000000100000"/>
+              <w:cnfStyle w:val="000000100000" w:firstRow="0" w:lastRow="0" w:firstColumn="0" w:lastColumn="0" w:oddVBand="0" w:evenVBand="0" w:oddHBand="1" w:evenHBand="0" w:firstRowFirstColumn="0" w:firstRowLastColumn="0" w:lastRowFirstColumn="0" w:lastRowLastColumn="0"/>
               <w:rPr>
                 <w:rFonts w:ascii="Calibri" w:eastAsia="Times New Roman" w:hAnsi="Calibri" w:cs="Times New Roman"/>
                 <w:color w:val="000000"/>
@@ -7024,7 +7162,7 @@
           </w:tcPr>
           <w:p>
             <w:pPr>
-              <w:cnfStyle w:val="000000100000"/>
+              <w:cnfStyle w:val="000000100000" w:firstRow="0" w:lastRow="0" w:firstColumn="0" w:lastColumn="0" w:oddVBand="0" w:evenVBand="0" w:oddHBand="1" w:evenHBand="0" w:firstRowFirstColumn="0" w:firstRowLastColumn="0" w:lastRowFirstColumn="0" w:lastRowLastColumn="0"/>
               <w:rPr>
                 <w:rFonts w:ascii="Times New Roman" w:eastAsia="Times New Roman" w:hAnsi="Times New Roman" w:cs="Times New Roman"/>
                 <w:color w:val="000000"/>
@@ -7054,7 +7192,7 @@
           <w:p>
             <w:pPr>
               <w:jc w:val="center"/>
-              <w:cnfStyle w:val="000000100000"/>
+              <w:cnfStyle w:val="000000100000" w:firstRow="0" w:lastRow="0" w:firstColumn="0" w:lastColumn="0" w:oddVBand="0" w:evenVBand="0" w:oddHBand="1" w:evenHBand="0" w:firstRowFirstColumn="0" w:firstRowLastColumn="0" w:lastRowFirstColumn="0" w:lastRowLastColumn="0"/>
               <w:rPr>
                 <w:rFonts w:ascii="Times New Roman" w:eastAsia="Times New Roman" w:hAnsi="Times New Roman" w:cs="Times New Roman"/>
                 <w:color w:val="000000"/>
@@ -7082,7 +7220,7 @@
         </w:trPr>
         <w:tc>
           <w:tcPr>
-            <w:cnfStyle w:val="001000000000"/>
+            <w:cnfStyle w:val="001000000000" w:firstRow="0" w:lastRow="0" w:firstColumn="1" w:lastColumn="0" w:oddVBand="0" w:evenVBand="0" w:oddHBand="0" w:evenHBand="0" w:firstRowFirstColumn="0" w:firstRowLastColumn="0" w:lastRowFirstColumn="0" w:lastRowLastColumn="0"/>
             <w:tcW w:w="532" w:type="dxa"/>
             <w:shd w:val="clear" w:color="auto" w:fill="AEAAAA" w:themeFill="background2" w:themeFillShade="BF"/>
             <w:noWrap/>
@@ -7117,7 +7255,7 @@
           </w:tcPr>
           <w:p>
             <w:pPr>
-              <w:cnfStyle w:val="000000000000"/>
+              <w:cnfStyle w:val="000000000000" w:firstRow="0" w:lastRow="0" w:firstColumn="0" w:lastColumn="0" w:oddVBand="0" w:evenVBand="0" w:oddHBand="0" w:evenHBand="0" w:firstRowFirstColumn="0" w:firstRowLastColumn="0" w:lastRowFirstColumn="0" w:lastRowLastColumn="0"/>
               <w:rPr>
                 <w:rFonts w:ascii="Calibri" w:eastAsia="Times New Roman" w:hAnsi="Calibri" w:cs="Times New Roman"/>
                 <w:color w:val="000000"/>
@@ -7143,7 +7281,7 @@
           </w:tcPr>
           <w:p>
             <w:pPr>
-              <w:cnfStyle w:val="000000000000"/>
+              <w:cnfStyle w:val="000000000000" w:firstRow="0" w:lastRow="0" w:firstColumn="0" w:lastColumn="0" w:oddVBand="0" w:evenVBand="0" w:oddHBand="0" w:evenHBand="0" w:firstRowFirstColumn="0" w:firstRowLastColumn="0" w:lastRowFirstColumn="0" w:lastRowLastColumn="0"/>
               <w:rPr>
                 <w:rFonts w:ascii="Calibri" w:eastAsia="Times New Roman" w:hAnsi="Calibri" w:cs="Times New Roman"/>
                 <w:color w:val="000000"/>
@@ -7169,7 +7307,7 @@
           </w:tcPr>
           <w:p>
             <w:pPr>
-              <w:cnfStyle w:val="000000000000"/>
+              <w:cnfStyle w:val="000000000000" w:firstRow="0" w:lastRow="0" w:firstColumn="0" w:lastColumn="0" w:oddVBand="0" w:evenVBand="0" w:oddHBand="0" w:evenHBand="0" w:firstRowFirstColumn="0" w:firstRowLastColumn="0" w:lastRowFirstColumn="0" w:lastRowLastColumn="0"/>
               <w:rPr>
                 <w:rFonts w:ascii="Calibri" w:eastAsia="Times New Roman" w:hAnsi="Calibri" w:cs="Times New Roman"/>
                 <w:color w:val="000000"/>
@@ -7187,7 +7325,7 @@
           </w:tcPr>
           <w:p>
             <w:pPr>
-              <w:cnfStyle w:val="000000000000"/>
+              <w:cnfStyle w:val="000000000000" w:firstRow="0" w:lastRow="0" w:firstColumn="0" w:lastColumn="0" w:oddVBand="0" w:evenVBand="0" w:oddHBand="0" w:evenHBand="0" w:firstRowFirstColumn="0" w:firstRowLastColumn="0" w:lastRowFirstColumn="0" w:lastRowLastColumn="0"/>
               <w:rPr>
                 <w:rFonts w:ascii="Calibri" w:eastAsia="Times New Roman" w:hAnsi="Calibri" w:cs="Times New Roman"/>
                 <w:color w:val="000000"/>
@@ -7215,7 +7353,7 @@
           <w:p>
             <w:pPr>
               <w:jc w:val="center"/>
-              <w:cnfStyle w:val="000000000000"/>
+              <w:cnfStyle w:val="000000000000" w:firstRow="0" w:lastRow="0" w:firstColumn="0" w:lastColumn="0" w:oddVBand="0" w:evenVBand="0" w:oddHBand="0" w:evenHBand="0" w:firstRowFirstColumn="0" w:firstRowLastColumn="0" w:lastRowFirstColumn="0" w:lastRowLastColumn="0"/>
               <w:rPr>
                 <w:rFonts w:ascii="Times New Roman" w:eastAsia="Times New Roman" w:hAnsi="Times New Roman" w:cs="Times New Roman"/>
                 <w:color w:val="000000"/>
@@ -7239,12 +7377,12 @@
       </w:tr>
       <w:tr>
         <w:trPr>
-          <w:cnfStyle w:val="000000100000"/>
+          <w:cnfStyle w:val="000000100000" w:firstRow="0" w:lastRow="0" w:firstColumn="0" w:lastColumn="0" w:oddVBand="0" w:evenVBand="0" w:oddHBand="1" w:evenHBand="0" w:firstRowFirstColumn="0" w:firstRowLastColumn="0" w:lastRowFirstColumn="0" w:lastRowLastColumn="0"/>
           <w:trHeight w:val="300"/>
         </w:trPr>
         <w:tc>
           <w:tcPr>
-            <w:cnfStyle w:val="001000000000"/>
+            <w:cnfStyle w:val="001000000000" w:firstRow="0" w:lastRow="0" w:firstColumn="1" w:lastColumn="0" w:oddVBand="0" w:evenVBand="0" w:oddHBand="0" w:evenHBand="0" w:firstRowFirstColumn="0" w:firstRowLastColumn="0" w:lastRowFirstColumn="0" w:lastRowLastColumn="0"/>
             <w:tcW w:w="532" w:type="dxa"/>
             <w:shd w:val="clear" w:color="auto" w:fill="AEAAAA" w:themeFill="background2" w:themeFillShade="BF"/>
             <w:noWrap/>
@@ -7277,7 +7415,7 @@
           </w:tcPr>
           <w:p>
             <w:pPr>
-              <w:cnfStyle w:val="000000100000"/>
+              <w:cnfStyle w:val="000000100000" w:firstRow="0" w:lastRow="0" w:firstColumn="0" w:lastColumn="0" w:oddVBand="0" w:evenVBand="0" w:oddHBand="1" w:evenHBand="0" w:firstRowFirstColumn="0" w:firstRowLastColumn="0" w:lastRowFirstColumn="0" w:lastRowLastColumn="0"/>
               <w:rPr>
                 <w:rFonts w:ascii="Calibri" w:eastAsia="Times New Roman" w:hAnsi="Calibri" w:cs="Times New Roman"/>
                 <w:color w:val="000000"/>
@@ -7303,7 +7441,7 @@
           </w:tcPr>
           <w:p>
             <w:pPr>
-              <w:cnfStyle w:val="000000100000"/>
+              <w:cnfStyle w:val="000000100000" w:firstRow="0" w:lastRow="0" w:firstColumn="0" w:lastColumn="0" w:oddVBand="0" w:evenVBand="0" w:oddHBand="1" w:evenHBand="0" w:firstRowFirstColumn="0" w:firstRowLastColumn="0" w:lastRowFirstColumn="0" w:lastRowLastColumn="0"/>
               <w:rPr>
                 <w:rFonts w:ascii="Calibri" w:eastAsia="Times New Roman" w:hAnsi="Calibri" w:cs="Times New Roman"/>
                 <w:color w:val="000000"/>
@@ -7329,7 +7467,7 @@
           </w:tcPr>
           <w:p>
             <w:pPr>
-              <w:cnfStyle w:val="000000100000"/>
+              <w:cnfStyle w:val="000000100000" w:firstRow="0" w:lastRow="0" w:firstColumn="0" w:lastColumn="0" w:oddVBand="0" w:evenVBand="0" w:oddHBand="1" w:evenHBand="0" w:firstRowFirstColumn="0" w:firstRowLastColumn="0" w:lastRowFirstColumn="0" w:lastRowLastColumn="0"/>
               <w:rPr>
                 <w:rFonts w:ascii="Calibri" w:eastAsia="Times New Roman" w:hAnsi="Calibri" w:cs="Times New Roman"/>
                 <w:color w:val="000000"/>
@@ -7347,7 +7485,7 @@
           </w:tcPr>
           <w:p>
             <w:pPr>
-              <w:cnfStyle w:val="000000100000"/>
+              <w:cnfStyle w:val="000000100000" w:firstRow="0" w:lastRow="0" w:firstColumn="0" w:lastColumn="0" w:oddVBand="0" w:evenVBand="0" w:oddHBand="1" w:evenHBand="0" w:firstRowFirstColumn="0" w:firstRowLastColumn="0" w:lastRowFirstColumn="0" w:lastRowLastColumn="0"/>
               <w:rPr>
                 <w:rFonts w:ascii="Times New Roman" w:eastAsia="Times New Roman" w:hAnsi="Times New Roman" w:cs="Times New Roman"/>
                 <w:sz w:val="20"/>
@@ -7366,7 +7504,7 @@
           <w:p>
             <w:pPr>
               <w:jc w:val="center"/>
-              <w:cnfStyle w:val="000000100000"/>
+              <w:cnfStyle w:val="000000100000" w:firstRow="0" w:lastRow="0" w:firstColumn="0" w:lastColumn="0" w:oddVBand="0" w:evenVBand="0" w:oddHBand="1" w:evenHBand="0" w:firstRowFirstColumn="0" w:firstRowLastColumn="0" w:lastRowFirstColumn="0" w:lastRowLastColumn="0"/>
               <w:rPr>
                 <w:rFonts w:ascii="Times New Roman" w:eastAsia="Times New Roman" w:hAnsi="Times New Roman" w:cs="Times New Roman"/>
                 <w:sz w:val="20"/>
@@ -7392,25 +7530,23 @@
         <w:jc w:val="right"/>
       </w:pPr>
       <w:r>
-        <w:t>Total : 2</w:t>
-      </w:r>
-      <w:r>
-        <w:t>8</w:t>
-      </w:r>
-      <w:r>
-        <w:t xml:space="preserve"> Points +++</w:t>
+        <w:t>Total : 28 Points +++</w:t>
       </w:r>
     </w:p>
     <w:p/>
     <w:p/>
     <w:p/>
+    <w:p>
+      <w:bookmarkStart w:id="0" w:name="_GoBack"/>
+      <w:bookmarkEnd w:id="0"/>
+    </w:p>
     <w:sectPr>
-      <w:headerReference w:type="even" r:id="rId6"/>
-      <w:headerReference w:type="default" r:id="rId7"/>
-      <w:footerReference w:type="even" r:id="rId8"/>
-      <w:footerReference w:type="default" r:id="rId9"/>
-      <w:headerReference w:type="first" r:id="rId10"/>
-      <w:footerReference w:type="first" r:id="rId11"/>
+      <w:headerReference w:type="even" r:id="rId7"/>
+      <w:headerReference w:type="default" r:id="rId8"/>
+      <w:footerReference w:type="even" r:id="rId9"/>
+      <w:footerReference w:type="default" r:id="rId10"/>
+      <w:headerReference w:type="first" r:id="rId11"/>
+      <w:footerReference w:type="first" r:id="rId12"/>
       <w:pgSz w:w="15840" w:h="12240" w:orient="landscape"/>
       <w:pgMar w:top="1800" w:right="1440" w:bottom="1800" w:left="1440" w:header="708" w:footer="708" w:gutter="0"/>
       <w:cols w:space="708"/>
@@ -7421,8 +7557,8 @@
 </file>
 
 <file path=word/endnotes.xml><?xml version="1.0" encoding="utf-8"?>
-<w:endnotes xmlns:ve="http://schemas.openxmlformats.org/markup-compatibility/2006" xmlns:o="urn:schemas-microsoft-com:office:office" xmlns:r="http://schemas.openxmlformats.org/officeDocument/2006/relationships" xmlns:m="http://schemas.openxmlformats.org/officeDocument/2006/math" xmlns:v="urn:schemas-microsoft-com:vml" xmlns:wp="http://schemas.openxmlformats.org/drawingml/2006/wordprocessingDrawing" xmlns:w10="urn:schemas-microsoft-com:office:word" xmlns:w="http://schemas.openxmlformats.org/wordprocessingml/2006/main" xmlns:wne="http://schemas.microsoft.com/office/word/2006/wordml">
-  <w:endnote w:type="separator" w:id="0">
+<w:endnotes xmlns:wpc="http://schemas.microsoft.com/office/word/2010/wordprocessingCanvas" xmlns:mc="http://schemas.openxmlformats.org/markup-compatibility/2006" xmlns:o="urn:schemas-microsoft-com:office:office" xmlns:r="http://schemas.openxmlformats.org/officeDocument/2006/relationships" xmlns:m="http://schemas.openxmlformats.org/officeDocument/2006/math" xmlns:v="urn:schemas-microsoft-com:vml" xmlns:wp14="http://schemas.microsoft.com/office/word/2010/wordprocessingDrawing" xmlns:wp="http://schemas.openxmlformats.org/drawingml/2006/wordprocessingDrawing" xmlns:w10="urn:schemas-microsoft-com:office:word" xmlns:w="http://schemas.openxmlformats.org/wordprocessingml/2006/main" xmlns:w14="http://schemas.microsoft.com/office/word/2010/wordml" xmlns:wpg="http://schemas.microsoft.com/office/word/2010/wordprocessingGroup" xmlns:wpi="http://schemas.microsoft.com/office/word/2010/wordprocessingInk" xmlns:wne="http://schemas.microsoft.com/office/word/2006/wordml" xmlns:wps="http://schemas.microsoft.com/office/word/2010/wordprocessingShape" mc:Ignorable="w14 wp14">
+  <w:endnote w:type="separator" w:id="-1">
     <w:p>
       <w:pPr>
         <w:spacing w:after="0" w:line="240" w:lineRule="auto"/>
@@ -7432,7 +7568,7 @@
       </w:r>
     </w:p>
   </w:endnote>
-  <w:endnote w:type="continuationSeparator" w:id="1">
+  <w:endnote w:type="continuationSeparator" w:id="0">
     <w:p>
       <w:pPr>
         <w:spacing w:after="0" w:line="240" w:lineRule="auto"/>
@@ -7446,38 +7582,38 @@
 </file>
 
 <file path=word/footer1.xml><?xml version="1.0" encoding="utf-8"?>
-<w:ftr xmlns:ve="http://schemas.openxmlformats.org/markup-compatibility/2006" xmlns:o="urn:schemas-microsoft-com:office:office" xmlns:r="http://schemas.openxmlformats.org/officeDocument/2006/relationships" xmlns:m="http://schemas.openxmlformats.org/officeDocument/2006/math" xmlns:v="urn:schemas-microsoft-com:vml" xmlns:wp="http://schemas.openxmlformats.org/drawingml/2006/wordprocessingDrawing" xmlns:w10="urn:schemas-microsoft-com:office:word" xmlns:w="http://schemas.openxmlformats.org/wordprocessingml/2006/main" xmlns:wne="http://schemas.microsoft.com/office/word/2006/wordml">
+<w:ftr xmlns:wpc="http://schemas.microsoft.com/office/word/2010/wordprocessingCanvas" xmlns:mc="http://schemas.openxmlformats.org/markup-compatibility/2006" xmlns:o="urn:schemas-microsoft-com:office:office" xmlns:r="http://schemas.openxmlformats.org/officeDocument/2006/relationships" xmlns:m="http://schemas.openxmlformats.org/officeDocument/2006/math" xmlns:v="urn:schemas-microsoft-com:vml" xmlns:wp14="http://schemas.microsoft.com/office/word/2010/wordprocessingDrawing" xmlns:wp="http://schemas.openxmlformats.org/drawingml/2006/wordprocessingDrawing" xmlns:w10="urn:schemas-microsoft-com:office:word" xmlns:w="http://schemas.openxmlformats.org/wordprocessingml/2006/main" xmlns:w14="http://schemas.microsoft.com/office/word/2010/wordml" xmlns:wpg="http://schemas.microsoft.com/office/word/2010/wordprocessingGroup" xmlns:wpi="http://schemas.microsoft.com/office/word/2010/wordprocessingInk" xmlns:wne="http://schemas.microsoft.com/office/word/2006/wordml" xmlns:wps="http://schemas.microsoft.com/office/word/2010/wordprocessingShape" mc:Ignorable="w14 wp14">
   <w:p>
     <w:pPr>
-      <w:pStyle w:val="Footer"/>
+      <w:pStyle w:val="Pieddepage"/>
     </w:pPr>
   </w:p>
 </w:ftr>
 </file>
 
 <file path=word/footer2.xml><?xml version="1.0" encoding="utf-8"?>
-<w:ftr xmlns:ve="http://schemas.openxmlformats.org/markup-compatibility/2006" xmlns:o="urn:schemas-microsoft-com:office:office" xmlns:r="http://schemas.openxmlformats.org/officeDocument/2006/relationships" xmlns:m="http://schemas.openxmlformats.org/officeDocument/2006/math" xmlns:v="urn:schemas-microsoft-com:vml" xmlns:wp="http://schemas.openxmlformats.org/drawingml/2006/wordprocessingDrawing" xmlns:w10="urn:schemas-microsoft-com:office:word" xmlns:w="http://schemas.openxmlformats.org/wordprocessingml/2006/main" xmlns:wne="http://schemas.microsoft.com/office/word/2006/wordml">
+<w:ftr xmlns:wpc="http://schemas.microsoft.com/office/word/2010/wordprocessingCanvas" xmlns:mc="http://schemas.openxmlformats.org/markup-compatibility/2006" xmlns:o="urn:schemas-microsoft-com:office:office" xmlns:r="http://schemas.openxmlformats.org/officeDocument/2006/relationships" xmlns:m="http://schemas.openxmlformats.org/officeDocument/2006/math" xmlns:v="urn:schemas-microsoft-com:vml" xmlns:wp14="http://schemas.microsoft.com/office/word/2010/wordprocessingDrawing" xmlns:wp="http://schemas.openxmlformats.org/drawingml/2006/wordprocessingDrawing" xmlns:w10="urn:schemas-microsoft-com:office:word" xmlns:w="http://schemas.openxmlformats.org/wordprocessingml/2006/main" xmlns:w14="http://schemas.microsoft.com/office/word/2010/wordml" xmlns:wpg="http://schemas.microsoft.com/office/word/2010/wordprocessingGroup" xmlns:wpi="http://schemas.microsoft.com/office/word/2010/wordprocessingInk" xmlns:wne="http://schemas.microsoft.com/office/word/2006/wordml" xmlns:wps="http://schemas.microsoft.com/office/word/2010/wordprocessingShape" mc:Ignorable="w14 wp14">
   <w:p>
     <w:pPr>
-      <w:pStyle w:val="Footer"/>
+      <w:pStyle w:val="Pieddepage"/>
     </w:pPr>
   </w:p>
 </w:ftr>
 </file>
 
 <file path=word/footer3.xml><?xml version="1.0" encoding="utf-8"?>
-<w:ftr xmlns:ve="http://schemas.openxmlformats.org/markup-compatibility/2006" xmlns:o="urn:schemas-microsoft-com:office:office" xmlns:r="http://schemas.openxmlformats.org/officeDocument/2006/relationships" xmlns:m="http://schemas.openxmlformats.org/officeDocument/2006/math" xmlns:v="urn:schemas-microsoft-com:vml" xmlns:wp="http://schemas.openxmlformats.org/drawingml/2006/wordprocessingDrawing" xmlns:w10="urn:schemas-microsoft-com:office:word" xmlns:w="http://schemas.openxmlformats.org/wordprocessingml/2006/main" xmlns:wne="http://schemas.microsoft.com/office/word/2006/wordml">
+<w:ftr xmlns:wpc="http://schemas.microsoft.com/office/word/2010/wordprocessingCanvas" xmlns:mc="http://schemas.openxmlformats.org/markup-compatibility/2006" xmlns:o="urn:schemas-microsoft-com:office:office" xmlns:r="http://schemas.openxmlformats.org/officeDocument/2006/relationships" xmlns:m="http://schemas.openxmlformats.org/officeDocument/2006/math" xmlns:v="urn:schemas-microsoft-com:vml" xmlns:wp14="http://schemas.microsoft.com/office/word/2010/wordprocessingDrawing" xmlns:wp="http://schemas.openxmlformats.org/drawingml/2006/wordprocessingDrawing" xmlns:w10="urn:schemas-microsoft-com:office:word" xmlns:w="http://schemas.openxmlformats.org/wordprocessingml/2006/main" xmlns:w14="http://schemas.microsoft.com/office/word/2010/wordml" xmlns:wpg="http://schemas.microsoft.com/office/word/2010/wordprocessingGroup" xmlns:wpi="http://schemas.microsoft.com/office/word/2010/wordprocessingInk" xmlns:wne="http://schemas.microsoft.com/office/word/2006/wordml" xmlns:wps="http://schemas.microsoft.com/office/word/2010/wordprocessingShape" mc:Ignorable="w14 wp14">
   <w:p>
     <w:pPr>
-      <w:pStyle w:val="Footer"/>
+      <w:pStyle w:val="Pieddepage"/>
     </w:pPr>
   </w:p>
 </w:ftr>
 </file>
 
 <file path=word/footnotes.xml><?xml version="1.0" encoding="utf-8"?>
-<w:footnotes xmlns:ve="http://schemas.openxmlformats.org/markup-compatibility/2006" xmlns:o="urn:schemas-microsoft-com:office:office" xmlns:r="http://schemas.openxmlformats.org/officeDocument/2006/relationships" xmlns:m="http://schemas.openxmlformats.org/officeDocument/2006/math" xmlns:v="urn:schemas-microsoft-com:vml" xmlns:wp="http://schemas.openxmlformats.org/drawingml/2006/wordprocessingDrawing" xmlns:w10="urn:schemas-microsoft-com:office:word" xmlns:w="http://schemas.openxmlformats.org/wordprocessingml/2006/main" xmlns:wne="http://schemas.microsoft.com/office/word/2006/wordml">
-  <w:footnote w:type="separator" w:id="0">
+<w:footnotes xmlns:wpc="http://schemas.microsoft.com/office/word/2010/wordprocessingCanvas" xmlns:mc="http://schemas.openxmlformats.org/markup-compatibility/2006" xmlns:o="urn:schemas-microsoft-com:office:office" xmlns:r="http://schemas.openxmlformats.org/officeDocument/2006/relationships" xmlns:m="http://schemas.openxmlformats.org/officeDocument/2006/math" xmlns:v="urn:schemas-microsoft-com:vml" xmlns:wp14="http://schemas.microsoft.com/office/word/2010/wordprocessingDrawing" xmlns:wp="http://schemas.openxmlformats.org/drawingml/2006/wordprocessingDrawing" xmlns:w10="urn:schemas-microsoft-com:office:word" xmlns:w="http://schemas.openxmlformats.org/wordprocessingml/2006/main" xmlns:w14="http://schemas.microsoft.com/office/word/2010/wordml" xmlns:wpg="http://schemas.microsoft.com/office/word/2010/wordprocessingGroup" xmlns:wpi="http://schemas.microsoft.com/office/word/2010/wordprocessingInk" xmlns:wne="http://schemas.microsoft.com/office/word/2006/wordml" xmlns:wps="http://schemas.microsoft.com/office/word/2010/wordprocessingShape" mc:Ignorable="w14 wp14">
+  <w:footnote w:type="separator" w:id="-1">
     <w:p>
       <w:pPr>
         <w:spacing w:after="0" w:line="240" w:lineRule="auto"/>
@@ -7487,7 +7623,7 @@
       </w:r>
     </w:p>
   </w:footnote>
-  <w:footnote w:type="continuationSeparator" w:id="1">
+  <w:footnote w:type="continuationSeparator" w:id="0">
     <w:p>
       <w:pPr>
         <w:spacing w:after="0" w:line="240" w:lineRule="auto"/>
@@ -7501,37 +7637,37 @@
 </file>
 
 <file path=word/header1.xml><?xml version="1.0" encoding="utf-8"?>
-<w:hdr xmlns:ve="http://schemas.openxmlformats.org/markup-compatibility/2006" xmlns:o="urn:schemas-microsoft-com:office:office" xmlns:r="http://schemas.openxmlformats.org/officeDocument/2006/relationships" xmlns:m="http://schemas.openxmlformats.org/officeDocument/2006/math" xmlns:v="urn:schemas-microsoft-com:vml" xmlns:wp="http://schemas.openxmlformats.org/drawingml/2006/wordprocessingDrawing" xmlns:w10="urn:schemas-microsoft-com:office:word" xmlns:w="http://schemas.openxmlformats.org/wordprocessingml/2006/main" xmlns:wne="http://schemas.microsoft.com/office/word/2006/wordml">
+<w:hdr xmlns:wpc="http://schemas.microsoft.com/office/word/2010/wordprocessingCanvas" xmlns:mc="http://schemas.openxmlformats.org/markup-compatibility/2006" xmlns:o="urn:schemas-microsoft-com:office:office" xmlns:r="http://schemas.openxmlformats.org/officeDocument/2006/relationships" xmlns:m="http://schemas.openxmlformats.org/officeDocument/2006/math" xmlns:v="urn:schemas-microsoft-com:vml" xmlns:wp14="http://schemas.microsoft.com/office/word/2010/wordprocessingDrawing" xmlns:wp="http://schemas.openxmlformats.org/drawingml/2006/wordprocessingDrawing" xmlns:w10="urn:schemas-microsoft-com:office:word" xmlns:w="http://schemas.openxmlformats.org/wordprocessingml/2006/main" xmlns:w14="http://schemas.microsoft.com/office/word/2010/wordml" xmlns:wpg="http://schemas.microsoft.com/office/word/2010/wordprocessingGroup" xmlns:wpi="http://schemas.microsoft.com/office/word/2010/wordprocessingInk" xmlns:wne="http://schemas.microsoft.com/office/word/2006/wordml" xmlns:wps="http://schemas.microsoft.com/office/word/2010/wordprocessingShape" mc:Ignorable="w14 wp14">
   <w:p>
     <w:pPr>
-      <w:pStyle w:val="Header"/>
+      <w:pStyle w:val="En-tte"/>
     </w:pPr>
   </w:p>
 </w:hdr>
 </file>
 
 <file path=word/header2.xml><?xml version="1.0" encoding="utf-8"?>
-<w:hdr xmlns:ve="http://schemas.openxmlformats.org/markup-compatibility/2006" xmlns:o="urn:schemas-microsoft-com:office:office" xmlns:r="http://schemas.openxmlformats.org/officeDocument/2006/relationships" xmlns:m="http://schemas.openxmlformats.org/officeDocument/2006/math" xmlns:v="urn:schemas-microsoft-com:vml" xmlns:wp="http://schemas.openxmlformats.org/drawingml/2006/wordprocessingDrawing" xmlns:w10="urn:schemas-microsoft-com:office:word" xmlns:w="http://schemas.openxmlformats.org/wordprocessingml/2006/main" xmlns:wne="http://schemas.microsoft.com/office/word/2006/wordml">
+<w:hdr xmlns:wpc="http://schemas.microsoft.com/office/word/2010/wordprocessingCanvas" xmlns:mc="http://schemas.openxmlformats.org/markup-compatibility/2006" xmlns:o="urn:schemas-microsoft-com:office:office" xmlns:r="http://schemas.openxmlformats.org/officeDocument/2006/relationships" xmlns:m="http://schemas.openxmlformats.org/officeDocument/2006/math" xmlns:v="urn:schemas-microsoft-com:vml" xmlns:wp14="http://schemas.microsoft.com/office/word/2010/wordprocessingDrawing" xmlns:wp="http://schemas.openxmlformats.org/drawingml/2006/wordprocessingDrawing" xmlns:w10="urn:schemas-microsoft-com:office:word" xmlns:w="http://schemas.openxmlformats.org/wordprocessingml/2006/main" xmlns:w14="http://schemas.microsoft.com/office/word/2010/wordml" xmlns:wpg="http://schemas.microsoft.com/office/word/2010/wordprocessingGroup" xmlns:wpi="http://schemas.microsoft.com/office/word/2010/wordprocessingInk" xmlns:wne="http://schemas.microsoft.com/office/word/2006/wordml" xmlns:wps="http://schemas.microsoft.com/office/word/2010/wordprocessingShape" mc:Ignorable="w14 wp14">
   <w:p>
     <w:pPr>
-      <w:pStyle w:val="Header"/>
+      <w:pStyle w:val="En-tte"/>
     </w:pPr>
   </w:p>
 </w:hdr>
 </file>
 
 <file path=word/header3.xml><?xml version="1.0" encoding="utf-8"?>
-<w:hdr xmlns:ve="http://schemas.openxmlformats.org/markup-compatibility/2006" xmlns:o="urn:schemas-microsoft-com:office:office" xmlns:r="http://schemas.openxmlformats.org/officeDocument/2006/relationships" xmlns:m="http://schemas.openxmlformats.org/officeDocument/2006/math" xmlns:v="urn:schemas-microsoft-com:vml" xmlns:wp="http://schemas.openxmlformats.org/drawingml/2006/wordprocessingDrawing" xmlns:w10="urn:schemas-microsoft-com:office:word" xmlns:w="http://schemas.openxmlformats.org/wordprocessingml/2006/main" xmlns:wne="http://schemas.microsoft.com/office/word/2006/wordml">
+<w:hdr xmlns:wpc="http://schemas.microsoft.com/office/word/2010/wordprocessingCanvas" xmlns:mc="http://schemas.openxmlformats.org/markup-compatibility/2006" xmlns:o="urn:schemas-microsoft-com:office:office" xmlns:r="http://schemas.openxmlformats.org/officeDocument/2006/relationships" xmlns:m="http://schemas.openxmlformats.org/officeDocument/2006/math" xmlns:v="urn:schemas-microsoft-com:vml" xmlns:wp14="http://schemas.microsoft.com/office/word/2010/wordprocessingDrawing" xmlns:wp="http://schemas.openxmlformats.org/drawingml/2006/wordprocessingDrawing" xmlns:w10="urn:schemas-microsoft-com:office:word" xmlns:w="http://schemas.openxmlformats.org/wordprocessingml/2006/main" xmlns:w14="http://schemas.microsoft.com/office/word/2010/wordml" xmlns:wpg="http://schemas.microsoft.com/office/word/2010/wordprocessingGroup" xmlns:wpi="http://schemas.microsoft.com/office/word/2010/wordprocessingInk" xmlns:wne="http://schemas.microsoft.com/office/word/2006/wordml" xmlns:wps="http://schemas.microsoft.com/office/word/2010/wordprocessingShape" mc:Ignorable="w14 wp14">
   <w:p>
     <w:pPr>
-      <w:pStyle w:val="Header"/>
+      <w:pStyle w:val="En-tte"/>
     </w:pPr>
   </w:p>
 </w:hdr>
 </file>
 
 <file path=word/styles.xml><?xml version="1.0" encoding="utf-8"?>
-<w:styles xmlns:r="http://schemas.openxmlformats.org/officeDocument/2006/relationships" xmlns:w="http://schemas.openxmlformats.org/wordprocessingml/2006/main">
+<w:styles xmlns:mc="http://schemas.openxmlformats.org/markup-compatibility/2006" xmlns:r="http://schemas.openxmlformats.org/officeDocument/2006/relationships" xmlns:w="http://schemas.openxmlformats.org/wordprocessingml/2006/main" xmlns:w14="http://schemas.microsoft.com/office/word/2010/wordml" mc:Ignorable="w14">
   <w:docDefaults>
     <w:rPrDefault>
       <w:rPr>
@@ -7691,18 +7827,17 @@
     <w:qFormat/>
     <w:rsid w:val="00233E78"/>
   </w:style>
-  <w:style w:type="character" w:default="1" w:styleId="DefaultParagraphFont">
+  <w:style w:type="character" w:default="1" w:styleId="Policepardfaut">
     <w:name w:val="Default Paragraph Font"/>
     <w:uiPriority w:val="1"/>
     <w:semiHidden/>
     <w:unhideWhenUsed/>
   </w:style>
-  <w:style w:type="table" w:default="1" w:styleId="TableNormal">
+  <w:style w:type="table" w:default="1" w:styleId="TableauNormal">
     <w:name w:val="Normal Table"/>
     <w:uiPriority w:val="99"/>
     <w:semiHidden/>
     <w:unhideWhenUsed/>
-    <w:qFormat/>
     <w:tblPr>
       <w:tblInd w:w="0" w:type="dxa"/>
       <w:tblCellMar>
@@ -7713,7 +7848,7 @@
       </w:tblCellMar>
     </w:tblPr>
   </w:style>
-  <w:style w:type="numbering" w:default="1" w:styleId="NoList">
+  <w:style w:type="numbering" w:default="1" w:styleId="Aucuneliste">
     <w:name w:val="No List"/>
     <w:uiPriority w:val="99"/>
     <w:semiHidden/>
@@ -7721,7 +7856,7 @@
   </w:style>
   <w:style w:type="table" w:customStyle="1" w:styleId="GridTable4">
     <w:name w:val="Grid Table 4"/>
-    <w:basedOn w:val="TableNormal"/>
+    <w:basedOn w:val="TableauNormal"/>
     <w:uiPriority w:val="49"/>
     <w:rsid w:val="0071345B"/>
     <w:pPr>
@@ -7730,7 +7865,6 @@
     <w:tblPr>
       <w:tblStyleRowBandSize w:val="1"/>
       <w:tblStyleColBandSize w:val="1"/>
-      <w:tblInd w:w="0" w:type="dxa"/>
       <w:tblBorders>
         <w:top w:val="single" w:sz="4" w:space="0" w:color="666666" w:themeColor="text1" w:themeTint="99"/>
         <w:left w:val="single" w:sz="4" w:space="0" w:color="666666" w:themeColor="text1" w:themeTint="99"/>
@@ -7739,12 +7873,6 @@
         <w:insideH w:val="single" w:sz="4" w:space="0" w:color="666666" w:themeColor="text1" w:themeTint="99"/>
         <w:insideV w:val="single" w:sz="4" w:space="0" w:color="666666" w:themeColor="text1" w:themeTint="99"/>
       </w:tblBorders>
-      <w:tblCellMar>
-        <w:top w:w="0" w:type="dxa"/>
-        <w:left w:w="108" w:type="dxa"/>
-        <w:bottom w:w="0" w:type="dxa"/>
-        <w:right w:w="108" w:type="dxa"/>
-      </w:tblCellMar>
     </w:tblPr>
     <w:tblStylePr w:type="firstRow">
       <w:rPr>
@@ -7802,10 +7930,10 @@
       </w:tcPr>
     </w:tblStylePr>
   </w:style>
-  <w:style w:type="paragraph" w:styleId="Header">
+  <w:style w:type="paragraph" w:styleId="En-tte">
     <w:name w:val="header"/>
     <w:basedOn w:val="Normal"/>
-    <w:link w:val="HeaderChar"/>
+    <w:link w:val="En-tteCar"/>
     <w:uiPriority w:val="99"/>
     <w:unhideWhenUsed/>
     <w:rsid w:val="006F07BB"/>
@@ -7817,17 +7945,17 @@
       <w:spacing w:after="0" w:line="240" w:lineRule="auto"/>
     </w:pPr>
   </w:style>
-  <w:style w:type="character" w:customStyle="1" w:styleId="HeaderChar">
-    <w:name w:val="Header Char"/>
-    <w:basedOn w:val="DefaultParagraphFont"/>
-    <w:link w:val="Header"/>
+  <w:style w:type="character" w:customStyle="1" w:styleId="En-tteCar">
+    <w:name w:val="En-tête Car"/>
+    <w:basedOn w:val="Policepardfaut"/>
+    <w:link w:val="En-tte"/>
     <w:uiPriority w:val="99"/>
     <w:rsid w:val="006F07BB"/>
   </w:style>
-  <w:style w:type="paragraph" w:styleId="Footer">
+  <w:style w:type="paragraph" w:styleId="Pieddepage">
     <w:name w:val="footer"/>
     <w:basedOn w:val="Normal"/>
-    <w:link w:val="FooterChar"/>
+    <w:link w:val="PieddepageCar"/>
     <w:uiPriority w:val="99"/>
     <w:unhideWhenUsed/>
     <w:rsid w:val="006F07BB"/>
@@ -7839,10 +7967,10 @@
       <w:spacing w:after="0" w:line="240" w:lineRule="auto"/>
     </w:pPr>
   </w:style>
-  <w:style w:type="character" w:customStyle="1" w:styleId="FooterChar">
-    <w:name w:val="Footer Char"/>
-    <w:basedOn w:val="DefaultParagraphFont"/>
-    <w:link w:val="Footer"/>
+  <w:style w:type="character" w:customStyle="1" w:styleId="PieddepageCar">
+    <w:name w:val="Pied de page Car"/>
+    <w:basedOn w:val="Policepardfaut"/>
+    <w:link w:val="Pieddepage"/>
     <w:uiPriority w:val="99"/>
     <w:rsid w:val="006F07BB"/>
   </w:style>
@@ -8414,7 +8542,7 @@
   <a:extraClrSchemeLst/>
   <a:extLst>
     <a:ext uri="{05A4C25C-085E-4340-85A3-A5531E510DB2}">
-      <thm15:themeFamily xmlns="" xmlns:thm15="http://schemas.microsoft.com/office/thememl/2012/main" name="Office Theme" id="{62F939B6-93AF-4DB8-9C6B-D6C7DFDC589F}" vid="{4A3C46E8-61CC-4603-A589-7422A47A8E4A}"/>
+      <thm15:themeFamily xmlns:thm15="http://schemas.microsoft.com/office/thememl/2012/main" xmlns="" name="Office Theme" id="{62F939B6-93AF-4DB8-9C6B-D6C7DFDC589F}" vid="{4A3C46E8-61CC-4603-A589-7422A47A8E4A}"/>
     </a:ext>
   </a:extLst>
 </a:theme>

</xml_diff>

<commit_message>
Correction fautes de français
</commit_message>
<xml_diff>
--- a/ProductBacklog.docx
+++ b/ProductBacklog.docx
@@ -1336,71 +1336,71 @@
               </w:rPr>
               <w:t xml:space="preserve">Payer ma facture par </w:t>
             </w:r>
+            <w:r>
+              <w:rPr>
+                <w:rFonts w:ascii="Calibri" w:eastAsia="Times New Roman" w:hAnsi="Calibri" w:cs="Times New Roman"/>
+                <w:color w:val="000000"/>
+                <w:lang w:eastAsia="fr-CA"/>
+              </w:rPr>
+              <w:t>PayPal</w:t>
+            </w:r>
+          </w:p>
+        </w:tc>
+        <w:tc>
+          <w:tcPr>
+            <w:tcW w:w="1861" w:type="dxa"/>
+            <w:noWrap/>
+            <w:hideMark/>
+          </w:tcPr>
+          <w:p>
+            <w:pPr>
+              <w:cnfStyle w:val="000000000000" w:firstRow="0" w:lastRow="0" w:firstColumn="0" w:lastColumn="0" w:oddVBand="0" w:evenVBand="0" w:oddHBand="0" w:evenHBand="0" w:firstRowFirstColumn="0" w:firstRowLastColumn="0" w:lastRowFirstColumn="0" w:lastRowLastColumn="0"/>
+              <w:rPr>
+                <w:rFonts w:ascii="Calibri" w:eastAsia="Times New Roman" w:hAnsi="Calibri" w:cs="Times New Roman"/>
+                <w:color w:val="000000"/>
+                <w:lang w:eastAsia="fr-CA"/>
+              </w:rPr>
+            </w:pPr>
+          </w:p>
+        </w:tc>
+        <w:tc>
+          <w:tcPr>
+            <w:tcW w:w="5798" w:type="dxa"/>
+            <w:noWrap/>
+            <w:hideMark/>
+          </w:tcPr>
+          <w:p>
+            <w:pPr>
+              <w:cnfStyle w:val="000000000000" w:firstRow="0" w:lastRow="0" w:firstColumn="0" w:lastColumn="0" w:oddVBand="0" w:evenVBand="0" w:oddHBand="0" w:evenHBand="0" w:firstRowFirstColumn="0" w:firstRowLastColumn="0" w:lastRowFirstColumn="0" w:lastRowLastColumn="0"/>
+              <w:rPr>
+                <w:rFonts w:ascii="Times New Roman" w:eastAsia="Times New Roman" w:hAnsi="Times New Roman" w:cs="Times New Roman"/>
+                <w:sz w:val="20"/>
+                <w:szCs w:val="20"/>
+                <w:lang w:eastAsia="fr-CA"/>
+              </w:rPr>
+            </w:pPr>
+            <w:r>
+              <w:rPr>
+                <w:rFonts w:ascii="Times New Roman" w:eastAsia="Times New Roman" w:hAnsi="Times New Roman" w:cs="Times New Roman"/>
+                <w:sz w:val="20"/>
+                <w:szCs w:val="20"/>
+                <w:lang w:eastAsia="fr-CA"/>
+              </w:rPr>
+              <w:t xml:space="preserve">Un « faux » bouton suffira pour l’instant. Lorsqu’on appuie dessus, la facture est payée automatiquement. Vous pourrez explorer le </w:t>
+            </w:r>
+            <w:bookmarkStart w:id="0" w:name="_GoBack"/>
             <w:proofErr w:type="spellStart"/>
             <w:r>
               <w:rPr>
-                <w:rFonts w:ascii="Calibri" w:eastAsia="Times New Roman" w:hAnsi="Calibri" w:cs="Times New Roman"/>
-                <w:color w:val="000000"/>
-                <w:lang w:eastAsia="fr-CA"/>
-              </w:rPr>
-              <w:t>Paypal</w:t>
-            </w:r>
+                <w:rFonts w:ascii="Times New Roman" w:eastAsia="Times New Roman" w:hAnsi="Times New Roman" w:cs="Times New Roman"/>
+                <w:sz w:val="20"/>
+                <w:szCs w:val="20"/>
+                <w:lang w:eastAsia="fr-CA"/>
+              </w:rPr>
+              <w:t>sandbox</w:t>
+            </w:r>
+            <w:bookmarkEnd w:id="0"/>
             <w:proofErr w:type="spellEnd"/>
-          </w:p>
-        </w:tc>
-        <w:tc>
-          <w:tcPr>
-            <w:tcW w:w="1861" w:type="dxa"/>
-            <w:noWrap/>
-            <w:hideMark/>
-          </w:tcPr>
-          <w:p>
-            <w:pPr>
-              <w:cnfStyle w:val="000000000000" w:firstRow="0" w:lastRow="0" w:firstColumn="0" w:lastColumn="0" w:oddVBand="0" w:evenVBand="0" w:oddHBand="0" w:evenHBand="0" w:firstRowFirstColumn="0" w:firstRowLastColumn="0" w:lastRowFirstColumn="0" w:lastRowLastColumn="0"/>
-              <w:rPr>
-                <w:rFonts w:ascii="Calibri" w:eastAsia="Times New Roman" w:hAnsi="Calibri" w:cs="Times New Roman"/>
-                <w:color w:val="000000"/>
-                <w:lang w:eastAsia="fr-CA"/>
-              </w:rPr>
-            </w:pPr>
-          </w:p>
-        </w:tc>
-        <w:tc>
-          <w:tcPr>
-            <w:tcW w:w="5798" w:type="dxa"/>
-            <w:noWrap/>
-            <w:hideMark/>
-          </w:tcPr>
-          <w:p>
-            <w:pPr>
-              <w:cnfStyle w:val="000000000000" w:firstRow="0" w:lastRow="0" w:firstColumn="0" w:lastColumn="0" w:oddVBand="0" w:evenVBand="0" w:oddHBand="0" w:evenHBand="0" w:firstRowFirstColumn="0" w:firstRowLastColumn="0" w:lastRowFirstColumn="0" w:lastRowLastColumn="0"/>
-              <w:rPr>
-                <w:rFonts w:ascii="Times New Roman" w:eastAsia="Times New Roman" w:hAnsi="Times New Roman" w:cs="Times New Roman"/>
-                <w:sz w:val="20"/>
-                <w:szCs w:val="20"/>
-                <w:lang w:eastAsia="fr-CA"/>
-              </w:rPr>
-            </w:pPr>
-            <w:r>
-              <w:rPr>
-                <w:rFonts w:ascii="Times New Roman" w:eastAsia="Times New Roman" w:hAnsi="Times New Roman" w:cs="Times New Roman"/>
-                <w:sz w:val="20"/>
-                <w:szCs w:val="20"/>
-                <w:lang w:eastAsia="fr-CA"/>
-              </w:rPr>
-              <w:t xml:space="preserve">Un « faux » bouton suffira pour l’instant. Lorsqu’on appuie dessus, la facture est payée automatiquement. Vous pourrez explorer le </w:t>
-            </w:r>
-            <w:proofErr w:type="spellStart"/>
-            <w:r>
-              <w:rPr>
-                <w:rFonts w:ascii="Times New Roman" w:eastAsia="Times New Roman" w:hAnsi="Times New Roman" w:cs="Times New Roman"/>
-                <w:sz w:val="20"/>
-                <w:szCs w:val="20"/>
-                <w:lang w:eastAsia="fr-CA"/>
-              </w:rPr>
-              <w:t>sandbox</w:t>
-            </w:r>
-            <w:proofErr w:type="spellEnd"/>
             <w:r>
               <w:rPr>
                 <w:rFonts w:ascii="Times New Roman" w:eastAsia="Times New Roman" w:hAnsi="Times New Roman" w:cs="Times New Roman"/>
@@ -1410,17 +1410,15 @@
               </w:rPr>
               <w:t xml:space="preserve"> de </w:t>
             </w:r>
-            <w:proofErr w:type="spellStart"/>
-            <w:r>
-              <w:rPr>
-                <w:rFonts w:ascii="Times New Roman" w:eastAsia="Times New Roman" w:hAnsi="Times New Roman" w:cs="Times New Roman"/>
-                <w:sz w:val="20"/>
-                <w:szCs w:val="20"/>
-                <w:lang w:eastAsia="fr-CA"/>
-              </w:rPr>
-              <w:t>Paypal</w:t>
-            </w:r>
-            <w:proofErr w:type="spellEnd"/>
+            <w:r>
+              <w:rPr>
+                <w:rFonts w:ascii="Times New Roman" w:eastAsia="Times New Roman" w:hAnsi="Times New Roman" w:cs="Times New Roman"/>
+                <w:sz w:val="20"/>
+                <w:szCs w:val="20"/>
+                <w:lang w:eastAsia="fr-CA"/>
+              </w:rPr>
+              <w:t>PayPal</w:t>
+            </w:r>
             <w:r>
               <w:rPr>
                 <w:rFonts w:ascii="Times New Roman" w:eastAsia="Times New Roman" w:hAnsi="Times New Roman" w:cs="Times New Roman"/>
@@ -4473,11 +4471,9 @@
       <w:r>
         <w:t xml:space="preserve">Total : 4 Points + Initialisation des classes, </w:t>
       </w:r>
-      <w:proofErr w:type="spellStart"/>
       <w:r>
-        <w:t>controllers</w:t>
+        <w:t>Contrôleurs</w:t>
       </w:r>
-      <w:proofErr w:type="spellEnd"/>
     </w:p>
     <w:p>
       <w:pPr>
@@ -6736,73 +6732,71 @@
               </w:rPr>
               <w:t xml:space="preserve">Payer ma facture par </w:t>
             </w:r>
+            <w:r>
+              <w:rPr>
+                <w:rFonts w:ascii="Calibri" w:eastAsia="Times New Roman" w:hAnsi="Calibri" w:cs="Times New Roman"/>
+                <w:color w:val="000000"/>
+                <w:lang w:eastAsia="fr-CA"/>
+              </w:rPr>
+              <w:t>PayPal</w:t>
+            </w:r>
+          </w:p>
+        </w:tc>
+        <w:tc>
+          <w:tcPr>
+            <w:tcW w:w="4252" w:type="dxa"/>
+            <w:shd w:val="clear" w:color="auto" w:fill="AEAAAA" w:themeFill="background2" w:themeFillShade="BF"/>
+            <w:noWrap/>
+            <w:hideMark/>
+          </w:tcPr>
+          <w:p>
+            <w:pPr>
+              <w:cnfStyle w:val="000000100000" w:firstRow="0" w:lastRow="0" w:firstColumn="0" w:lastColumn="0" w:oddVBand="0" w:evenVBand="0" w:oddHBand="1" w:evenHBand="0" w:firstRowFirstColumn="0" w:firstRowLastColumn="0" w:lastRowFirstColumn="0" w:lastRowLastColumn="0"/>
+              <w:rPr>
+                <w:rFonts w:ascii="Calibri" w:eastAsia="Times New Roman" w:hAnsi="Calibri" w:cs="Times New Roman"/>
+                <w:color w:val="000000"/>
+                <w:lang w:eastAsia="fr-CA"/>
+              </w:rPr>
+            </w:pPr>
+          </w:p>
+        </w:tc>
+        <w:tc>
+          <w:tcPr>
+            <w:tcW w:w="2114" w:type="dxa"/>
+            <w:shd w:val="clear" w:color="auto" w:fill="AEAAAA" w:themeFill="background2" w:themeFillShade="BF"/>
+            <w:noWrap/>
+            <w:hideMark/>
+          </w:tcPr>
+          <w:p>
+            <w:pPr>
+              <w:cnfStyle w:val="000000100000" w:firstRow="0" w:lastRow="0" w:firstColumn="0" w:lastColumn="0" w:oddVBand="0" w:evenVBand="0" w:oddHBand="1" w:evenHBand="0" w:firstRowFirstColumn="0" w:firstRowLastColumn="0" w:lastRowFirstColumn="0" w:lastRowLastColumn="0"/>
+              <w:rPr>
+                <w:rFonts w:ascii="Times New Roman" w:eastAsia="Times New Roman" w:hAnsi="Times New Roman" w:cs="Times New Roman"/>
+                <w:sz w:val="20"/>
+                <w:szCs w:val="20"/>
+                <w:lang w:eastAsia="fr-CA"/>
+              </w:rPr>
+            </w:pPr>
+            <w:r>
+              <w:rPr>
+                <w:rFonts w:ascii="Times New Roman" w:eastAsia="Times New Roman" w:hAnsi="Times New Roman" w:cs="Times New Roman"/>
+                <w:sz w:val="20"/>
+                <w:szCs w:val="20"/>
+                <w:lang w:eastAsia="fr-CA"/>
+              </w:rPr>
+              <w:t xml:space="preserve">Un « faux » bouton suffira pour l’instant. Lorsqu’on appuie dessus, la facture est payée automatiquement. Vous pourrez explorer le </w:t>
+            </w:r>
             <w:proofErr w:type="spellStart"/>
             <w:r>
               <w:rPr>
-                <w:rFonts w:ascii="Calibri" w:eastAsia="Times New Roman" w:hAnsi="Calibri" w:cs="Times New Roman"/>
-                <w:color w:val="000000"/>
-                <w:lang w:eastAsia="fr-CA"/>
-              </w:rPr>
-              <w:t>Paypal</w:t>
+                <w:rFonts w:ascii="Times New Roman" w:eastAsia="Times New Roman" w:hAnsi="Times New Roman" w:cs="Times New Roman"/>
+                <w:sz w:val="20"/>
+                <w:szCs w:val="20"/>
+                <w:lang w:eastAsia="fr-CA"/>
+              </w:rPr>
+              <w:t>sandbox</w:t>
             </w:r>
             <w:proofErr w:type="spellEnd"/>
-          </w:p>
-        </w:tc>
-        <w:tc>
-          <w:tcPr>
-            <w:tcW w:w="4252" w:type="dxa"/>
-            <w:shd w:val="clear" w:color="auto" w:fill="AEAAAA" w:themeFill="background2" w:themeFillShade="BF"/>
-            <w:noWrap/>
-            <w:hideMark/>
-          </w:tcPr>
-          <w:p>
-            <w:pPr>
-              <w:cnfStyle w:val="000000100000" w:firstRow="0" w:lastRow="0" w:firstColumn="0" w:lastColumn="0" w:oddVBand="0" w:evenVBand="0" w:oddHBand="1" w:evenHBand="0" w:firstRowFirstColumn="0" w:firstRowLastColumn="0" w:lastRowFirstColumn="0" w:lastRowLastColumn="0"/>
-              <w:rPr>
-                <w:rFonts w:ascii="Calibri" w:eastAsia="Times New Roman" w:hAnsi="Calibri" w:cs="Times New Roman"/>
-                <w:color w:val="000000"/>
-                <w:lang w:eastAsia="fr-CA"/>
-              </w:rPr>
-            </w:pPr>
-          </w:p>
-        </w:tc>
-        <w:tc>
-          <w:tcPr>
-            <w:tcW w:w="2114" w:type="dxa"/>
-            <w:shd w:val="clear" w:color="auto" w:fill="AEAAAA" w:themeFill="background2" w:themeFillShade="BF"/>
-            <w:noWrap/>
-            <w:hideMark/>
-          </w:tcPr>
-          <w:p>
-            <w:pPr>
-              <w:cnfStyle w:val="000000100000" w:firstRow="0" w:lastRow="0" w:firstColumn="0" w:lastColumn="0" w:oddVBand="0" w:evenVBand="0" w:oddHBand="1" w:evenHBand="0" w:firstRowFirstColumn="0" w:firstRowLastColumn="0" w:lastRowFirstColumn="0" w:lastRowLastColumn="0"/>
-              <w:rPr>
-                <w:rFonts w:ascii="Times New Roman" w:eastAsia="Times New Roman" w:hAnsi="Times New Roman" w:cs="Times New Roman"/>
-                <w:sz w:val="20"/>
-                <w:szCs w:val="20"/>
-                <w:lang w:eastAsia="fr-CA"/>
-              </w:rPr>
-            </w:pPr>
-            <w:r>
-              <w:rPr>
-                <w:rFonts w:ascii="Times New Roman" w:eastAsia="Times New Roman" w:hAnsi="Times New Roman" w:cs="Times New Roman"/>
-                <w:sz w:val="20"/>
-                <w:szCs w:val="20"/>
-                <w:lang w:eastAsia="fr-CA"/>
-              </w:rPr>
-              <w:t xml:space="preserve">Un « faux » bouton suffira pour l’instant. Lorsqu’on appuie dessus, la facture est payée automatiquement. Vous pourrez explorer le </w:t>
-            </w:r>
-            <w:proofErr w:type="spellStart"/>
-            <w:r>
-              <w:rPr>
-                <w:rFonts w:ascii="Times New Roman" w:eastAsia="Times New Roman" w:hAnsi="Times New Roman" w:cs="Times New Roman"/>
-                <w:sz w:val="20"/>
-                <w:szCs w:val="20"/>
-                <w:lang w:eastAsia="fr-CA"/>
-              </w:rPr>
-              <w:t>sandbox</w:t>
-            </w:r>
-            <w:proofErr w:type="spellEnd"/>
             <w:r>
               <w:rPr>
                 <w:rFonts w:ascii="Times New Roman" w:eastAsia="Times New Roman" w:hAnsi="Times New Roman" w:cs="Times New Roman"/>
@@ -6812,17 +6806,15 @@
               </w:rPr>
               <w:t xml:space="preserve"> de </w:t>
             </w:r>
-            <w:proofErr w:type="spellStart"/>
-            <w:r>
-              <w:rPr>
-                <w:rFonts w:ascii="Times New Roman" w:eastAsia="Times New Roman" w:hAnsi="Times New Roman" w:cs="Times New Roman"/>
-                <w:sz w:val="20"/>
-                <w:szCs w:val="20"/>
-                <w:lang w:eastAsia="fr-CA"/>
-              </w:rPr>
-              <w:t>Paypal</w:t>
-            </w:r>
-            <w:proofErr w:type="spellEnd"/>
+            <w:r>
+              <w:rPr>
+                <w:rFonts w:ascii="Times New Roman" w:eastAsia="Times New Roman" w:hAnsi="Times New Roman" w:cs="Times New Roman"/>
+                <w:sz w:val="20"/>
+                <w:szCs w:val="20"/>
+                <w:lang w:eastAsia="fr-CA"/>
+              </w:rPr>
+              <w:t>PayPal</w:t>
+            </w:r>
             <w:r>
               <w:rPr>
                 <w:rFonts w:ascii="Times New Roman" w:eastAsia="Times New Roman" w:hAnsi="Times New Roman" w:cs="Times New Roman"/>
@@ -7536,10 +7528,7 @@
     <w:p/>
     <w:p/>
     <w:p/>
-    <w:p>
-      <w:bookmarkStart w:id="0" w:name="_GoBack"/>
-      <w:bookmarkEnd w:id="0"/>
-    </w:p>
+    <w:p/>
     <w:sectPr>
       <w:headerReference w:type="even" r:id="rId7"/>
       <w:headerReference w:type="default" r:id="rId8"/>
@@ -8542,7 +8531,7 @@
   <a:extraClrSchemeLst/>
   <a:extLst>
     <a:ext uri="{05A4C25C-085E-4340-85A3-A5531E510DB2}">
-      <thm15:themeFamily xmlns:thm15="http://schemas.microsoft.com/office/thememl/2012/main" xmlns="" name="Office Theme" id="{62F939B6-93AF-4DB8-9C6B-D6C7DFDC589F}" vid="{4A3C46E8-61CC-4603-A589-7422A47A8E4A}"/>
+      <thm15:themeFamily xmlns="" xmlns:thm15="http://schemas.microsoft.com/office/thememl/2012/main" name="Office Theme" id="{62F939B6-93AF-4DB8-9C6B-D6C7DFDC589F}" vid="{4A3C46E8-61CC-4603-A589-7422A47A8E4A}"/>
     </a:ext>
   </a:extLst>
 </a:theme>

</xml_diff>

<commit_message>
Mise A Jour Backlog et Sprint Debut
</commit_message>
<xml_diff>
--- a/ProductBacklog.docx
+++ b/ProductBacklog.docx
@@ -1,6 +1,6 @@
 
 <file path=word/document.xml><?xml version="1.0" encoding="utf-8"?>
-<w:document xmlns:wpc="http://schemas.microsoft.com/office/word/2010/wordprocessingCanvas" xmlns:mc="http://schemas.openxmlformats.org/markup-compatibility/2006" xmlns:o="urn:schemas-microsoft-com:office:office" xmlns:r="http://schemas.openxmlformats.org/officeDocument/2006/relationships" xmlns:m="http://schemas.openxmlformats.org/officeDocument/2006/math" xmlns:v="urn:schemas-microsoft-com:vml" xmlns:wp14="http://schemas.microsoft.com/office/word/2010/wordprocessingDrawing" xmlns:wp="http://schemas.openxmlformats.org/drawingml/2006/wordprocessingDrawing" xmlns:w10="urn:schemas-microsoft-com:office:word" xmlns:w="http://schemas.openxmlformats.org/wordprocessingml/2006/main" xmlns:w14="http://schemas.microsoft.com/office/word/2010/wordml" xmlns:wpg="http://schemas.microsoft.com/office/word/2010/wordprocessingGroup" xmlns:wpi="http://schemas.microsoft.com/office/word/2010/wordprocessingInk" xmlns:wne="http://schemas.microsoft.com/office/word/2006/wordml" xmlns:wps="http://schemas.microsoft.com/office/word/2010/wordprocessingShape" mc:Ignorable="w14 wp14">
+<w:document xmlns:ve="http://schemas.openxmlformats.org/markup-compatibility/2006" xmlns:o="urn:schemas-microsoft-com:office:office" xmlns:r="http://schemas.openxmlformats.org/officeDocument/2006/relationships" xmlns:m="http://schemas.openxmlformats.org/officeDocument/2006/math" xmlns:v="urn:schemas-microsoft-com:vml" xmlns:wp="http://schemas.openxmlformats.org/drawingml/2006/wordprocessingDrawing" xmlns:w10="urn:schemas-microsoft-com:office:word" xmlns:w="http://schemas.openxmlformats.org/wordprocessingml/2006/main" xmlns:wne="http://schemas.microsoft.com/office/word/2006/wordml">
   <w:body>
     <w:p>
       <w:pPr>
@@ -31,7 +31,7 @@
         <w:tblStyle w:val="GridTable4"/>
         <w:tblW w:w="0" w:type="auto"/>
         <w:tblLayout w:type="fixed"/>
-        <w:tblLook w:val="04A0" w:firstRow="1" w:lastRow="0" w:firstColumn="1" w:lastColumn="0" w:noHBand="0" w:noVBand="1"/>
+        <w:tblLook w:val="04A0"/>
       </w:tblPr>
       <w:tblGrid>
         <w:gridCol w:w="480"/>
@@ -43,12 +43,12 @@
       </w:tblGrid>
       <w:tr>
         <w:trPr>
-          <w:cnfStyle w:val="100000000000" w:firstRow="1" w:lastRow="0" w:firstColumn="0" w:lastColumn="0" w:oddVBand="0" w:evenVBand="0" w:oddHBand="0" w:evenHBand="0" w:firstRowFirstColumn="0" w:firstRowLastColumn="0" w:lastRowFirstColumn="0" w:lastRowLastColumn="0"/>
+          <w:cnfStyle w:val="100000000000"/>
           <w:trHeight w:val="300"/>
         </w:trPr>
         <w:tc>
           <w:tcPr>
-            <w:cnfStyle w:val="001000000000" w:firstRow="0" w:lastRow="0" w:firstColumn="1" w:lastColumn="0" w:oddVBand="0" w:evenVBand="0" w:oddHBand="0" w:evenHBand="0" w:firstRowFirstColumn="0" w:firstRowLastColumn="0" w:lastRowFirstColumn="0" w:lastRowLastColumn="0"/>
+            <w:cnfStyle w:val="001000000000"/>
             <w:tcW w:w="480" w:type="dxa"/>
             <w:noWrap/>
             <w:hideMark/>
@@ -77,7 +77,7 @@
           </w:tcPr>
           <w:p>
             <w:pPr>
-              <w:cnfStyle w:val="100000000000" w:firstRow="1" w:lastRow="0" w:firstColumn="0" w:lastColumn="0" w:oddVBand="0" w:evenVBand="0" w:oddHBand="0" w:evenHBand="0" w:firstRowFirstColumn="0" w:firstRowLastColumn="0" w:lastRowFirstColumn="0" w:lastRowLastColumn="0"/>
+              <w:cnfStyle w:val="100000000000"/>
               <w:rPr>
                 <w:rFonts w:ascii="Calibri" w:eastAsia="Times New Roman" w:hAnsi="Calibri" w:cs="Times New Roman"/>
                 <w:lang w:eastAsia="fr-CA"/>
@@ -100,7 +100,7 @@
           </w:tcPr>
           <w:p>
             <w:pPr>
-              <w:cnfStyle w:val="100000000000" w:firstRow="1" w:lastRow="0" w:firstColumn="0" w:lastColumn="0" w:oddVBand="0" w:evenVBand="0" w:oddHBand="0" w:evenHBand="0" w:firstRowFirstColumn="0" w:firstRowLastColumn="0" w:lastRowFirstColumn="0" w:lastRowLastColumn="0"/>
+              <w:cnfStyle w:val="100000000000"/>
               <w:rPr>
                 <w:rFonts w:ascii="Calibri" w:eastAsia="Times New Roman" w:hAnsi="Calibri" w:cs="Times New Roman"/>
                 <w:lang w:eastAsia="fr-CA"/>
@@ -123,7 +123,7 @@
           </w:tcPr>
           <w:p>
             <w:pPr>
-              <w:cnfStyle w:val="100000000000" w:firstRow="1" w:lastRow="0" w:firstColumn="0" w:lastColumn="0" w:oddVBand="0" w:evenVBand="0" w:oddHBand="0" w:evenHBand="0" w:firstRowFirstColumn="0" w:firstRowLastColumn="0" w:lastRowFirstColumn="0" w:lastRowLastColumn="0"/>
+              <w:cnfStyle w:val="100000000000"/>
               <w:rPr>
                 <w:rFonts w:ascii="Calibri" w:eastAsia="Times New Roman" w:hAnsi="Calibri" w:cs="Times New Roman"/>
                 <w:lang w:eastAsia="fr-CA"/>
@@ -146,7 +146,7 @@
           </w:tcPr>
           <w:p>
             <w:pPr>
-              <w:cnfStyle w:val="100000000000" w:firstRow="1" w:lastRow="0" w:firstColumn="0" w:lastColumn="0" w:oddVBand="0" w:evenVBand="0" w:oddHBand="0" w:evenHBand="0" w:firstRowFirstColumn="0" w:firstRowLastColumn="0" w:lastRowFirstColumn="0" w:lastRowLastColumn="0"/>
+              <w:cnfStyle w:val="100000000000"/>
               <w:rPr>
                 <w:rFonts w:ascii="Calibri" w:eastAsia="Times New Roman" w:hAnsi="Calibri" w:cs="Times New Roman"/>
                 <w:lang w:eastAsia="fr-CA"/>
@@ -167,7 +167,7 @@
           </w:tcPr>
           <w:p>
             <w:pPr>
-              <w:cnfStyle w:val="100000000000" w:firstRow="1" w:lastRow="0" w:firstColumn="0" w:lastColumn="0" w:oddVBand="0" w:evenVBand="0" w:oddHBand="0" w:evenHBand="0" w:firstRowFirstColumn="0" w:firstRowLastColumn="0" w:lastRowFirstColumn="0" w:lastRowLastColumn="0"/>
+              <w:cnfStyle w:val="100000000000"/>
               <w:rPr>
                 <w:rFonts w:ascii="Calibri" w:eastAsia="Times New Roman" w:hAnsi="Calibri" w:cs="Times New Roman"/>
                 <w:lang w:eastAsia="fr-CA"/>
@@ -185,12 +185,12 @@
       </w:tr>
       <w:tr>
         <w:trPr>
-          <w:cnfStyle w:val="000000100000" w:firstRow="0" w:lastRow="0" w:firstColumn="0" w:lastColumn="0" w:oddVBand="0" w:evenVBand="0" w:oddHBand="1" w:evenHBand="0" w:firstRowFirstColumn="0" w:firstRowLastColumn="0" w:lastRowFirstColumn="0" w:lastRowLastColumn="0"/>
+          <w:cnfStyle w:val="000000100000"/>
           <w:trHeight w:val="300"/>
         </w:trPr>
         <w:tc>
           <w:tcPr>
-            <w:cnfStyle w:val="001000000000" w:firstRow="0" w:lastRow="0" w:firstColumn="1" w:lastColumn="0" w:oddVBand="0" w:evenVBand="0" w:oddHBand="0" w:evenHBand="0" w:firstRowFirstColumn="0" w:firstRowLastColumn="0" w:lastRowFirstColumn="0" w:lastRowLastColumn="0"/>
+            <w:cnfStyle w:val="001000000000"/>
             <w:tcW w:w="480" w:type="dxa"/>
             <w:noWrap/>
             <w:hideMark/>
@@ -221,7 +221,7 @@
           </w:tcPr>
           <w:p>
             <w:pPr>
-              <w:cnfStyle w:val="000000100000" w:firstRow="0" w:lastRow="0" w:firstColumn="0" w:lastColumn="0" w:oddVBand="0" w:evenVBand="0" w:oddHBand="1" w:evenHBand="0" w:firstRowFirstColumn="0" w:firstRowLastColumn="0" w:lastRowFirstColumn="0" w:lastRowLastColumn="0"/>
+              <w:cnfStyle w:val="000000100000"/>
               <w:rPr>
                 <w:rFonts w:ascii="Calibri" w:eastAsia="Times New Roman" w:hAnsi="Calibri" w:cs="Times New Roman"/>
                 <w:color w:val="000000"/>
@@ -246,7 +246,7 @@
           </w:tcPr>
           <w:p>
             <w:pPr>
-              <w:cnfStyle w:val="000000100000" w:firstRow="0" w:lastRow="0" w:firstColumn="0" w:lastColumn="0" w:oddVBand="0" w:evenVBand="0" w:oddHBand="1" w:evenHBand="0" w:firstRowFirstColumn="0" w:firstRowLastColumn="0" w:lastRowFirstColumn="0" w:lastRowLastColumn="0"/>
+              <w:cnfStyle w:val="000000100000"/>
               <w:rPr>
                 <w:rFonts w:ascii="Calibri" w:eastAsia="Times New Roman" w:hAnsi="Calibri" w:cs="Times New Roman"/>
                 <w:color w:val="000000"/>
@@ -264,7 +264,7 @@
           </w:p>
           <w:p>
             <w:pPr>
-              <w:cnfStyle w:val="000000100000" w:firstRow="0" w:lastRow="0" w:firstColumn="0" w:lastColumn="0" w:oddVBand="0" w:evenVBand="0" w:oddHBand="1" w:evenHBand="0" w:firstRowFirstColumn="0" w:firstRowLastColumn="0" w:lastRowFirstColumn="0" w:lastRowLastColumn="0"/>
+              <w:cnfStyle w:val="000000100000"/>
               <w:rPr>
                 <w:rFonts w:ascii="Calibri" w:eastAsia="Times New Roman" w:hAnsi="Calibri" w:cs="Times New Roman"/>
                 <w:color w:val="000000"/>
@@ -289,7 +289,7 @@
           </w:tcPr>
           <w:p>
             <w:pPr>
-              <w:cnfStyle w:val="000000100000" w:firstRow="0" w:lastRow="0" w:firstColumn="0" w:lastColumn="0" w:oddVBand="0" w:evenVBand="0" w:oddHBand="1" w:evenHBand="0" w:firstRowFirstColumn="0" w:firstRowLastColumn="0" w:lastRowFirstColumn="0" w:lastRowLastColumn="0"/>
+              <w:cnfStyle w:val="000000100000"/>
               <w:rPr>
                 <w:rFonts w:ascii="Calibri" w:eastAsia="Times New Roman" w:hAnsi="Calibri" w:cs="Times New Roman"/>
                 <w:color w:val="000000"/>
@@ -306,7 +306,7 @@
           </w:tcPr>
           <w:p>
             <w:pPr>
-              <w:cnfStyle w:val="000000100000" w:firstRow="0" w:lastRow="0" w:firstColumn="0" w:lastColumn="0" w:oddVBand="0" w:evenVBand="0" w:oddHBand="1" w:evenHBand="0" w:firstRowFirstColumn="0" w:firstRowLastColumn="0" w:lastRowFirstColumn="0" w:lastRowLastColumn="0"/>
+              <w:cnfStyle w:val="000000100000"/>
               <w:rPr>
                 <w:rFonts w:ascii="Times New Roman" w:eastAsia="Times New Roman" w:hAnsi="Times New Roman" w:cs="Times New Roman"/>
                 <w:sz w:val="20"/>
@@ -333,7 +333,7 @@
           <w:p>
             <w:pPr>
               <w:jc w:val="center"/>
-              <w:cnfStyle w:val="000000100000" w:firstRow="0" w:lastRow="0" w:firstColumn="0" w:lastColumn="0" w:oddVBand="0" w:evenVBand="0" w:oddHBand="1" w:evenHBand="0" w:firstRowFirstColumn="0" w:firstRowLastColumn="0" w:lastRowFirstColumn="0" w:lastRowLastColumn="0"/>
+              <w:cnfStyle w:val="000000100000"/>
               <w:rPr>
                 <w:rFonts w:ascii="Times New Roman" w:eastAsia="Times New Roman" w:hAnsi="Times New Roman" w:cs="Times New Roman"/>
                 <w:sz w:val="20"/>
@@ -359,7 +359,7 @@
         </w:trPr>
         <w:tc>
           <w:tcPr>
-            <w:cnfStyle w:val="001000000000" w:firstRow="0" w:lastRow="0" w:firstColumn="1" w:lastColumn="0" w:oddVBand="0" w:evenVBand="0" w:oddHBand="0" w:evenHBand="0" w:firstRowFirstColumn="0" w:firstRowLastColumn="0" w:lastRowFirstColumn="0" w:lastRowLastColumn="0"/>
+            <w:cnfStyle w:val="001000000000"/>
             <w:tcW w:w="480" w:type="dxa"/>
             <w:noWrap/>
             <w:hideMark/>
@@ -392,7 +392,7 @@
           </w:tcPr>
           <w:p>
             <w:pPr>
-              <w:cnfStyle w:val="000000000000" w:firstRow="0" w:lastRow="0" w:firstColumn="0" w:lastColumn="0" w:oddVBand="0" w:evenVBand="0" w:oddHBand="0" w:evenHBand="0" w:firstRowFirstColumn="0" w:firstRowLastColumn="0" w:lastRowFirstColumn="0" w:lastRowLastColumn="0"/>
+              <w:cnfStyle w:val="000000000000"/>
               <w:rPr>
                 <w:rFonts w:ascii="Calibri" w:eastAsia="Times New Roman" w:hAnsi="Calibri" w:cs="Times New Roman"/>
                 <w:color w:val="000000"/>
@@ -417,7 +417,7 @@
           </w:tcPr>
           <w:p>
             <w:pPr>
-              <w:cnfStyle w:val="000000000000" w:firstRow="0" w:lastRow="0" w:firstColumn="0" w:lastColumn="0" w:oddVBand="0" w:evenVBand="0" w:oddHBand="0" w:evenHBand="0" w:firstRowFirstColumn="0" w:firstRowLastColumn="0" w:lastRowFirstColumn="0" w:lastRowLastColumn="0"/>
+              <w:cnfStyle w:val="000000000000"/>
               <w:rPr>
                 <w:rFonts w:ascii="Calibri" w:eastAsia="Times New Roman" w:hAnsi="Calibri" w:cs="Times New Roman"/>
                 <w:color w:val="000000"/>
@@ -442,7 +442,7 @@
           </w:tcPr>
           <w:p>
             <w:pPr>
-              <w:cnfStyle w:val="000000000000" w:firstRow="0" w:lastRow="0" w:firstColumn="0" w:lastColumn="0" w:oddVBand="0" w:evenVBand="0" w:oddHBand="0" w:evenHBand="0" w:firstRowFirstColumn="0" w:firstRowLastColumn="0" w:lastRowFirstColumn="0" w:lastRowLastColumn="0"/>
+              <w:cnfStyle w:val="000000000000"/>
               <w:rPr>
                 <w:rFonts w:ascii="Calibri" w:eastAsia="Times New Roman" w:hAnsi="Calibri" w:cs="Times New Roman"/>
                 <w:color w:val="000000"/>
@@ -463,23 +463,7 @@
                 <w:color w:val="000000"/>
                 <w:lang w:eastAsia="fr-CA"/>
               </w:rPr>
-              <w:t>r</w:t>
-            </w:r>
-            <w:r>
-              <w:rPr>
-                <w:rFonts w:ascii="Calibri" w:eastAsia="Times New Roman" w:hAnsi="Calibri" w:cs="Times New Roman"/>
-                <w:color w:val="000000"/>
-                <w:lang w:eastAsia="fr-CA"/>
-              </w:rPr>
-              <w:t xml:space="preserve"> </w:t>
-            </w:r>
-            <w:r>
-              <w:rPr>
-                <w:rFonts w:ascii="Calibri" w:eastAsia="Times New Roman" w:hAnsi="Calibri" w:cs="Times New Roman"/>
-                <w:color w:val="000000"/>
-                <w:lang w:eastAsia="fr-CA"/>
-              </w:rPr>
-              <w:t>la table où je suis assis</w:t>
+              <w:t>rla table où je suis assis</w:t>
             </w:r>
           </w:p>
         </w:tc>
@@ -489,7 +473,7 @@
           </w:tcPr>
           <w:p>
             <w:pPr>
-              <w:cnfStyle w:val="000000000000" w:firstRow="0" w:lastRow="0" w:firstColumn="0" w:lastColumn="0" w:oddVBand="0" w:evenVBand="0" w:oddHBand="0" w:evenHBand="0" w:firstRowFirstColumn="0" w:firstRowLastColumn="0" w:lastRowFirstColumn="0" w:lastRowLastColumn="0"/>
+              <w:cnfStyle w:val="000000000000"/>
               <w:rPr>
                 <w:rFonts w:ascii="Calibri" w:eastAsia="Times New Roman" w:hAnsi="Calibri" w:cs="Times New Roman"/>
                 <w:color w:val="000000"/>
@@ -515,7 +499,7 @@
           <w:p>
             <w:pPr>
               <w:jc w:val="center"/>
-              <w:cnfStyle w:val="000000000000" w:firstRow="0" w:lastRow="0" w:firstColumn="0" w:lastColumn="0" w:oddVBand="0" w:evenVBand="0" w:oddHBand="0" w:evenHBand="0" w:firstRowFirstColumn="0" w:firstRowLastColumn="0" w:lastRowFirstColumn="0" w:lastRowLastColumn="0"/>
+              <w:cnfStyle w:val="000000000000"/>
               <w:rPr>
                 <w:rFonts w:ascii="Times New Roman" w:eastAsia="Times New Roman" w:hAnsi="Times New Roman" w:cs="Times New Roman"/>
                 <w:sz w:val="20"/>
@@ -537,12 +521,12 @@
       </w:tr>
       <w:tr>
         <w:trPr>
-          <w:cnfStyle w:val="000000100000" w:firstRow="0" w:lastRow="0" w:firstColumn="0" w:lastColumn="0" w:oddVBand="0" w:evenVBand="0" w:oddHBand="1" w:evenHBand="0" w:firstRowFirstColumn="0" w:firstRowLastColumn="0" w:lastRowFirstColumn="0" w:lastRowLastColumn="0"/>
+          <w:cnfStyle w:val="000000100000"/>
           <w:trHeight w:val="300"/>
         </w:trPr>
         <w:tc>
           <w:tcPr>
-            <w:cnfStyle w:val="001000000000" w:firstRow="0" w:lastRow="0" w:firstColumn="1" w:lastColumn="0" w:oddVBand="0" w:evenVBand="0" w:oddHBand="0" w:evenHBand="0" w:firstRowFirstColumn="0" w:firstRowLastColumn="0" w:lastRowFirstColumn="0" w:lastRowLastColumn="0"/>
+            <w:cnfStyle w:val="001000000000"/>
             <w:tcW w:w="480" w:type="dxa"/>
             <w:noWrap/>
             <w:hideMark/>
@@ -573,7 +557,7 @@
           </w:tcPr>
           <w:p>
             <w:pPr>
-              <w:cnfStyle w:val="000000100000" w:firstRow="0" w:lastRow="0" w:firstColumn="0" w:lastColumn="0" w:oddVBand="0" w:evenVBand="0" w:oddHBand="1" w:evenHBand="0" w:firstRowFirstColumn="0" w:firstRowLastColumn="0" w:lastRowFirstColumn="0" w:lastRowLastColumn="0"/>
+              <w:cnfStyle w:val="000000100000"/>
               <w:rPr>
                 <w:rFonts w:ascii="Calibri" w:eastAsia="Times New Roman" w:hAnsi="Calibri" w:cs="Times New Roman"/>
                 <w:color w:val="000000"/>
@@ -598,7 +582,7 @@
           </w:tcPr>
           <w:p>
             <w:pPr>
-              <w:cnfStyle w:val="000000100000" w:firstRow="0" w:lastRow="0" w:firstColumn="0" w:lastColumn="0" w:oddVBand="0" w:evenVBand="0" w:oddHBand="1" w:evenHBand="0" w:firstRowFirstColumn="0" w:firstRowLastColumn="0" w:lastRowFirstColumn="0" w:lastRowLastColumn="0"/>
+              <w:cnfStyle w:val="000000100000"/>
               <w:rPr>
                 <w:rFonts w:ascii="Calibri" w:eastAsia="Times New Roman" w:hAnsi="Calibri" w:cs="Times New Roman"/>
                 <w:color w:val="000000"/>
@@ -623,7 +607,7 @@
           </w:tcPr>
           <w:p>
             <w:pPr>
-              <w:cnfStyle w:val="000000100000" w:firstRow="0" w:lastRow="0" w:firstColumn="0" w:lastColumn="0" w:oddVBand="0" w:evenVBand="0" w:oddHBand="1" w:evenHBand="0" w:firstRowFirstColumn="0" w:firstRowLastColumn="0" w:lastRowFirstColumn="0" w:lastRowLastColumn="0"/>
+              <w:cnfStyle w:val="000000100000"/>
               <w:rPr>
                 <w:rFonts w:ascii="Calibri" w:eastAsia="Times New Roman" w:hAnsi="Calibri" w:cs="Times New Roman"/>
                 <w:color w:val="000000"/>
@@ -640,7 +624,7 @@
           </w:tcPr>
           <w:p>
             <w:pPr>
-              <w:cnfStyle w:val="000000100000" w:firstRow="0" w:lastRow="0" w:firstColumn="0" w:lastColumn="0" w:oddVBand="0" w:evenVBand="0" w:oddHBand="1" w:evenHBand="0" w:firstRowFirstColumn="0" w:firstRowLastColumn="0" w:lastRowFirstColumn="0" w:lastRowLastColumn="0"/>
+              <w:cnfStyle w:val="000000100000"/>
               <w:rPr>
                 <w:rFonts w:ascii="Times New Roman" w:eastAsia="Times New Roman" w:hAnsi="Times New Roman" w:cs="Times New Roman"/>
                 <w:sz w:val="20"/>
@@ -658,7 +642,7 @@
           <w:p>
             <w:pPr>
               <w:jc w:val="center"/>
-              <w:cnfStyle w:val="000000100000" w:firstRow="0" w:lastRow="0" w:firstColumn="0" w:lastColumn="0" w:oddVBand="0" w:evenVBand="0" w:oddHBand="1" w:evenHBand="0" w:firstRowFirstColumn="0" w:firstRowLastColumn="0" w:lastRowFirstColumn="0" w:lastRowLastColumn="0"/>
+              <w:cnfStyle w:val="000000100000"/>
               <w:rPr>
                 <w:rFonts w:ascii="Times New Roman" w:eastAsia="Times New Roman" w:hAnsi="Times New Roman" w:cs="Times New Roman"/>
                 <w:sz w:val="20"/>
@@ -684,7 +668,7 @@
         </w:trPr>
         <w:tc>
           <w:tcPr>
-            <w:cnfStyle w:val="001000000000" w:firstRow="0" w:lastRow="0" w:firstColumn="1" w:lastColumn="0" w:oddVBand="0" w:evenVBand="0" w:oddHBand="0" w:evenHBand="0" w:firstRowFirstColumn="0" w:firstRowLastColumn="0" w:lastRowFirstColumn="0" w:lastRowLastColumn="0"/>
+            <w:cnfStyle w:val="001000000000"/>
             <w:tcW w:w="480" w:type="dxa"/>
             <w:noWrap/>
             <w:hideMark/>
@@ -717,7 +701,7 @@
           </w:tcPr>
           <w:p>
             <w:pPr>
-              <w:cnfStyle w:val="000000000000" w:firstRow="0" w:lastRow="0" w:firstColumn="0" w:lastColumn="0" w:oddVBand="0" w:evenVBand="0" w:oddHBand="0" w:evenHBand="0" w:firstRowFirstColumn="0" w:firstRowLastColumn="0" w:lastRowFirstColumn="0" w:lastRowLastColumn="0"/>
+              <w:cnfStyle w:val="000000000000"/>
               <w:rPr>
                 <w:rFonts w:ascii="Calibri" w:eastAsia="Times New Roman" w:hAnsi="Calibri" w:cs="Times New Roman"/>
                 <w:color w:val="000000"/>
@@ -742,7 +726,7 @@
           </w:tcPr>
           <w:p>
             <w:pPr>
-              <w:cnfStyle w:val="000000000000" w:firstRow="0" w:lastRow="0" w:firstColumn="0" w:lastColumn="0" w:oddVBand="0" w:evenVBand="0" w:oddHBand="0" w:evenHBand="0" w:firstRowFirstColumn="0" w:firstRowLastColumn="0" w:lastRowFirstColumn="0" w:lastRowLastColumn="0"/>
+              <w:cnfStyle w:val="000000000000"/>
               <w:rPr>
                 <w:rFonts w:ascii="Calibri" w:eastAsia="Times New Roman" w:hAnsi="Calibri" w:cs="Times New Roman"/>
                 <w:color w:val="000000"/>
@@ -767,7 +751,7 @@
           </w:tcPr>
           <w:p>
             <w:pPr>
-              <w:cnfStyle w:val="000000000000" w:firstRow="0" w:lastRow="0" w:firstColumn="0" w:lastColumn="0" w:oddVBand="0" w:evenVBand="0" w:oddHBand="0" w:evenHBand="0" w:firstRowFirstColumn="0" w:firstRowLastColumn="0" w:lastRowFirstColumn="0" w:lastRowLastColumn="0"/>
+              <w:cnfStyle w:val="000000000000"/>
               <w:rPr>
                 <w:rFonts w:ascii="Calibri" w:eastAsia="Times New Roman" w:hAnsi="Calibri" w:cs="Times New Roman"/>
                 <w:color w:val="000000"/>
@@ -784,7 +768,7 @@
           </w:tcPr>
           <w:p>
             <w:pPr>
-              <w:cnfStyle w:val="000000000000" w:firstRow="0" w:lastRow="0" w:firstColumn="0" w:lastColumn="0" w:oddVBand="0" w:evenVBand="0" w:oddHBand="0" w:evenHBand="0" w:firstRowFirstColumn="0" w:firstRowLastColumn="0" w:lastRowFirstColumn="0" w:lastRowLastColumn="0"/>
+              <w:cnfStyle w:val="000000000000"/>
               <w:rPr>
                 <w:rFonts w:ascii="Times New Roman" w:eastAsia="Times New Roman" w:hAnsi="Times New Roman" w:cs="Times New Roman"/>
                 <w:sz w:val="20"/>
@@ -802,7 +786,7 @@
           <w:p>
             <w:pPr>
               <w:jc w:val="center"/>
-              <w:cnfStyle w:val="000000000000" w:firstRow="0" w:lastRow="0" w:firstColumn="0" w:lastColumn="0" w:oddVBand="0" w:evenVBand="0" w:oddHBand="0" w:evenHBand="0" w:firstRowFirstColumn="0" w:firstRowLastColumn="0" w:lastRowFirstColumn="0" w:lastRowLastColumn="0"/>
+              <w:cnfStyle w:val="000000000000"/>
               <w:rPr>
                 <w:rFonts w:ascii="Times New Roman" w:eastAsia="Times New Roman" w:hAnsi="Times New Roman" w:cs="Times New Roman"/>
                 <w:sz w:val="20"/>
@@ -824,12 +808,12 @@
       </w:tr>
       <w:tr>
         <w:trPr>
-          <w:cnfStyle w:val="000000100000" w:firstRow="0" w:lastRow="0" w:firstColumn="0" w:lastColumn="0" w:oddVBand="0" w:evenVBand="0" w:oddHBand="1" w:evenHBand="0" w:firstRowFirstColumn="0" w:firstRowLastColumn="0" w:lastRowFirstColumn="0" w:lastRowLastColumn="0"/>
+          <w:cnfStyle w:val="000000100000"/>
           <w:trHeight w:val="300"/>
         </w:trPr>
         <w:tc>
           <w:tcPr>
-            <w:cnfStyle w:val="001000000000" w:firstRow="0" w:lastRow="0" w:firstColumn="1" w:lastColumn="0" w:oddVBand="0" w:evenVBand="0" w:oddHBand="0" w:evenHBand="0" w:firstRowFirstColumn="0" w:firstRowLastColumn="0" w:lastRowFirstColumn="0" w:lastRowLastColumn="0"/>
+            <w:cnfStyle w:val="001000000000"/>
             <w:tcW w:w="480" w:type="dxa"/>
             <w:noWrap/>
             <w:hideMark/>
@@ -862,7 +846,7 @@
           </w:tcPr>
           <w:p>
             <w:pPr>
-              <w:cnfStyle w:val="000000100000" w:firstRow="0" w:lastRow="0" w:firstColumn="0" w:lastColumn="0" w:oddVBand="0" w:evenVBand="0" w:oddHBand="1" w:evenHBand="0" w:firstRowFirstColumn="0" w:firstRowLastColumn="0" w:lastRowFirstColumn="0" w:lastRowLastColumn="0"/>
+              <w:cnfStyle w:val="000000100000"/>
               <w:rPr>
                 <w:rFonts w:ascii="Calibri" w:eastAsia="Times New Roman" w:hAnsi="Calibri" w:cs="Times New Roman"/>
                 <w:color w:val="000000"/>
@@ -887,7 +871,7 @@
           </w:tcPr>
           <w:p>
             <w:pPr>
-              <w:cnfStyle w:val="000000100000" w:firstRow="0" w:lastRow="0" w:firstColumn="0" w:lastColumn="0" w:oddVBand="0" w:evenVBand="0" w:oddHBand="1" w:evenHBand="0" w:firstRowFirstColumn="0" w:firstRowLastColumn="0" w:lastRowFirstColumn="0" w:lastRowLastColumn="0"/>
+              <w:cnfStyle w:val="000000100000"/>
               <w:rPr>
                 <w:rFonts w:ascii="Calibri" w:eastAsia="Times New Roman" w:hAnsi="Calibri" w:cs="Times New Roman"/>
                 <w:color w:val="000000"/>
@@ -912,7 +896,7 @@
           </w:tcPr>
           <w:p>
             <w:pPr>
-              <w:cnfStyle w:val="000000100000" w:firstRow="0" w:lastRow="0" w:firstColumn="0" w:lastColumn="0" w:oddVBand="0" w:evenVBand="0" w:oddHBand="1" w:evenHBand="0" w:firstRowFirstColumn="0" w:firstRowLastColumn="0" w:lastRowFirstColumn="0" w:lastRowLastColumn="0"/>
+              <w:cnfStyle w:val="000000100000"/>
               <w:rPr>
                 <w:rFonts w:ascii="Calibri" w:eastAsia="Times New Roman" w:hAnsi="Calibri" w:cs="Times New Roman"/>
                 <w:color w:val="000000"/>
@@ -929,7 +913,7 @@
           </w:tcPr>
           <w:p>
             <w:pPr>
-              <w:cnfStyle w:val="000000100000" w:firstRow="0" w:lastRow="0" w:firstColumn="0" w:lastColumn="0" w:oddVBand="0" w:evenVBand="0" w:oddHBand="1" w:evenHBand="0" w:firstRowFirstColumn="0" w:firstRowLastColumn="0" w:lastRowFirstColumn="0" w:lastRowLastColumn="0"/>
+              <w:cnfStyle w:val="000000100000"/>
               <w:rPr>
                 <w:rFonts w:ascii="Times New Roman" w:eastAsia="Times New Roman" w:hAnsi="Times New Roman" w:cs="Times New Roman"/>
                 <w:sz w:val="20"/>
@@ -947,7 +931,7 @@
           <w:p>
             <w:pPr>
               <w:jc w:val="center"/>
-              <w:cnfStyle w:val="000000100000" w:firstRow="0" w:lastRow="0" w:firstColumn="0" w:lastColumn="0" w:oddVBand="0" w:evenVBand="0" w:oddHBand="1" w:evenHBand="0" w:firstRowFirstColumn="0" w:firstRowLastColumn="0" w:lastRowFirstColumn="0" w:lastRowLastColumn="0"/>
+              <w:cnfStyle w:val="000000100000"/>
               <w:rPr>
                 <w:rFonts w:ascii="Times New Roman" w:eastAsia="Times New Roman" w:hAnsi="Times New Roman" w:cs="Times New Roman"/>
                 <w:sz w:val="20"/>
@@ -973,7 +957,7 @@
         </w:trPr>
         <w:tc>
           <w:tcPr>
-            <w:cnfStyle w:val="001000000000" w:firstRow="0" w:lastRow="0" w:firstColumn="1" w:lastColumn="0" w:oddVBand="0" w:evenVBand="0" w:oddHBand="0" w:evenHBand="0" w:firstRowFirstColumn="0" w:firstRowLastColumn="0" w:lastRowFirstColumn="0" w:lastRowLastColumn="0"/>
+            <w:cnfStyle w:val="001000000000"/>
             <w:tcW w:w="480" w:type="dxa"/>
             <w:noWrap/>
             <w:hideMark/>
@@ -1006,7 +990,7 @@
           </w:tcPr>
           <w:p>
             <w:pPr>
-              <w:cnfStyle w:val="000000000000" w:firstRow="0" w:lastRow="0" w:firstColumn="0" w:lastColumn="0" w:oddVBand="0" w:evenVBand="0" w:oddHBand="0" w:evenHBand="0" w:firstRowFirstColumn="0" w:firstRowLastColumn="0" w:lastRowFirstColumn="0" w:lastRowLastColumn="0"/>
+              <w:cnfStyle w:val="000000000000"/>
               <w:rPr>
                 <w:rFonts w:ascii="Calibri" w:eastAsia="Times New Roman" w:hAnsi="Calibri" w:cs="Times New Roman"/>
                 <w:color w:val="000000"/>
@@ -1031,7 +1015,7 @@
           </w:tcPr>
           <w:p>
             <w:pPr>
-              <w:cnfStyle w:val="000000000000" w:firstRow="0" w:lastRow="0" w:firstColumn="0" w:lastColumn="0" w:oddVBand="0" w:evenVBand="0" w:oddHBand="0" w:evenHBand="0" w:firstRowFirstColumn="0" w:firstRowLastColumn="0" w:lastRowFirstColumn="0" w:lastRowLastColumn="0"/>
+              <w:cnfStyle w:val="000000000000"/>
               <w:rPr>
                 <w:rFonts w:ascii="Calibri" w:eastAsia="Times New Roman" w:hAnsi="Calibri" w:cs="Times New Roman"/>
                 <w:color w:val="000000"/>
@@ -1056,7 +1040,7 @@
           </w:tcPr>
           <w:p>
             <w:pPr>
-              <w:cnfStyle w:val="000000000000" w:firstRow="0" w:lastRow="0" w:firstColumn="0" w:lastColumn="0" w:oddVBand="0" w:evenVBand="0" w:oddHBand="0" w:evenHBand="0" w:firstRowFirstColumn="0" w:firstRowLastColumn="0" w:lastRowFirstColumn="0" w:lastRowLastColumn="0"/>
+              <w:cnfStyle w:val="000000000000"/>
               <w:rPr>
                 <w:rFonts w:ascii="Calibri" w:eastAsia="Times New Roman" w:hAnsi="Calibri" w:cs="Times New Roman"/>
                 <w:color w:val="000000"/>
@@ -1073,7 +1057,7 @@
           </w:tcPr>
           <w:p>
             <w:pPr>
-              <w:cnfStyle w:val="000000000000" w:firstRow="0" w:lastRow="0" w:firstColumn="0" w:lastColumn="0" w:oddVBand="0" w:evenVBand="0" w:oddHBand="0" w:evenHBand="0" w:firstRowFirstColumn="0" w:firstRowLastColumn="0" w:lastRowFirstColumn="0" w:lastRowLastColumn="0"/>
+              <w:cnfStyle w:val="000000000000"/>
               <w:rPr>
                 <w:rFonts w:ascii="Times New Roman" w:eastAsia="Times New Roman" w:hAnsi="Times New Roman" w:cs="Times New Roman"/>
                 <w:sz w:val="20"/>
@@ -1091,7 +1075,7 @@
           <w:p>
             <w:pPr>
               <w:jc w:val="center"/>
-              <w:cnfStyle w:val="000000000000" w:firstRow="0" w:lastRow="0" w:firstColumn="0" w:lastColumn="0" w:oddVBand="0" w:evenVBand="0" w:oddHBand="0" w:evenHBand="0" w:firstRowFirstColumn="0" w:firstRowLastColumn="0" w:lastRowFirstColumn="0" w:lastRowLastColumn="0"/>
+              <w:cnfStyle w:val="000000000000"/>
               <w:rPr>
                 <w:rFonts w:ascii="Times New Roman" w:eastAsia="Times New Roman" w:hAnsi="Times New Roman" w:cs="Times New Roman"/>
                 <w:sz w:val="20"/>
@@ -1113,12 +1097,12 @@
       </w:tr>
       <w:tr>
         <w:trPr>
-          <w:cnfStyle w:val="000000100000" w:firstRow="0" w:lastRow="0" w:firstColumn="0" w:lastColumn="0" w:oddVBand="0" w:evenVBand="0" w:oddHBand="1" w:evenHBand="0" w:firstRowFirstColumn="0" w:firstRowLastColumn="0" w:lastRowFirstColumn="0" w:lastRowLastColumn="0"/>
+          <w:cnfStyle w:val="000000100000"/>
           <w:trHeight w:val="300"/>
         </w:trPr>
         <w:tc>
           <w:tcPr>
-            <w:cnfStyle w:val="001000000000" w:firstRow="0" w:lastRow="0" w:firstColumn="1" w:lastColumn="0" w:oddVBand="0" w:evenVBand="0" w:oddHBand="0" w:evenHBand="0" w:firstRowFirstColumn="0" w:firstRowLastColumn="0" w:lastRowFirstColumn="0" w:lastRowLastColumn="0"/>
+            <w:cnfStyle w:val="001000000000"/>
             <w:tcW w:w="480" w:type="dxa"/>
             <w:noWrap/>
             <w:hideMark/>
@@ -1151,7 +1135,7 @@
           </w:tcPr>
           <w:p>
             <w:pPr>
-              <w:cnfStyle w:val="000000100000" w:firstRow="0" w:lastRow="0" w:firstColumn="0" w:lastColumn="0" w:oddVBand="0" w:evenVBand="0" w:oddHBand="1" w:evenHBand="0" w:firstRowFirstColumn="0" w:firstRowLastColumn="0" w:lastRowFirstColumn="0" w:lastRowLastColumn="0"/>
+              <w:cnfStyle w:val="000000100000"/>
               <w:rPr>
                 <w:rFonts w:ascii="Calibri" w:eastAsia="Times New Roman" w:hAnsi="Calibri" w:cs="Times New Roman"/>
                 <w:color w:val="000000"/>
@@ -1176,7 +1160,7 @@
           </w:tcPr>
           <w:p>
             <w:pPr>
-              <w:cnfStyle w:val="000000100000" w:firstRow="0" w:lastRow="0" w:firstColumn="0" w:lastColumn="0" w:oddVBand="0" w:evenVBand="0" w:oddHBand="1" w:evenHBand="0" w:firstRowFirstColumn="0" w:firstRowLastColumn="0" w:lastRowFirstColumn="0" w:lastRowLastColumn="0"/>
+              <w:cnfStyle w:val="000000100000"/>
               <w:rPr>
                 <w:rFonts w:ascii="Calibri" w:eastAsia="Times New Roman" w:hAnsi="Calibri" w:cs="Times New Roman"/>
                 <w:color w:val="000000"/>
@@ -1201,7 +1185,7 @@
           </w:tcPr>
           <w:p>
             <w:pPr>
-              <w:cnfStyle w:val="000000100000" w:firstRow="0" w:lastRow="0" w:firstColumn="0" w:lastColumn="0" w:oddVBand="0" w:evenVBand="0" w:oddHBand="1" w:evenHBand="0" w:firstRowFirstColumn="0" w:firstRowLastColumn="0" w:lastRowFirstColumn="0" w:lastRowLastColumn="0"/>
+              <w:cnfStyle w:val="000000100000"/>
               <w:rPr>
                 <w:rFonts w:ascii="Calibri" w:eastAsia="Times New Roman" w:hAnsi="Calibri" w:cs="Times New Roman"/>
                 <w:color w:val="000000"/>
@@ -1224,7 +1208,7 @@
           </w:tcPr>
           <w:p>
             <w:pPr>
-              <w:cnfStyle w:val="000000100000" w:firstRow="0" w:lastRow="0" w:firstColumn="0" w:lastColumn="0" w:oddVBand="0" w:evenVBand="0" w:oddHBand="1" w:evenHBand="0" w:firstRowFirstColumn="0" w:firstRowLastColumn="0" w:lastRowFirstColumn="0" w:lastRowLastColumn="0"/>
+              <w:cnfStyle w:val="000000100000"/>
               <w:rPr>
                 <w:rFonts w:ascii="Calibri" w:eastAsia="Times New Roman" w:hAnsi="Calibri" w:cs="Times New Roman"/>
                 <w:color w:val="000000"/>
@@ -1241,7 +1225,7 @@
           <w:p>
             <w:pPr>
               <w:jc w:val="center"/>
-              <w:cnfStyle w:val="000000100000" w:firstRow="0" w:lastRow="0" w:firstColumn="0" w:lastColumn="0" w:oddVBand="0" w:evenVBand="0" w:oddHBand="1" w:evenHBand="0" w:firstRowFirstColumn="0" w:firstRowLastColumn="0" w:lastRowFirstColumn="0" w:lastRowLastColumn="0"/>
+              <w:cnfStyle w:val="000000100000"/>
               <w:rPr>
                 <w:rFonts w:ascii="Calibri" w:eastAsia="Times New Roman" w:hAnsi="Calibri" w:cs="Times New Roman"/>
                 <w:color w:val="000000"/>
@@ -1265,7 +1249,7 @@
         </w:trPr>
         <w:tc>
           <w:tcPr>
-            <w:cnfStyle w:val="001000000000" w:firstRow="0" w:lastRow="0" w:firstColumn="1" w:lastColumn="0" w:oddVBand="0" w:evenVBand="0" w:oddHBand="0" w:evenHBand="0" w:firstRowFirstColumn="0" w:firstRowLastColumn="0" w:lastRowFirstColumn="0" w:lastRowLastColumn="0"/>
+            <w:cnfStyle w:val="001000000000"/>
             <w:tcW w:w="480" w:type="dxa"/>
             <w:noWrap/>
             <w:hideMark/>
@@ -1296,7 +1280,7 @@
           </w:tcPr>
           <w:p>
             <w:pPr>
-              <w:cnfStyle w:val="000000000000" w:firstRow="0" w:lastRow="0" w:firstColumn="0" w:lastColumn="0" w:oddVBand="0" w:evenVBand="0" w:oddHBand="0" w:evenHBand="0" w:firstRowFirstColumn="0" w:firstRowLastColumn="0" w:lastRowFirstColumn="0" w:lastRowLastColumn="0"/>
+              <w:cnfStyle w:val="000000000000"/>
               <w:rPr>
                 <w:rFonts w:ascii="Calibri" w:eastAsia="Times New Roman" w:hAnsi="Calibri" w:cs="Times New Roman"/>
                 <w:color w:val="000000"/>
@@ -1321,7 +1305,7 @@
           </w:tcPr>
           <w:p>
             <w:pPr>
-              <w:cnfStyle w:val="000000000000" w:firstRow="0" w:lastRow="0" w:firstColumn="0" w:lastColumn="0" w:oddVBand="0" w:evenVBand="0" w:oddHBand="0" w:evenHBand="0" w:firstRowFirstColumn="0" w:firstRowLastColumn="0" w:lastRowFirstColumn="0" w:lastRowLastColumn="0"/>
+              <w:cnfStyle w:val="000000000000"/>
               <w:rPr>
                 <w:rFonts w:ascii="Calibri" w:eastAsia="Times New Roman" w:hAnsi="Calibri" w:cs="Times New Roman"/>
                 <w:color w:val="000000"/>
@@ -1354,7 +1338,7 @@
           </w:tcPr>
           <w:p>
             <w:pPr>
-              <w:cnfStyle w:val="000000000000" w:firstRow="0" w:lastRow="0" w:firstColumn="0" w:lastColumn="0" w:oddVBand="0" w:evenVBand="0" w:oddHBand="0" w:evenHBand="0" w:firstRowFirstColumn="0" w:firstRowLastColumn="0" w:lastRowFirstColumn="0" w:lastRowLastColumn="0"/>
+              <w:cnfStyle w:val="000000000000"/>
               <w:rPr>
                 <w:rFonts w:ascii="Calibri" w:eastAsia="Times New Roman" w:hAnsi="Calibri" w:cs="Times New Roman"/>
                 <w:color w:val="000000"/>
@@ -1371,7 +1355,7 @@
           </w:tcPr>
           <w:p>
             <w:pPr>
-              <w:cnfStyle w:val="000000000000" w:firstRow="0" w:lastRow="0" w:firstColumn="0" w:lastColumn="0" w:oddVBand="0" w:evenVBand="0" w:oddHBand="0" w:evenHBand="0" w:firstRowFirstColumn="0" w:firstRowLastColumn="0" w:lastRowFirstColumn="0" w:lastRowLastColumn="0"/>
+              <w:cnfStyle w:val="000000000000"/>
               <w:rPr>
                 <w:rFonts w:ascii="Times New Roman" w:eastAsia="Times New Roman" w:hAnsi="Times New Roman" w:cs="Times New Roman"/>
                 <w:sz w:val="20"/>
@@ -1389,7 +1373,6 @@
               <w:t xml:space="preserve">Un « faux » bouton suffira pour l’instant. Lorsqu’on appuie dessus, la facture est payée automatiquement. Vous pourrez explorer le </w:t>
             </w:r>
             <w:bookmarkStart w:id="0" w:name="_GoBack"/>
-            <w:proofErr w:type="spellStart"/>
             <w:r>
               <w:rPr>
                 <w:rFonts w:ascii="Times New Roman" w:eastAsia="Times New Roman" w:hAnsi="Times New Roman" w:cs="Times New Roman"/>
@@ -1400,7 +1383,6 @@
               <w:t>sandbox</w:t>
             </w:r>
             <w:bookmarkEnd w:id="0"/>
-            <w:proofErr w:type="spellEnd"/>
             <w:r>
               <w:rPr>
                 <w:rFonts w:ascii="Times New Roman" w:eastAsia="Times New Roman" w:hAnsi="Times New Roman" w:cs="Times New Roman"/>
@@ -1438,7 +1420,7 @@
           <w:p>
             <w:pPr>
               <w:jc w:val="center"/>
-              <w:cnfStyle w:val="000000000000" w:firstRow="0" w:lastRow="0" w:firstColumn="0" w:lastColumn="0" w:oddVBand="0" w:evenVBand="0" w:oddHBand="0" w:evenHBand="0" w:firstRowFirstColumn="0" w:firstRowLastColumn="0" w:lastRowFirstColumn="0" w:lastRowLastColumn="0"/>
+              <w:cnfStyle w:val="000000000000"/>
               <w:rPr>
                 <w:rFonts w:ascii="Times New Roman" w:eastAsia="Times New Roman" w:hAnsi="Times New Roman" w:cs="Times New Roman"/>
                 <w:sz w:val="20"/>
@@ -1460,12 +1442,12 @@
       </w:tr>
       <w:tr>
         <w:trPr>
-          <w:cnfStyle w:val="000000100000" w:firstRow="0" w:lastRow="0" w:firstColumn="0" w:lastColumn="0" w:oddVBand="0" w:evenVBand="0" w:oddHBand="1" w:evenHBand="0" w:firstRowFirstColumn="0" w:firstRowLastColumn="0" w:lastRowFirstColumn="0" w:lastRowLastColumn="0"/>
+          <w:cnfStyle w:val="000000100000"/>
           <w:trHeight w:val="300"/>
         </w:trPr>
         <w:tc>
           <w:tcPr>
-            <w:cnfStyle w:val="001000000000" w:firstRow="0" w:lastRow="0" w:firstColumn="1" w:lastColumn="0" w:oddVBand="0" w:evenVBand="0" w:oddHBand="0" w:evenHBand="0" w:firstRowFirstColumn="0" w:firstRowLastColumn="0" w:lastRowFirstColumn="0" w:lastRowLastColumn="0"/>
+            <w:cnfStyle w:val="001000000000"/>
             <w:tcW w:w="480" w:type="dxa"/>
             <w:noWrap/>
             <w:hideMark/>
@@ -1499,7 +1481,7 @@
           </w:tcPr>
           <w:p>
             <w:pPr>
-              <w:cnfStyle w:val="000000100000" w:firstRow="0" w:lastRow="0" w:firstColumn="0" w:lastColumn="0" w:oddVBand="0" w:evenVBand="0" w:oddHBand="1" w:evenHBand="0" w:firstRowFirstColumn="0" w:firstRowLastColumn="0" w:lastRowFirstColumn="0" w:lastRowLastColumn="0"/>
+              <w:cnfStyle w:val="000000100000"/>
               <w:rPr>
                 <w:rFonts w:ascii="Calibri" w:eastAsia="Times New Roman" w:hAnsi="Calibri" w:cs="Times New Roman"/>
                 <w:color w:val="000000"/>
@@ -1524,7 +1506,7 @@
           </w:tcPr>
           <w:p>
             <w:pPr>
-              <w:cnfStyle w:val="000000100000" w:firstRow="0" w:lastRow="0" w:firstColumn="0" w:lastColumn="0" w:oddVBand="0" w:evenVBand="0" w:oddHBand="1" w:evenHBand="0" w:firstRowFirstColumn="0" w:firstRowLastColumn="0" w:lastRowFirstColumn="0" w:lastRowLastColumn="0"/>
+              <w:cnfStyle w:val="000000100000"/>
               <w:rPr>
                 <w:rFonts w:ascii="Calibri" w:eastAsia="Times New Roman" w:hAnsi="Calibri" w:cs="Times New Roman"/>
                 <w:color w:val="000000"/>
@@ -1565,7 +1547,7 @@
           </w:tcPr>
           <w:p>
             <w:pPr>
-              <w:cnfStyle w:val="000000100000" w:firstRow="0" w:lastRow="0" w:firstColumn="0" w:lastColumn="0" w:oddVBand="0" w:evenVBand="0" w:oddHBand="1" w:evenHBand="0" w:firstRowFirstColumn="0" w:firstRowLastColumn="0" w:lastRowFirstColumn="0" w:lastRowLastColumn="0"/>
+              <w:cnfStyle w:val="000000100000"/>
               <w:rPr>
                 <w:rFonts w:ascii="Calibri" w:eastAsia="Times New Roman" w:hAnsi="Calibri" w:cs="Times New Roman"/>
                 <w:color w:val="000000"/>
@@ -1582,7 +1564,7 @@
           </w:tcPr>
           <w:p>
             <w:pPr>
-              <w:cnfStyle w:val="000000100000" w:firstRow="0" w:lastRow="0" w:firstColumn="0" w:lastColumn="0" w:oddVBand="0" w:evenVBand="0" w:oddHBand="1" w:evenHBand="0" w:firstRowFirstColumn="0" w:firstRowLastColumn="0" w:lastRowFirstColumn="0" w:lastRowLastColumn="0"/>
+              <w:cnfStyle w:val="000000100000"/>
               <w:rPr>
                 <w:rFonts w:ascii="Times New Roman" w:eastAsia="Times New Roman" w:hAnsi="Times New Roman" w:cs="Times New Roman"/>
                 <w:sz w:val="20"/>
@@ -1600,7 +1582,7 @@
           <w:p>
             <w:pPr>
               <w:jc w:val="center"/>
-              <w:cnfStyle w:val="000000100000" w:firstRow="0" w:lastRow="0" w:firstColumn="0" w:lastColumn="0" w:oddVBand="0" w:evenVBand="0" w:oddHBand="1" w:evenHBand="0" w:firstRowFirstColumn="0" w:firstRowLastColumn="0" w:lastRowFirstColumn="0" w:lastRowLastColumn="0"/>
+              <w:cnfStyle w:val="000000100000"/>
               <w:rPr>
                 <w:rFonts w:ascii="Times New Roman" w:eastAsia="Times New Roman" w:hAnsi="Times New Roman" w:cs="Times New Roman"/>
                 <w:sz w:val="20"/>
@@ -1626,7 +1608,7 @@
         </w:trPr>
         <w:tc>
           <w:tcPr>
-            <w:cnfStyle w:val="001000000000" w:firstRow="0" w:lastRow="0" w:firstColumn="1" w:lastColumn="0" w:oddVBand="0" w:evenVBand="0" w:oddHBand="0" w:evenHBand="0" w:firstRowFirstColumn="0" w:firstRowLastColumn="0" w:lastRowFirstColumn="0" w:lastRowLastColumn="0"/>
+            <w:cnfStyle w:val="001000000000"/>
             <w:tcW w:w="480" w:type="dxa"/>
             <w:noWrap/>
             <w:hideMark/>
@@ -1659,7 +1641,7 @@
           </w:tcPr>
           <w:p>
             <w:pPr>
-              <w:cnfStyle w:val="000000000000" w:firstRow="0" w:lastRow="0" w:firstColumn="0" w:lastColumn="0" w:oddVBand="0" w:evenVBand="0" w:oddHBand="0" w:evenHBand="0" w:firstRowFirstColumn="0" w:firstRowLastColumn="0" w:lastRowFirstColumn="0" w:lastRowLastColumn="0"/>
+              <w:cnfStyle w:val="000000000000"/>
               <w:rPr>
                 <w:rFonts w:ascii="Calibri" w:eastAsia="Times New Roman" w:hAnsi="Calibri" w:cs="Times New Roman"/>
                 <w:color w:val="000000"/>
@@ -1684,7 +1666,7 @@
           </w:tcPr>
           <w:p>
             <w:pPr>
-              <w:cnfStyle w:val="000000000000" w:firstRow="0" w:lastRow="0" w:firstColumn="0" w:lastColumn="0" w:oddVBand="0" w:evenVBand="0" w:oddHBand="0" w:evenHBand="0" w:firstRowFirstColumn="0" w:firstRowLastColumn="0" w:lastRowFirstColumn="0" w:lastRowLastColumn="0"/>
+              <w:cnfStyle w:val="000000000000"/>
               <w:rPr>
                 <w:rFonts w:ascii="Calibri" w:eastAsia="Times New Roman" w:hAnsi="Calibri" w:cs="Times New Roman"/>
                 <w:color w:val="000000"/>
@@ -1709,7 +1691,7 @@
           </w:tcPr>
           <w:p>
             <w:pPr>
-              <w:cnfStyle w:val="000000000000" w:firstRow="0" w:lastRow="0" w:firstColumn="0" w:lastColumn="0" w:oddVBand="0" w:evenVBand="0" w:oddHBand="0" w:evenHBand="0" w:firstRowFirstColumn="0" w:firstRowLastColumn="0" w:lastRowFirstColumn="0" w:lastRowLastColumn="0"/>
+              <w:cnfStyle w:val="000000000000"/>
               <w:rPr>
                 <w:rFonts w:ascii="Calibri" w:eastAsia="Times New Roman" w:hAnsi="Calibri" w:cs="Times New Roman"/>
                 <w:color w:val="000000"/>
@@ -1726,7 +1708,7 @@
           </w:tcPr>
           <w:p>
             <w:pPr>
-              <w:cnfStyle w:val="000000000000" w:firstRow="0" w:lastRow="0" w:firstColumn="0" w:lastColumn="0" w:oddVBand="0" w:evenVBand="0" w:oddHBand="0" w:evenHBand="0" w:firstRowFirstColumn="0" w:firstRowLastColumn="0" w:lastRowFirstColumn="0" w:lastRowLastColumn="0"/>
+              <w:cnfStyle w:val="000000000000"/>
               <w:rPr>
                 <w:rFonts w:ascii="Times New Roman" w:eastAsia="Times New Roman" w:hAnsi="Times New Roman" w:cs="Times New Roman"/>
                 <w:sz w:val="20"/>
@@ -1753,7 +1735,7 @@
           <w:p>
             <w:pPr>
               <w:jc w:val="center"/>
-              <w:cnfStyle w:val="000000000000" w:firstRow="0" w:lastRow="0" w:firstColumn="0" w:lastColumn="0" w:oddVBand="0" w:evenVBand="0" w:oddHBand="0" w:evenHBand="0" w:firstRowFirstColumn="0" w:firstRowLastColumn="0" w:lastRowFirstColumn="0" w:lastRowLastColumn="0"/>
+              <w:cnfStyle w:val="000000000000"/>
               <w:rPr>
                 <w:rFonts w:ascii="Times New Roman" w:eastAsia="Times New Roman" w:hAnsi="Times New Roman" w:cs="Times New Roman"/>
                 <w:sz w:val="20"/>
@@ -1775,12 +1757,12 @@
       </w:tr>
       <w:tr>
         <w:trPr>
-          <w:cnfStyle w:val="000000100000" w:firstRow="0" w:lastRow="0" w:firstColumn="0" w:lastColumn="0" w:oddVBand="0" w:evenVBand="0" w:oddHBand="1" w:evenHBand="0" w:firstRowFirstColumn="0" w:firstRowLastColumn="0" w:lastRowFirstColumn="0" w:lastRowLastColumn="0"/>
+          <w:cnfStyle w:val="000000100000"/>
           <w:trHeight w:val="300"/>
         </w:trPr>
         <w:tc>
           <w:tcPr>
-            <w:cnfStyle w:val="001000000000" w:firstRow="0" w:lastRow="0" w:firstColumn="1" w:lastColumn="0" w:oddVBand="0" w:evenVBand="0" w:oddHBand="0" w:evenHBand="0" w:firstRowFirstColumn="0" w:firstRowLastColumn="0" w:lastRowFirstColumn="0" w:lastRowLastColumn="0"/>
+            <w:cnfStyle w:val="001000000000"/>
             <w:tcW w:w="480" w:type="dxa"/>
             <w:noWrap/>
             <w:hideMark/>
@@ -1813,7 +1795,7 @@
           </w:tcPr>
           <w:p>
             <w:pPr>
-              <w:cnfStyle w:val="000000100000" w:firstRow="0" w:lastRow="0" w:firstColumn="0" w:lastColumn="0" w:oddVBand="0" w:evenVBand="0" w:oddHBand="1" w:evenHBand="0" w:firstRowFirstColumn="0" w:firstRowLastColumn="0" w:lastRowFirstColumn="0" w:lastRowLastColumn="0"/>
+              <w:cnfStyle w:val="000000100000"/>
               <w:rPr>
                 <w:rFonts w:ascii="Calibri" w:eastAsia="Times New Roman" w:hAnsi="Calibri" w:cs="Times New Roman"/>
                 <w:color w:val="000000"/>
@@ -1838,7 +1820,7 @@
           </w:tcPr>
           <w:p>
             <w:pPr>
-              <w:cnfStyle w:val="000000100000" w:firstRow="0" w:lastRow="0" w:firstColumn="0" w:lastColumn="0" w:oddVBand="0" w:evenVBand="0" w:oddHBand="1" w:evenHBand="0" w:firstRowFirstColumn="0" w:firstRowLastColumn="0" w:lastRowFirstColumn="0" w:lastRowLastColumn="0"/>
+              <w:cnfStyle w:val="000000100000"/>
               <w:rPr>
                 <w:rFonts w:ascii="Calibri" w:eastAsia="Times New Roman" w:hAnsi="Calibri" w:cs="Times New Roman"/>
                 <w:color w:val="000000"/>
@@ -1863,7 +1845,7 @@
           </w:tcPr>
           <w:p>
             <w:pPr>
-              <w:cnfStyle w:val="000000100000" w:firstRow="0" w:lastRow="0" w:firstColumn="0" w:lastColumn="0" w:oddVBand="0" w:evenVBand="0" w:oddHBand="1" w:evenHBand="0" w:firstRowFirstColumn="0" w:firstRowLastColumn="0" w:lastRowFirstColumn="0" w:lastRowLastColumn="0"/>
+              <w:cnfStyle w:val="000000100000"/>
               <w:rPr>
                 <w:rFonts w:ascii="Calibri" w:eastAsia="Times New Roman" w:hAnsi="Calibri" w:cs="Times New Roman"/>
                 <w:color w:val="000000"/>
@@ -1880,7 +1862,7 @@
           </w:tcPr>
           <w:p>
             <w:pPr>
-              <w:cnfStyle w:val="000000100000" w:firstRow="0" w:lastRow="0" w:firstColumn="0" w:lastColumn="0" w:oddVBand="0" w:evenVBand="0" w:oddHBand="1" w:evenHBand="0" w:firstRowFirstColumn="0" w:firstRowLastColumn="0" w:lastRowFirstColumn="0" w:lastRowLastColumn="0"/>
+              <w:cnfStyle w:val="000000100000"/>
               <w:rPr>
                 <w:rFonts w:ascii="Times New Roman" w:eastAsia="Times New Roman" w:hAnsi="Times New Roman" w:cs="Times New Roman"/>
                 <w:sz w:val="20"/>
@@ -1898,7 +1880,7 @@
           <w:p>
             <w:pPr>
               <w:jc w:val="center"/>
-              <w:cnfStyle w:val="000000100000" w:firstRow="0" w:lastRow="0" w:firstColumn="0" w:lastColumn="0" w:oddVBand="0" w:evenVBand="0" w:oddHBand="1" w:evenHBand="0" w:firstRowFirstColumn="0" w:firstRowLastColumn="0" w:lastRowFirstColumn="0" w:lastRowLastColumn="0"/>
+              <w:cnfStyle w:val="000000100000"/>
               <w:rPr>
                 <w:rFonts w:ascii="Times New Roman" w:eastAsia="Times New Roman" w:hAnsi="Times New Roman" w:cs="Times New Roman"/>
                 <w:sz w:val="20"/>
@@ -1924,7 +1906,7 @@
         </w:trPr>
         <w:tc>
           <w:tcPr>
-            <w:cnfStyle w:val="001000000000" w:firstRow="0" w:lastRow="0" w:firstColumn="1" w:lastColumn="0" w:oddVBand="0" w:evenVBand="0" w:oddHBand="0" w:evenHBand="0" w:firstRowFirstColumn="0" w:firstRowLastColumn="0" w:lastRowFirstColumn="0" w:lastRowLastColumn="0"/>
+            <w:cnfStyle w:val="001000000000"/>
             <w:tcW w:w="480" w:type="dxa"/>
             <w:noWrap/>
             <w:hideMark/>
@@ -1957,7 +1939,7 @@
           </w:tcPr>
           <w:p>
             <w:pPr>
-              <w:cnfStyle w:val="000000000000" w:firstRow="0" w:lastRow="0" w:firstColumn="0" w:lastColumn="0" w:oddVBand="0" w:evenVBand="0" w:oddHBand="0" w:evenHBand="0" w:firstRowFirstColumn="0" w:firstRowLastColumn="0" w:lastRowFirstColumn="0" w:lastRowLastColumn="0"/>
+              <w:cnfStyle w:val="000000000000"/>
               <w:rPr>
                 <w:rFonts w:ascii="Calibri" w:eastAsia="Times New Roman" w:hAnsi="Calibri" w:cs="Times New Roman"/>
                 <w:color w:val="000000"/>
@@ -1982,7 +1964,7 @@
           </w:tcPr>
           <w:p>
             <w:pPr>
-              <w:cnfStyle w:val="000000000000" w:firstRow="0" w:lastRow="0" w:firstColumn="0" w:lastColumn="0" w:oddVBand="0" w:evenVBand="0" w:oddHBand="0" w:evenHBand="0" w:firstRowFirstColumn="0" w:firstRowLastColumn="0" w:lastRowFirstColumn="0" w:lastRowLastColumn="0"/>
+              <w:cnfStyle w:val="000000000000"/>
               <w:rPr>
                 <w:rFonts w:ascii="Calibri" w:eastAsia="Times New Roman" w:hAnsi="Calibri" w:cs="Times New Roman"/>
                 <w:color w:val="000000"/>
@@ -2007,7 +1989,7 @@
           </w:tcPr>
           <w:p>
             <w:pPr>
-              <w:cnfStyle w:val="000000000000" w:firstRow="0" w:lastRow="0" w:firstColumn="0" w:lastColumn="0" w:oddVBand="0" w:evenVBand="0" w:oddHBand="0" w:evenHBand="0" w:firstRowFirstColumn="0" w:firstRowLastColumn="0" w:lastRowFirstColumn="0" w:lastRowLastColumn="0"/>
+              <w:cnfStyle w:val="000000000000"/>
               <w:rPr>
                 <w:rFonts w:ascii="Calibri" w:eastAsia="Times New Roman" w:hAnsi="Calibri" w:cs="Times New Roman"/>
                 <w:color w:val="000000"/>
@@ -2024,7 +2006,7 @@
           </w:tcPr>
           <w:p>
             <w:pPr>
-              <w:cnfStyle w:val="000000000000" w:firstRow="0" w:lastRow="0" w:firstColumn="0" w:lastColumn="0" w:oddVBand="0" w:evenVBand="0" w:oddHBand="0" w:evenHBand="0" w:firstRowFirstColumn="0" w:firstRowLastColumn="0" w:lastRowFirstColumn="0" w:lastRowLastColumn="0"/>
+              <w:cnfStyle w:val="000000000000"/>
               <w:rPr>
                 <w:rFonts w:ascii="Times New Roman" w:eastAsia="Times New Roman" w:hAnsi="Times New Roman" w:cs="Times New Roman"/>
                 <w:sz w:val="20"/>
@@ -2051,7 +2033,7 @@
           <w:p>
             <w:pPr>
               <w:jc w:val="center"/>
-              <w:cnfStyle w:val="000000000000" w:firstRow="0" w:lastRow="0" w:firstColumn="0" w:lastColumn="0" w:oddVBand="0" w:evenVBand="0" w:oddHBand="0" w:evenHBand="0" w:firstRowFirstColumn="0" w:firstRowLastColumn="0" w:lastRowFirstColumn="0" w:lastRowLastColumn="0"/>
+              <w:cnfStyle w:val="000000000000"/>
               <w:rPr>
                 <w:rFonts w:ascii="Times New Roman" w:eastAsia="Times New Roman" w:hAnsi="Times New Roman" w:cs="Times New Roman"/>
                 <w:sz w:val="20"/>
@@ -2073,12 +2055,12 @@
       </w:tr>
       <w:tr>
         <w:trPr>
-          <w:cnfStyle w:val="000000100000" w:firstRow="0" w:lastRow="0" w:firstColumn="0" w:lastColumn="0" w:oddVBand="0" w:evenVBand="0" w:oddHBand="1" w:evenHBand="0" w:firstRowFirstColumn="0" w:firstRowLastColumn="0" w:lastRowFirstColumn="0" w:lastRowLastColumn="0"/>
+          <w:cnfStyle w:val="000000100000"/>
           <w:trHeight w:val="300"/>
         </w:trPr>
         <w:tc>
           <w:tcPr>
-            <w:cnfStyle w:val="001000000000" w:firstRow="0" w:lastRow="0" w:firstColumn="1" w:lastColumn="0" w:oddVBand="0" w:evenVBand="0" w:oddHBand="0" w:evenHBand="0" w:firstRowFirstColumn="0" w:firstRowLastColumn="0" w:lastRowFirstColumn="0" w:lastRowLastColumn="0"/>
+            <w:cnfStyle w:val="001000000000"/>
             <w:tcW w:w="480" w:type="dxa"/>
             <w:noWrap/>
             <w:hideMark/>
@@ -2111,7 +2093,7 @@
           </w:tcPr>
           <w:p>
             <w:pPr>
-              <w:cnfStyle w:val="000000100000" w:firstRow="0" w:lastRow="0" w:firstColumn="0" w:lastColumn="0" w:oddVBand="0" w:evenVBand="0" w:oddHBand="1" w:evenHBand="0" w:firstRowFirstColumn="0" w:firstRowLastColumn="0" w:lastRowFirstColumn="0" w:lastRowLastColumn="0"/>
+              <w:cnfStyle w:val="000000100000"/>
               <w:rPr>
                 <w:rFonts w:ascii="Calibri" w:eastAsia="Times New Roman" w:hAnsi="Calibri" w:cs="Times New Roman"/>
                 <w:color w:val="000000"/>
@@ -2136,7 +2118,7 @@
           </w:tcPr>
           <w:p>
             <w:pPr>
-              <w:cnfStyle w:val="000000100000" w:firstRow="0" w:lastRow="0" w:firstColumn="0" w:lastColumn="0" w:oddVBand="0" w:evenVBand="0" w:oddHBand="1" w:evenHBand="0" w:firstRowFirstColumn="0" w:firstRowLastColumn="0" w:lastRowFirstColumn="0" w:lastRowLastColumn="0"/>
+              <w:cnfStyle w:val="000000100000"/>
               <w:rPr>
                 <w:rFonts w:ascii="Calibri" w:eastAsia="Times New Roman" w:hAnsi="Calibri" w:cs="Times New Roman"/>
                 <w:color w:val="000000"/>
@@ -2161,7 +2143,7 @@
           </w:tcPr>
           <w:p>
             <w:pPr>
-              <w:cnfStyle w:val="000000100000" w:firstRow="0" w:lastRow="0" w:firstColumn="0" w:lastColumn="0" w:oddVBand="0" w:evenVBand="0" w:oddHBand="1" w:evenHBand="0" w:firstRowFirstColumn="0" w:firstRowLastColumn="0" w:lastRowFirstColumn="0" w:lastRowLastColumn="0"/>
+              <w:cnfStyle w:val="000000100000"/>
               <w:rPr>
                 <w:rFonts w:ascii="Calibri" w:eastAsia="Times New Roman" w:hAnsi="Calibri" w:cs="Times New Roman"/>
                 <w:color w:val="000000"/>
@@ -2192,7 +2174,7 @@
           </w:tcPr>
           <w:p>
             <w:pPr>
-              <w:cnfStyle w:val="000000100000" w:firstRow="0" w:lastRow="0" w:firstColumn="0" w:lastColumn="0" w:oddVBand="0" w:evenVBand="0" w:oddHBand="1" w:evenHBand="0" w:firstRowFirstColumn="0" w:firstRowLastColumn="0" w:lastRowFirstColumn="0" w:lastRowLastColumn="0"/>
+              <w:cnfStyle w:val="000000100000"/>
               <w:rPr>
                 <w:rFonts w:ascii="Times New Roman" w:eastAsia="Times New Roman" w:hAnsi="Times New Roman" w:cs="Times New Roman"/>
                 <w:color w:val="000000"/>
@@ -2221,7 +2203,7 @@
           <w:p>
             <w:pPr>
               <w:jc w:val="center"/>
-              <w:cnfStyle w:val="000000100000" w:firstRow="0" w:lastRow="0" w:firstColumn="0" w:lastColumn="0" w:oddVBand="0" w:evenVBand="0" w:oddHBand="1" w:evenHBand="0" w:firstRowFirstColumn="0" w:firstRowLastColumn="0" w:lastRowFirstColumn="0" w:lastRowLastColumn="0"/>
+              <w:cnfStyle w:val="000000100000"/>
               <w:rPr>
                 <w:rFonts w:ascii="Times New Roman" w:eastAsia="Times New Roman" w:hAnsi="Times New Roman" w:cs="Times New Roman"/>
                 <w:color w:val="000000"/>
@@ -2249,7 +2231,7 @@
         </w:trPr>
         <w:tc>
           <w:tcPr>
-            <w:cnfStyle w:val="001000000000" w:firstRow="0" w:lastRow="0" w:firstColumn="1" w:lastColumn="0" w:oddVBand="0" w:evenVBand="0" w:oddHBand="0" w:evenHBand="0" w:firstRowFirstColumn="0" w:firstRowLastColumn="0" w:lastRowFirstColumn="0" w:lastRowLastColumn="0"/>
+            <w:cnfStyle w:val="001000000000"/>
             <w:tcW w:w="480" w:type="dxa"/>
             <w:noWrap/>
             <w:hideMark/>
@@ -2280,7 +2262,7 @@
           </w:tcPr>
           <w:p>
             <w:pPr>
-              <w:cnfStyle w:val="000000000000" w:firstRow="0" w:lastRow="0" w:firstColumn="0" w:lastColumn="0" w:oddVBand="0" w:evenVBand="0" w:oddHBand="0" w:evenHBand="0" w:firstRowFirstColumn="0" w:firstRowLastColumn="0" w:lastRowFirstColumn="0" w:lastRowLastColumn="0"/>
+              <w:cnfStyle w:val="000000000000"/>
               <w:rPr>
                 <w:rFonts w:ascii="Calibri" w:eastAsia="Times New Roman" w:hAnsi="Calibri" w:cs="Times New Roman"/>
                 <w:color w:val="000000"/>
@@ -2305,7 +2287,7 @@
           </w:tcPr>
           <w:p>
             <w:pPr>
-              <w:cnfStyle w:val="000000000000" w:firstRow="0" w:lastRow="0" w:firstColumn="0" w:lastColumn="0" w:oddVBand="0" w:evenVBand="0" w:oddHBand="0" w:evenHBand="0" w:firstRowFirstColumn="0" w:firstRowLastColumn="0" w:lastRowFirstColumn="0" w:lastRowLastColumn="0"/>
+              <w:cnfStyle w:val="000000000000"/>
               <w:rPr>
                 <w:rFonts w:ascii="Calibri" w:eastAsia="Times New Roman" w:hAnsi="Calibri" w:cs="Times New Roman"/>
                 <w:color w:val="000000"/>
@@ -2338,7 +2320,7 @@
           </w:tcPr>
           <w:p>
             <w:pPr>
-              <w:cnfStyle w:val="000000000000" w:firstRow="0" w:lastRow="0" w:firstColumn="0" w:lastColumn="0" w:oddVBand="0" w:evenVBand="0" w:oddHBand="0" w:evenHBand="0" w:firstRowFirstColumn="0" w:firstRowLastColumn="0" w:lastRowFirstColumn="0" w:lastRowLastColumn="0"/>
+              <w:cnfStyle w:val="000000000000"/>
               <w:rPr>
                 <w:rFonts w:ascii="Calibri" w:eastAsia="Times New Roman" w:hAnsi="Calibri" w:cs="Times New Roman"/>
                 <w:color w:val="000000"/>
@@ -2355,7 +2337,7 @@
           </w:tcPr>
           <w:p>
             <w:pPr>
-              <w:cnfStyle w:val="000000000000" w:firstRow="0" w:lastRow="0" w:firstColumn="0" w:lastColumn="0" w:oddVBand="0" w:evenVBand="0" w:oddHBand="0" w:evenHBand="0" w:firstRowFirstColumn="0" w:firstRowLastColumn="0" w:lastRowFirstColumn="0" w:lastRowLastColumn="0"/>
+              <w:cnfStyle w:val="000000000000"/>
               <w:rPr>
                 <w:rFonts w:ascii="Times New Roman" w:eastAsia="Times New Roman" w:hAnsi="Times New Roman" w:cs="Times New Roman"/>
                 <w:sz w:val="20"/>
@@ -2382,7 +2364,7 @@
           <w:p>
             <w:pPr>
               <w:jc w:val="center"/>
-              <w:cnfStyle w:val="000000000000" w:firstRow="0" w:lastRow="0" w:firstColumn="0" w:lastColumn="0" w:oddVBand="0" w:evenVBand="0" w:oddHBand="0" w:evenHBand="0" w:firstRowFirstColumn="0" w:firstRowLastColumn="0" w:lastRowFirstColumn="0" w:lastRowLastColumn="0"/>
+              <w:cnfStyle w:val="000000000000"/>
               <w:rPr>
                 <w:rFonts w:ascii="Times New Roman" w:eastAsia="Times New Roman" w:hAnsi="Times New Roman" w:cs="Times New Roman"/>
                 <w:sz w:val="20"/>
@@ -2404,12 +2386,12 @@
       </w:tr>
       <w:tr>
         <w:trPr>
-          <w:cnfStyle w:val="000000100000" w:firstRow="0" w:lastRow="0" w:firstColumn="0" w:lastColumn="0" w:oddVBand="0" w:evenVBand="0" w:oddHBand="1" w:evenHBand="0" w:firstRowFirstColumn="0" w:firstRowLastColumn="0" w:lastRowFirstColumn="0" w:lastRowLastColumn="0"/>
+          <w:cnfStyle w:val="000000100000"/>
           <w:trHeight w:val="300"/>
         </w:trPr>
         <w:tc>
           <w:tcPr>
-            <w:cnfStyle w:val="001000000000" w:firstRow="0" w:lastRow="0" w:firstColumn="1" w:lastColumn="0" w:oddVBand="0" w:evenVBand="0" w:oddHBand="0" w:evenHBand="0" w:firstRowFirstColumn="0" w:firstRowLastColumn="0" w:lastRowFirstColumn="0" w:lastRowLastColumn="0"/>
+            <w:cnfStyle w:val="001000000000"/>
             <w:tcW w:w="480" w:type="dxa"/>
             <w:noWrap/>
             <w:hideMark/>
@@ -2442,7 +2424,7 @@
           </w:tcPr>
           <w:p>
             <w:pPr>
-              <w:cnfStyle w:val="000000100000" w:firstRow="0" w:lastRow="0" w:firstColumn="0" w:lastColumn="0" w:oddVBand="0" w:evenVBand="0" w:oddHBand="1" w:evenHBand="0" w:firstRowFirstColumn="0" w:firstRowLastColumn="0" w:lastRowFirstColumn="0" w:lastRowLastColumn="0"/>
+              <w:cnfStyle w:val="000000100000"/>
               <w:rPr>
                 <w:rFonts w:ascii="Calibri" w:eastAsia="Times New Roman" w:hAnsi="Calibri" w:cs="Times New Roman"/>
                 <w:color w:val="000000"/>
@@ -2467,7 +2449,7 @@
           </w:tcPr>
           <w:p>
             <w:pPr>
-              <w:cnfStyle w:val="000000100000" w:firstRow="0" w:lastRow="0" w:firstColumn="0" w:lastColumn="0" w:oddVBand="0" w:evenVBand="0" w:oddHBand="1" w:evenHBand="0" w:firstRowFirstColumn="0" w:firstRowLastColumn="0" w:lastRowFirstColumn="0" w:lastRowLastColumn="0"/>
+              <w:cnfStyle w:val="000000100000"/>
               <w:rPr>
                 <w:rFonts w:ascii="Calibri" w:eastAsia="Times New Roman" w:hAnsi="Calibri" w:cs="Times New Roman"/>
                 <w:color w:val="000000"/>
@@ -2492,7 +2474,7 @@
           </w:tcPr>
           <w:p>
             <w:pPr>
-              <w:cnfStyle w:val="000000100000" w:firstRow="0" w:lastRow="0" w:firstColumn="0" w:lastColumn="0" w:oddVBand="0" w:evenVBand="0" w:oddHBand="1" w:evenHBand="0" w:firstRowFirstColumn="0" w:firstRowLastColumn="0" w:lastRowFirstColumn="0" w:lastRowLastColumn="0"/>
+              <w:cnfStyle w:val="000000100000"/>
               <w:rPr>
                 <w:rFonts w:ascii="Calibri" w:eastAsia="Times New Roman" w:hAnsi="Calibri" w:cs="Times New Roman"/>
                 <w:color w:val="000000"/>
@@ -2509,7 +2491,7 @@
           </w:tcPr>
           <w:p>
             <w:pPr>
-              <w:cnfStyle w:val="000000100000" w:firstRow="0" w:lastRow="0" w:firstColumn="0" w:lastColumn="0" w:oddVBand="0" w:evenVBand="0" w:oddHBand="1" w:evenHBand="0" w:firstRowFirstColumn="0" w:firstRowLastColumn="0" w:lastRowFirstColumn="0" w:lastRowLastColumn="0"/>
+              <w:cnfStyle w:val="000000100000"/>
               <w:rPr>
                 <w:rFonts w:ascii="Calibri" w:eastAsia="Times New Roman" w:hAnsi="Calibri" w:cs="Times New Roman"/>
                 <w:color w:val="000000"/>
@@ -2536,7 +2518,7 @@
           <w:p>
             <w:pPr>
               <w:jc w:val="center"/>
-              <w:cnfStyle w:val="000000100000" w:firstRow="0" w:lastRow="0" w:firstColumn="0" w:lastColumn="0" w:oddVBand="0" w:evenVBand="0" w:oddHBand="1" w:evenHBand="0" w:firstRowFirstColumn="0" w:firstRowLastColumn="0" w:lastRowFirstColumn="0" w:lastRowLastColumn="0"/>
+              <w:cnfStyle w:val="000000100000"/>
               <w:rPr>
                 <w:rFonts w:ascii="Times New Roman" w:eastAsia="Times New Roman" w:hAnsi="Times New Roman" w:cs="Times New Roman"/>
                 <w:color w:val="000000"/>
@@ -2564,7 +2546,7 @@
         </w:trPr>
         <w:tc>
           <w:tcPr>
-            <w:cnfStyle w:val="001000000000" w:firstRow="0" w:lastRow="0" w:firstColumn="1" w:lastColumn="0" w:oddVBand="0" w:evenVBand="0" w:oddHBand="0" w:evenHBand="0" w:firstRowFirstColumn="0" w:firstRowLastColumn="0" w:lastRowFirstColumn="0" w:lastRowLastColumn="0"/>
+            <w:cnfStyle w:val="001000000000"/>
             <w:tcW w:w="480" w:type="dxa"/>
             <w:noWrap/>
             <w:hideMark/>
@@ -2595,7 +2577,7 @@
           </w:tcPr>
           <w:p>
             <w:pPr>
-              <w:cnfStyle w:val="000000000000" w:firstRow="0" w:lastRow="0" w:firstColumn="0" w:lastColumn="0" w:oddVBand="0" w:evenVBand="0" w:oddHBand="0" w:evenHBand="0" w:firstRowFirstColumn="0" w:firstRowLastColumn="0" w:lastRowFirstColumn="0" w:lastRowLastColumn="0"/>
+              <w:cnfStyle w:val="000000000000"/>
               <w:rPr>
                 <w:rFonts w:ascii="Calibri" w:eastAsia="Times New Roman" w:hAnsi="Calibri" w:cs="Times New Roman"/>
                 <w:color w:val="000000"/>
@@ -2620,7 +2602,7 @@
           </w:tcPr>
           <w:p>
             <w:pPr>
-              <w:cnfStyle w:val="000000000000" w:firstRow="0" w:lastRow="0" w:firstColumn="0" w:lastColumn="0" w:oddVBand="0" w:evenVBand="0" w:oddHBand="0" w:evenHBand="0" w:firstRowFirstColumn="0" w:firstRowLastColumn="0" w:lastRowFirstColumn="0" w:lastRowLastColumn="0"/>
+              <w:cnfStyle w:val="000000000000"/>
               <w:rPr>
                 <w:rFonts w:ascii="Calibri" w:eastAsia="Times New Roman" w:hAnsi="Calibri" w:cs="Times New Roman"/>
                 <w:color w:val="000000"/>
@@ -2645,7 +2627,7 @@
           </w:tcPr>
           <w:p>
             <w:pPr>
-              <w:cnfStyle w:val="000000000000" w:firstRow="0" w:lastRow="0" w:firstColumn="0" w:lastColumn="0" w:oddVBand="0" w:evenVBand="0" w:oddHBand="0" w:evenHBand="0" w:firstRowFirstColumn="0" w:firstRowLastColumn="0" w:lastRowFirstColumn="0" w:lastRowLastColumn="0"/>
+              <w:cnfStyle w:val="000000000000"/>
               <w:rPr>
                 <w:rFonts w:ascii="Calibri" w:eastAsia="Times New Roman" w:hAnsi="Calibri" w:cs="Times New Roman"/>
                 <w:color w:val="000000"/>
@@ -2662,7 +2644,7 @@
           </w:tcPr>
           <w:p>
             <w:pPr>
-              <w:cnfStyle w:val="000000000000" w:firstRow="0" w:lastRow="0" w:firstColumn="0" w:lastColumn="0" w:oddVBand="0" w:evenVBand="0" w:oddHBand="0" w:evenHBand="0" w:firstRowFirstColumn="0" w:firstRowLastColumn="0" w:lastRowFirstColumn="0" w:lastRowLastColumn="0"/>
+              <w:cnfStyle w:val="000000000000"/>
               <w:rPr>
                 <w:rFonts w:ascii="Times New Roman" w:eastAsia="Times New Roman" w:hAnsi="Times New Roman" w:cs="Times New Roman"/>
                 <w:sz w:val="20"/>
@@ -2680,7 +2662,7 @@
           <w:p>
             <w:pPr>
               <w:jc w:val="center"/>
-              <w:cnfStyle w:val="000000000000" w:firstRow="0" w:lastRow="0" w:firstColumn="0" w:lastColumn="0" w:oddVBand="0" w:evenVBand="0" w:oddHBand="0" w:evenHBand="0" w:firstRowFirstColumn="0" w:firstRowLastColumn="0" w:lastRowFirstColumn="0" w:lastRowLastColumn="0"/>
+              <w:cnfStyle w:val="000000000000"/>
               <w:rPr>
                 <w:rFonts w:ascii="Times New Roman" w:eastAsia="Times New Roman" w:hAnsi="Times New Roman" w:cs="Times New Roman"/>
                 <w:sz w:val="20"/>
@@ -2702,12 +2684,12 @@
       </w:tr>
       <w:tr>
         <w:trPr>
-          <w:cnfStyle w:val="000000100000" w:firstRow="0" w:lastRow="0" w:firstColumn="0" w:lastColumn="0" w:oddVBand="0" w:evenVBand="0" w:oddHBand="1" w:evenHBand="0" w:firstRowFirstColumn="0" w:firstRowLastColumn="0" w:lastRowFirstColumn="0" w:lastRowLastColumn="0"/>
+          <w:cnfStyle w:val="000000100000"/>
           <w:trHeight w:val="300"/>
         </w:trPr>
         <w:tc>
           <w:tcPr>
-            <w:cnfStyle w:val="001000000000" w:firstRow="0" w:lastRow="0" w:firstColumn="1" w:lastColumn="0" w:oddVBand="0" w:evenVBand="0" w:oddHBand="0" w:evenHBand="0" w:firstRowFirstColumn="0" w:firstRowLastColumn="0" w:lastRowFirstColumn="0" w:lastRowLastColumn="0"/>
+            <w:cnfStyle w:val="001000000000"/>
             <w:tcW w:w="480" w:type="dxa"/>
             <w:noWrap/>
             <w:hideMark/>
@@ -2740,7 +2722,7 @@
           </w:tcPr>
           <w:p>
             <w:pPr>
-              <w:cnfStyle w:val="000000100000" w:firstRow="0" w:lastRow="0" w:firstColumn="0" w:lastColumn="0" w:oddVBand="0" w:evenVBand="0" w:oddHBand="1" w:evenHBand="0" w:firstRowFirstColumn="0" w:firstRowLastColumn="0" w:lastRowFirstColumn="0" w:lastRowLastColumn="0"/>
+              <w:cnfStyle w:val="000000100000"/>
               <w:rPr>
                 <w:rFonts w:ascii="Calibri" w:eastAsia="Times New Roman" w:hAnsi="Calibri" w:cs="Times New Roman"/>
                 <w:color w:val="000000"/>
@@ -2765,7 +2747,7 @@
           </w:tcPr>
           <w:p>
             <w:pPr>
-              <w:cnfStyle w:val="000000100000" w:firstRow="0" w:lastRow="0" w:firstColumn="0" w:lastColumn="0" w:oddVBand="0" w:evenVBand="0" w:oddHBand="1" w:evenHBand="0" w:firstRowFirstColumn="0" w:firstRowLastColumn="0" w:lastRowFirstColumn="0" w:lastRowLastColumn="0"/>
+              <w:cnfStyle w:val="000000100000"/>
               <w:rPr>
                 <w:rFonts w:ascii="Calibri" w:eastAsia="Times New Roman" w:hAnsi="Calibri" w:cs="Times New Roman"/>
                 <w:color w:val="000000"/>
@@ -2790,7 +2772,7 @@
           </w:tcPr>
           <w:p>
             <w:pPr>
-              <w:cnfStyle w:val="000000100000" w:firstRow="0" w:lastRow="0" w:firstColumn="0" w:lastColumn="0" w:oddVBand="0" w:evenVBand="0" w:oddHBand="1" w:evenHBand="0" w:firstRowFirstColumn="0" w:firstRowLastColumn="0" w:lastRowFirstColumn="0" w:lastRowLastColumn="0"/>
+              <w:cnfStyle w:val="000000100000"/>
               <w:rPr>
                 <w:rFonts w:ascii="Calibri" w:eastAsia="Times New Roman" w:hAnsi="Calibri" w:cs="Times New Roman"/>
                 <w:color w:val="000000"/>
@@ -2807,7 +2789,7 @@
           </w:tcPr>
           <w:p>
             <w:pPr>
-              <w:cnfStyle w:val="000000100000" w:firstRow="0" w:lastRow="0" w:firstColumn="0" w:lastColumn="0" w:oddVBand="0" w:evenVBand="0" w:oddHBand="1" w:evenHBand="0" w:firstRowFirstColumn="0" w:firstRowLastColumn="0" w:lastRowFirstColumn="0" w:lastRowLastColumn="0"/>
+              <w:cnfStyle w:val="000000100000"/>
               <w:rPr>
                 <w:rFonts w:ascii="Times New Roman" w:eastAsia="Times New Roman" w:hAnsi="Times New Roman" w:cs="Times New Roman"/>
                 <w:sz w:val="20"/>
@@ -2825,7 +2807,7 @@
           <w:p>
             <w:pPr>
               <w:jc w:val="center"/>
-              <w:cnfStyle w:val="000000100000" w:firstRow="0" w:lastRow="0" w:firstColumn="0" w:lastColumn="0" w:oddVBand="0" w:evenVBand="0" w:oddHBand="1" w:evenHBand="0" w:firstRowFirstColumn="0" w:firstRowLastColumn="0" w:lastRowFirstColumn="0" w:lastRowLastColumn="0"/>
+              <w:cnfStyle w:val="000000100000"/>
               <w:rPr>
                 <w:rFonts w:ascii="Times New Roman" w:eastAsia="Times New Roman" w:hAnsi="Times New Roman" w:cs="Times New Roman"/>
                 <w:sz w:val="20"/>
@@ -2851,7 +2833,7 @@
         </w:trPr>
         <w:tc>
           <w:tcPr>
-            <w:cnfStyle w:val="001000000000" w:firstRow="0" w:lastRow="0" w:firstColumn="1" w:lastColumn="0" w:oddVBand="0" w:evenVBand="0" w:oddHBand="0" w:evenHBand="0" w:firstRowFirstColumn="0" w:firstRowLastColumn="0" w:lastRowFirstColumn="0" w:lastRowLastColumn="0"/>
+            <w:cnfStyle w:val="001000000000"/>
             <w:tcW w:w="480" w:type="dxa"/>
             <w:noWrap/>
             <w:hideMark/>
@@ -2884,7 +2866,7 @@
           </w:tcPr>
           <w:p>
             <w:pPr>
-              <w:cnfStyle w:val="000000000000" w:firstRow="0" w:lastRow="0" w:firstColumn="0" w:lastColumn="0" w:oddVBand="0" w:evenVBand="0" w:oddHBand="0" w:evenHBand="0" w:firstRowFirstColumn="0" w:firstRowLastColumn="0" w:lastRowFirstColumn="0" w:lastRowLastColumn="0"/>
+              <w:cnfStyle w:val="000000000000"/>
               <w:rPr>
                 <w:rFonts w:ascii="Calibri" w:eastAsia="Times New Roman" w:hAnsi="Calibri" w:cs="Times New Roman"/>
                 <w:color w:val="000000"/>
@@ -2909,7 +2891,7 @@
           </w:tcPr>
           <w:p>
             <w:pPr>
-              <w:cnfStyle w:val="000000000000" w:firstRow="0" w:lastRow="0" w:firstColumn="0" w:lastColumn="0" w:oddVBand="0" w:evenVBand="0" w:oddHBand="0" w:evenHBand="0" w:firstRowFirstColumn="0" w:firstRowLastColumn="0" w:lastRowFirstColumn="0" w:lastRowLastColumn="0"/>
+              <w:cnfStyle w:val="000000000000"/>
               <w:rPr>
                 <w:rFonts w:ascii="Calibri" w:eastAsia="Times New Roman" w:hAnsi="Calibri" w:cs="Times New Roman"/>
                 <w:color w:val="000000"/>
@@ -2934,7 +2916,7 @@
           </w:tcPr>
           <w:p>
             <w:pPr>
-              <w:cnfStyle w:val="000000000000" w:firstRow="0" w:lastRow="0" w:firstColumn="0" w:lastColumn="0" w:oddVBand="0" w:evenVBand="0" w:oddHBand="0" w:evenHBand="0" w:firstRowFirstColumn="0" w:firstRowLastColumn="0" w:lastRowFirstColumn="0" w:lastRowLastColumn="0"/>
+              <w:cnfStyle w:val="000000000000"/>
               <w:rPr>
                 <w:rFonts w:ascii="Calibri" w:eastAsia="Times New Roman" w:hAnsi="Calibri" w:cs="Times New Roman"/>
                 <w:color w:val="000000"/>
@@ -2951,7 +2933,7 @@
           </w:tcPr>
           <w:p>
             <w:pPr>
-              <w:cnfStyle w:val="000000000000" w:firstRow="0" w:lastRow="0" w:firstColumn="0" w:lastColumn="0" w:oddVBand="0" w:evenVBand="0" w:oddHBand="0" w:evenHBand="0" w:firstRowFirstColumn="0" w:firstRowLastColumn="0" w:lastRowFirstColumn="0" w:lastRowLastColumn="0"/>
+              <w:cnfStyle w:val="000000000000"/>
               <w:rPr>
                 <w:rFonts w:ascii="Times New Roman" w:eastAsia="Times New Roman" w:hAnsi="Times New Roman" w:cs="Times New Roman"/>
                 <w:sz w:val="20"/>
@@ -2969,7 +2951,7 @@
           <w:p>
             <w:pPr>
               <w:jc w:val="center"/>
-              <w:cnfStyle w:val="000000000000" w:firstRow="0" w:lastRow="0" w:firstColumn="0" w:lastColumn="0" w:oddVBand="0" w:evenVBand="0" w:oddHBand="0" w:evenHBand="0" w:firstRowFirstColumn="0" w:firstRowLastColumn="0" w:lastRowFirstColumn="0" w:lastRowLastColumn="0"/>
+              <w:cnfStyle w:val="000000000000"/>
               <w:rPr>
                 <w:rFonts w:ascii="Times New Roman" w:eastAsia="Times New Roman" w:hAnsi="Times New Roman" w:cs="Times New Roman"/>
                 <w:sz w:val="20"/>
@@ -2991,12 +2973,12 @@
       </w:tr>
       <w:tr>
         <w:trPr>
-          <w:cnfStyle w:val="000000100000" w:firstRow="0" w:lastRow="0" w:firstColumn="0" w:lastColumn="0" w:oddVBand="0" w:evenVBand="0" w:oddHBand="1" w:evenHBand="0" w:firstRowFirstColumn="0" w:firstRowLastColumn="0" w:lastRowFirstColumn="0" w:lastRowLastColumn="0"/>
+          <w:cnfStyle w:val="000000100000"/>
           <w:trHeight w:val="300"/>
         </w:trPr>
         <w:tc>
           <w:tcPr>
-            <w:cnfStyle w:val="001000000000" w:firstRow="0" w:lastRow="0" w:firstColumn="1" w:lastColumn="0" w:oddVBand="0" w:evenVBand="0" w:oddHBand="0" w:evenHBand="0" w:firstRowFirstColumn="0" w:firstRowLastColumn="0" w:lastRowFirstColumn="0" w:lastRowLastColumn="0"/>
+            <w:cnfStyle w:val="001000000000"/>
             <w:tcW w:w="480" w:type="dxa"/>
             <w:noWrap/>
             <w:hideMark/>
@@ -3029,7 +3011,7 @@
           </w:tcPr>
           <w:p>
             <w:pPr>
-              <w:cnfStyle w:val="000000100000" w:firstRow="0" w:lastRow="0" w:firstColumn="0" w:lastColumn="0" w:oddVBand="0" w:evenVBand="0" w:oddHBand="1" w:evenHBand="0" w:firstRowFirstColumn="0" w:firstRowLastColumn="0" w:lastRowFirstColumn="0" w:lastRowLastColumn="0"/>
+              <w:cnfStyle w:val="000000100000"/>
               <w:rPr>
                 <w:rFonts w:ascii="Calibri" w:eastAsia="Times New Roman" w:hAnsi="Calibri" w:cs="Times New Roman"/>
                 <w:color w:val="000000"/>
@@ -3054,7 +3036,7 @@
           </w:tcPr>
           <w:p>
             <w:pPr>
-              <w:cnfStyle w:val="000000100000" w:firstRow="0" w:lastRow="0" w:firstColumn="0" w:lastColumn="0" w:oddVBand="0" w:evenVBand="0" w:oddHBand="1" w:evenHBand="0" w:firstRowFirstColumn="0" w:firstRowLastColumn="0" w:lastRowFirstColumn="0" w:lastRowLastColumn="0"/>
+              <w:cnfStyle w:val="000000100000"/>
               <w:rPr>
                 <w:rFonts w:ascii="Calibri" w:eastAsia="Times New Roman" w:hAnsi="Calibri" w:cs="Times New Roman"/>
                 <w:color w:val="000000"/>
@@ -3079,7 +3061,7 @@
           </w:tcPr>
           <w:p>
             <w:pPr>
-              <w:cnfStyle w:val="000000100000" w:firstRow="0" w:lastRow="0" w:firstColumn="0" w:lastColumn="0" w:oddVBand="0" w:evenVBand="0" w:oddHBand="1" w:evenHBand="0" w:firstRowFirstColumn="0" w:firstRowLastColumn="0" w:lastRowFirstColumn="0" w:lastRowLastColumn="0"/>
+              <w:cnfStyle w:val="000000100000"/>
               <w:rPr>
                 <w:rFonts w:ascii="Calibri" w:eastAsia="Times New Roman" w:hAnsi="Calibri" w:cs="Times New Roman"/>
                 <w:color w:val="000000"/>
@@ -3096,7 +3078,7 @@
           </w:tcPr>
           <w:p>
             <w:pPr>
-              <w:cnfStyle w:val="000000100000" w:firstRow="0" w:lastRow="0" w:firstColumn="0" w:lastColumn="0" w:oddVBand="0" w:evenVBand="0" w:oddHBand="1" w:evenHBand="0" w:firstRowFirstColumn="0" w:firstRowLastColumn="0" w:lastRowFirstColumn="0" w:lastRowLastColumn="0"/>
+              <w:cnfStyle w:val="000000100000"/>
               <w:rPr>
                 <w:rFonts w:ascii="Times New Roman" w:eastAsia="Times New Roman" w:hAnsi="Times New Roman" w:cs="Times New Roman"/>
                 <w:sz w:val="20"/>
@@ -3116,7 +3098,7 @@
           </w:p>
           <w:p>
             <w:pPr>
-              <w:cnfStyle w:val="000000100000" w:firstRow="0" w:lastRow="0" w:firstColumn="0" w:lastColumn="0" w:oddVBand="0" w:evenVBand="0" w:oddHBand="1" w:evenHBand="0" w:firstRowFirstColumn="0" w:firstRowLastColumn="0" w:lastRowFirstColumn="0" w:lastRowLastColumn="0"/>
+              <w:cnfStyle w:val="000000100000"/>
               <w:rPr>
                 <w:rFonts w:ascii="Times New Roman" w:eastAsia="Times New Roman" w:hAnsi="Times New Roman" w:cs="Times New Roman"/>
                 <w:sz w:val="20"/>
@@ -3143,7 +3125,7 @@
           <w:p>
             <w:pPr>
               <w:jc w:val="center"/>
-              <w:cnfStyle w:val="000000100000" w:firstRow="0" w:lastRow="0" w:firstColumn="0" w:lastColumn="0" w:oddVBand="0" w:evenVBand="0" w:oddHBand="1" w:evenHBand="0" w:firstRowFirstColumn="0" w:firstRowLastColumn="0" w:lastRowFirstColumn="0" w:lastRowLastColumn="0"/>
+              <w:cnfStyle w:val="000000100000"/>
               <w:rPr>
                 <w:rFonts w:ascii="Times New Roman" w:eastAsia="Times New Roman" w:hAnsi="Times New Roman" w:cs="Times New Roman"/>
                 <w:sz w:val="20"/>
@@ -3169,7 +3151,7 @@
         </w:trPr>
         <w:tc>
           <w:tcPr>
-            <w:cnfStyle w:val="001000000000" w:firstRow="0" w:lastRow="0" w:firstColumn="1" w:lastColumn="0" w:oddVBand="0" w:evenVBand="0" w:oddHBand="0" w:evenHBand="0" w:firstRowFirstColumn="0" w:firstRowLastColumn="0" w:lastRowFirstColumn="0" w:lastRowLastColumn="0"/>
+            <w:cnfStyle w:val="001000000000"/>
             <w:tcW w:w="480" w:type="dxa"/>
             <w:noWrap/>
             <w:hideMark/>
@@ -3202,7 +3184,7 @@
           </w:tcPr>
           <w:p>
             <w:pPr>
-              <w:cnfStyle w:val="000000000000" w:firstRow="0" w:lastRow="0" w:firstColumn="0" w:lastColumn="0" w:oddVBand="0" w:evenVBand="0" w:oddHBand="0" w:evenHBand="0" w:firstRowFirstColumn="0" w:firstRowLastColumn="0" w:lastRowFirstColumn="0" w:lastRowLastColumn="0"/>
+              <w:cnfStyle w:val="000000000000"/>
               <w:rPr>
                 <w:rFonts w:ascii="Calibri" w:eastAsia="Times New Roman" w:hAnsi="Calibri" w:cs="Times New Roman"/>
                 <w:color w:val="000000"/>
@@ -3227,7 +3209,7 @@
           </w:tcPr>
           <w:p>
             <w:pPr>
-              <w:cnfStyle w:val="000000000000" w:firstRow="0" w:lastRow="0" w:firstColumn="0" w:lastColumn="0" w:oddVBand="0" w:evenVBand="0" w:oddHBand="0" w:evenHBand="0" w:firstRowFirstColumn="0" w:firstRowLastColumn="0" w:lastRowFirstColumn="0" w:lastRowLastColumn="0"/>
+              <w:cnfStyle w:val="000000000000"/>
               <w:rPr>
                 <w:rFonts w:ascii="Calibri" w:eastAsia="Times New Roman" w:hAnsi="Calibri" w:cs="Times New Roman"/>
                 <w:color w:val="000000"/>
@@ -3252,7 +3234,7 @@
           </w:tcPr>
           <w:p>
             <w:pPr>
-              <w:cnfStyle w:val="000000000000" w:firstRow="0" w:lastRow="0" w:firstColumn="0" w:lastColumn="0" w:oddVBand="0" w:evenVBand="0" w:oddHBand="0" w:evenHBand="0" w:firstRowFirstColumn="0" w:firstRowLastColumn="0" w:lastRowFirstColumn="0" w:lastRowLastColumn="0"/>
+              <w:cnfStyle w:val="000000000000"/>
               <w:rPr>
                 <w:rFonts w:ascii="Calibri" w:eastAsia="Times New Roman" w:hAnsi="Calibri" w:cs="Times New Roman"/>
                 <w:color w:val="000000"/>
@@ -3269,7 +3251,7 @@
           </w:tcPr>
           <w:p>
             <w:pPr>
-              <w:cnfStyle w:val="000000000000" w:firstRow="0" w:lastRow="0" w:firstColumn="0" w:lastColumn="0" w:oddVBand="0" w:evenVBand="0" w:oddHBand="0" w:evenHBand="0" w:firstRowFirstColumn="0" w:firstRowLastColumn="0" w:lastRowFirstColumn="0" w:lastRowLastColumn="0"/>
+              <w:cnfStyle w:val="000000000000"/>
               <w:rPr>
                 <w:rFonts w:ascii="Times New Roman" w:eastAsia="Times New Roman" w:hAnsi="Times New Roman" w:cs="Times New Roman"/>
                 <w:sz w:val="20"/>
@@ -3287,7 +3269,7 @@
           <w:p>
             <w:pPr>
               <w:jc w:val="center"/>
-              <w:cnfStyle w:val="000000000000" w:firstRow="0" w:lastRow="0" w:firstColumn="0" w:lastColumn="0" w:oddVBand="0" w:evenVBand="0" w:oddHBand="0" w:evenHBand="0" w:firstRowFirstColumn="0" w:firstRowLastColumn="0" w:lastRowFirstColumn="0" w:lastRowLastColumn="0"/>
+              <w:cnfStyle w:val="000000000000"/>
               <w:rPr>
                 <w:rFonts w:ascii="Times New Roman" w:eastAsia="Times New Roman" w:hAnsi="Times New Roman" w:cs="Times New Roman"/>
                 <w:sz w:val="20"/>
@@ -3309,12 +3291,12 @@
       </w:tr>
       <w:tr>
         <w:trPr>
-          <w:cnfStyle w:val="000000100000" w:firstRow="0" w:lastRow="0" w:firstColumn="0" w:lastColumn="0" w:oddVBand="0" w:evenVBand="0" w:oddHBand="1" w:evenHBand="0" w:firstRowFirstColumn="0" w:firstRowLastColumn="0" w:lastRowFirstColumn="0" w:lastRowLastColumn="0"/>
+          <w:cnfStyle w:val="000000100000"/>
           <w:trHeight w:val="300"/>
         </w:trPr>
         <w:tc>
           <w:tcPr>
-            <w:cnfStyle w:val="001000000000" w:firstRow="0" w:lastRow="0" w:firstColumn="1" w:lastColumn="0" w:oddVBand="0" w:evenVBand="0" w:oddHBand="0" w:evenHBand="0" w:firstRowFirstColumn="0" w:firstRowLastColumn="0" w:lastRowFirstColumn="0" w:lastRowLastColumn="0"/>
+            <w:cnfStyle w:val="001000000000"/>
             <w:tcW w:w="480" w:type="dxa"/>
             <w:noWrap/>
             <w:hideMark/>
@@ -3347,7 +3329,7 @@
           </w:tcPr>
           <w:p>
             <w:pPr>
-              <w:cnfStyle w:val="000000100000" w:firstRow="0" w:lastRow="0" w:firstColumn="0" w:lastColumn="0" w:oddVBand="0" w:evenVBand="0" w:oddHBand="1" w:evenHBand="0" w:firstRowFirstColumn="0" w:firstRowLastColumn="0" w:lastRowFirstColumn="0" w:lastRowLastColumn="0"/>
+              <w:cnfStyle w:val="000000100000"/>
               <w:rPr>
                 <w:rFonts w:ascii="Calibri" w:eastAsia="Times New Roman" w:hAnsi="Calibri" w:cs="Times New Roman"/>
                 <w:color w:val="000000"/>
@@ -3372,7 +3354,7 @@
           </w:tcPr>
           <w:p>
             <w:pPr>
-              <w:cnfStyle w:val="000000100000" w:firstRow="0" w:lastRow="0" w:firstColumn="0" w:lastColumn="0" w:oddVBand="0" w:evenVBand="0" w:oddHBand="1" w:evenHBand="0" w:firstRowFirstColumn="0" w:firstRowLastColumn="0" w:lastRowFirstColumn="0" w:lastRowLastColumn="0"/>
+              <w:cnfStyle w:val="000000100000"/>
               <w:rPr>
                 <w:rFonts w:ascii="Calibri" w:eastAsia="Times New Roman" w:hAnsi="Calibri" w:cs="Times New Roman"/>
                 <w:color w:val="000000"/>
@@ -3397,7 +3379,7 @@
           </w:tcPr>
           <w:p>
             <w:pPr>
-              <w:cnfStyle w:val="000000100000" w:firstRow="0" w:lastRow="0" w:firstColumn="0" w:lastColumn="0" w:oddVBand="0" w:evenVBand="0" w:oddHBand="1" w:evenHBand="0" w:firstRowFirstColumn="0" w:firstRowLastColumn="0" w:lastRowFirstColumn="0" w:lastRowLastColumn="0"/>
+              <w:cnfStyle w:val="000000100000"/>
               <w:rPr>
                 <w:rFonts w:ascii="Calibri" w:eastAsia="Times New Roman" w:hAnsi="Calibri" w:cs="Times New Roman"/>
                 <w:color w:val="000000"/>
@@ -3414,7 +3396,7 @@
           </w:tcPr>
           <w:p>
             <w:pPr>
-              <w:cnfStyle w:val="000000100000" w:firstRow="0" w:lastRow="0" w:firstColumn="0" w:lastColumn="0" w:oddVBand="0" w:evenVBand="0" w:oddHBand="1" w:evenHBand="0" w:firstRowFirstColumn="0" w:firstRowLastColumn="0" w:lastRowFirstColumn="0" w:lastRowLastColumn="0"/>
+              <w:cnfStyle w:val="000000100000"/>
               <w:rPr>
                 <w:rFonts w:ascii="Times New Roman" w:eastAsia="Times New Roman" w:hAnsi="Times New Roman" w:cs="Times New Roman"/>
                 <w:sz w:val="20"/>
@@ -3432,7 +3414,7 @@
           <w:p>
             <w:pPr>
               <w:jc w:val="center"/>
-              <w:cnfStyle w:val="000000100000" w:firstRow="0" w:lastRow="0" w:firstColumn="0" w:lastColumn="0" w:oddVBand="0" w:evenVBand="0" w:oddHBand="1" w:evenHBand="0" w:firstRowFirstColumn="0" w:firstRowLastColumn="0" w:lastRowFirstColumn="0" w:lastRowLastColumn="0"/>
+              <w:cnfStyle w:val="000000100000"/>
               <w:rPr>
                 <w:rFonts w:ascii="Times New Roman" w:eastAsia="Times New Roman" w:hAnsi="Times New Roman" w:cs="Times New Roman"/>
                 <w:sz w:val="20"/>
@@ -3480,7 +3462,6 @@
           <w:szCs w:val="28"/>
         </w:rPr>
         <w:tab/>
-        <w:t xml:space="preserve"> </w:t>
       </w:r>
       <w:r>
         <w:t>4 au 11 Février 2016</w:t>
@@ -3492,7 +3473,7 @@
         <w:tblStyle w:val="GridTable4"/>
         <w:tblW w:w="0" w:type="auto"/>
         <w:tblLayout w:type="fixed"/>
-        <w:tblLook w:val="04A0" w:firstRow="1" w:lastRow="0" w:firstColumn="1" w:lastColumn="0" w:noHBand="0" w:noVBand="1"/>
+        <w:tblLook w:val="04A0"/>
       </w:tblPr>
       <w:tblGrid>
         <w:gridCol w:w="532"/>
@@ -3504,12 +3485,12 @@
       </w:tblGrid>
       <w:tr>
         <w:trPr>
-          <w:cnfStyle w:val="100000000000" w:firstRow="1" w:lastRow="0" w:firstColumn="0" w:lastColumn="0" w:oddVBand="0" w:evenVBand="0" w:oddHBand="0" w:evenHBand="0" w:firstRowFirstColumn="0" w:firstRowLastColumn="0" w:lastRowFirstColumn="0" w:lastRowLastColumn="0"/>
+          <w:cnfStyle w:val="100000000000"/>
           <w:trHeight w:val="300"/>
         </w:trPr>
         <w:tc>
           <w:tcPr>
-            <w:cnfStyle w:val="001000000000" w:firstRow="0" w:lastRow="0" w:firstColumn="1" w:lastColumn="0" w:oddVBand="0" w:evenVBand="0" w:oddHBand="0" w:evenHBand="0" w:firstRowFirstColumn="0" w:firstRowLastColumn="0" w:lastRowFirstColumn="0" w:lastRowLastColumn="0"/>
+            <w:cnfStyle w:val="001000000000"/>
             <w:tcW w:w="532" w:type="dxa"/>
             <w:noWrap/>
             <w:hideMark/>
@@ -3538,7 +3519,7 @@
           </w:tcPr>
           <w:p>
             <w:pPr>
-              <w:cnfStyle w:val="100000000000" w:firstRow="1" w:lastRow="0" w:firstColumn="0" w:lastColumn="0" w:oddVBand="0" w:evenVBand="0" w:oddHBand="0" w:evenHBand="0" w:firstRowFirstColumn="0" w:firstRowLastColumn="0" w:lastRowFirstColumn="0" w:lastRowLastColumn="0"/>
+              <w:cnfStyle w:val="100000000000"/>
               <w:rPr>
                 <w:rFonts w:ascii="Calibri" w:eastAsia="Times New Roman" w:hAnsi="Calibri" w:cs="Times New Roman"/>
                 <w:lang w:eastAsia="fr-CA"/>
@@ -3561,7 +3542,7 @@
           </w:tcPr>
           <w:p>
             <w:pPr>
-              <w:cnfStyle w:val="100000000000" w:firstRow="1" w:lastRow="0" w:firstColumn="0" w:lastColumn="0" w:oddVBand="0" w:evenVBand="0" w:oddHBand="0" w:evenHBand="0" w:firstRowFirstColumn="0" w:firstRowLastColumn="0" w:lastRowFirstColumn="0" w:lastRowLastColumn="0"/>
+              <w:cnfStyle w:val="100000000000"/>
               <w:rPr>
                 <w:rFonts w:ascii="Calibri" w:eastAsia="Times New Roman" w:hAnsi="Calibri" w:cs="Times New Roman"/>
                 <w:lang w:eastAsia="fr-CA"/>
@@ -3584,7 +3565,7 @@
           </w:tcPr>
           <w:p>
             <w:pPr>
-              <w:cnfStyle w:val="100000000000" w:firstRow="1" w:lastRow="0" w:firstColumn="0" w:lastColumn="0" w:oddVBand="0" w:evenVBand="0" w:oddHBand="0" w:evenHBand="0" w:firstRowFirstColumn="0" w:firstRowLastColumn="0" w:lastRowFirstColumn="0" w:lastRowLastColumn="0"/>
+              <w:cnfStyle w:val="100000000000"/>
               <w:rPr>
                 <w:rFonts w:ascii="Calibri" w:eastAsia="Times New Roman" w:hAnsi="Calibri" w:cs="Times New Roman"/>
                 <w:lang w:eastAsia="fr-CA"/>
@@ -3607,7 +3588,7 @@
           </w:tcPr>
           <w:p>
             <w:pPr>
-              <w:cnfStyle w:val="100000000000" w:firstRow="1" w:lastRow="0" w:firstColumn="0" w:lastColumn="0" w:oddVBand="0" w:evenVBand="0" w:oddHBand="0" w:evenHBand="0" w:firstRowFirstColumn="0" w:firstRowLastColumn="0" w:lastRowFirstColumn="0" w:lastRowLastColumn="0"/>
+              <w:cnfStyle w:val="100000000000"/>
               <w:rPr>
                 <w:rFonts w:ascii="Calibri" w:eastAsia="Times New Roman" w:hAnsi="Calibri" w:cs="Times New Roman"/>
                 <w:lang w:eastAsia="fr-CA"/>
@@ -3628,7 +3609,7 @@
           </w:tcPr>
           <w:p>
             <w:pPr>
-              <w:cnfStyle w:val="100000000000" w:firstRow="1" w:lastRow="0" w:firstColumn="0" w:lastColumn="0" w:oddVBand="0" w:evenVBand="0" w:oddHBand="0" w:evenHBand="0" w:firstRowFirstColumn="0" w:firstRowLastColumn="0" w:lastRowFirstColumn="0" w:lastRowLastColumn="0"/>
+              <w:cnfStyle w:val="100000000000"/>
               <w:rPr>
                 <w:rFonts w:eastAsia="Times New Roman" w:cstheme="minorHAnsi"/>
                 <w:sz w:val="20"/>
@@ -3650,12 +3631,12 @@
       </w:tr>
       <w:tr>
         <w:trPr>
-          <w:cnfStyle w:val="000000100000" w:firstRow="0" w:lastRow="0" w:firstColumn="0" w:lastColumn="0" w:oddVBand="0" w:evenVBand="0" w:oddHBand="1" w:evenHBand="0" w:firstRowFirstColumn="0" w:firstRowLastColumn="0" w:lastRowFirstColumn="0" w:lastRowLastColumn="0"/>
+          <w:cnfStyle w:val="000000100000"/>
           <w:trHeight w:val="300"/>
         </w:trPr>
         <w:tc>
           <w:tcPr>
-            <w:cnfStyle w:val="001000000000" w:firstRow="0" w:lastRow="0" w:firstColumn="1" w:lastColumn="0" w:oddVBand="0" w:evenVBand="0" w:oddHBand="0" w:evenHBand="0" w:firstRowFirstColumn="0" w:firstRowLastColumn="0" w:lastRowFirstColumn="0" w:lastRowLastColumn="0"/>
+            <w:cnfStyle w:val="001000000000"/>
             <w:tcW w:w="532" w:type="dxa"/>
             <w:shd w:val="clear" w:color="auto" w:fill="AEAAAA" w:themeFill="background2" w:themeFillShade="BF"/>
             <w:noWrap/>
@@ -3690,7 +3671,7 @@
           </w:tcPr>
           <w:p>
             <w:pPr>
-              <w:cnfStyle w:val="000000100000" w:firstRow="0" w:lastRow="0" w:firstColumn="0" w:lastColumn="0" w:oddVBand="0" w:evenVBand="0" w:oddHBand="1" w:evenHBand="0" w:firstRowFirstColumn="0" w:firstRowLastColumn="0" w:lastRowFirstColumn="0" w:lastRowLastColumn="0"/>
+              <w:cnfStyle w:val="000000100000"/>
               <w:rPr>
                 <w:rFonts w:ascii="Calibri" w:eastAsia="Times New Roman" w:hAnsi="Calibri" w:cs="Times New Roman"/>
                 <w:color w:val="000000"/>
@@ -3716,7 +3697,7 @@
           </w:tcPr>
           <w:p>
             <w:pPr>
-              <w:cnfStyle w:val="000000100000" w:firstRow="0" w:lastRow="0" w:firstColumn="0" w:lastColumn="0" w:oddVBand="0" w:evenVBand="0" w:oddHBand="1" w:evenHBand="0" w:firstRowFirstColumn="0" w:firstRowLastColumn="0" w:lastRowFirstColumn="0" w:lastRowLastColumn="0"/>
+              <w:cnfStyle w:val="000000100000"/>
               <w:rPr>
                 <w:rFonts w:ascii="Calibri" w:eastAsia="Times New Roman" w:hAnsi="Calibri" w:cs="Times New Roman"/>
                 <w:color w:val="000000"/>
@@ -3742,7 +3723,7 @@
           </w:tcPr>
           <w:p>
             <w:pPr>
-              <w:cnfStyle w:val="000000100000" w:firstRow="0" w:lastRow="0" w:firstColumn="0" w:lastColumn="0" w:oddVBand="0" w:evenVBand="0" w:oddHBand="1" w:evenHBand="0" w:firstRowFirstColumn="0" w:firstRowLastColumn="0" w:lastRowFirstColumn="0" w:lastRowLastColumn="0"/>
+              <w:cnfStyle w:val="000000100000"/>
               <w:rPr>
                 <w:rFonts w:ascii="Calibri" w:eastAsia="Times New Roman" w:hAnsi="Calibri" w:cs="Times New Roman"/>
                 <w:color w:val="000000"/>
@@ -3760,7 +3741,7 @@
           </w:tcPr>
           <w:p>
             <w:pPr>
-              <w:cnfStyle w:val="000000100000" w:firstRow="0" w:lastRow="0" w:firstColumn="0" w:lastColumn="0" w:oddVBand="0" w:evenVBand="0" w:oddHBand="1" w:evenHBand="0" w:firstRowFirstColumn="0" w:firstRowLastColumn="0" w:lastRowFirstColumn="0" w:lastRowLastColumn="0"/>
+              <w:cnfStyle w:val="000000100000"/>
               <w:rPr>
                 <w:rFonts w:ascii="Times New Roman" w:eastAsia="Times New Roman" w:hAnsi="Times New Roman" w:cs="Times New Roman"/>
                 <w:sz w:val="20"/>
@@ -3779,7 +3760,7 @@
           <w:p>
             <w:pPr>
               <w:jc w:val="center"/>
-              <w:cnfStyle w:val="000000100000" w:firstRow="0" w:lastRow="0" w:firstColumn="0" w:lastColumn="0" w:oddVBand="0" w:evenVBand="0" w:oddHBand="1" w:evenHBand="0" w:firstRowFirstColumn="0" w:firstRowLastColumn="0" w:lastRowFirstColumn="0" w:lastRowLastColumn="0"/>
+              <w:cnfStyle w:val="000000100000"/>
               <w:rPr>
                 <w:rFonts w:eastAsia="Times New Roman" w:cstheme="minorHAnsi"/>
                 <w:sz w:val="20"/>
@@ -3805,7 +3786,7 @@
         </w:trPr>
         <w:tc>
           <w:tcPr>
-            <w:cnfStyle w:val="001000000000" w:firstRow="0" w:lastRow="0" w:firstColumn="1" w:lastColumn="0" w:oddVBand="0" w:evenVBand="0" w:oddHBand="0" w:evenHBand="0" w:firstRowFirstColumn="0" w:firstRowLastColumn="0" w:lastRowFirstColumn="0" w:lastRowLastColumn="0"/>
+            <w:cnfStyle w:val="001000000000"/>
             <w:tcW w:w="532" w:type="dxa"/>
             <w:shd w:val="clear" w:color="auto" w:fill="AEAAAA" w:themeFill="background2" w:themeFillShade="BF"/>
             <w:noWrap/>
@@ -3840,7 +3821,7 @@
           </w:tcPr>
           <w:p>
             <w:pPr>
-              <w:cnfStyle w:val="000000000000" w:firstRow="0" w:lastRow="0" w:firstColumn="0" w:lastColumn="0" w:oddVBand="0" w:evenVBand="0" w:oddHBand="0" w:evenHBand="0" w:firstRowFirstColumn="0" w:firstRowLastColumn="0" w:lastRowFirstColumn="0" w:lastRowLastColumn="0"/>
+              <w:cnfStyle w:val="000000000000"/>
               <w:rPr>
                 <w:rFonts w:ascii="Calibri" w:eastAsia="Times New Roman" w:hAnsi="Calibri" w:cs="Times New Roman"/>
                 <w:color w:val="000000"/>
@@ -3866,7 +3847,7 @@
           </w:tcPr>
           <w:p>
             <w:pPr>
-              <w:cnfStyle w:val="000000000000" w:firstRow="0" w:lastRow="0" w:firstColumn="0" w:lastColumn="0" w:oddVBand="0" w:evenVBand="0" w:oddHBand="0" w:evenHBand="0" w:firstRowFirstColumn="0" w:firstRowLastColumn="0" w:lastRowFirstColumn="0" w:lastRowLastColumn="0"/>
+              <w:cnfStyle w:val="000000000000"/>
               <w:rPr>
                 <w:rFonts w:ascii="Calibri" w:eastAsia="Times New Roman" w:hAnsi="Calibri" w:cs="Times New Roman"/>
                 <w:color w:val="000000"/>
@@ -3892,7 +3873,7 @@
           </w:tcPr>
           <w:p>
             <w:pPr>
-              <w:cnfStyle w:val="000000000000" w:firstRow="0" w:lastRow="0" w:firstColumn="0" w:lastColumn="0" w:oddVBand="0" w:evenVBand="0" w:oddHBand="0" w:evenHBand="0" w:firstRowFirstColumn="0" w:firstRowLastColumn="0" w:lastRowFirstColumn="0" w:lastRowLastColumn="0"/>
+              <w:cnfStyle w:val="000000000000"/>
               <w:rPr>
                 <w:rFonts w:ascii="Calibri" w:eastAsia="Times New Roman" w:hAnsi="Calibri" w:cs="Times New Roman"/>
                 <w:color w:val="000000"/>
@@ -3918,7 +3899,7 @@
           </w:tcPr>
           <w:p>
             <w:pPr>
-              <w:cnfStyle w:val="000000000000" w:firstRow="0" w:lastRow="0" w:firstColumn="0" w:lastColumn="0" w:oddVBand="0" w:evenVBand="0" w:oddHBand="0" w:evenHBand="0" w:firstRowFirstColumn="0" w:firstRowLastColumn="0" w:lastRowFirstColumn="0" w:lastRowLastColumn="0"/>
+              <w:cnfStyle w:val="000000000000"/>
               <w:rPr>
                 <w:rFonts w:ascii="Calibri" w:eastAsia="Times New Roman" w:hAnsi="Calibri" w:cs="Times New Roman"/>
                 <w:color w:val="000000"/>
@@ -3936,7 +3917,7 @@
           <w:p>
             <w:pPr>
               <w:jc w:val="center"/>
-              <w:cnfStyle w:val="000000000000" w:firstRow="0" w:lastRow="0" w:firstColumn="0" w:lastColumn="0" w:oddVBand="0" w:evenVBand="0" w:oddHBand="0" w:evenHBand="0" w:firstRowFirstColumn="0" w:firstRowLastColumn="0" w:lastRowFirstColumn="0" w:lastRowLastColumn="0"/>
+              <w:cnfStyle w:val="000000000000"/>
               <w:rPr>
                 <w:rFonts w:eastAsia="Times New Roman" w:cstheme="minorHAnsi"/>
                 <w:color w:val="000000"/>
@@ -3960,12 +3941,12 @@
       </w:tr>
       <w:tr>
         <w:trPr>
-          <w:cnfStyle w:val="000000100000" w:firstRow="0" w:lastRow="0" w:firstColumn="0" w:lastColumn="0" w:oddVBand="0" w:evenVBand="0" w:oddHBand="1" w:evenHBand="0" w:firstRowFirstColumn="0" w:firstRowLastColumn="0" w:lastRowFirstColumn="0" w:lastRowLastColumn="0"/>
+          <w:cnfStyle w:val="000000100000"/>
           <w:trHeight w:val="300"/>
         </w:trPr>
         <w:tc>
           <w:tcPr>
-            <w:cnfStyle w:val="001000000000" w:firstRow="0" w:lastRow="0" w:firstColumn="1" w:lastColumn="0" w:oddVBand="0" w:evenVBand="0" w:oddHBand="0" w:evenHBand="0" w:firstRowFirstColumn="0" w:firstRowLastColumn="0" w:lastRowFirstColumn="0" w:lastRowLastColumn="0"/>
+            <w:cnfStyle w:val="001000000000"/>
             <w:tcW w:w="532" w:type="dxa"/>
             <w:shd w:val="clear" w:color="auto" w:fill="AEAAAA" w:themeFill="background2" w:themeFillShade="BF"/>
             <w:noWrap/>
@@ -4000,7 +3981,7 @@
           </w:tcPr>
           <w:p>
             <w:pPr>
-              <w:cnfStyle w:val="000000100000" w:firstRow="0" w:lastRow="0" w:firstColumn="0" w:lastColumn="0" w:oddVBand="0" w:evenVBand="0" w:oddHBand="1" w:evenHBand="0" w:firstRowFirstColumn="0" w:firstRowLastColumn="0" w:lastRowFirstColumn="0" w:lastRowLastColumn="0"/>
+              <w:cnfStyle w:val="000000100000"/>
               <w:rPr>
                 <w:rFonts w:ascii="Calibri" w:eastAsia="Times New Roman" w:hAnsi="Calibri" w:cs="Times New Roman"/>
                 <w:color w:val="000000"/>
@@ -4026,7 +4007,7 @@
           </w:tcPr>
           <w:p>
             <w:pPr>
-              <w:cnfStyle w:val="000000100000" w:firstRow="0" w:lastRow="0" w:firstColumn="0" w:lastColumn="0" w:oddVBand="0" w:evenVBand="0" w:oddHBand="1" w:evenHBand="0" w:firstRowFirstColumn="0" w:firstRowLastColumn="0" w:lastRowFirstColumn="0" w:lastRowLastColumn="0"/>
+              <w:cnfStyle w:val="000000100000"/>
               <w:rPr>
                 <w:rFonts w:ascii="Calibri" w:eastAsia="Times New Roman" w:hAnsi="Calibri" w:cs="Times New Roman"/>
                 <w:color w:val="000000"/>
@@ -4052,7 +4033,7 @@
           </w:tcPr>
           <w:p>
             <w:pPr>
-              <w:cnfStyle w:val="000000100000" w:firstRow="0" w:lastRow="0" w:firstColumn="0" w:lastColumn="0" w:oddVBand="0" w:evenVBand="0" w:oddHBand="1" w:evenHBand="0" w:firstRowFirstColumn="0" w:firstRowLastColumn="0" w:lastRowFirstColumn="0" w:lastRowLastColumn="0"/>
+              <w:cnfStyle w:val="000000100000"/>
               <w:rPr>
                 <w:rFonts w:ascii="Calibri" w:eastAsia="Times New Roman" w:hAnsi="Calibri" w:cs="Times New Roman"/>
                 <w:color w:val="000000"/>
@@ -4070,7 +4051,7 @@
           </w:tcPr>
           <w:p>
             <w:pPr>
-              <w:cnfStyle w:val="000000100000" w:firstRow="0" w:lastRow="0" w:firstColumn="0" w:lastColumn="0" w:oddVBand="0" w:evenVBand="0" w:oddHBand="1" w:evenHBand="0" w:firstRowFirstColumn="0" w:firstRowLastColumn="0" w:lastRowFirstColumn="0" w:lastRowLastColumn="0"/>
+              <w:cnfStyle w:val="000000100000"/>
               <w:rPr>
                 <w:rFonts w:ascii="Times New Roman" w:eastAsia="Times New Roman" w:hAnsi="Times New Roman" w:cs="Times New Roman"/>
                 <w:sz w:val="20"/>
@@ -4098,7 +4079,7 @@
           <w:p>
             <w:pPr>
               <w:jc w:val="center"/>
-              <w:cnfStyle w:val="000000100000" w:firstRow="0" w:lastRow="0" w:firstColumn="0" w:lastColumn="0" w:oddVBand="0" w:evenVBand="0" w:oddHBand="1" w:evenHBand="0" w:firstRowFirstColumn="0" w:firstRowLastColumn="0" w:lastRowFirstColumn="0" w:lastRowLastColumn="0"/>
+              <w:cnfStyle w:val="000000100000"/>
               <w:rPr>
                 <w:rFonts w:eastAsia="Times New Roman" w:cstheme="minorHAnsi"/>
                 <w:sz w:val="20"/>
@@ -4124,7 +4105,7 @@
         </w:trPr>
         <w:tc>
           <w:tcPr>
-            <w:cnfStyle w:val="001000000000" w:firstRow="0" w:lastRow="0" w:firstColumn="1" w:lastColumn="0" w:oddVBand="0" w:evenVBand="0" w:oddHBand="0" w:evenHBand="0" w:firstRowFirstColumn="0" w:firstRowLastColumn="0" w:lastRowFirstColumn="0" w:lastRowLastColumn="0"/>
+            <w:cnfStyle w:val="001000000000"/>
             <w:tcW w:w="532" w:type="dxa"/>
             <w:shd w:val="clear" w:color="auto" w:fill="AEAAAA" w:themeFill="background2" w:themeFillShade="BF"/>
             <w:noWrap/>
@@ -4157,7 +4138,7 @@
           </w:tcPr>
           <w:p>
             <w:pPr>
-              <w:cnfStyle w:val="000000000000" w:firstRow="0" w:lastRow="0" w:firstColumn="0" w:lastColumn="0" w:oddVBand="0" w:evenVBand="0" w:oddHBand="0" w:evenHBand="0" w:firstRowFirstColumn="0" w:firstRowLastColumn="0" w:lastRowFirstColumn="0" w:lastRowLastColumn="0"/>
+              <w:cnfStyle w:val="000000000000"/>
               <w:rPr>
                 <w:rFonts w:ascii="Calibri" w:eastAsia="Times New Roman" w:hAnsi="Calibri" w:cs="Times New Roman"/>
                 <w:color w:val="000000"/>
@@ -4183,7 +4164,7 @@
           </w:tcPr>
           <w:p>
             <w:pPr>
-              <w:cnfStyle w:val="000000000000" w:firstRow="0" w:lastRow="0" w:firstColumn="0" w:lastColumn="0" w:oddVBand="0" w:evenVBand="0" w:oddHBand="0" w:evenHBand="0" w:firstRowFirstColumn="0" w:firstRowLastColumn="0" w:lastRowFirstColumn="0" w:lastRowLastColumn="0"/>
+              <w:cnfStyle w:val="000000000000"/>
               <w:rPr>
                 <w:rFonts w:ascii="Calibri" w:eastAsia="Times New Roman" w:hAnsi="Calibri" w:cs="Times New Roman"/>
                 <w:color w:val="000000"/>
@@ -4217,7 +4198,7 @@
           </w:tcPr>
           <w:p>
             <w:pPr>
-              <w:cnfStyle w:val="000000000000" w:firstRow="0" w:lastRow="0" w:firstColumn="0" w:lastColumn="0" w:oddVBand="0" w:evenVBand="0" w:oddHBand="0" w:evenHBand="0" w:firstRowFirstColumn="0" w:firstRowLastColumn="0" w:lastRowFirstColumn="0" w:lastRowLastColumn="0"/>
+              <w:cnfStyle w:val="000000000000"/>
               <w:rPr>
                 <w:rFonts w:ascii="Calibri" w:eastAsia="Times New Roman" w:hAnsi="Calibri" w:cs="Times New Roman"/>
                 <w:color w:val="000000"/>
@@ -4235,7 +4216,7 @@
           </w:tcPr>
           <w:p>
             <w:pPr>
-              <w:cnfStyle w:val="000000000000" w:firstRow="0" w:lastRow="0" w:firstColumn="0" w:lastColumn="0" w:oddVBand="0" w:evenVBand="0" w:oddHBand="0" w:evenHBand="0" w:firstRowFirstColumn="0" w:firstRowLastColumn="0" w:lastRowFirstColumn="0" w:lastRowLastColumn="0"/>
+              <w:cnfStyle w:val="000000000000"/>
               <w:rPr>
                 <w:rFonts w:ascii="Times New Roman" w:eastAsia="Times New Roman" w:hAnsi="Times New Roman" w:cs="Times New Roman"/>
                 <w:sz w:val="20"/>
@@ -4263,7 +4244,7 @@
           <w:p>
             <w:pPr>
               <w:jc w:val="center"/>
-              <w:cnfStyle w:val="000000000000" w:firstRow="0" w:lastRow="0" w:firstColumn="0" w:lastColumn="0" w:oddVBand="0" w:evenVBand="0" w:oddHBand="0" w:evenHBand="0" w:firstRowFirstColumn="0" w:firstRowLastColumn="0" w:lastRowFirstColumn="0" w:lastRowLastColumn="0"/>
+              <w:cnfStyle w:val="000000000000"/>
               <w:rPr>
                 <w:rFonts w:ascii="Times New Roman" w:eastAsia="Times New Roman" w:hAnsi="Times New Roman" w:cs="Times New Roman"/>
                 <w:sz w:val="20"/>
@@ -4285,12 +4266,12 @@
       </w:tr>
       <w:tr>
         <w:trPr>
-          <w:cnfStyle w:val="000000100000" w:firstRow="0" w:lastRow="0" w:firstColumn="0" w:lastColumn="0" w:oddVBand="0" w:evenVBand="0" w:oddHBand="1" w:evenHBand="0" w:firstRowFirstColumn="0" w:firstRowLastColumn="0" w:lastRowFirstColumn="0" w:lastRowLastColumn="0"/>
+          <w:cnfStyle w:val="000000100000"/>
           <w:trHeight w:val="300"/>
         </w:trPr>
         <w:tc>
           <w:tcPr>
-            <w:cnfStyle w:val="001000000000" w:firstRow="0" w:lastRow="0" w:firstColumn="1" w:lastColumn="0" w:oddVBand="0" w:evenVBand="0" w:oddHBand="0" w:evenHBand="0" w:firstRowFirstColumn="0" w:firstRowLastColumn="0" w:lastRowFirstColumn="0" w:lastRowLastColumn="0"/>
+            <w:cnfStyle w:val="001000000000"/>
             <w:tcW w:w="532" w:type="dxa"/>
             <w:shd w:val="clear" w:color="auto" w:fill="AEAAAA" w:themeFill="background2" w:themeFillShade="BF"/>
             <w:noWrap/>
@@ -4325,7 +4306,7 @@
           </w:tcPr>
           <w:p>
             <w:pPr>
-              <w:cnfStyle w:val="000000100000" w:firstRow="0" w:lastRow="0" w:firstColumn="0" w:lastColumn="0" w:oddVBand="0" w:evenVBand="0" w:oddHBand="1" w:evenHBand="0" w:firstRowFirstColumn="0" w:firstRowLastColumn="0" w:lastRowFirstColumn="0" w:lastRowLastColumn="0"/>
+              <w:cnfStyle w:val="000000100000"/>
               <w:rPr>
                 <w:rFonts w:ascii="Calibri" w:eastAsia="Times New Roman" w:hAnsi="Calibri" w:cs="Times New Roman"/>
                 <w:color w:val="000000"/>
@@ -4351,7 +4332,7 @@
           </w:tcPr>
           <w:p>
             <w:pPr>
-              <w:cnfStyle w:val="000000100000" w:firstRow="0" w:lastRow="0" w:firstColumn="0" w:lastColumn="0" w:oddVBand="0" w:evenVBand="0" w:oddHBand="1" w:evenHBand="0" w:firstRowFirstColumn="0" w:firstRowLastColumn="0" w:lastRowFirstColumn="0" w:lastRowLastColumn="0"/>
+              <w:cnfStyle w:val="000000100000"/>
               <w:rPr>
                 <w:rFonts w:ascii="Calibri" w:eastAsia="Times New Roman" w:hAnsi="Calibri" w:cs="Times New Roman"/>
                 <w:color w:val="000000"/>
@@ -4377,7 +4358,7 @@
           </w:tcPr>
           <w:p>
             <w:pPr>
-              <w:cnfStyle w:val="000000100000" w:firstRow="0" w:lastRow="0" w:firstColumn="0" w:lastColumn="0" w:oddVBand="0" w:evenVBand="0" w:oddHBand="1" w:evenHBand="0" w:firstRowFirstColumn="0" w:firstRowLastColumn="0" w:lastRowFirstColumn="0" w:lastRowLastColumn="0"/>
+              <w:cnfStyle w:val="000000100000"/>
               <w:rPr>
                 <w:rFonts w:ascii="Calibri" w:eastAsia="Times New Roman" w:hAnsi="Calibri" w:cs="Times New Roman"/>
                 <w:color w:val="000000"/>
@@ -4395,7 +4376,7 @@
           </w:tcPr>
           <w:p>
             <w:pPr>
-              <w:cnfStyle w:val="000000100000" w:firstRow="0" w:lastRow="0" w:firstColumn="0" w:lastColumn="0" w:oddVBand="0" w:evenVBand="0" w:oddHBand="1" w:evenHBand="0" w:firstRowFirstColumn="0" w:firstRowLastColumn="0" w:lastRowFirstColumn="0" w:lastRowLastColumn="0"/>
+              <w:cnfStyle w:val="000000100000"/>
               <w:rPr>
                 <w:rFonts w:ascii="Times New Roman" w:eastAsia="Times New Roman" w:hAnsi="Times New Roman" w:cs="Times New Roman"/>
                 <w:sz w:val="20"/>
@@ -4415,7 +4396,7 @@
           </w:p>
           <w:p>
             <w:pPr>
-              <w:cnfStyle w:val="000000100000" w:firstRow="0" w:lastRow="0" w:firstColumn="0" w:lastColumn="0" w:oddVBand="0" w:evenVBand="0" w:oddHBand="1" w:evenHBand="0" w:firstRowFirstColumn="0" w:firstRowLastColumn="0" w:lastRowFirstColumn="0" w:lastRowLastColumn="0"/>
+              <w:cnfStyle w:val="000000100000"/>
               <w:rPr>
                 <w:rFonts w:ascii="Times New Roman" w:eastAsia="Times New Roman" w:hAnsi="Times New Roman" w:cs="Times New Roman"/>
                 <w:sz w:val="20"/>
@@ -4443,7 +4424,7 @@
           <w:p>
             <w:pPr>
               <w:jc w:val="center"/>
-              <w:cnfStyle w:val="000000100000" w:firstRow="0" w:lastRow="0" w:firstColumn="0" w:lastColumn="0" w:oddVBand="0" w:evenVBand="0" w:oddHBand="1" w:evenHBand="0" w:firstRowFirstColumn="0" w:firstRowLastColumn="0" w:lastRowFirstColumn="0" w:lastRowLastColumn="0"/>
+              <w:cnfStyle w:val="000000100000"/>
               <w:rPr>
                 <w:rFonts w:ascii="Times New Roman" w:eastAsia="Times New Roman" w:hAnsi="Times New Roman" w:cs="Times New Roman"/>
                 <w:sz w:val="20"/>
@@ -4507,7 +4488,6 @@
           <w:szCs w:val="28"/>
         </w:rPr>
         <w:tab/>
-        <w:t xml:space="preserve"> </w:t>
       </w:r>
       <w:r>
         <w:t>11</w:t>
@@ -4528,7 +4508,7 @@
         <w:tblStyle w:val="GridTable4"/>
         <w:tblW w:w="0" w:type="auto"/>
         <w:tblLayout w:type="fixed"/>
-        <w:tblLook w:val="04A0" w:firstRow="1" w:lastRow="0" w:firstColumn="1" w:lastColumn="0" w:noHBand="0" w:noVBand="1"/>
+        <w:tblLook w:val="04A0"/>
       </w:tblPr>
       <w:tblGrid>
         <w:gridCol w:w="532"/>
@@ -4540,12 +4520,12 @@
       </w:tblGrid>
       <w:tr>
         <w:trPr>
-          <w:cnfStyle w:val="100000000000" w:firstRow="1" w:lastRow="0" w:firstColumn="0" w:lastColumn="0" w:oddVBand="0" w:evenVBand="0" w:oddHBand="0" w:evenHBand="0" w:firstRowFirstColumn="0" w:firstRowLastColumn="0" w:lastRowFirstColumn="0" w:lastRowLastColumn="0"/>
+          <w:cnfStyle w:val="100000000000"/>
           <w:trHeight w:val="300"/>
         </w:trPr>
         <w:tc>
           <w:tcPr>
-            <w:cnfStyle w:val="001000000000" w:firstRow="0" w:lastRow="0" w:firstColumn="1" w:lastColumn="0" w:oddVBand="0" w:evenVBand="0" w:oddHBand="0" w:evenHBand="0" w:firstRowFirstColumn="0" w:firstRowLastColumn="0" w:lastRowFirstColumn="0" w:lastRowLastColumn="0"/>
+            <w:cnfStyle w:val="001000000000"/>
             <w:tcW w:w="532" w:type="dxa"/>
             <w:noWrap/>
             <w:hideMark/>
@@ -4574,7 +4554,7 @@
           </w:tcPr>
           <w:p>
             <w:pPr>
-              <w:cnfStyle w:val="100000000000" w:firstRow="1" w:lastRow="0" w:firstColumn="0" w:lastColumn="0" w:oddVBand="0" w:evenVBand="0" w:oddHBand="0" w:evenHBand="0" w:firstRowFirstColumn="0" w:firstRowLastColumn="0" w:lastRowFirstColumn="0" w:lastRowLastColumn="0"/>
+              <w:cnfStyle w:val="100000000000"/>
               <w:rPr>
                 <w:rFonts w:ascii="Calibri" w:eastAsia="Times New Roman" w:hAnsi="Calibri" w:cs="Times New Roman"/>
                 <w:lang w:eastAsia="fr-CA"/>
@@ -4597,7 +4577,7 @@
           </w:tcPr>
           <w:p>
             <w:pPr>
-              <w:cnfStyle w:val="100000000000" w:firstRow="1" w:lastRow="0" w:firstColumn="0" w:lastColumn="0" w:oddVBand="0" w:evenVBand="0" w:oddHBand="0" w:evenHBand="0" w:firstRowFirstColumn="0" w:firstRowLastColumn="0" w:lastRowFirstColumn="0" w:lastRowLastColumn="0"/>
+              <w:cnfStyle w:val="100000000000"/>
               <w:rPr>
                 <w:rFonts w:ascii="Calibri" w:eastAsia="Times New Roman" w:hAnsi="Calibri" w:cs="Times New Roman"/>
                 <w:lang w:eastAsia="fr-CA"/>
@@ -4620,7 +4600,7 @@
           </w:tcPr>
           <w:p>
             <w:pPr>
-              <w:cnfStyle w:val="100000000000" w:firstRow="1" w:lastRow="0" w:firstColumn="0" w:lastColumn="0" w:oddVBand="0" w:evenVBand="0" w:oddHBand="0" w:evenHBand="0" w:firstRowFirstColumn="0" w:firstRowLastColumn="0" w:lastRowFirstColumn="0" w:lastRowLastColumn="0"/>
+              <w:cnfStyle w:val="100000000000"/>
               <w:rPr>
                 <w:rFonts w:ascii="Calibri" w:eastAsia="Times New Roman" w:hAnsi="Calibri" w:cs="Times New Roman"/>
                 <w:lang w:eastAsia="fr-CA"/>
@@ -4643,7 +4623,7 @@
           </w:tcPr>
           <w:p>
             <w:pPr>
-              <w:cnfStyle w:val="100000000000" w:firstRow="1" w:lastRow="0" w:firstColumn="0" w:lastColumn="0" w:oddVBand="0" w:evenVBand="0" w:oddHBand="0" w:evenHBand="0" w:firstRowFirstColumn="0" w:firstRowLastColumn="0" w:lastRowFirstColumn="0" w:lastRowLastColumn="0"/>
+              <w:cnfStyle w:val="100000000000"/>
               <w:rPr>
                 <w:rFonts w:ascii="Calibri" w:eastAsia="Times New Roman" w:hAnsi="Calibri" w:cs="Times New Roman"/>
                 <w:lang w:eastAsia="fr-CA"/>
@@ -4664,7 +4644,7 @@
           </w:tcPr>
           <w:p>
             <w:pPr>
-              <w:cnfStyle w:val="100000000000" w:firstRow="1" w:lastRow="0" w:firstColumn="0" w:lastColumn="0" w:oddVBand="0" w:evenVBand="0" w:oddHBand="0" w:evenHBand="0" w:firstRowFirstColumn="0" w:firstRowLastColumn="0" w:lastRowFirstColumn="0" w:lastRowLastColumn="0"/>
+              <w:cnfStyle w:val="100000000000"/>
               <w:rPr>
                 <w:rFonts w:eastAsia="Times New Roman" w:cstheme="minorHAnsi"/>
                 <w:sz w:val="20"/>
@@ -4686,12 +4666,12 @@
       </w:tr>
       <w:tr>
         <w:trPr>
-          <w:cnfStyle w:val="000000100000" w:firstRow="0" w:lastRow="0" w:firstColumn="0" w:lastColumn="0" w:oddVBand="0" w:evenVBand="0" w:oddHBand="1" w:evenHBand="0" w:firstRowFirstColumn="0" w:firstRowLastColumn="0" w:lastRowFirstColumn="0" w:lastRowLastColumn="0"/>
+          <w:cnfStyle w:val="000000100000"/>
           <w:trHeight w:val="300"/>
         </w:trPr>
         <w:tc>
           <w:tcPr>
-            <w:cnfStyle w:val="001000000000" w:firstRow="0" w:lastRow="0" w:firstColumn="1" w:lastColumn="0" w:oddVBand="0" w:evenVBand="0" w:oddHBand="0" w:evenHBand="0" w:firstRowFirstColumn="0" w:firstRowLastColumn="0" w:lastRowFirstColumn="0" w:lastRowLastColumn="0"/>
+            <w:cnfStyle w:val="001000000000"/>
             <w:tcW w:w="532" w:type="dxa"/>
             <w:shd w:val="clear" w:color="auto" w:fill="AEAAAA" w:themeFill="background2" w:themeFillShade="BF"/>
             <w:noWrap/>
@@ -4726,7 +4706,7 @@
           </w:tcPr>
           <w:p>
             <w:pPr>
-              <w:cnfStyle w:val="000000100000" w:firstRow="0" w:lastRow="0" w:firstColumn="0" w:lastColumn="0" w:oddVBand="0" w:evenVBand="0" w:oddHBand="1" w:evenHBand="0" w:firstRowFirstColumn="0" w:firstRowLastColumn="0" w:lastRowFirstColumn="0" w:lastRowLastColumn="0"/>
+              <w:cnfStyle w:val="000000100000"/>
               <w:rPr>
                 <w:rFonts w:ascii="Calibri" w:eastAsia="Times New Roman" w:hAnsi="Calibri" w:cs="Times New Roman"/>
                 <w:color w:val="000000"/>
@@ -4752,7 +4732,7 @@
           </w:tcPr>
           <w:p>
             <w:pPr>
-              <w:cnfStyle w:val="000000100000" w:firstRow="0" w:lastRow="0" w:firstColumn="0" w:lastColumn="0" w:oddVBand="0" w:evenVBand="0" w:oddHBand="1" w:evenHBand="0" w:firstRowFirstColumn="0" w:firstRowLastColumn="0" w:lastRowFirstColumn="0" w:lastRowLastColumn="0"/>
+              <w:cnfStyle w:val="000000100000"/>
               <w:rPr>
                 <w:rFonts w:ascii="Calibri" w:eastAsia="Times New Roman" w:hAnsi="Calibri" w:cs="Times New Roman"/>
                 <w:color w:val="FF0000"/>
@@ -4778,7 +4758,7 @@
           </w:tcPr>
           <w:p>
             <w:pPr>
-              <w:cnfStyle w:val="000000100000" w:firstRow="0" w:lastRow="0" w:firstColumn="0" w:lastColumn="0" w:oddVBand="0" w:evenVBand="0" w:oddHBand="1" w:evenHBand="0" w:firstRowFirstColumn="0" w:firstRowLastColumn="0" w:lastRowFirstColumn="0" w:lastRowLastColumn="0"/>
+              <w:cnfStyle w:val="000000100000"/>
               <w:rPr>
                 <w:rFonts w:ascii="Calibri" w:eastAsia="Times New Roman" w:hAnsi="Calibri" w:cs="Times New Roman"/>
                 <w:color w:val="000000"/>
@@ -4799,23 +4779,7 @@
                 <w:color w:val="000000"/>
                 <w:lang w:eastAsia="fr-CA"/>
               </w:rPr>
-              <w:t>r</w:t>
-            </w:r>
-            <w:r>
-              <w:rPr>
-                <w:rFonts w:ascii="Calibri" w:eastAsia="Times New Roman" w:hAnsi="Calibri" w:cs="Times New Roman"/>
-                <w:color w:val="000000"/>
-                <w:lang w:eastAsia="fr-CA"/>
-              </w:rPr>
-              <w:t xml:space="preserve"> </w:t>
-            </w:r>
-            <w:r>
-              <w:rPr>
-                <w:rFonts w:ascii="Calibri" w:eastAsia="Times New Roman" w:hAnsi="Calibri" w:cs="Times New Roman"/>
-                <w:color w:val="000000"/>
-                <w:lang w:eastAsia="fr-CA"/>
-              </w:rPr>
-              <w:t>la table où je suis assis</w:t>
+              <w:t>rla table où je suis assis</w:t>
             </w:r>
           </w:p>
         </w:tc>
@@ -4828,7 +4792,7 @@
           </w:tcPr>
           <w:p>
             <w:pPr>
-              <w:cnfStyle w:val="000000100000" w:firstRow="0" w:lastRow="0" w:firstColumn="0" w:lastColumn="0" w:oddVBand="0" w:evenVBand="0" w:oddHBand="1" w:evenHBand="0" w:firstRowFirstColumn="0" w:firstRowLastColumn="0" w:lastRowFirstColumn="0" w:lastRowLastColumn="0"/>
+              <w:cnfStyle w:val="000000100000"/>
               <w:rPr>
                 <w:rFonts w:ascii="Calibri" w:eastAsia="Times New Roman" w:hAnsi="Calibri" w:cs="Times New Roman"/>
                 <w:color w:val="000000"/>
@@ -4855,7 +4819,7 @@
           <w:p>
             <w:pPr>
               <w:jc w:val="center"/>
-              <w:cnfStyle w:val="000000100000" w:firstRow="0" w:lastRow="0" w:firstColumn="0" w:lastColumn="0" w:oddVBand="0" w:evenVBand="0" w:oddHBand="1" w:evenHBand="0" w:firstRowFirstColumn="0" w:firstRowLastColumn="0" w:lastRowFirstColumn="0" w:lastRowLastColumn="0"/>
+              <w:cnfStyle w:val="000000100000"/>
               <w:rPr>
                 <w:rFonts w:ascii="Times New Roman" w:eastAsia="Times New Roman" w:hAnsi="Times New Roman" w:cs="Times New Roman"/>
                 <w:sz w:val="20"/>
@@ -4881,7 +4845,7 @@
         </w:trPr>
         <w:tc>
           <w:tcPr>
-            <w:cnfStyle w:val="001000000000" w:firstRow="0" w:lastRow="0" w:firstColumn="1" w:lastColumn="0" w:oddVBand="0" w:evenVBand="0" w:oddHBand="0" w:evenHBand="0" w:firstRowFirstColumn="0" w:firstRowLastColumn="0" w:lastRowFirstColumn="0" w:lastRowLastColumn="0"/>
+            <w:cnfStyle w:val="001000000000"/>
             <w:tcW w:w="532" w:type="dxa"/>
             <w:shd w:val="clear" w:color="auto" w:fill="AEAAAA" w:themeFill="background2" w:themeFillShade="BF"/>
             <w:noWrap/>
@@ -4914,7 +4878,7 @@
           </w:tcPr>
           <w:p>
             <w:pPr>
-              <w:cnfStyle w:val="000000000000" w:firstRow="0" w:lastRow="0" w:firstColumn="0" w:lastColumn="0" w:oddVBand="0" w:evenVBand="0" w:oddHBand="0" w:evenHBand="0" w:firstRowFirstColumn="0" w:firstRowLastColumn="0" w:lastRowFirstColumn="0" w:lastRowLastColumn="0"/>
+              <w:cnfStyle w:val="000000000000"/>
               <w:rPr>
                 <w:rFonts w:ascii="Calibri" w:eastAsia="Times New Roman" w:hAnsi="Calibri" w:cs="Times New Roman"/>
                 <w:color w:val="000000"/>
@@ -4940,7 +4904,7 @@
           </w:tcPr>
           <w:p>
             <w:pPr>
-              <w:cnfStyle w:val="000000000000" w:firstRow="0" w:lastRow="0" w:firstColumn="0" w:lastColumn="0" w:oddVBand="0" w:evenVBand="0" w:oddHBand="0" w:evenHBand="0" w:firstRowFirstColumn="0" w:firstRowLastColumn="0" w:lastRowFirstColumn="0" w:lastRowLastColumn="0"/>
+              <w:cnfStyle w:val="000000000000"/>
               <w:rPr>
                 <w:rFonts w:ascii="Calibri" w:eastAsia="Times New Roman" w:hAnsi="Calibri" w:cs="Times New Roman"/>
                 <w:color w:val="FF0000"/>
@@ -4966,7 +4930,7 @@
           </w:tcPr>
           <w:p>
             <w:pPr>
-              <w:cnfStyle w:val="000000000000" w:firstRow="0" w:lastRow="0" w:firstColumn="0" w:lastColumn="0" w:oddVBand="0" w:evenVBand="0" w:oddHBand="0" w:evenHBand="0" w:firstRowFirstColumn="0" w:firstRowLastColumn="0" w:lastRowFirstColumn="0" w:lastRowLastColumn="0"/>
+              <w:cnfStyle w:val="000000000000"/>
               <w:rPr>
                 <w:rFonts w:ascii="Calibri" w:eastAsia="Times New Roman" w:hAnsi="Calibri" w:cs="Times New Roman"/>
                 <w:color w:val="000000"/>
@@ -4984,7 +4948,7 @@
           </w:tcPr>
           <w:p>
             <w:pPr>
-              <w:cnfStyle w:val="000000000000" w:firstRow="0" w:lastRow="0" w:firstColumn="0" w:lastColumn="0" w:oddVBand="0" w:evenVBand="0" w:oddHBand="0" w:evenHBand="0" w:firstRowFirstColumn="0" w:firstRowLastColumn="0" w:lastRowFirstColumn="0" w:lastRowLastColumn="0"/>
+              <w:cnfStyle w:val="000000000000"/>
               <w:rPr>
                 <w:rFonts w:ascii="Times New Roman" w:eastAsia="Times New Roman" w:hAnsi="Times New Roman" w:cs="Times New Roman"/>
                 <w:sz w:val="20"/>
@@ -5003,7 +4967,7 @@
           <w:p>
             <w:pPr>
               <w:jc w:val="center"/>
-              <w:cnfStyle w:val="000000000000" w:firstRow="0" w:lastRow="0" w:firstColumn="0" w:lastColumn="0" w:oddVBand="0" w:evenVBand="0" w:oddHBand="0" w:evenHBand="0" w:firstRowFirstColumn="0" w:firstRowLastColumn="0" w:lastRowFirstColumn="0" w:lastRowLastColumn="0"/>
+              <w:cnfStyle w:val="000000000000"/>
               <w:rPr>
                 <w:rFonts w:ascii="Times New Roman" w:eastAsia="Times New Roman" w:hAnsi="Times New Roman" w:cs="Times New Roman"/>
                 <w:sz w:val="20"/>
@@ -5025,12 +4989,12 @@
       </w:tr>
       <w:tr>
         <w:trPr>
-          <w:cnfStyle w:val="000000100000" w:firstRow="0" w:lastRow="0" w:firstColumn="0" w:lastColumn="0" w:oddVBand="0" w:evenVBand="0" w:oddHBand="1" w:evenHBand="0" w:firstRowFirstColumn="0" w:firstRowLastColumn="0" w:lastRowFirstColumn="0" w:lastRowLastColumn="0"/>
+          <w:cnfStyle w:val="000000100000"/>
           <w:trHeight w:val="300"/>
         </w:trPr>
         <w:tc>
           <w:tcPr>
-            <w:cnfStyle w:val="001000000000" w:firstRow="0" w:lastRow="0" w:firstColumn="1" w:lastColumn="0" w:oddVBand="0" w:evenVBand="0" w:oddHBand="0" w:evenHBand="0" w:firstRowFirstColumn="0" w:firstRowLastColumn="0" w:lastRowFirstColumn="0" w:lastRowLastColumn="0"/>
+            <w:cnfStyle w:val="001000000000"/>
             <w:tcW w:w="532" w:type="dxa"/>
             <w:shd w:val="clear" w:color="auto" w:fill="AEAAAA" w:themeFill="background2" w:themeFillShade="BF"/>
             <w:noWrap/>
@@ -5065,7 +5029,7 @@
           </w:tcPr>
           <w:p>
             <w:pPr>
-              <w:cnfStyle w:val="000000100000" w:firstRow="0" w:lastRow="0" w:firstColumn="0" w:lastColumn="0" w:oddVBand="0" w:evenVBand="0" w:oddHBand="1" w:evenHBand="0" w:firstRowFirstColumn="0" w:firstRowLastColumn="0" w:lastRowFirstColumn="0" w:lastRowLastColumn="0"/>
+              <w:cnfStyle w:val="000000100000"/>
               <w:rPr>
                 <w:rFonts w:ascii="Calibri" w:eastAsia="Times New Roman" w:hAnsi="Calibri" w:cs="Times New Roman"/>
                 <w:color w:val="000000"/>
@@ -5091,7 +5055,7 @@
           </w:tcPr>
           <w:p>
             <w:pPr>
-              <w:cnfStyle w:val="000000100000" w:firstRow="0" w:lastRow="0" w:firstColumn="0" w:lastColumn="0" w:oddVBand="0" w:evenVBand="0" w:oddHBand="1" w:evenHBand="0" w:firstRowFirstColumn="0" w:firstRowLastColumn="0" w:lastRowFirstColumn="0" w:lastRowLastColumn="0"/>
+              <w:cnfStyle w:val="000000100000"/>
               <w:rPr>
                 <w:rFonts w:ascii="Calibri" w:eastAsia="Times New Roman" w:hAnsi="Calibri" w:cs="Times New Roman"/>
                 <w:color w:val="FF0000"/>
@@ -5117,7 +5081,7 @@
           </w:tcPr>
           <w:p>
             <w:pPr>
-              <w:cnfStyle w:val="000000100000" w:firstRow="0" w:lastRow="0" w:firstColumn="0" w:lastColumn="0" w:oddVBand="0" w:evenVBand="0" w:oddHBand="1" w:evenHBand="0" w:firstRowFirstColumn="0" w:firstRowLastColumn="0" w:lastRowFirstColumn="0" w:lastRowLastColumn="0"/>
+              <w:cnfStyle w:val="000000100000"/>
               <w:rPr>
                 <w:rFonts w:ascii="Calibri" w:eastAsia="Times New Roman" w:hAnsi="Calibri" w:cs="Times New Roman"/>
                 <w:color w:val="000000"/>
@@ -5135,7 +5099,7 @@
           </w:tcPr>
           <w:p>
             <w:pPr>
-              <w:cnfStyle w:val="000000100000" w:firstRow="0" w:lastRow="0" w:firstColumn="0" w:lastColumn="0" w:oddVBand="0" w:evenVBand="0" w:oddHBand="1" w:evenHBand="0" w:firstRowFirstColumn="0" w:firstRowLastColumn="0" w:lastRowFirstColumn="0" w:lastRowLastColumn="0"/>
+              <w:cnfStyle w:val="000000100000"/>
               <w:rPr>
                 <w:rFonts w:ascii="Times New Roman" w:eastAsia="Times New Roman" w:hAnsi="Times New Roman" w:cs="Times New Roman"/>
                 <w:sz w:val="20"/>
@@ -5154,7 +5118,7 @@
           <w:p>
             <w:pPr>
               <w:jc w:val="center"/>
-              <w:cnfStyle w:val="000000100000" w:firstRow="0" w:lastRow="0" w:firstColumn="0" w:lastColumn="0" w:oddVBand="0" w:evenVBand="0" w:oddHBand="1" w:evenHBand="0" w:firstRowFirstColumn="0" w:firstRowLastColumn="0" w:lastRowFirstColumn="0" w:lastRowLastColumn="0"/>
+              <w:cnfStyle w:val="000000100000"/>
               <w:rPr>
                 <w:rFonts w:ascii="Times New Roman" w:eastAsia="Times New Roman" w:hAnsi="Times New Roman" w:cs="Times New Roman"/>
                 <w:sz w:val="20"/>
@@ -5180,7 +5144,7 @@
         </w:trPr>
         <w:tc>
           <w:tcPr>
-            <w:cnfStyle w:val="001000000000" w:firstRow="0" w:lastRow="0" w:firstColumn="1" w:lastColumn="0" w:oddVBand="0" w:evenVBand="0" w:oddHBand="0" w:evenHBand="0" w:firstRowFirstColumn="0" w:firstRowLastColumn="0" w:lastRowFirstColumn="0" w:lastRowLastColumn="0"/>
+            <w:cnfStyle w:val="001000000000"/>
             <w:tcW w:w="532" w:type="dxa"/>
             <w:shd w:val="clear" w:color="auto" w:fill="AEAAAA" w:themeFill="background2" w:themeFillShade="BF"/>
             <w:noWrap/>
@@ -5215,7 +5179,7 @@
           </w:tcPr>
           <w:p>
             <w:pPr>
-              <w:cnfStyle w:val="000000000000" w:firstRow="0" w:lastRow="0" w:firstColumn="0" w:lastColumn="0" w:oddVBand="0" w:evenVBand="0" w:oddHBand="0" w:evenHBand="0" w:firstRowFirstColumn="0" w:firstRowLastColumn="0" w:lastRowFirstColumn="0" w:lastRowLastColumn="0"/>
+              <w:cnfStyle w:val="000000000000"/>
               <w:rPr>
                 <w:rFonts w:ascii="Calibri" w:eastAsia="Times New Roman" w:hAnsi="Calibri" w:cs="Times New Roman"/>
                 <w:color w:val="000000"/>
@@ -5241,7 +5205,7 @@
           </w:tcPr>
           <w:p>
             <w:pPr>
-              <w:cnfStyle w:val="000000000000" w:firstRow="0" w:lastRow="0" w:firstColumn="0" w:lastColumn="0" w:oddVBand="0" w:evenVBand="0" w:oddHBand="0" w:evenHBand="0" w:firstRowFirstColumn="0" w:firstRowLastColumn="0" w:lastRowFirstColumn="0" w:lastRowLastColumn="0"/>
+              <w:cnfStyle w:val="000000000000"/>
               <w:rPr>
                 <w:rFonts w:ascii="Calibri" w:eastAsia="Times New Roman" w:hAnsi="Calibri" w:cs="Times New Roman"/>
                 <w:color w:val="FF0000"/>
@@ -5267,7 +5231,7 @@
           </w:tcPr>
           <w:p>
             <w:pPr>
-              <w:cnfStyle w:val="000000000000" w:firstRow="0" w:lastRow="0" w:firstColumn="0" w:lastColumn="0" w:oddVBand="0" w:evenVBand="0" w:oddHBand="0" w:evenHBand="0" w:firstRowFirstColumn="0" w:firstRowLastColumn="0" w:lastRowFirstColumn="0" w:lastRowLastColumn="0"/>
+              <w:cnfStyle w:val="000000000000"/>
               <w:rPr>
                 <w:rFonts w:ascii="Calibri" w:eastAsia="Times New Roman" w:hAnsi="Calibri" w:cs="Times New Roman"/>
                 <w:color w:val="000000"/>
@@ -5285,7 +5249,7 @@
           </w:tcPr>
           <w:p>
             <w:pPr>
-              <w:cnfStyle w:val="000000000000" w:firstRow="0" w:lastRow="0" w:firstColumn="0" w:lastColumn="0" w:oddVBand="0" w:evenVBand="0" w:oddHBand="0" w:evenHBand="0" w:firstRowFirstColumn="0" w:firstRowLastColumn="0" w:lastRowFirstColumn="0" w:lastRowLastColumn="0"/>
+              <w:cnfStyle w:val="000000000000"/>
               <w:rPr>
                 <w:rFonts w:ascii="Times New Roman" w:eastAsia="Times New Roman" w:hAnsi="Times New Roman" w:cs="Times New Roman"/>
                 <w:sz w:val="20"/>
@@ -5304,7 +5268,7 @@
           <w:p>
             <w:pPr>
               <w:jc w:val="center"/>
-              <w:cnfStyle w:val="000000000000" w:firstRow="0" w:lastRow="0" w:firstColumn="0" w:lastColumn="0" w:oddVBand="0" w:evenVBand="0" w:oddHBand="0" w:evenHBand="0" w:firstRowFirstColumn="0" w:firstRowLastColumn="0" w:lastRowFirstColumn="0" w:lastRowLastColumn="0"/>
+              <w:cnfStyle w:val="000000000000"/>
               <w:rPr>
                 <w:rFonts w:ascii="Times New Roman" w:eastAsia="Times New Roman" w:hAnsi="Times New Roman" w:cs="Times New Roman"/>
                 <w:sz w:val="20"/>
@@ -5326,12 +5290,12 @@
       </w:tr>
       <w:tr>
         <w:trPr>
-          <w:cnfStyle w:val="000000100000" w:firstRow="0" w:lastRow="0" w:firstColumn="0" w:lastColumn="0" w:oddVBand="0" w:evenVBand="0" w:oddHBand="1" w:evenHBand="0" w:firstRowFirstColumn="0" w:firstRowLastColumn="0" w:lastRowFirstColumn="0" w:lastRowLastColumn="0"/>
+          <w:cnfStyle w:val="000000100000"/>
           <w:trHeight w:val="300"/>
         </w:trPr>
         <w:tc>
           <w:tcPr>
-            <w:cnfStyle w:val="001000000000" w:firstRow="0" w:lastRow="0" w:firstColumn="1" w:lastColumn="0" w:oddVBand="0" w:evenVBand="0" w:oddHBand="0" w:evenHBand="0" w:firstRowFirstColumn="0" w:firstRowLastColumn="0" w:lastRowFirstColumn="0" w:lastRowLastColumn="0"/>
+            <w:cnfStyle w:val="001000000000"/>
             <w:tcW w:w="532" w:type="dxa"/>
             <w:shd w:val="clear" w:color="auto" w:fill="AEAAAA" w:themeFill="background2" w:themeFillShade="BF"/>
             <w:noWrap/>
@@ -5366,7 +5330,7 @@
           </w:tcPr>
           <w:p>
             <w:pPr>
-              <w:cnfStyle w:val="000000100000" w:firstRow="0" w:lastRow="0" w:firstColumn="0" w:lastColumn="0" w:oddVBand="0" w:evenVBand="0" w:oddHBand="1" w:evenHBand="0" w:firstRowFirstColumn="0" w:firstRowLastColumn="0" w:lastRowFirstColumn="0" w:lastRowLastColumn="0"/>
+              <w:cnfStyle w:val="000000100000"/>
               <w:rPr>
                 <w:rFonts w:ascii="Calibri" w:eastAsia="Times New Roman" w:hAnsi="Calibri" w:cs="Times New Roman"/>
                 <w:color w:val="000000"/>
@@ -5392,7 +5356,7 @@
           </w:tcPr>
           <w:p>
             <w:pPr>
-              <w:cnfStyle w:val="000000100000" w:firstRow="0" w:lastRow="0" w:firstColumn="0" w:lastColumn="0" w:oddVBand="0" w:evenVBand="0" w:oddHBand="1" w:evenHBand="0" w:firstRowFirstColumn="0" w:firstRowLastColumn="0" w:lastRowFirstColumn="0" w:lastRowLastColumn="0"/>
+              <w:cnfStyle w:val="000000100000"/>
               <w:rPr>
                 <w:rFonts w:ascii="Calibri" w:eastAsia="Times New Roman" w:hAnsi="Calibri" w:cs="Times New Roman"/>
                 <w:color w:val="FF0000"/>
@@ -5418,7 +5382,7 @@
           </w:tcPr>
           <w:p>
             <w:pPr>
-              <w:cnfStyle w:val="000000100000" w:firstRow="0" w:lastRow="0" w:firstColumn="0" w:lastColumn="0" w:oddVBand="0" w:evenVBand="0" w:oddHBand="1" w:evenHBand="0" w:firstRowFirstColumn="0" w:firstRowLastColumn="0" w:lastRowFirstColumn="0" w:lastRowLastColumn="0"/>
+              <w:cnfStyle w:val="000000100000"/>
               <w:rPr>
                 <w:rFonts w:ascii="Calibri" w:eastAsia="Times New Roman" w:hAnsi="Calibri" w:cs="Times New Roman"/>
                 <w:color w:val="000000"/>
@@ -5436,7 +5400,7 @@
           </w:tcPr>
           <w:p>
             <w:pPr>
-              <w:cnfStyle w:val="000000100000" w:firstRow="0" w:lastRow="0" w:firstColumn="0" w:lastColumn="0" w:oddVBand="0" w:evenVBand="0" w:oddHBand="1" w:evenHBand="0" w:firstRowFirstColumn="0" w:firstRowLastColumn="0" w:lastRowFirstColumn="0" w:lastRowLastColumn="0"/>
+              <w:cnfStyle w:val="000000100000"/>
               <w:rPr>
                 <w:rFonts w:ascii="Times New Roman" w:eastAsia="Times New Roman" w:hAnsi="Times New Roman" w:cs="Times New Roman"/>
                 <w:sz w:val="20"/>
@@ -5455,7 +5419,7 @@
           <w:p>
             <w:pPr>
               <w:jc w:val="center"/>
-              <w:cnfStyle w:val="000000100000" w:firstRow="0" w:lastRow="0" w:firstColumn="0" w:lastColumn="0" w:oddVBand="0" w:evenVBand="0" w:oddHBand="1" w:evenHBand="0" w:firstRowFirstColumn="0" w:firstRowLastColumn="0" w:lastRowFirstColumn="0" w:lastRowLastColumn="0"/>
+              <w:cnfStyle w:val="000000100000"/>
               <w:rPr>
                 <w:rFonts w:ascii="Times New Roman" w:eastAsia="Times New Roman" w:hAnsi="Times New Roman" w:cs="Times New Roman"/>
                 <w:sz w:val="20"/>
@@ -5481,7 +5445,7 @@
         </w:trPr>
         <w:tc>
           <w:tcPr>
-            <w:cnfStyle w:val="001000000000" w:firstRow="0" w:lastRow="0" w:firstColumn="1" w:lastColumn="0" w:oddVBand="0" w:evenVBand="0" w:oddHBand="0" w:evenHBand="0" w:firstRowFirstColumn="0" w:firstRowLastColumn="0" w:lastRowFirstColumn="0" w:lastRowLastColumn="0"/>
+            <w:cnfStyle w:val="001000000000"/>
             <w:tcW w:w="532" w:type="dxa"/>
             <w:shd w:val="clear" w:color="auto" w:fill="AEAAAA" w:themeFill="background2" w:themeFillShade="BF"/>
             <w:noWrap/>
@@ -5516,7 +5480,7 @@
           </w:tcPr>
           <w:p>
             <w:pPr>
-              <w:cnfStyle w:val="000000000000" w:firstRow="0" w:lastRow="0" w:firstColumn="0" w:lastColumn="0" w:oddVBand="0" w:evenVBand="0" w:oddHBand="0" w:evenHBand="0" w:firstRowFirstColumn="0" w:firstRowLastColumn="0" w:lastRowFirstColumn="0" w:lastRowLastColumn="0"/>
+              <w:cnfStyle w:val="000000000000"/>
               <w:rPr>
                 <w:rFonts w:ascii="Calibri" w:eastAsia="Times New Roman" w:hAnsi="Calibri" w:cs="Times New Roman"/>
                 <w:color w:val="000000"/>
@@ -5542,7 +5506,7 @@
           </w:tcPr>
           <w:p>
             <w:pPr>
-              <w:cnfStyle w:val="000000000000" w:firstRow="0" w:lastRow="0" w:firstColumn="0" w:lastColumn="0" w:oddVBand="0" w:evenVBand="0" w:oddHBand="0" w:evenHBand="0" w:firstRowFirstColumn="0" w:firstRowLastColumn="0" w:lastRowFirstColumn="0" w:lastRowLastColumn="0"/>
+              <w:cnfStyle w:val="000000000000"/>
               <w:rPr>
                 <w:rFonts w:ascii="Calibri" w:eastAsia="Times New Roman" w:hAnsi="Calibri" w:cs="Times New Roman"/>
                 <w:color w:val="FF0000"/>
@@ -5568,7 +5532,7 @@
           </w:tcPr>
           <w:p>
             <w:pPr>
-              <w:cnfStyle w:val="000000000000" w:firstRow="0" w:lastRow="0" w:firstColumn="0" w:lastColumn="0" w:oddVBand="0" w:evenVBand="0" w:oddHBand="0" w:evenHBand="0" w:firstRowFirstColumn="0" w:firstRowLastColumn="0" w:lastRowFirstColumn="0" w:lastRowLastColumn="0"/>
+              <w:cnfStyle w:val="000000000000"/>
               <w:rPr>
                 <w:rFonts w:ascii="Calibri" w:eastAsia="Times New Roman" w:hAnsi="Calibri" w:cs="Times New Roman"/>
                 <w:color w:val="000000"/>
@@ -5586,7 +5550,7 @@
           </w:tcPr>
           <w:p>
             <w:pPr>
-              <w:cnfStyle w:val="000000000000" w:firstRow="0" w:lastRow="0" w:firstColumn="0" w:lastColumn="0" w:oddVBand="0" w:evenVBand="0" w:oddHBand="0" w:evenHBand="0" w:firstRowFirstColumn="0" w:firstRowLastColumn="0" w:lastRowFirstColumn="0" w:lastRowLastColumn="0"/>
+              <w:cnfStyle w:val="000000000000"/>
               <w:rPr>
                 <w:rFonts w:ascii="Times New Roman" w:eastAsia="Times New Roman" w:hAnsi="Times New Roman" w:cs="Times New Roman"/>
                 <w:sz w:val="20"/>
@@ -5605,7 +5569,7 @@
           <w:p>
             <w:pPr>
               <w:jc w:val="center"/>
-              <w:cnfStyle w:val="000000000000" w:firstRow="0" w:lastRow="0" w:firstColumn="0" w:lastColumn="0" w:oddVBand="0" w:evenVBand="0" w:oddHBand="0" w:evenHBand="0" w:firstRowFirstColumn="0" w:firstRowLastColumn="0" w:lastRowFirstColumn="0" w:lastRowLastColumn="0"/>
+              <w:cnfStyle w:val="000000000000"/>
               <w:rPr>
                 <w:rFonts w:ascii="Times New Roman" w:eastAsia="Times New Roman" w:hAnsi="Times New Roman" w:cs="Times New Roman"/>
                 <w:sz w:val="20"/>
@@ -5627,12 +5591,12 @@
       </w:tr>
       <w:tr>
         <w:trPr>
-          <w:cnfStyle w:val="000000100000" w:firstRow="0" w:lastRow="0" w:firstColumn="0" w:lastColumn="0" w:oddVBand="0" w:evenVBand="0" w:oddHBand="1" w:evenHBand="0" w:firstRowFirstColumn="0" w:firstRowLastColumn="0" w:lastRowFirstColumn="0" w:lastRowLastColumn="0"/>
+          <w:cnfStyle w:val="000000100000"/>
           <w:trHeight w:val="300"/>
         </w:trPr>
         <w:tc>
           <w:tcPr>
-            <w:cnfStyle w:val="001000000000" w:firstRow="0" w:lastRow="0" w:firstColumn="1" w:lastColumn="0" w:oddVBand="0" w:evenVBand="0" w:oddHBand="0" w:evenHBand="0" w:firstRowFirstColumn="0" w:firstRowLastColumn="0" w:lastRowFirstColumn="0" w:lastRowLastColumn="0"/>
+            <w:cnfStyle w:val="001000000000"/>
             <w:tcW w:w="532" w:type="dxa"/>
             <w:shd w:val="clear" w:color="auto" w:fill="AEAAAA" w:themeFill="background2" w:themeFillShade="BF"/>
             <w:noWrap/>
@@ -5667,7 +5631,7 @@
           </w:tcPr>
           <w:p>
             <w:pPr>
-              <w:cnfStyle w:val="000000100000" w:firstRow="0" w:lastRow="0" w:firstColumn="0" w:lastColumn="0" w:oddVBand="0" w:evenVBand="0" w:oddHBand="1" w:evenHBand="0" w:firstRowFirstColumn="0" w:firstRowLastColumn="0" w:lastRowFirstColumn="0" w:lastRowLastColumn="0"/>
+              <w:cnfStyle w:val="000000100000"/>
               <w:rPr>
                 <w:rFonts w:ascii="Calibri" w:eastAsia="Times New Roman" w:hAnsi="Calibri" w:cs="Times New Roman"/>
                 <w:color w:val="000000"/>
@@ -5693,17 +5657,15 @@
           </w:tcPr>
           <w:p>
             <w:pPr>
-              <w:cnfStyle w:val="000000100000" w:firstRow="0" w:lastRow="0" w:firstColumn="0" w:lastColumn="0" w:oddVBand="0" w:evenVBand="0" w:oddHBand="1" w:evenHBand="0" w:firstRowFirstColumn="0" w:firstRowLastColumn="0" w:lastRowFirstColumn="0" w:lastRowLastColumn="0"/>
-              <w:rPr>
-                <w:rFonts w:ascii="Calibri" w:eastAsia="Times New Roman" w:hAnsi="Calibri" w:cs="Times New Roman"/>
-                <w:color w:val="00B050"/>
-                <w:lang w:eastAsia="fr-CA"/>
-              </w:rPr>
-            </w:pPr>
-            <w:r>
-              <w:rPr>
-                <w:rFonts w:ascii="Calibri" w:eastAsia="Times New Roman" w:hAnsi="Calibri" w:cs="Times New Roman"/>
-                <w:color w:val="00B050"/>
+              <w:cnfStyle w:val="000000100000"/>
+              <w:rPr>
+                <w:rFonts w:ascii="Calibri" w:eastAsia="Times New Roman" w:hAnsi="Calibri" w:cs="Times New Roman"/>
+                <w:lang w:eastAsia="fr-CA"/>
+              </w:rPr>
+            </w:pPr>
+            <w:r>
+              <w:rPr>
+                <w:rFonts w:ascii="Calibri" w:eastAsia="Times New Roman" w:hAnsi="Calibri" w:cs="Times New Roman"/>
                 <w:lang w:eastAsia="fr-CA"/>
               </w:rPr>
               <w:t>Créer des comptes gérant ou serveur pour le restaurant</w:t>
@@ -5719,7 +5681,7 @@
           </w:tcPr>
           <w:p>
             <w:pPr>
-              <w:cnfStyle w:val="000000100000" w:firstRow="0" w:lastRow="0" w:firstColumn="0" w:lastColumn="0" w:oddVBand="0" w:evenVBand="0" w:oddHBand="1" w:evenHBand="0" w:firstRowFirstColumn="0" w:firstRowLastColumn="0" w:lastRowFirstColumn="0" w:lastRowLastColumn="0"/>
+              <w:cnfStyle w:val="000000100000"/>
               <w:rPr>
                 <w:rFonts w:ascii="Calibri" w:eastAsia="Times New Roman" w:hAnsi="Calibri" w:cs="Times New Roman"/>
                 <w:color w:val="000000"/>
@@ -5737,7 +5699,7 @@
           </w:tcPr>
           <w:p>
             <w:pPr>
-              <w:cnfStyle w:val="000000100000" w:firstRow="0" w:lastRow="0" w:firstColumn="0" w:lastColumn="0" w:oddVBand="0" w:evenVBand="0" w:oddHBand="1" w:evenHBand="0" w:firstRowFirstColumn="0" w:firstRowLastColumn="0" w:lastRowFirstColumn="0" w:lastRowLastColumn="0"/>
+              <w:cnfStyle w:val="000000100000"/>
               <w:rPr>
                 <w:rFonts w:ascii="Times New Roman" w:eastAsia="Times New Roman" w:hAnsi="Times New Roman" w:cs="Times New Roman"/>
                 <w:sz w:val="20"/>
@@ -5756,7 +5718,7 @@
           <w:p>
             <w:pPr>
               <w:jc w:val="center"/>
-              <w:cnfStyle w:val="000000100000" w:firstRow="0" w:lastRow="0" w:firstColumn="0" w:lastColumn="0" w:oddVBand="0" w:evenVBand="0" w:oddHBand="1" w:evenHBand="0" w:firstRowFirstColumn="0" w:firstRowLastColumn="0" w:lastRowFirstColumn="0" w:lastRowLastColumn="0"/>
+              <w:cnfStyle w:val="000000100000"/>
               <w:rPr>
                 <w:rFonts w:ascii="Times New Roman" w:eastAsia="Times New Roman" w:hAnsi="Times New Roman" w:cs="Times New Roman"/>
                 <w:sz w:val="20"/>
@@ -5782,7 +5744,7 @@
         </w:trPr>
         <w:tc>
           <w:tcPr>
-            <w:cnfStyle w:val="001000000000" w:firstRow="0" w:lastRow="0" w:firstColumn="1" w:lastColumn="0" w:oddVBand="0" w:evenVBand="0" w:oddHBand="0" w:evenHBand="0" w:firstRowFirstColumn="0" w:firstRowLastColumn="0" w:lastRowFirstColumn="0" w:lastRowLastColumn="0"/>
+            <w:cnfStyle w:val="001000000000"/>
             <w:tcW w:w="532" w:type="dxa"/>
             <w:shd w:val="clear" w:color="auto" w:fill="AEAAAA" w:themeFill="background2" w:themeFillShade="BF"/>
             <w:noWrap/>
@@ -5817,7 +5779,7 @@
           </w:tcPr>
           <w:p>
             <w:pPr>
-              <w:cnfStyle w:val="000000000000" w:firstRow="0" w:lastRow="0" w:firstColumn="0" w:lastColumn="0" w:oddVBand="0" w:evenVBand="0" w:oddHBand="0" w:evenHBand="0" w:firstRowFirstColumn="0" w:firstRowLastColumn="0" w:lastRowFirstColumn="0" w:lastRowLastColumn="0"/>
+              <w:cnfStyle w:val="000000000000"/>
               <w:rPr>
                 <w:rFonts w:ascii="Calibri" w:eastAsia="Times New Roman" w:hAnsi="Calibri" w:cs="Times New Roman"/>
                 <w:color w:val="000000"/>
@@ -5843,17 +5805,15 @@
           </w:tcPr>
           <w:p>
             <w:pPr>
-              <w:cnfStyle w:val="000000000000" w:firstRow="0" w:lastRow="0" w:firstColumn="0" w:lastColumn="0" w:oddVBand="0" w:evenVBand="0" w:oddHBand="0" w:evenHBand="0" w:firstRowFirstColumn="0" w:firstRowLastColumn="0" w:lastRowFirstColumn="0" w:lastRowLastColumn="0"/>
-              <w:rPr>
-                <w:rFonts w:ascii="Calibri" w:eastAsia="Times New Roman" w:hAnsi="Calibri" w:cs="Times New Roman"/>
-                <w:color w:val="00B050"/>
-                <w:lang w:eastAsia="fr-CA"/>
-              </w:rPr>
-            </w:pPr>
-            <w:r>
-              <w:rPr>
-                <w:rFonts w:ascii="Calibri" w:eastAsia="Times New Roman" w:hAnsi="Calibri" w:cs="Times New Roman"/>
-                <w:color w:val="00B050"/>
+              <w:cnfStyle w:val="000000000000"/>
+              <w:rPr>
+                <w:rFonts w:ascii="Calibri" w:eastAsia="Times New Roman" w:hAnsi="Calibri" w:cs="Times New Roman"/>
+                <w:lang w:eastAsia="fr-CA"/>
+              </w:rPr>
+            </w:pPr>
+            <w:r>
+              <w:rPr>
+                <w:rFonts w:ascii="Calibri" w:eastAsia="Times New Roman" w:hAnsi="Calibri" w:cs="Times New Roman"/>
                 <w:lang w:eastAsia="fr-CA"/>
               </w:rPr>
               <w:t>Créer des restaurants</w:t>
@@ -5869,7 +5829,7 @@
           </w:tcPr>
           <w:p>
             <w:pPr>
-              <w:cnfStyle w:val="000000000000" w:firstRow="0" w:lastRow="0" w:firstColumn="0" w:lastColumn="0" w:oddVBand="0" w:evenVBand="0" w:oddHBand="0" w:evenHBand="0" w:firstRowFirstColumn="0" w:firstRowLastColumn="0" w:lastRowFirstColumn="0" w:lastRowLastColumn="0"/>
+              <w:cnfStyle w:val="000000000000"/>
               <w:rPr>
                 <w:rFonts w:ascii="Calibri" w:eastAsia="Times New Roman" w:hAnsi="Calibri" w:cs="Times New Roman"/>
                 <w:color w:val="000000"/>
@@ -5887,7 +5847,7 @@
           </w:tcPr>
           <w:p>
             <w:pPr>
-              <w:cnfStyle w:val="000000000000" w:firstRow="0" w:lastRow="0" w:firstColumn="0" w:lastColumn="0" w:oddVBand="0" w:evenVBand="0" w:oddHBand="0" w:evenHBand="0" w:firstRowFirstColumn="0" w:firstRowLastColumn="0" w:lastRowFirstColumn="0" w:lastRowLastColumn="0"/>
+              <w:cnfStyle w:val="000000000000"/>
               <w:rPr>
                 <w:rFonts w:ascii="Times New Roman" w:eastAsia="Times New Roman" w:hAnsi="Times New Roman" w:cs="Times New Roman"/>
                 <w:sz w:val="20"/>
@@ -5906,7 +5866,7 @@
           <w:p>
             <w:pPr>
               <w:jc w:val="center"/>
-              <w:cnfStyle w:val="000000000000" w:firstRow="0" w:lastRow="0" w:firstColumn="0" w:lastColumn="0" w:oddVBand="0" w:evenVBand="0" w:oddHBand="0" w:evenHBand="0" w:firstRowFirstColumn="0" w:firstRowLastColumn="0" w:lastRowFirstColumn="0" w:lastRowLastColumn="0"/>
+              <w:cnfStyle w:val="000000000000"/>
               <w:rPr>
                 <w:rFonts w:ascii="Times New Roman" w:eastAsia="Times New Roman" w:hAnsi="Times New Roman" w:cs="Times New Roman"/>
                 <w:sz w:val="20"/>
@@ -5928,12 +5888,12 @@
       </w:tr>
       <w:tr>
         <w:trPr>
-          <w:cnfStyle w:val="000000100000" w:firstRow="0" w:lastRow="0" w:firstColumn="0" w:lastColumn="0" w:oddVBand="0" w:evenVBand="0" w:oddHBand="1" w:evenHBand="0" w:firstRowFirstColumn="0" w:firstRowLastColumn="0" w:lastRowFirstColumn="0" w:lastRowLastColumn="0"/>
+          <w:cnfStyle w:val="000000100000"/>
           <w:trHeight w:val="79"/>
         </w:trPr>
         <w:tc>
           <w:tcPr>
-            <w:cnfStyle w:val="001000000000" w:firstRow="0" w:lastRow="0" w:firstColumn="1" w:lastColumn="0" w:oddVBand="0" w:evenVBand="0" w:oddHBand="0" w:evenHBand="0" w:firstRowFirstColumn="0" w:firstRowLastColumn="0" w:lastRowFirstColumn="0" w:lastRowLastColumn="0"/>
+            <w:cnfStyle w:val="001000000000"/>
             <w:tcW w:w="532" w:type="dxa"/>
             <w:shd w:val="clear" w:color="auto" w:fill="AEAAAA" w:themeFill="background2" w:themeFillShade="BF"/>
             <w:noWrap/>
@@ -5968,7 +5928,7 @@
           </w:tcPr>
           <w:p>
             <w:pPr>
-              <w:cnfStyle w:val="000000100000" w:firstRow="0" w:lastRow="0" w:firstColumn="0" w:lastColumn="0" w:oddVBand="0" w:evenVBand="0" w:oddHBand="1" w:evenHBand="0" w:firstRowFirstColumn="0" w:firstRowLastColumn="0" w:lastRowFirstColumn="0" w:lastRowLastColumn="0"/>
+              <w:cnfStyle w:val="000000100000"/>
               <w:rPr>
                 <w:rFonts w:ascii="Calibri" w:eastAsia="Times New Roman" w:hAnsi="Calibri" w:cs="Times New Roman"/>
                 <w:color w:val="000000"/>
@@ -5994,17 +5954,15 @@
           </w:tcPr>
           <w:p>
             <w:pPr>
-              <w:cnfStyle w:val="000000100000" w:firstRow="0" w:lastRow="0" w:firstColumn="0" w:lastColumn="0" w:oddVBand="0" w:evenVBand="0" w:oddHBand="1" w:evenHBand="0" w:firstRowFirstColumn="0" w:firstRowLastColumn="0" w:lastRowFirstColumn="0" w:lastRowLastColumn="0"/>
-              <w:rPr>
-                <w:rFonts w:ascii="Calibri" w:eastAsia="Times New Roman" w:hAnsi="Calibri" w:cs="Times New Roman"/>
-                <w:color w:val="00B050"/>
-                <w:lang w:eastAsia="fr-CA"/>
-              </w:rPr>
-            </w:pPr>
-            <w:r>
-              <w:rPr>
-                <w:rFonts w:ascii="Calibri" w:eastAsia="Times New Roman" w:hAnsi="Calibri" w:cs="Times New Roman"/>
-                <w:color w:val="00B050"/>
+              <w:cnfStyle w:val="000000100000"/>
+              <w:rPr>
+                <w:rFonts w:ascii="Calibri" w:eastAsia="Times New Roman" w:hAnsi="Calibri" w:cs="Times New Roman"/>
+                <w:lang w:eastAsia="fr-CA"/>
+              </w:rPr>
+            </w:pPr>
+            <w:r>
+              <w:rPr>
+                <w:rFonts w:ascii="Calibri" w:eastAsia="Times New Roman" w:hAnsi="Calibri" w:cs="Times New Roman"/>
                 <w:lang w:eastAsia="fr-CA"/>
               </w:rPr>
               <w:t>Créer des utilisateurs</w:t>
@@ -6020,7 +5978,7 @@
           </w:tcPr>
           <w:p>
             <w:pPr>
-              <w:cnfStyle w:val="000000100000" w:firstRow="0" w:lastRow="0" w:firstColumn="0" w:lastColumn="0" w:oddVBand="0" w:evenVBand="0" w:oddHBand="1" w:evenHBand="0" w:firstRowFirstColumn="0" w:firstRowLastColumn="0" w:lastRowFirstColumn="0" w:lastRowLastColumn="0"/>
+              <w:cnfStyle w:val="000000100000"/>
               <w:rPr>
                 <w:rFonts w:ascii="Calibri" w:eastAsia="Times New Roman" w:hAnsi="Calibri" w:cs="Times New Roman"/>
                 <w:color w:val="000000"/>
@@ -6038,7 +5996,7 @@
           </w:tcPr>
           <w:p>
             <w:pPr>
-              <w:cnfStyle w:val="000000100000" w:firstRow="0" w:lastRow="0" w:firstColumn="0" w:lastColumn="0" w:oddVBand="0" w:evenVBand="0" w:oddHBand="1" w:evenHBand="0" w:firstRowFirstColumn="0" w:firstRowLastColumn="0" w:lastRowFirstColumn="0" w:lastRowLastColumn="0"/>
+              <w:cnfStyle w:val="000000100000"/>
               <w:rPr>
                 <w:rFonts w:ascii="Times New Roman" w:eastAsia="Times New Roman" w:hAnsi="Times New Roman" w:cs="Times New Roman"/>
                 <w:sz w:val="20"/>
@@ -6057,7 +6015,7 @@
           <w:p>
             <w:pPr>
               <w:jc w:val="center"/>
-              <w:cnfStyle w:val="000000100000" w:firstRow="0" w:lastRow="0" w:firstColumn="0" w:lastColumn="0" w:oddVBand="0" w:evenVBand="0" w:oddHBand="1" w:evenHBand="0" w:firstRowFirstColumn="0" w:firstRowLastColumn="0" w:lastRowFirstColumn="0" w:lastRowLastColumn="0"/>
+              <w:cnfStyle w:val="000000100000"/>
               <w:rPr>
                 <w:rFonts w:ascii="Times New Roman" w:eastAsia="Times New Roman" w:hAnsi="Times New Roman" w:cs="Times New Roman"/>
                 <w:sz w:val="20"/>
@@ -6084,6 +6042,38 @@
       </w:pPr>
       <w:r>
         <w:t>Total : 30 Points</w:t>
+      </w:r>
+    </w:p>
+    <w:p/>
+    <w:p>
+      <w:pPr>
+        <w:rPr>
+          <w:color w:val="FF0000"/>
+        </w:rPr>
+      </w:pPr>
+      <w:r>
+        <w:rPr>
+          <w:color w:val="FF0000"/>
+        </w:rPr>
+        <w:t>XXXXX</w:t>
+      </w:r>
+      <w:r>
+        <w:rPr>
+          <w:color w:val="FF0000"/>
+        </w:rPr>
+        <w:t> </w:t>
+      </w:r>
+      <w:r>
+        <w:t>=</w:t>
+      </w:r>
+      <w:r>
+        <w:rPr>
+          <w:color w:val="FF0000"/>
+        </w:rPr>
+        <w:t xml:space="preserve"> </w:t>
+      </w:r>
+      <w:r>
+        <w:t>Objectif non complété</w:t>
       </w:r>
     </w:p>
     <w:p/>
@@ -6137,6 +6127,1124 @@
         <w:tab/>
       </w:r>
     </w:p>
+    <w:p>
+      <w:pPr>
+        <w:rPr>
+          <w:sz w:val="28"/>
+          <w:szCs w:val="28"/>
+        </w:rPr>
+      </w:pPr>
+      <w:r>
+        <w:rPr>
+          <w:sz w:val="28"/>
+          <w:szCs w:val="28"/>
+        </w:rPr>
+        <w:lastRenderedPageBreak/>
+        <w:t>Planning - Semaine #3</w:t>
+      </w:r>
+    </w:p>
+    <w:p>
+      <w:r>
+        <w:rPr>
+          <w:sz w:val="28"/>
+          <w:szCs w:val="28"/>
+        </w:rPr>
+        <w:tab/>
+      </w:r>
+      <w:r>
+        <w:t>18 au 25</w:t>
+      </w:r>
+      <w:r>
+        <w:t xml:space="preserve"> Février 2016</w:t>
+      </w:r>
+    </w:p>
+    <w:p/>
+    <w:tbl>
+      <w:tblPr>
+        <w:tblStyle w:val="GridTable4"/>
+        <w:tblW w:w="0" w:type="auto"/>
+        <w:tblLayout w:type="fixed"/>
+        <w:tblLook w:val="04A0"/>
+      </w:tblPr>
+      <w:tblGrid>
+        <w:gridCol w:w="532"/>
+        <w:gridCol w:w="920"/>
+        <w:gridCol w:w="4764"/>
+        <w:gridCol w:w="4252"/>
+        <w:gridCol w:w="2114"/>
+        <w:gridCol w:w="594"/>
+      </w:tblGrid>
+      <w:tr>
+        <w:trPr>
+          <w:cnfStyle w:val="100000000000"/>
+          <w:trHeight w:val="300"/>
+        </w:trPr>
+        <w:tc>
+          <w:tcPr>
+            <w:cnfStyle w:val="001000000000"/>
+            <w:tcW w:w="532" w:type="dxa"/>
+            <w:noWrap/>
+            <w:hideMark/>
+          </w:tcPr>
+          <w:p>
+            <w:pPr>
+              <w:rPr>
+                <w:rFonts w:ascii="Calibri" w:eastAsia="Times New Roman" w:hAnsi="Calibri" w:cs="Times New Roman"/>
+                <w:lang w:eastAsia="fr-CA"/>
+              </w:rPr>
+            </w:pPr>
+            <w:r>
+              <w:rPr>
+                <w:rFonts w:ascii="Calibri" w:eastAsia="Times New Roman" w:hAnsi="Calibri" w:cs="Times New Roman"/>
+                <w:lang w:eastAsia="fr-CA"/>
+              </w:rPr>
+              <w:t>ID</w:t>
+            </w:r>
+          </w:p>
+        </w:tc>
+        <w:tc>
+          <w:tcPr>
+            <w:tcW w:w="920" w:type="dxa"/>
+            <w:noWrap/>
+            <w:hideMark/>
+          </w:tcPr>
+          <w:p>
+            <w:pPr>
+              <w:cnfStyle w:val="100000000000"/>
+              <w:rPr>
+                <w:rFonts w:ascii="Calibri" w:eastAsia="Times New Roman" w:hAnsi="Calibri" w:cs="Times New Roman"/>
+                <w:lang w:eastAsia="fr-CA"/>
+              </w:rPr>
+            </w:pPr>
+            <w:r>
+              <w:rPr>
+                <w:rFonts w:ascii="Calibri" w:eastAsia="Times New Roman" w:hAnsi="Calibri" w:cs="Times New Roman"/>
+                <w:lang w:eastAsia="fr-CA"/>
+              </w:rPr>
+              <w:t>En tant que</w:t>
+            </w:r>
+          </w:p>
+        </w:tc>
+        <w:tc>
+          <w:tcPr>
+            <w:tcW w:w="4764" w:type="dxa"/>
+            <w:noWrap/>
+            <w:hideMark/>
+          </w:tcPr>
+          <w:p>
+            <w:pPr>
+              <w:cnfStyle w:val="100000000000"/>
+              <w:rPr>
+                <w:rFonts w:ascii="Calibri" w:eastAsia="Times New Roman" w:hAnsi="Calibri" w:cs="Times New Roman"/>
+                <w:lang w:eastAsia="fr-CA"/>
+              </w:rPr>
+            </w:pPr>
+            <w:r>
+              <w:rPr>
+                <w:rFonts w:ascii="Calibri" w:eastAsia="Times New Roman" w:hAnsi="Calibri" w:cs="Times New Roman"/>
+                <w:lang w:eastAsia="fr-CA"/>
+              </w:rPr>
+              <w:t>Je veux…</w:t>
+            </w:r>
+          </w:p>
+        </w:tc>
+        <w:tc>
+          <w:tcPr>
+            <w:tcW w:w="4252" w:type="dxa"/>
+            <w:noWrap/>
+            <w:hideMark/>
+          </w:tcPr>
+          <w:p>
+            <w:pPr>
+              <w:cnfStyle w:val="100000000000"/>
+              <w:rPr>
+                <w:rFonts w:ascii="Calibri" w:eastAsia="Times New Roman" w:hAnsi="Calibri" w:cs="Times New Roman"/>
+                <w:lang w:eastAsia="fr-CA"/>
+              </w:rPr>
+            </w:pPr>
+            <w:r>
+              <w:rPr>
+                <w:rFonts w:ascii="Calibri" w:eastAsia="Times New Roman" w:hAnsi="Calibri" w:cs="Times New Roman"/>
+                <w:lang w:eastAsia="fr-CA"/>
+              </w:rPr>
+              <w:t>Afin de…</w:t>
+            </w:r>
+          </w:p>
+        </w:tc>
+        <w:tc>
+          <w:tcPr>
+            <w:tcW w:w="2114" w:type="dxa"/>
+            <w:noWrap/>
+            <w:hideMark/>
+          </w:tcPr>
+          <w:p>
+            <w:pPr>
+              <w:cnfStyle w:val="100000000000"/>
+              <w:rPr>
+                <w:rFonts w:ascii="Calibri" w:eastAsia="Times New Roman" w:hAnsi="Calibri" w:cs="Times New Roman"/>
+                <w:lang w:eastAsia="fr-CA"/>
+              </w:rPr>
+            </w:pPr>
+            <w:r>
+              <w:rPr>
+                <w:rFonts w:ascii="Calibri" w:eastAsia="Times New Roman" w:hAnsi="Calibri" w:cs="Times New Roman"/>
+                <w:lang w:eastAsia="fr-CA"/>
+              </w:rPr>
+              <w:t>Note</w:t>
+            </w:r>
+          </w:p>
+        </w:tc>
+        <w:tc>
+          <w:tcPr>
+            <w:tcW w:w="594" w:type="dxa"/>
+          </w:tcPr>
+          <w:p>
+            <w:pPr>
+              <w:cnfStyle w:val="100000000000"/>
+              <w:rPr>
+                <w:rFonts w:eastAsia="Times New Roman" w:cstheme="minorHAnsi"/>
+                <w:sz w:val="20"/>
+                <w:szCs w:val="20"/>
+                <w:lang w:eastAsia="fr-CA"/>
+              </w:rPr>
+            </w:pPr>
+            <w:r>
+              <w:rPr>
+                <w:rFonts w:eastAsia="Times New Roman" w:cstheme="minorHAnsi"/>
+                <w:sz w:val="20"/>
+                <w:szCs w:val="20"/>
+                <w:lang w:eastAsia="fr-CA"/>
+              </w:rPr>
+              <w:t>PTS</w:t>
+            </w:r>
+          </w:p>
+        </w:tc>
+      </w:tr>
+      <w:tr>
+        <w:trPr>
+          <w:cnfStyle w:val="000000100000"/>
+          <w:trHeight w:val="300"/>
+        </w:trPr>
+        <w:tc>
+          <w:tcPr>
+            <w:cnfStyle w:val="001000000000"/>
+            <w:tcW w:w="532" w:type="dxa"/>
+            <w:shd w:val="clear" w:color="auto" w:fill="AEAAAA" w:themeFill="background2" w:themeFillShade="BF"/>
+            <w:noWrap/>
+            <w:hideMark/>
+          </w:tcPr>
+          <w:p>
+            <w:pPr>
+              <w:rPr>
+                <w:rFonts w:ascii="Times New Roman" w:eastAsia="Times New Roman" w:hAnsi="Times New Roman" w:cs="Times New Roman"/>
+                <w:sz w:val="20"/>
+                <w:szCs w:val="20"/>
+                <w:lang w:eastAsia="fr-CA"/>
+              </w:rPr>
+            </w:pPr>
+            <w:r>
+              <w:rPr>
+                <w:rFonts w:ascii="Times New Roman" w:eastAsia="Times New Roman" w:hAnsi="Times New Roman" w:cs="Times New Roman"/>
+                <w:sz w:val="20"/>
+                <w:szCs w:val="20"/>
+                <w:lang w:eastAsia="fr-CA"/>
+              </w:rPr>
+              <w:t>02</w:t>
+            </w:r>
+          </w:p>
+        </w:tc>
+        <w:tc>
+          <w:tcPr>
+            <w:tcW w:w="920" w:type="dxa"/>
+            <w:shd w:val="clear" w:color="auto" w:fill="AEAAAA" w:themeFill="background2" w:themeFillShade="BF"/>
+            <w:noWrap/>
+            <w:hideMark/>
+          </w:tcPr>
+          <w:p>
+            <w:pPr>
+              <w:cnfStyle w:val="000000100000"/>
+              <w:rPr>
+                <w:rFonts w:ascii="Calibri" w:eastAsia="Times New Roman" w:hAnsi="Calibri" w:cs="Times New Roman"/>
+                <w:color w:val="000000"/>
+                <w:lang w:eastAsia="fr-CA"/>
+              </w:rPr>
+            </w:pPr>
+            <w:r>
+              <w:rPr>
+                <w:rFonts w:ascii="Calibri" w:eastAsia="Times New Roman" w:hAnsi="Calibri" w:cs="Times New Roman"/>
+                <w:color w:val="000000"/>
+                <w:lang w:eastAsia="fr-CA"/>
+              </w:rPr>
+              <w:t>Client</w:t>
+            </w:r>
+          </w:p>
+        </w:tc>
+        <w:tc>
+          <w:tcPr>
+            <w:tcW w:w="4764" w:type="dxa"/>
+            <w:shd w:val="clear" w:color="auto" w:fill="AEAAAA" w:themeFill="background2" w:themeFillShade="BF"/>
+            <w:noWrap/>
+            <w:hideMark/>
+          </w:tcPr>
+          <w:p>
+            <w:pPr>
+              <w:cnfStyle w:val="000000100000"/>
+              <w:rPr>
+                <w:rFonts w:ascii="Calibri" w:eastAsia="Times New Roman" w:hAnsi="Calibri" w:cs="Times New Roman"/>
+                <w:lang w:eastAsia="fr-CA"/>
+              </w:rPr>
+            </w:pPr>
+            <w:r>
+              <w:rPr>
+                <w:rFonts w:ascii="Calibri" w:eastAsia="Times New Roman" w:hAnsi="Calibri" w:cs="Times New Roman"/>
+                <w:lang w:eastAsia="fr-CA"/>
+              </w:rPr>
+              <w:t>Utiliser le code QR sur la table dans le restaurant</w:t>
+            </w:r>
+          </w:p>
+        </w:tc>
+        <w:tc>
+          <w:tcPr>
+            <w:tcW w:w="4252" w:type="dxa"/>
+            <w:shd w:val="clear" w:color="auto" w:fill="AEAAAA" w:themeFill="background2" w:themeFillShade="BF"/>
+            <w:noWrap/>
+            <w:hideMark/>
+          </w:tcPr>
+          <w:p>
+            <w:pPr>
+              <w:cnfStyle w:val="000000100000"/>
+              <w:rPr>
+                <w:rFonts w:ascii="Calibri" w:eastAsia="Times New Roman" w:hAnsi="Calibri" w:cs="Times New Roman"/>
+                <w:color w:val="000000"/>
+                <w:lang w:eastAsia="fr-CA"/>
+              </w:rPr>
+            </w:pPr>
+            <w:r>
+              <w:rPr>
+                <w:rFonts w:ascii="Calibri" w:eastAsia="Times New Roman" w:hAnsi="Calibri" w:cs="Times New Roman"/>
+                <w:color w:val="000000"/>
+                <w:lang w:eastAsia="fr-CA"/>
+              </w:rPr>
+              <w:t>Pouvoir spécifie</w:t>
+            </w:r>
+            <w:r>
+              <w:rPr>
+                <w:rFonts w:ascii="Calibri" w:eastAsia="Times New Roman" w:hAnsi="Calibri" w:cs="Times New Roman"/>
+                <w:color w:val="000000"/>
+                <w:lang w:eastAsia="fr-CA"/>
+              </w:rPr>
+              <w:t>rla table où je suis assis</w:t>
+            </w:r>
+          </w:p>
+        </w:tc>
+        <w:tc>
+          <w:tcPr>
+            <w:tcW w:w="2114" w:type="dxa"/>
+            <w:shd w:val="clear" w:color="auto" w:fill="AEAAAA" w:themeFill="background2" w:themeFillShade="BF"/>
+            <w:noWrap/>
+            <w:hideMark/>
+          </w:tcPr>
+          <w:p>
+            <w:pPr>
+              <w:cnfStyle w:val="000000100000"/>
+              <w:rPr>
+                <w:rFonts w:ascii="Calibri" w:eastAsia="Times New Roman" w:hAnsi="Calibri" w:cs="Times New Roman"/>
+                <w:color w:val="000000"/>
+                <w:lang w:eastAsia="fr-CA"/>
+              </w:rPr>
+            </w:pPr>
+            <w:r>
+              <w:rPr>
+                <w:rFonts w:ascii="Times New Roman" w:eastAsia="Times New Roman" w:hAnsi="Times New Roman" w:cs="Times New Roman"/>
+                <w:sz w:val="20"/>
+                <w:szCs w:val="20"/>
+                <w:lang w:eastAsia="fr-CA"/>
+              </w:rPr>
+              <w:t>C’est seulement possible si le client se trouve à l’intérieur du restaurant (donc connecté par la fonctionnalité GPS)</w:t>
+            </w:r>
+          </w:p>
+        </w:tc>
+        <w:tc>
+          <w:tcPr>
+            <w:tcW w:w="594" w:type="dxa"/>
+            <w:shd w:val="clear" w:color="auto" w:fill="AEAAAA" w:themeFill="background2" w:themeFillShade="BF"/>
+            <w:vAlign w:val="center"/>
+          </w:tcPr>
+          <w:p>
+            <w:pPr>
+              <w:jc w:val="center"/>
+              <w:cnfStyle w:val="000000100000"/>
+              <w:rPr>
+                <w:rFonts w:ascii="Times New Roman" w:eastAsia="Times New Roman" w:hAnsi="Times New Roman" w:cs="Times New Roman"/>
+                <w:sz w:val="20"/>
+                <w:szCs w:val="20"/>
+                <w:lang w:eastAsia="fr-CA"/>
+              </w:rPr>
+            </w:pPr>
+            <w:r>
+              <w:rPr>
+                <w:rFonts w:ascii="Times New Roman" w:eastAsia="Times New Roman" w:hAnsi="Times New Roman" w:cs="Times New Roman"/>
+                <w:sz w:val="20"/>
+                <w:szCs w:val="20"/>
+                <w:lang w:eastAsia="fr-CA"/>
+              </w:rPr>
+              <w:t>5</w:t>
+            </w:r>
+          </w:p>
+        </w:tc>
+      </w:tr>
+      <w:tr>
+        <w:trPr>
+          <w:trHeight w:val="300"/>
+        </w:trPr>
+        <w:tc>
+          <w:tcPr>
+            <w:cnfStyle w:val="001000000000"/>
+            <w:tcW w:w="532" w:type="dxa"/>
+            <w:shd w:val="clear" w:color="auto" w:fill="AEAAAA" w:themeFill="background2" w:themeFillShade="BF"/>
+            <w:noWrap/>
+            <w:hideMark/>
+          </w:tcPr>
+          <w:p>
+            <w:pPr>
+              <w:rPr>
+                <w:rFonts w:ascii="Calibri" w:eastAsia="Times New Roman" w:hAnsi="Calibri" w:cs="Times New Roman"/>
+                <w:color w:val="000000"/>
+                <w:lang w:eastAsia="fr-CA"/>
+              </w:rPr>
+            </w:pPr>
+            <w:r>
+              <w:rPr>
+                <w:rFonts w:ascii="Calibri" w:eastAsia="Times New Roman" w:hAnsi="Calibri" w:cs="Times New Roman"/>
+                <w:color w:val="000000"/>
+                <w:lang w:eastAsia="fr-CA"/>
+              </w:rPr>
+              <w:t>03</w:t>
+            </w:r>
+          </w:p>
+        </w:tc>
+        <w:tc>
+          <w:tcPr>
+            <w:tcW w:w="920" w:type="dxa"/>
+            <w:shd w:val="clear" w:color="auto" w:fill="AEAAAA" w:themeFill="background2" w:themeFillShade="BF"/>
+            <w:noWrap/>
+            <w:hideMark/>
+          </w:tcPr>
+          <w:p>
+            <w:pPr>
+              <w:cnfStyle w:val="000000000000"/>
+              <w:rPr>
+                <w:rFonts w:ascii="Calibri" w:eastAsia="Times New Roman" w:hAnsi="Calibri" w:cs="Times New Roman"/>
+                <w:color w:val="000000"/>
+                <w:lang w:eastAsia="fr-CA"/>
+              </w:rPr>
+            </w:pPr>
+            <w:r>
+              <w:rPr>
+                <w:rFonts w:ascii="Calibri" w:eastAsia="Times New Roman" w:hAnsi="Calibri" w:cs="Times New Roman"/>
+                <w:color w:val="000000"/>
+                <w:lang w:eastAsia="fr-CA"/>
+              </w:rPr>
+              <w:t>Client</w:t>
+            </w:r>
+          </w:p>
+        </w:tc>
+        <w:tc>
+          <w:tcPr>
+            <w:tcW w:w="4764" w:type="dxa"/>
+            <w:shd w:val="clear" w:color="auto" w:fill="AEAAAA" w:themeFill="background2" w:themeFillShade="BF"/>
+            <w:noWrap/>
+            <w:hideMark/>
+          </w:tcPr>
+          <w:p>
+            <w:pPr>
+              <w:cnfStyle w:val="000000000000"/>
+              <w:rPr>
+                <w:rFonts w:ascii="Calibri" w:eastAsia="Times New Roman" w:hAnsi="Calibri" w:cs="Times New Roman"/>
+                <w:lang w:eastAsia="fr-CA"/>
+              </w:rPr>
+            </w:pPr>
+            <w:r>
+              <w:rPr>
+                <w:rFonts w:ascii="Calibri" w:eastAsia="Times New Roman" w:hAnsi="Calibri" w:cs="Times New Roman"/>
+                <w:lang w:eastAsia="fr-CA"/>
+              </w:rPr>
+              <w:t>Voir le menu</w:t>
+            </w:r>
+          </w:p>
+        </w:tc>
+        <w:tc>
+          <w:tcPr>
+            <w:tcW w:w="4252" w:type="dxa"/>
+            <w:shd w:val="clear" w:color="auto" w:fill="AEAAAA" w:themeFill="background2" w:themeFillShade="BF"/>
+            <w:noWrap/>
+            <w:hideMark/>
+          </w:tcPr>
+          <w:p>
+            <w:pPr>
+              <w:cnfStyle w:val="000000000000"/>
+              <w:rPr>
+                <w:rFonts w:ascii="Calibri" w:eastAsia="Times New Roman" w:hAnsi="Calibri" w:cs="Times New Roman"/>
+                <w:color w:val="000000"/>
+                <w:lang w:eastAsia="fr-CA"/>
+              </w:rPr>
+            </w:pPr>
+          </w:p>
+        </w:tc>
+        <w:tc>
+          <w:tcPr>
+            <w:tcW w:w="2114" w:type="dxa"/>
+            <w:shd w:val="clear" w:color="auto" w:fill="AEAAAA" w:themeFill="background2" w:themeFillShade="BF"/>
+            <w:noWrap/>
+            <w:hideMark/>
+          </w:tcPr>
+          <w:p>
+            <w:pPr>
+              <w:cnfStyle w:val="000000000000"/>
+              <w:rPr>
+                <w:rFonts w:ascii="Times New Roman" w:eastAsia="Times New Roman" w:hAnsi="Times New Roman" w:cs="Times New Roman"/>
+                <w:sz w:val="20"/>
+                <w:szCs w:val="20"/>
+                <w:lang w:eastAsia="fr-CA"/>
+              </w:rPr>
+            </w:pPr>
+          </w:p>
+        </w:tc>
+        <w:tc>
+          <w:tcPr>
+            <w:tcW w:w="594" w:type="dxa"/>
+            <w:shd w:val="clear" w:color="auto" w:fill="AEAAAA" w:themeFill="background2" w:themeFillShade="BF"/>
+            <w:vAlign w:val="center"/>
+          </w:tcPr>
+          <w:p>
+            <w:pPr>
+              <w:jc w:val="center"/>
+              <w:cnfStyle w:val="000000000000"/>
+              <w:rPr>
+                <w:rFonts w:ascii="Times New Roman" w:eastAsia="Times New Roman" w:hAnsi="Times New Roman" w:cs="Times New Roman"/>
+                <w:sz w:val="20"/>
+                <w:szCs w:val="20"/>
+                <w:lang w:eastAsia="fr-CA"/>
+              </w:rPr>
+            </w:pPr>
+            <w:r>
+              <w:rPr>
+                <w:rFonts w:ascii="Times New Roman" w:eastAsia="Times New Roman" w:hAnsi="Times New Roman" w:cs="Times New Roman"/>
+                <w:sz w:val="20"/>
+                <w:szCs w:val="20"/>
+                <w:lang w:eastAsia="fr-CA"/>
+              </w:rPr>
+              <w:t>3</w:t>
+            </w:r>
+          </w:p>
+        </w:tc>
+      </w:tr>
+      <w:tr>
+        <w:trPr>
+          <w:cnfStyle w:val="000000100000"/>
+          <w:trHeight w:val="300"/>
+        </w:trPr>
+        <w:tc>
+          <w:tcPr>
+            <w:cnfStyle w:val="001000000000"/>
+            <w:tcW w:w="532" w:type="dxa"/>
+            <w:shd w:val="clear" w:color="auto" w:fill="AEAAAA" w:themeFill="background2" w:themeFillShade="BF"/>
+            <w:noWrap/>
+            <w:hideMark/>
+          </w:tcPr>
+          <w:p>
+            <w:pPr>
+              <w:rPr>
+                <w:rFonts w:ascii="Times New Roman" w:eastAsia="Times New Roman" w:hAnsi="Times New Roman" w:cs="Times New Roman"/>
+                <w:sz w:val="20"/>
+                <w:szCs w:val="20"/>
+                <w:lang w:eastAsia="fr-CA"/>
+              </w:rPr>
+            </w:pPr>
+            <w:r>
+              <w:rPr>
+                <w:rFonts w:ascii="Times New Roman" w:eastAsia="Times New Roman" w:hAnsi="Times New Roman" w:cs="Times New Roman"/>
+                <w:sz w:val="20"/>
+                <w:szCs w:val="20"/>
+                <w:lang w:eastAsia="fr-CA"/>
+              </w:rPr>
+              <w:t>05</w:t>
+            </w:r>
+          </w:p>
+        </w:tc>
+        <w:tc>
+          <w:tcPr>
+            <w:tcW w:w="920" w:type="dxa"/>
+            <w:shd w:val="clear" w:color="auto" w:fill="AEAAAA" w:themeFill="background2" w:themeFillShade="BF"/>
+            <w:noWrap/>
+            <w:hideMark/>
+          </w:tcPr>
+          <w:p>
+            <w:pPr>
+              <w:cnfStyle w:val="000000100000"/>
+              <w:rPr>
+                <w:rFonts w:ascii="Calibri" w:eastAsia="Times New Roman" w:hAnsi="Calibri" w:cs="Times New Roman"/>
+                <w:color w:val="000000"/>
+                <w:lang w:eastAsia="fr-CA"/>
+              </w:rPr>
+            </w:pPr>
+            <w:r>
+              <w:rPr>
+                <w:rFonts w:ascii="Calibri" w:eastAsia="Times New Roman" w:hAnsi="Calibri" w:cs="Times New Roman"/>
+                <w:color w:val="000000"/>
+                <w:lang w:eastAsia="fr-CA"/>
+              </w:rPr>
+              <w:t>Client</w:t>
+            </w:r>
+          </w:p>
+        </w:tc>
+        <w:tc>
+          <w:tcPr>
+            <w:tcW w:w="4764" w:type="dxa"/>
+            <w:shd w:val="clear" w:color="auto" w:fill="AEAAAA" w:themeFill="background2" w:themeFillShade="BF"/>
+            <w:noWrap/>
+            <w:hideMark/>
+          </w:tcPr>
+          <w:p>
+            <w:pPr>
+              <w:cnfStyle w:val="000000100000"/>
+              <w:rPr>
+                <w:rFonts w:ascii="Calibri" w:eastAsia="Times New Roman" w:hAnsi="Calibri" w:cs="Times New Roman"/>
+                <w:lang w:eastAsia="fr-CA"/>
+              </w:rPr>
+            </w:pPr>
+            <w:r>
+              <w:rPr>
+                <w:rFonts w:ascii="Calibri" w:eastAsia="Times New Roman" w:hAnsi="Calibri" w:cs="Times New Roman"/>
+                <w:lang w:eastAsia="fr-CA"/>
+              </w:rPr>
+              <w:t>Commander un ou plusieurs éléments du menu</w:t>
+            </w:r>
+          </w:p>
+        </w:tc>
+        <w:tc>
+          <w:tcPr>
+            <w:tcW w:w="4252" w:type="dxa"/>
+            <w:shd w:val="clear" w:color="auto" w:fill="AEAAAA" w:themeFill="background2" w:themeFillShade="BF"/>
+            <w:noWrap/>
+            <w:hideMark/>
+          </w:tcPr>
+          <w:p>
+            <w:pPr>
+              <w:cnfStyle w:val="000000100000"/>
+              <w:rPr>
+                <w:rFonts w:ascii="Calibri" w:eastAsia="Times New Roman" w:hAnsi="Calibri" w:cs="Times New Roman"/>
+                <w:color w:val="000000"/>
+                <w:lang w:eastAsia="fr-CA"/>
+              </w:rPr>
+            </w:pPr>
+          </w:p>
+        </w:tc>
+        <w:tc>
+          <w:tcPr>
+            <w:tcW w:w="2114" w:type="dxa"/>
+            <w:shd w:val="clear" w:color="auto" w:fill="AEAAAA" w:themeFill="background2" w:themeFillShade="BF"/>
+            <w:noWrap/>
+            <w:hideMark/>
+          </w:tcPr>
+          <w:p>
+            <w:pPr>
+              <w:cnfStyle w:val="000000100000"/>
+              <w:rPr>
+                <w:rFonts w:ascii="Times New Roman" w:eastAsia="Times New Roman" w:hAnsi="Times New Roman" w:cs="Times New Roman"/>
+                <w:sz w:val="20"/>
+                <w:szCs w:val="20"/>
+                <w:lang w:eastAsia="fr-CA"/>
+              </w:rPr>
+            </w:pPr>
+          </w:p>
+        </w:tc>
+        <w:tc>
+          <w:tcPr>
+            <w:tcW w:w="594" w:type="dxa"/>
+            <w:shd w:val="clear" w:color="auto" w:fill="AEAAAA" w:themeFill="background2" w:themeFillShade="BF"/>
+            <w:vAlign w:val="center"/>
+          </w:tcPr>
+          <w:p>
+            <w:pPr>
+              <w:jc w:val="center"/>
+              <w:cnfStyle w:val="000000100000"/>
+              <w:rPr>
+                <w:rFonts w:ascii="Times New Roman" w:eastAsia="Times New Roman" w:hAnsi="Times New Roman" w:cs="Times New Roman"/>
+                <w:sz w:val="20"/>
+                <w:szCs w:val="20"/>
+                <w:lang w:eastAsia="fr-CA"/>
+              </w:rPr>
+            </w:pPr>
+            <w:r>
+              <w:rPr>
+                <w:rFonts w:ascii="Times New Roman" w:eastAsia="Times New Roman" w:hAnsi="Times New Roman" w:cs="Times New Roman"/>
+                <w:sz w:val="20"/>
+                <w:szCs w:val="20"/>
+                <w:lang w:eastAsia="fr-CA"/>
+              </w:rPr>
+              <w:t>5</w:t>
+            </w:r>
+          </w:p>
+        </w:tc>
+      </w:tr>
+      <w:tr>
+        <w:trPr>
+          <w:trHeight w:val="300"/>
+        </w:trPr>
+        <w:tc>
+          <w:tcPr>
+            <w:cnfStyle w:val="001000000000"/>
+            <w:tcW w:w="532" w:type="dxa"/>
+            <w:shd w:val="clear" w:color="auto" w:fill="AEAAAA" w:themeFill="background2" w:themeFillShade="BF"/>
+            <w:noWrap/>
+            <w:hideMark/>
+          </w:tcPr>
+          <w:p>
+            <w:pPr>
+              <w:rPr>
+                <w:rFonts w:ascii="Times New Roman" w:eastAsia="Times New Roman" w:hAnsi="Times New Roman" w:cs="Times New Roman"/>
+                <w:sz w:val="20"/>
+                <w:szCs w:val="20"/>
+                <w:lang w:eastAsia="fr-CA"/>
+              </w:rPr>
+            </w:pPr>
+            <w:r>
+              <w:rPr>
+                <w:rFonts w:ascii="Times New Roman" w:eastAsia="Times New Roman" w:hAnsi="Times New Roman" w:cs="Times New Roman"/>
+                <w:sz w:val="20"/>
+                <w:szCs w:val="20"/>
+                <w:lang w:eastAsia="fr-CA"/>
+              </w:rPr>
+              <w:t>09</w:t>
+            </w:r>
+          </w:p>
+        </w:tc>
+        <w:tc>
+          <w:tcPr>
+            <w:tcW w:w="920" w:type="dxa"/>
+            <w:shd w:val="clear" w:color="auto" w:fill="AEAAAA" w:themeFill="background2" w:themeFillShade="BF"/>
+            <w:noWrap/>
+            <w:hideMark/>
+          </w:tcPr>
+          <w:p>
+            <w:pPr>
+              <w:cnfStyle w:val="000000000000"/>
+              <w:rPr>
+                <w:rFonts w:ascii="Calibri" w:eastAsia="Times New Roman" w:hAnsi="Calibri" w:cs="Times New Roman"/>
+                <w:color w:val="000000"/>
+                <w:lang w:eastAsia="fr-CA"/>
+              </w:rPr>
+            </w:pPr>
+            <w:r>
+              <w:rPr>
+                <w:rFonts w:ascii="Calibri" w:eastAsia="Times New Roman" w:hAnsi="Calibri" w:cs="Times New Roman"/>
+                <w:color w:val="000000"/>
+                <w:lang w:eastAsia="fr-CA"/>
+              </w:rPr>
+              <w:t>Client</w:t>
+            </w:r>
+          </w:p>
+        </w:tc>
+        <w:tc>
+          <w:tcPr>
+            <w:tcW w:w="4764" w:type="dxa"/>
+            <w:shd w:val="clear" w:color="auto" w:fill="AEAAAA" w:themeFill="background2" w:themeFillShade="BF"/>
+            <w:noWrap/>
+            <w:hideMark/>
+          </w:tcPr>
+          <w:p>
+            <w:pPr>
+              <w:cnfStyle w:val="000000000000"/>
+              <w:rPr>
+                <w:rFonts w:ascii="Calibri" w:eastAsia="Times New Roman" w:hAnsi="Calibri" w:cs="Times New Roman"/>
+                <w:lang w:eastAsia="fr-CA"/>
+              </w:rPr>
+            </w:pPr>
+            <w:r>
+              <w:rPr>
+                <w:rFonts w:ascii="Calibri" w:eastAsia="Times New Roman" w:hAnsi="Calibri" w:cs="Times New Roman"/>
+                <w:lang w:eastAsia="fr-CA"/>
+              </w:rPr>
+              <w:t>Appeler le serveur</w:t>
+            </w:r>
+          </w:p>
+        </w:tc>
+        <w:tc>
+          <w:tcPr>
+            <w:tcW w:w="4252" w:type="dxa"/>
+            <w:shd w:val="clear" w:color="auto" w:fill="AEAAAA" w:themeFill="background2" w:themeFillShade="BF"/>
+            <w:noWrap/>
+            <w:hideMark/>
+          </w:tcPr>
+          <w:p>
+            <w:pPr>
+              <w:cnfStyle w:val="000000000000"/>
+              <w:rPr>
+                <w:rFonts w:ascii="Calibri" w:eastAsia="Times New Roman" w:hAnsi="Calibri" w:cs="Times New Roman"/>
+                <w:color w:val="000000"/>
+                <w:lang w:eastAsia="fr-CA"/>
+              </w:rPr>
+            </w:pPr>
+          </w:p>
+        </w:tc>
+        <w:tc>
+          <w:tcPr>
+            <w:tcW w:w="2114" w:type="dxa"/>
+            <w:shd w:val="clear" w:color="auto" w:fill="AEAAAA" w:themeFill="background2" w:themeFillShade="BF"/>
+            <w:noWrap/>
+            <w:hideMark/>
+          </w:tcPr>
+          <w:p>
+            <w:pPr>
+              <w:cnfStyle w:val="000000000000"/>
+              <w:rPr>
+                <w:rFonts w:ascii="Times New Roman" w:eastAsia="Times New Roman" w:hAnsi="Times New Roman" w:cs="Times New Roman"/>
+                <w:sz w:val="20"/>
+                <w:szCs w:val="20"/>
+                <w:lang w:eastAsia="fr-CA"/>
+              </w:rPr>
+            </w:pPr>
+          </w:p>
+        </w:tc>
+        <w:tc>
+          <w:tcPr>
+            <w:tcW w:w="594" w:type="dxa"/>
+            <w:shd w:val="clear" w:color="auto" w:fill="AEAAAA" w:themeFill="background2" w:themeFillShade="BF"/>
+            <w:vAlign w:val="center"/>
+          </w:tcPr>
+          <w:p>
+            <w:pPr>
+              <w:jc w:val="center"/>
+              <w:cnfStyle w:val="000000000000"/>
+              <w:rPr>
+                <w:rFonts w:ascii="Times New Roman" w:eastAsia="Times New Roman" w:hAnsi="Times New Roman" w:cs="Times New Roman"/>
+                <w:sz w:val="20"/>
+                <w:szCs w:val="20"/>
+                <w:lang w:eastAsia="fr-CA"/>
+              </w:rPr>
+            </w:pPr>
+            <w:r>
+              <w:rPr>
+                <w:rFonts w:ascii="Times New Roman" w:eastAsia="Times New Roman" w:hAnsi="Times New Roman" w:cs="Times New Roman"/>
+                <w:sz w:val="20"/>
+                <w:szCs w:val="20"/>
+                <w:lang w:eastAsia="fr-CA"/>
+              </w:rPr>
+              <w:t>3</w:t>
+            </w:r>
+          </w:p>
+        </w:tc>
+      </w:tr>
+      <w:tr>
+        <w:trPr>
+          <w:cnfStyle w:val="000000100000"/>
+          <w:trHeight w:val="300"/>
+        </w:trPr>
+        <w:tc>
+          <w:tcPr>
+            <w:cnfStyle w:val="001000000000"/>
+            <w:tcW w:w="532" w:type="dxa"/>
+            <w:shd w:val="clear" w:color="auto" w:fill="AEAAAA" w:themeFill="background2" w:themeFillShade="BF"/>
+            <w:noWrap/>
+            <w:hideMark/>
+          </w:tcPr>
+          <w:p>
+            <w:pPr>
+              <w:rPr>
+                <w:rFonts w:ascii="Times New Roman" w:eastAsia="Times New Roman" w:hAnsi="Times New Roman" w:cs="Times New Roman"/>
+                <w:sz w:val="20"/>
+                <w:szCs w:val="20"/>
+                <w:lang w:eastAsia="fr-CA"/>
+              </w:rPr>
+            </w:pPr>
+            <w:r>
+              <w:rPr>
+                <w:rFonts w:ascii="Times New Roman" w:eastAsia="Times New Roman" w:hAnsi="Times New Roman" w:cs="Times New Roman"/>
+                <w:sz w:val="20"/>
+                <w:szCs w:val="20"/>
+                <w:lang w:eastAsia="fr-CA"/>
+              </w:rPr>
+              <w:t>11</w:t>
+            </w:r>
+          </w:p>
+        </w:tc>
+        <w:tc>
+          <w:tcPr>
+            <w:tcW w:w="920" w:type="dxa"/>
+            <w:shd w:val="clear" w:color="auto" w:fill="AEAAAA" w:themeFill="background2" w:themeFillShade="BF"/>
+            <w:noWrap/>
+            <w:hideMark/>
+          </w:tcPr>
+          <w:p>
+            <w:pPr>
+              <w:cnfStyle w:val="000000100000"/>
+              <w:rPr>
+                <w:rFonts w:ascii="Calibri" w:eastAsia="Times New Roman" w:hAnsi="Calibri" w:cs="Times New Roman"/>
+                <w:color w:val="000000"/>
+                <w:lang w:eastAsia="fr-CA"/>
+              </w:rPr>
+            </w:pPr>
+            <w:r>
+              <w:rPr>
+                <w:rFonts w:ascii="Calibri" w:eastAsia="Times New Roman" w:hAnsi="Calibri" w:cs="Times New Roman"/>
+                <w:color w:val="000000"/>
+                <w:lang w:eastAsia="fr-CA"/>
+              </w:rPr>
+              <w:t>Serveur</w:t>
+            </w:r>
+          </w:p>
+        </w:tc>
+        <w:tc>
+          <w:tcPr>
+            <w:tcW w:w="4764" w:type="dxa"/>
+            <w:shd w:val="clear" w:color="auto" w:fill="AEAAAA" w:themeFill="background2" w:themeFillShade="BF"/>
+            <w:noWrap/>
+            <w:hideMark/>
+          </w:tcPr>
+          <w:p>
+            <w:pPr>
+              <w:cnfStyle w:val="000000100000"/>
+              <w:rPr>
+                <w:rFonts w:ascii="Calibri" w:eastAsia="Times New Roman" w:hAnsi="Calibri" w:cs="Times New Roman"/>
+                <w:lang w:eastAsia="fr-CA"/>
+              </w:rPr>
+            </w:pPr>
+            <w:r>
+              <w:rPr>
+                <w:rFonts w:ascii="Calibri" w:eastAsia="Times New Roman" w:hAnsi="Calibri" w:cs="Times New Roman"/>
+                <w:lang w:eastAsia="fr-CA"/>
+              </w:rPr>
+              <w:t>Voir les commandes</w:t>
+            </w:r>
+          </w:p>
+        </w:tc>
+        <w:tc>
+          <w:tcPr>
+            <w:tcW w:w="4252" w:type="dxa"/>
+            <w:shd w:val="clear" w:color="auto" w:fill="AEAAAA" w:themeFill="background2" w:themeFillShade="BF"/>
+            <w:noWrap/>
+            <w:hideMark/>
+          </w:tcPr>
+          <w:p>
+            <w:pPr>
+              <w:cnfStyle w:val="000000100000"/>
+              <w:rPr>
+                <w:rFonts w:ascii="Calibri" w:eastAsia="Times New Roman" w:hAnsi="Calibri" w:cs="Times New Roman"/>
+                <w:color w:val="000000"/>
+                <w:lang w:eastAsia="fr-CA"/>
+              </w:rPr>
+            </w:pPr>
+          </w:p>
+        </w:tc>
+        <w:tc>
+          <w:tcPr>
+            <w:tcW w:w="2114" w:type="dxa"/>
+            <w:shd w:val="clear" w:color="auto" w:fill="AEAAAA" w:themeFill="background2" w:themeFillShade="BF"/>
+            <w:noWrap/>
+            <w:hideMark/>
+          </w:tcPr>
+          <w:p>
+            <w:pPr>
+              <w:cnfStyle w:val="000000100000"/>
+              <w:rPr>
+                <w:rFonts w:ascii="Times New Roman" w:eastAsia="Times New Roman" w:hAnsi="Times New Roman" w:cs="Times New Roman"/>
+                <w:sz w:val="20"/>
+                <w:szCs w:val="20"/>
+                <w:lang w:eastAsia="fr-CA"/>
+              </w:rPr>
+            </w:pPr>
+          </w:p>
+        </w:tc>
+        <w:tc>
+          <w:tcPr>
+            <w:tcW w:w="594" w:type="dxa"/>
+            <w:shd w:val="clear" w:color="auto" w:fill="AEAAAA" w:themeFill="background2" w:themeFillShade="BF"/>
+            <w:vAlign w:val="center"/>
+          </w:tcPr>
+          <w:p>
+            <w:pPr>
+              <w:jc w:val="center"/>
+              <w:cnfStyle w:val="000000100000"/>
+              <w:rPr>
+                <w:rFonts w:ascii="Times New Roman" w:eastAsia="Times New Roman" w:hAnsi="Times New Roman" w:cs="Times New Roman"/>
+                <w:sz w:val="20"/>
+                <w:szCs w:val="20"/>
+                <w:lang w:eastAsia="fr-CA"/>
+              </w:rPr>
+            </w:pPr>
+            <w:r>
+              <w:rPr>
+                <w:rFonts w:ascii="Times New Roman" w:eastAsia="Times New Roman" w:hAnsi="Times New Roman" w:cs="Times New Roman"/>
+                <w:sz w:val="20"/>
+                <w:szCs w:val="20"/>
+                <w:lang w:eastAsia="fr-CA"/>
+              </w:rPr>
+              <w:t>3</w:t>
+            </w:r>
+          </w:p>
+        </w:tc>
+      </w:tr>
+      <w:tr>
+        <w:trPr>
+          <w:trHeight w:val="300"/>
+        </w:trPr>
+        <w:tc>
+          <w:tcPr>
+            <w:cnfStyle w:val="001000000000"/>
+            <w:tcW w:w="532" w:type="dxa"/>
+            <w:shd w:val="clear" w:color="auto" w:fill="AEAAAA" w:themeFill="background2" w:themeFillShade="BF"/>
+            <w:noWrap/>
+            <w:hideMark/>
+          </w:tcPr>
+          <w:p>
+            <w:pPr>
+              <w:rPr>
+                <w:rFonts w:ascii="Times New Roman" w:eastAsia="Times New Roman" w:hAnsi="Times New Roman" w:cs="Times New Roman"/>
+                <w:sz w:val="20"/>
+                <w:szCs w:val="20"/>
+                <w:lang w:eastAsia="fr-CA"/>
+              </w:rPr>
+            </w:pPr>
+            <w:r>
+              <w:rPr>
+                <w:rFonts w:ascii="Times New Roman" w:eastAsia="Times New Roman" w:hAnsi="Times New Roman" w:cs="Times New Roman"/>
+                <w:sz w:val="20"/>
+                <w:szCs w:val="20"/>
+                <w:lang w:eastAsia="fr-CA"/>
+              </w:rPr>
+              <w:t>17</w:t>
+            </w:r>
+          </w:p>
+        </w:tc>
+        <w:tc>
+          <w:tcPr>
+            <w:tcW w:w="920" w:type="dxa"/>
+            <w:shd w:val="clear" w:color="auto" w:fill="AEAAAA" w:themeFill="background2" w:themeFillShade="BF"/>
+            <w:noWrap/>
+            <w:hideMark/>
+          </w:tcPr>
+          <w:p>
+            <w:pPr>
+              <w:cnfStyle w:val="000000000000"/>
+              <w:rPr>
+                <w:rFonts w:ascii="Calibri" w:eastAsia="Times New Roman" w:hAnsi="Calibri" w:cs="Times New Roman"/>
+                <w:color w:val="000000"/>
+                <w:lang w:eastAsia="fr-CA"/>
+              </w:rPr>
+            </w:pPr>
+            <w:r>
+              <w:rPr>
+                <w:rFonts w:ascii="Calibri" w:eastAsia="Times New Roman" w:hAnsi="Calibri" w:cs="Times New Roman"/>
+                <w:color w:val="000000"/>
+                <w:lang w:eastAsia="fr-CA"/>
+              </w:rPr>
+              <w:t>Gérant</w:t>
+            </w:r>
+          </w:p>
+        </w:tc>
+        <w:tc>
+          <w:tcPr>
+            <w:tcW w:w="4764" w:type="dxa"/>
+            <w:shd w:val="clear" w:color="auto" w:fill="AEAAAA" w:themeFill="background2" w:themeFillShade="BF"/>
+            <w:noWrap/>
+            <w:hideMark/>
+          </w:tcPr>
+          <w:p>
+            <w:pPr>
+              <w:cnfStyle w:val="000000000000"/>
+              <w:rPr>
+                <w:rFonts w:ascii="Calibri" w:eastAsia="Times New Roman" w:hAnsi="Calibri" w:cs="Times New Roman"/>
+                <w:lang w:eastAsia="fr-CA"/>
+              </w:rPr>
+            </w:pPr>
+            <w:r>
+              <w:rPr>
+                <w:rFonts w:ascii="Calibri" w:eastAsia="Times New Roman" w:hAnsi="Calibri" w:cs="Times New Roman"/>
+                <w:lang w:eastAsia="fr-CA"/>
+              </w:rPr>
+              <w:t>Créer des spéciaux valides pour une certaine date et heure</w:t>
+            </w:r>
+          </w:p>
+        </w:tc>
+        <w:tc>
+          <w:tcPr>
+            <w:tcW w:w="4252" w:type="dxa"/>
+            <w:shd w:val="clear" w:color="auto" w:fill="AEAAAA" w:themeFill="background2" w:themeFillShade="BF"/>
+            <w:noWrap/>
+            <w:hideMark/>
+          </w:tcPr>
+          <w:p>
+            <w:pPr>
+              <w:cnfStyle w:val="000000000000"/>
+              <w:rPr>
+                <w:rFonts w:ascii="Calibri" w:eastAsia="Times New Roman" w:hAnsi="Calibri" w:cs="Times New Roman"/>
+                <w:color w:val="000000"/>
+                <w:lang w:eastAsia="fr-CA"/>
+              </w:rPr>
+            </w:pPr>
+          </w:p>
+        </w:tc>
+        <w:tc>
+          <w:tcPr>
+            <w:tcW w:w="2114" w:type="dxa"/>
+            <w:shd w:val="clear" w:color="auto" w:fill="AEAAAA" w:themeFill="background2" w:themeFillShade="BF"/>
+            <w:noWrap/>
+            <w:hideMark/>
+          </w:tcPr>
+          <w:p>
+            <w:pPr>
+              <w:cnfStyle w:val="000000000000"/>
+              <w:rPr>
+                <w:rFonts w:ascii="Times New Roman" w:eastAsia="Times New Roman" w:hAnsi="Times New Roman" w:cs="Times New Roman"/>
+                <w:sz w:val="20"/>
+                <w:szCs w:val="20"/>
+                <w:lang w:eastAsia="fr-CA"/>
+              </w:rPr>
+            </w:pPr>
+          </w:p>
+        </w:tc>
+        <w:tc>
+          <w:tcPr>
+            <w:tcW w:w="594" w:type="dxa"/>
+            <w:shd w:val="clear" w:color="auto" w:fill="AEAAAA" w:themeFill="background2" w:themeFillShade="BF"/>
+            <w:vAlign w:val="center"/>
+          </w:tcPr>
+          <w:p>
+            <w:pPr>
+              <w:jc w:val="center"/>
+              <w:cnfStyle w:val="000000000000"/>
+              <w:rPr>
+                <w:rFonts w:ascii="Times New Roman" w:eastAsia="Times New Roman" w:hAnsi="Times New Roman" w:cs="Times New Roman"/>
+                <w:sz w:val="20"/>
+                <w:szCs w:val="20"/>
+                <w:lang w:eastAsia="fr-CA"/>
+              </w:rPr>
+            </w:pPr>
+            <w:r>
+              <w:rPr>
+                <w:rFonts w:ascii="Times New Roman" w:eastAsia="Times New Roman" w:hAnsi="Times New Roman" w:cs="Times New Roman"/>
+                <w:sz w:val="20"/>
+                <w:szCs w:val="20"/>
+                <w:lang w:eastAsia="fr-CA"/>
+              </w:rPr>
+              <w:t>5</w:t>
+            </w:r>
+          </w:p>
+        </w:tc>
+      </w:tr>
+    </w:tbl>
+    <w:p>
+      <w:pPr>
+        <w:jc w:val="right"/>
+      </w:pPr>
+      <w:r>
+        <w:t>Total : 24 Points</w:t>
+      </w:r>
+    </w:p>
+    <w:p/>
+    <w:p/>
+    <w:p/>
     <w:p/>
     <w:p/>
     <w:p/>
@@ -6153,6 +7261,7 @@
           <w:sz w:val="28"/>
           <w:szCs w:val="28"/>
         </w:rPr>
+        <w:lastRenderedPageBreak/>
         <w:t>Planning – TÂCHES RESTANTES</w:t>
       </w:r>
     </w:p>
@@ -6169,7 +7278,7 @@
         <w:tblStyle w:val="GridTable4"/>
         <w:tblW w:w="0" w:type="auto"/>
         <w:tblLayout w:type="fixed"/>
-        <w:tblLook w:val="04A0" w:firstRow="1" w:lastRow="0" w:firstColumn="1" w:lastColumn="0" w:noHBand="0" w:noVBand="1"/>
+        <w:tblLook w:val="04A0"/>
       </w:tblPr>
       <w:tblGrid>
         <w:gridCol w:w="532"/>
@@ -6181,12 +7290,12 @@
       </w:tblGrid>
       <w:tr>
         <w:trPr>
-          <w:cnfStyle w:val="100000000000" w:firstRow="1" w:lastRow="0" w:firstColumn="0" w:lastColumn="0" w:oddVBand="0" w:evenVBand="0" w:oddHBand="0" w:evenHBand="0" w:firstRowFirstColumn="0" w:firstRowLastColumn="0" w:lastRowFirstColumn="0" w:lastRowLastColumn="0"/>
+          <w:cnfStyle w:val="100000000000"/>
           <w:trHeight w:val="300"/>
         </w:trPr>
         <w:tc>
           <w:tcPr>
-            <w:cnfStyle w:val="001000000000" w:firstRow="0" w:lastRow="0" w:firstColumn="1" w:lastColumn="0" w:oddVBand="0" w:evenVBand="0" w:oddHBand="0" w:evenHBand="0" w:firstRowFirstColumn="0" w:firstRowLastColumn="0" w:lastRowFirstColumn="0" w:lastRowLastColumn="0"/>
+            <w:cnfStyle w:val="001000000000"/>
             <w:tcW w:w="532" w:type="dxa"/>
             <w:noWrap/>
             <w:hideMark/>
@@ -6215,7 +7324,7 @@
           </w:tcPr>
           <w:p>
             <w:pPr>
-              <w:cnfStyle w:val="100000000000" w:firstRow="1" w:lastRow="0" w:firstColumn="0" w:lastColumn="0" w:oddVBand="0" w:evenVBand="0" w:oddHBand="0" w:evenHBand="0" w:firstRowFirstColumn="0" w:firstRowLastColumn="0" w:lastRowFirstColumn="0" w:lastRowLastColumn="0"/>
+              <w:cnfStyle w:val="100000000000"/>
               <w:rPr>
                 <w:rFonts w:ascii="Calibri" w:eastAsia="Times New Roman" w:hAnsi="Calibri" w:cs="Times New Roman"/>
                 <w:lang w:eastAsia="fr-CA"/>
@@ -6238,7 +7347,7 @@
           </w:tcPr>
           <w:p>
             <w:pPr>
-              <w:cnfStyle w:val="100000000000" w:firstRow="1" w:lastRow="0" w:firstColumn="0" w:lastColumn="0" w:oddVBand="0" w:evenVBand="0" w:oddHBand="0" w:evenHBand="0" w:firstRowFirstColumn="0" w:firstRowLastColumn="0" w:lastRowFirstColumn="0" w:lastRowLastColumn="0"/>
+              <w:cnfStyle w:val="100000000000"/>
               <w:rPr>
                 <w:rFonts w:ascii="Calibri" w:eastAsia="Times New Roman" w:hAnsi="Calibri" w:cs="Times New Roman"/>
                 <w:lang w:eastAsia="fr-CA"/>
@@ -6261,7 +7370,7 @@
           </w:tcPr>
           <w:p>
             <w:pPr>
-              <w:cnfStyle w:val="100000000000" w:firstRow="1" w:lastRow="0" w:firstColumn="0" w:lastColumn="0" w:oddVBand="0" w:evenVBand="0" w:oddHBand="0" w:evenHBand="0" w:firstRowFirstColumn="0" w:firstRowLastColumn="0" w:lastRowFirstColumn="0" w:lastRowLastColumn="0"/>
+              <w:cnfStyle w:val="100000000000"/>
               <w:rPr>
                 <w:rFonts w:ascii="Calibri" w:eastAsia="Times New Roman" w:hAnsi="Calibri" w:cs="Times New Roman"/>
                 <w:lang w:eastAsia="fr-CA"/>
@@ -6284,7 +7393,7 @@
           </w:tcPr>
           <w:p>
             <w:pPr>
-              <w:cnfStyle w:val="100000000000" w:firstRow="1" w:lastRow="0" w:firstColumn="0" w:lastColumn="0" w:oddVBand="0" w:evenVBand="0" w:oddHBand="0" w:evenHBand="0" w:firstRowFirstColumn="0" w:firstRowLastColumn="0" w:lastRowFirstColumn="0" w:lastRowLastColumn="0"/>
+              <w:cnfStyle w:val="100000000000"/>
               <w:rPr>
                 <w:rFonts w:ascii="Calibri" w:eastAsia="Times New Roman" w:hAnsi="Calibri" w:cs="Times New Roman"/>
                 <w:lang w:eastAsia="fr-CA"/>
@@ -6305,7 +7414,7 @@
           </w:tcPr>
           <w:p>
             <w:pPr>
-              <w:cnfStyle w:val="100000000000" w:firstRow="1" w:lastRow="0" w:firstColumn="0" w:lastColumn="0" w:oddVBand="0" w:evenVBand="0" w:oddHBand="0" w:evenHBand="0" w:firstRowFirstColumn="0" w:firstRowLastColumn="0" w:lastRowFirstColumn="0" w:lastRowLastColumn="0"/>
+              <w:cnfStyle w:val="100000000000"/>
               <w:rPr>
                 <w:rFonts w:eastAsia="Times New Roman" w:cstheme="minorHAnsi"/>
                 <w:sz w:val="20"/>
@@ -6327,12 +7436,12 @@
       </w:tr>
       <w:tr>
         <w:trPr>
-          <w:cnfStyle w:val="000000100000" w:firstRow="0" w:lastRow="0" w:firstColumn="0" w:lastColumn="0" w:oddVBand="0" w:evenVBand="0" w:oddHBand="1" w:evenHBand="0" w:firstRowFirstColumn="0" w:firstRowLastColumn="0" w:lastRowFirstColumn="0" w:lastRowLastColumn="0"/>
+          <w:cnfStyle w:val="000000100000"/>
           <w:trHeight w:val="300"/>
         </w:trPr>
         <w:tc>
           <w:tcPr>
-            <w:cnfStyle w:val="001000000000" w:firstRow="0" w:lastRow="0" w:firstColumn="1" w:lastColumn="0" w:oddVBand="0" w:evenVBand="0" w:oddHBand="0" w:evenHBand="0" w:firstRowFirstColumn="0" w:firstRowLastColumn="0" w:lastRowFirstColumn="0" w:lastRowLastColumn="0"/>
+            <w:cnfStyle w:val="001000000000"/>
             <w:tcW w:w="532" w:type="dxa"/>
             <w:shd w:val="clear" w:color="auto" w:fill="AEAAAA" w:themeFill="background2" w:themeFillShade="BF"/>
             <w:noWrap/>
@@ -6365,7 +7474,7 @@
           </w:tcPr>
           <w:p>
             <w:pPr>
-              <w:cnfStyle w:val="000000100000" w:firstRow="0" w:lastRow="0" w:firstColumn="0" w:lastColumn="0" w:oddVBand="0" w:evenVBand="0" w:oddHBand="1" w:evenHBand="0" w:firstRowFirstColumn="0" w:firstRowLastColumn="0" w:lastRowFirstColumn="0" w:lastRowLastColumn="0"/>
+              <w:cnfStyle w:val="000000100000"/>
               <w:rPr>
                 <w:rFonts w:ascii="Calibri" w:eastAsia="Times New Roman" w:hAnsi="Calibri" w:cs="Times New Roman"/>
                 <w:color w:val="000000"/>
@@ -6391,7 +7500,7 @@
           </w:tcPr>
           <w:p>
             <w:pPr>
-              <w:cnfStyle w:val="000000100000" w:firstRow="0" w:lastRow="0" w:firstColumn="0" w:lastColumn="0" w:oddVBand="0" w:evenVBand="0" w:oddHBand="1" w:evenHBand="0" w:firstRowFirstColumn="0" w:firstRowLastColumn="0" w:lastRowFirstColumn="0" w:lastRowLastColumn="0"/>
+              <w:cnfStyle w:val="000000100000"/>
               <w:rPr>
                 <w:rFonts w:ascii="Calibri" w:eastAsia="Times New Roman" w:hAnsi="Calibri" w:cs="Times New Roman"/>
                 <w:color w:val="000000"/>
@@ -6409,7 +7518,7 @@
           </w:p>
           <w:p>
             <w:pPr>
-              <w:cnfStyle w:val="000000100000" w:firstRow="0" w:lastRow="0" w:firstColumn="0" w:lastColumn="0" w:oddVBand="0" w:evenVBand="0" w:oddHBand="1" w:evenHBand="0" w:firstRowFirstColumn="0" w:firstRowLastColumn="0" w:lastRowFirstColumn="0" w:lastRowLastColumn="0"/>
+              <w:cnfStyle w:val="000000100000"/>
               <w:rPr>
                 <w:rFonts w:ascii="Calibri" w:eastAsia="Times New Roman" w:hAnsi="Calibri" w:cs="Times New Roman"/>
                 <w:color w:val="000000"/>
@@ -6435,7 +7544,7 @@
           </w:tcPr>
           <w:p>
             <w:pPr>
-              <w:cnfStyle w:val="000000100000" w:firstRow="0" w:lastRow="0" w:firstColumn="0" w:lastColumn="0" w:oddVBand="0" w:evenVBand="0" w:oddHBand="1" w:evenHBand="0" w:firstRowFirstColumn="0" w:firstRowLastColumn="0" w:lastRowFirstColumn="0" w:lastRowLastColumn="0"/>
+              <w:cnfStyle w:val="000000100000"/>
               <w:rPr>
                 <w:rFonts w:ascii="Calibri" w:eastAsia="Times New Roman" w:hAnsi="Calibri" w:cs="Times New Roman"/>
                 <w:color w:val="000000"/>
@@ -6453,7 +7562,7 @@
           </w:tcPr>
           <w:p>
             <w:pPr>
-              <w:cnfStyle w:val="000000100000" w:firstRow="0" w:lastRow="0" w:firstColumn="0" w:lastColumn="0" w:oddVBand="0" w:evenVBand="0" w:oddHBand="1" w:evenHBand="0" w:firstRowFirstColumn="0" w:firstRowLastColumn="0" w:lastRowFirstColumn="0" w:lastRowLastColumn="0"/>
+              <w:cnfStyle w:val="000000100000"/>
               <w:rPr>
                 <w:rFonts w:ascii="Times New Roman" w:eastAsia="Times New Roman" w:hAnsi="Times New Roman" w:cs="Times New Roman"/>
                 <w:sz w:val="20"/>
@@ -6481,7 +7590,7 @@
           <w:p>
             <w:pPr>
               <w:jc w:val="center"/>
-              <w:cnfStyle w:val="000000100000" w:firstRow="0" w:lastRow="0" w:firstColumn="0" w:lastColumn="0" w:oddVBand="0" w:evenVBand="0" w:oddHBand="1" w:evenHBand="0" w:firstRowFirstColumn="0" w:firstRowLastColumn="0" w:lastRowFirstColumn="0" w:lastRowLastColumn="0"/>
+              <w:cnfStyle w:val="000000100000"/>
               <w:rPr>
                 <w:rFonts w:ascii="Times New Roman" w:eastAsia="Times New Roman" w:hAnsi="Times New Roman" w:cs="Times New Roman"/>
                 <w:sz w:val="20"/>
@@ -6507,7 +7616,7 @@
         </w:trPr>
         <w:tc>
           <w:tcPr>
-            <w:cnfStyle w:val="001000000000" w:firstRow="0" w:lastRow="0" w:firstColumn="1" w:lastColumn="0" w:oddVBand="0" w:evenVBand="0" w:oddHBand="0" w:evenHBand="0" w:firstRowFirstColumn="0" w:firstRowLastColumn="0" w:lastRowFirstColumn="0" w:lastRowLastColumn="0"/>
+            <w:cnfStyle w:val="001000000000"/>
             <w:tcW w:w="532" w:type="dxa"/>
             <w:shd w:val="clear" w:color="auto" w:fill="AEAAAA" w:themeFill="background2" w:themeFillShade="BF"/>
             <w:noWrap/>
@@ -6542,7 +7651,7 @@
           </w:tcPr>
           <w:p>
             <w:pPr>
-              <w:cnfStyle w:val="000000000000" w:firstRow="0" w:lastRow="0" w:firstColumn="0" w:lastColumn="0" w:oddVBand="0" w:evenVBand="0" w:oddHBand="0" w:evenHBand="0" w:firstRowFirstColumn="0" w:firstRowLastColumn="0" w:lastRowFirstColumn="0" w:lastRowLastColumn="0"/>
+              <w:cnfStyle w:val="000000000000"/>
               <w:rPr>
                 <w:rFonts w:ascii="Calibri" w:eastAsia="Times New Roman" w:hAnsi="Calibri" w:cs="Times New Roman"/>
                 <w:color w:val="000000"/>
@@ -6568,7 +7677,7 @@
           </w:tcPr>
           <w:p>
             <w:pPr>
-              <w:cnfStyle w:val="000000000000" w:firstRow="0" w:lastRow="0" w:firstColumn="0" w:lastColumn="0" w:oddVBand="0" w:evenVBand="0" w:oddHBand="0" w:evenHBand="0" w:firstRowFirstColumn="0" w:firstRowLastColumn="0" w:lastRowFirstColumn="0" w:lastRowLastColumn="0"/>
+              <w:cnfStyle w:val="000000000000"/>
               <w:rPr>
                 <w:rFonts w:ascii="Calibri" w:eastAsia="Times New Roman" w:hAnsi="Calibri" w:cs="Times New Roman"/>
                 <w:color w:val="000000"/>
@@ -6594,7 +7703,7 @@
           </w:tcPr>
           <w:p>
             <w:pPr>
-              <w:cnfStyle w:val="000000000000" w:firstRow="0" w:lastRow="0" w:firstColumn="0" w:lastColumn="0" w:oddVBand="0" w:evenVBand="0" w:oddHBand="0" w:evenHBand="0" w:firstRowFirstColumn="0" w:firstRowLastColumn="0" w:lastRowFirstColumn="0" w:lastRowLastColumn="0"/>
+              <w:cnfStyle w:val="000000000000"/>
               <w:rPr>
                 <w:rFonts w:ascii="Calibri" w:eastAsia="Times New Roman" w:hAnsi="Calibri" w:cs="Times New Roman"/>
                 <w:color w:val="000000"/>
@@ -6612,7 +7721,7 @@
           </w:tcPr>
           <w:p>
             <w:pPr>
-              <w:cnfStyle w:val="000000000000" w:firstRow="0" w:lastRow="0" w:firstColumn="0" w:lastColumn="0" w:oddVBand="0" w:evenVBand="0" w:oddHBand="0" w:evenHBand="0" w:firstRowFirstColumn="0" w:firstRowLastColumn="0" w:lastRowFirstColumn="0" w:lastRowLastColumn="0"/>
+              <w:cnfStyle w:val="000000000000"/>
               <w:rPr>
                 <w:rFonts w:ascii="Times New Roman" w:eastAsia="Times New Roman" w:hAnsi="Times New Roman" w:cs="Times New Roman"/>
                 <w:sz w:val="20"/>
@@ -6631,7 +7740,7 @@
           <w:p>
             <w:pPr>
               <w:jc w:val="center"/>
-              <w:cnfStyle w:val="000000000000" w:firstRow="0" w:lastRow="0" w:firstColumn="0" w:lastColumn="0" w:oddVBand="0" w:evenVBand="0" w:oddHBand="0" w:evenHBand="0" w:firstRowFirstColumn="0" w:firstRowLastColumn="0" w:lastRowFirstColumn="0" w:lastRowLastColumn="0"/>
+              <w:cnfStyle w:val="000000000000"/>
               <w:rPr>
                 <w:rFonts w:ascii="Times New Roman" w:eastAsia="Times New Roman" w:hAnsi="Times New Roman" w:cs="Times New Roman"/>
                 <w:sz w:val="20"/>
@@ -6653,12 +7762,12 @@
       </w:tr>
       <w:tr>
         <w:trPr>
-          <w:cnfStyle w:val="000000100000" w:firstRow="0" w:lastRow="0" w:firstColumn="0" w:lastColumn="0" w:oddVBand="0" w:evenVBand="0" w:oddHBand="1" w:evenHBand="0" w:firstRowFirstColumn="0" w:firstRowLastColumn="0" w:lastRowFirstColumn="0" w:lastRowLastColumn="0"/>
+          <w:cnfStyle w:val="000000100000"/>
           <w:trHeight w:val="300"/>
         </w:trPr>
         <w:tc>
           <w:tcPr>
-            <w:cnfStyle w:val="001000000000" w:firstRow="0" w:lastRow="0" w:firstColumn="1" w:lastColumn="0" w:oddVBand="0" w:evenVBand="0" w:oddHBand="0" w:evenHBand="0" w:firstRowFirstColumn="0" w:firstRowLastColumn="0" w:lastRowFirstColumn="0" w:lastRowLastColumn="0"/>
+            <w:cnfStyle w:val="001000000000"/>
             <w:tcW w:w="532" w:type="dxa"/>
             <w:shd w:val="clear" w:color="auto" w:fill="AEAAAA" w:themeFill="background2" w:themeFillShade="BF"/>
             <w:noWrap/>
@@ -6691,7 +7800,7 @@
           </w:tcPr>
           <w:p>
             <w:pPr>
-              <w:cnfStyle w:val="000000100000" w:firstRow="0" w:lastRow="0" w:firstColumn="0" w:lastColumn="0" w:oddVBand="0" w:evenVBand="0" w:oddHBand="1" w:evenHBand="0" w:firstRowFirstColumn="0" w:firstRowLastColumn="0" w:lastRowFirstColumn="0" w:lastRowLastColumn="0"/>
+              <w:cnfStyle w:val="000000100000"/>
               <w:rPr>
                 <w:rFonts w:ascii="Calibri" w:eastAsia="Times New Roman" w:hAnsi="Calibri" w:cs="Times New Roman"/>
                 <w:color w:val="000000"/>
@@ -6717,7 +7826,7 @@
           </w:tcPr>
           <w:p>
             <w:pPr>
-              <w:cnfStyle w:val="000000100000" w:firstRow="0" w:lastRow="0" w:firstColumn="0" w:lastColumn="0" w:oddVBand="0" w:evenVBand="0" w:oddHBand="1" w:evenHBand="0" w:firstRowFirstColumn="0" w:firstRowLastColumn="0" w:lastRowFirstColumn="0" w:lastRowLastColumn="0"/>
+              <w:cnfStyle w:val="000000100000"/>
               <w:rPr>
                 <w:rFonts w:ascii="Calibri" w:eastAsia="Times New Roman" w:hAnsi="Calibri" w:cs="Times New Roman"/>
                 <w:color w:val="000000"/>
@@ -6751,7 +7860,7 @@
           </w:tcPr>
           <w:p>
             <w:pPr>
-              <w:cnfStyle w:val="000000100000" w:firstRow="0" w:lastRow="0" w:firstColumn="0" w:lastColumn="0" w:oddVBand="0" w:evenVBand="0" w:oddHBand="1" w:evenHBand="0" w:firstRowFirstColumn="0" w:firstRowLastColumn="0" w:lastRowFirstColumn="0" w:lastRowLastColumn="0"/>
+              <w:cnfStyle w:val="000000100000"/>
               <w:rPr>
                 <w:rFonts w:ascii="Calibri" w:eastAsia="Times New Roman" w:hAnsi="Calibri" w:cs="Times New Roman"/>
                 <w:color w:val="000000"/>
@@ -6769,42 +7878,22 @@
           </w:tcPr>
           <w:p>
             <w:pPr>
-              <w:cnfStyle w:val="000000100000" w:firstRow="0" w:lastRow="0" w:firstColumn="0" w:lastColumn="0" w:oddVBand="0" w:evenVBand="0" w:oddHBand="1" w:evenHBand="0" w:firstRowFirstColumn="0" w:firstRowLastColumn="0" w:lastRowFirstColumn="0" w:lastRowLastColumn="0"/>
-              <w:rPr>
-                <w:rFonts w:ascii="Times New Roman" w:eastAsia="Times New Roman" w:hAnsi="Times New Roman" w:cs="Times New Roman"/>
-                <w:sz w:val="20"/>
-                <w:szCs w:val="20"/>
-                <w:lang w:eastAsia="fr-CA"/>
-              </w:rPr>
-            </w:pPr>
-            <w:r>
-              <w:rPr>
-                <w:rFonts w:ascii="Times New Roman" w:eastAsia="Times New Roman" w:hAnsi="Times New Roman" w:cs="Times New Roman"/>
-                <w:sz w:val="20"/>
-                <w:szCs w:val="20"/>
-                <w:lang w:eastAsia="fr-CA"/>
-              </w:rPr>
-              <w:t xml:space="preserve">Un « faux » bouton suffira pour l’instant. Lorsqu’on appuie dessus, la facture est payée automatiquement. Vous pourrez explorer le </w:t>
-            </w:r>
-            <w:proofErr w:type="spellStart"/>
-            <w:r>
-              <w:rPr>
-                <w:rFonts w:ascii="Times New Roman" w:eastAsia="Times New Roman" w:hAnsi="Times New Roman" w:cs="Times New Roman"/>
-                <w:sz w:val="20"/>
-                <w:szCs w:val="20"/>
-                <w:lang w:eastAsia="fr-CA"/>
-              </w:rPr>
-              <w:t>sandbox</w:t>
-            </w:r>
-            <w:proofErr w:type="spellEnd"/>
-            <w:r>
-              <w:rPr>
-                <w:rFonts w:ascii="Times New Roman" w:eastAsia="Times New Roman" w:hAnsi="Times New Roman" w:cs="Times New Roman"/>
-                <w:sz w:val="20"/>
-                <w:szCs w:val="20"/>
-                <w:lang w:eastAsia="fr-CA"/>
-              </w:rPr>
-              <w:t xml:space="preserve"> de </w:t>
+              <w:cnfStyle w:val="000000100000"/>
+              <w:rPr>
+                <w:rFonts w:ascii="Times New Roman" w:eastAsia="Times New Roman" w:hAnsi="Times New Roman" w:cs="Times New Roman"/>
+                <w:sz w:val="20"/>
+                <w:szCs w:val="20"/>
+                <w:lang w:eastAsia="fr-CA"/>
+              </w:rPr>
+            </w:pPr>
+            <w:r>
+              <w:rPr>
+                <w:rFonts w:ascii="Times New Roman" w:eastAsia="Times New Roman" w:hAnsi="Times New Roman" w:cs="Times New Roman"/>
+                <w:sz w:val="20"/>
+                <w:szCs w:val="20"/>
+                <w:lang w:eastAsia="fr-CA"/>
+              </w:rPr>
+              <w:t xml:space="preserve">Un « faux » bouton suffira pour l’instant. Lorsqu’on appuie dessus, la facture est payée automatiquement. Vous pourrez explorer le sandbox de </w:t>
             </w:r>
             <w:r>
               <w:rPr>
@@ -6835,7 +7924,7 @@
           <w:p>
             <w:pPr>
               <w:jc w:val="center"/>
-              <w:cnfStyle w:val="000000100000" w:firstRow="0" w:lastRow="0" w:firstColumn="0" w:lastColumn="0" w:oddVBand="0" w:evenVBand="0" w:oddHBand="1" w:evenHBand="0" w:firstRowFirstColumn="0" w:firstRowLastColumn="0" w:lastRowFirstColumn="0" w:lastRowLastColumn="0"/>
+              <w:cnfStyle w:val="000000100000"/>
               <w:rPr>
                 <w:rFonts w:ascii="Times New Roman" w:eastAsia="Times New Roman" w:hAnsi="Times New Roman" w:cs="Times New Roman"/>
                 <w:sz w:val="20"/>
@@ -6861,7 +7950,7 @@
         </w:trPr>
         <w:tc>
           <w:tcPr>
-            <w:cnfStyle w:val="001000000000" w:firstRow="0" w:lastRow="0" w:firstColumn="1" w:lastColumn="0" w:oddVBand="0" w:evenVBand="0" w:oddHBand="0" w:evenHBand="0" w:firstRowFirstColumn="0" w:firstRowLastColumn="0" w:lastRowFirstColumn="0" w:lastRowLastColumn="0"/>
+            <w:cnfStyle w:val="001000000000"/>
             <w:tcW w:w="532" w:type="dxa"/>
             <w:shd w:val="clear" w:color="auto" w:fill="AEAAAA" w:themeFill="background2" w:themeFillShade="BF"/>
             <w:noWrap/>
@@ -6896,7 +7985,7 @@
           </w:tcPr>
           <w:p>
             <w:pPr>
-              <w:cnfStyle w:val="000000000000" w:firstRow="0" w:lastRow="0" w:firstColumn="0" w:lastColumn="0" w:oddVBand="0" w:evenVBand="0" w:oddHBand="0" w:evenHBand="0" w:firstRowFirstColumn="0" w:firstRowLastColumn="0" w:lastRowFirstColumn="0" w:lastRowLastColumn="0"/>
+              <w:cnfStyle w:val="000000000000"/>
               <w:rPr>
                 <w:rFonts w:ascii="Calibri" w:eastAsia="Times New Roman" w:hAnsi="Calibri" w:cs="Times New Roman"/>
                 <w:color w:val="000000"/>
@@ -6922,7 +8011,7 @@
           </w:tcPr>
           <w:p>
             <w:pPr>
-              <w:cnfStyle w:val="000000000000" w:firstRow="0" w:lastRow="0" w:firstColumn="0" w:lastColumn="0" w:oddVBand="0" w:evenVBand="0" w:oddHBand="0" w:evenHBand="0" w:firstRowFirstColumn="0" w:firstRowLastColumn="0" w:lastRowFirstColumn="0" w:lastRowLastColumn="0"/>
+              <w:cnfStyle w:val="000000000000"/>
               <w:rPr>
                 <w:rFonts w:ascii="Calibri" w:eastAsia="Times New Roman" w:hAnsi="Calibri" w:cs="Times New Roman"/>
                 <w:color w:val="000000"/>
@@ -6948,7 +8037,7 @@
           </w:tcPr>
           <w:p>
             <w:pPr>
-              <w:cnfStyle w:val="000000000000" w:firstRow="0" w:lastRow="0" w:firstColumn="0" w:lastColumn="0" w:oddVBand="0" w:evenVBand="0" w:oddHBand="0" w:evenHBand="0" w:firstRowFirstColumn="0" w:firstRowLastColumn="0" w:lastRowFirstColumn="0" w:lastRowLastColumn="0"/>
+              <w:cnfStyle w:val="000000000000"/>
               <w:rPr>
                 <w:rFonts w:ascii="Calibri" w:eastAsia="Times New Roman" w:hAnsi="Calibri" w:cs="Times New Roman"/>
                 <w:color w:val="000000"/>
@@ -6966,22 +8055,22 @@
           </w:tcPr>
           <w:p>
             <w:pPr>
-              <w:cnfStyle w:val="000000000000" w:firstRow="0" w:lastRow="0" w:firstColumn="0" w:lastColumn="0" w:oddVBand="0" w:evenVBand="0" w:oddHBand="0" w:evenHBand="0" w:firstRowFirstColumn="0" w:firstRowLastColumn="0" w:lastRowFirstColumn="0" w:lastRowLastColumn="0"/>
-              <w:rPr>
-                <w:rFonts w:ascii="Times New Roman" w:eastAsia="Times New Roman" w:hAnsi="Times New Roman" w:cs="Times New Roman"/>
-                <w:sz w:val="20"/>
-                <w:szCs w:val="20"/>
-                <w:lang w:eastAsia="fr-CA"/>
-              </w:rPr>
-            </w:pPr>
-            <w:r>
-              <w:rPr>
-                <w:rFonts w:ascii="Times New Roman" w:eastAsia="Times New Roman" w:hAnsi="Times New Roman" w:cs="Times New Roman"/>
-                <w:sz w:val="20"/>
-                <w:szCs w:val="20"/>
-                <w:lang w:eastAsia="fr-CA"/>
-              </w:rPr>
-              <w:t xml:space="preserve">On peut faire abstraction de la cuisine. Lorsqu’un serveur reçoit une </w:t>
+              <w:cnfStyle w:val="000000000000"/>
+              <w:rPr>
+                <w:rFonts w:ascii="Times New Roman" w:eastAsia="Times New Roman" w:hAnsi="Times New Roman" w:cs="Times New Roman"/>
+                <w:sz w:val="20"/>
+                <w:szCs w:val="20"/>
+                <w:lang w:eastAsia="fr-CA"/>
+              </w:rPr>
+            </w:pPr>
+            <w:r>
+              <w:rPr>
+                <w:rFonts w:ascii="Times New Roman" w:eastAsia="Times New Roman" w:hAnsi="Times New Roman" w:cs="Times New Roman"/>
+                <w:sz w:val="20"/>
+                <w:szCs w:val="20"/>
+                <w:lang w:eastAsia="fr-CA"/>
+              </w:rPr>
+              <w:t xml:space="preserve">On peut faire abstraction de la cuisine. Lorsqu’un serveur reçoit une commande, elle est automatiquement prête : il lui suffit de la servir. La facture se </w:t>
             </w:r>
             <w:r>
               <w:rPr>
@@ -6991,7 +8080,7 @@
                 <w:lang w:eastAsia="fr-CA"/>
               </w:rPr>
               <w:lastRenderedPageBreak/>
-              <w:t>commande, elle est automatiquement prête : il lui suffit de la servir. La facture se crée aussitôt que la commande est servie.</w:t>
+              <w:t>crée aussitôt que la commande est servie.</w:t>
             </w:r>
           </w:p>
         </w:tc>
@@ -7004,7 +8093,7 @@
           <w:p>
             <w:pPr>
               <w:jc w:val="center"/>
-              <w:cnfStyle w:val="000000000000" w:firstRow="0" w:lastRow="0" w:firstColumn="0" w:lastColumn="0" w:oddVBand="0" w:evenVBand="0" w:oddHBand="0" w:evenHBand="0" w:firstRowFirstColumn="0" w:firstRowLastColumn="0" w:lastRowFirstColumn="0" w:lastRowLastColumn="0"/>
+              <w:cnfStyle w:val="000000000000"/>
               <w:rPr>
                 <w:rFonts w:ascii="Times New Roman" w:eastAsia="Times New Roman" w:hAnsi="Times New Roman" w:cs="Times New Roman"/>
                 <w:sz w:val="20"/>
@@ -7027,12 +8116,12 @@
       </w:tr>
       <w:tr>
         <w:trPr>
-          <w:cnfStyle w:val="000000100000" w:firstRow="0" w:lastRow="0" w:firstColumn="0" w:lastColumn="0" w:oddVBand="0" w:evenVBand="0" w:oddHBand="1" w:evenHBand="0" w:firstRowFirstColumn="0" w:firstRowLastColumn="0" w:lastRowFirstColumn="0" w:lastRowLastColumn="0"/>
+          <w:cnfStyle w:val="000000100000"/>
           <w:trHeight w:val="300"/>
         </w:trPr>
         <w:tc>
           <w:tcPr>
-            <w:cnfStyle w:val="001000000000" w:firstRow="0" w:lastRow="0" w:firstColumn="1" w:lastColumn="0" w:oddVBand="0" w:evenVBand="0" w:oddHBand="0" w:evenHBand="0" w:firstRowFirstColumn="0" w:firstRowLastColumn="0" w:lastRowFirstColumn="0" w:lastRowLastColumn="0"/>
+            <w:cnfStyle w:val="001000000000"/>
             <w:tcW w:w="532" w:type="dxa"/>
             <w:shd w:val="clear" w:color="auto" w:fill="AEAAAA" w:themeFill="background2" w:themeFillShade="BF"/>
             <w:noWrap/>
@@ -7068,7 +8157,7 @@
           </w:tcPr>
           <w:p>
             <w:pPr>
-              <w:cnfStyle w:val="000000100000" w:firstRow="0" w:lastRow="0" w:firstColumn="0" w:lastColumn="0" w:oddVBand="0" w:evenVBand="0" w:oddHBand="1" w:evenHBand="0" w:firstRowFirstColumn="0" w:firstRowLastColumn="0" w:lastRowFirstColumn="0" w:lastRowLastColumn="0"/>
+              <w:cnfStyle w:val="000000100000"/>
               <w:rPr>
                 <w:rFonts w:ascii="Calibri" w:eastAsia="Times New Roman" w:hAnsi="Calibri" w:cs="Times New Roman"/>
                 <w:color w:val="000000"/>
@@ -7094,7 +8183,7 @@
           </w:tcPr>
           <w:p>
             <w:pPr>
-              <w:cnfStyle w:val="000000100000" w:firstRow="0" w:lastRow="0" w:firstColumn="0" w:lastColumn="0" w:oddVBand="0" w:evenVBand="0" w:oddHBand="1" w:evenHBand="0" w:firstRowFirstColumn="0" w:firstRowLastColumn="0" w:lastRowFirstColumn="0" w:lastRowLastColumn="0"/>
+              <w:cnfStyle w:val="000000100000"/>
               <w:rPr>
                 <w:rFonts w:ascii="Calibri" w:eastAsia="Times New Roman" w:hAnsi="Calibri" w:cs="Times New Roman"/>
                 <w:color w:val="000000"/>
@@ -7120,7 +8209,7 @@
           </w:tcPr>
           <w:p>
             <w:pPr>
-              <w:cnfStyle w:val="000000100000" w:firstRow="0" w:lastRow="0" w:firstColumn="0" w:lastColumn="0" w:oddVBand="0" w:evenVBand="0" w:oddHBand="1" w:evenHBand="0" w:firstRowFirstColumn="0" w:firstRowLastColumn="0" w:lastRowFirstColumn="0" w:lastRowLastColumn="0"/>
+              <w:cnfStyle w:val="000000100000"/>
               <w:rPr>
                 <w:rFonts w:ascii="Calibri" w:eastAsia="Times New Roman" w:hAnsi="Calibri" w:cs="Times New Roman"/>
                 <w:color w:val="000000"/>
@@ -7154,7 +8243,7 @@
           </w:tcPr>
           <w:p>
             <w:pPr>
-              <w:cnfStyle w:val="000000100000" w:firstRow="0" w:lastRow="0" w:firstColumn="0" w:lastColumn="0" w:oddVBand="0" w:evenVBand="0" w:oddHBand="1" w:evenHBand="0" w:firstRowFirstColumn="0" w:firstRowLastColumn="0" w:lastRowFirstColumn="0" w:lastRowLastColumn="0"/>
+              <w:cnfStyle w:val="000000100000"/>
               <w:rPr>
                 <w:rFonts w:ascii="Times New Roman" w:eastAsia="Times New Roman" w:hAnsi="Times New Roman" w:cs="Times New Roman"/>
                 <w:color w:val="000000"/>
@@ -7184,7 +8273,7 @@
           <w:p>
             <w:pPr>
               <w:jc w:val="center"/>
-              <w:cnfStyle w:val="000000100000" w:firstRow="0" w:lastRow="0" w:firstColumn="0" w:lastColumn="0" w:oddVBand="0" w:evenVBand="0" w:oddHBand="1" w:evenHBand="0" w:firstRowFirstColumn="0" w:firstRowLastColumn="0" w:lastRowFirstColumn="0" w:lastRowLastColumn="0"/>
+              <w:cnfStyle w:val="000000100000"/>
               <w:rPr>
                 <w:rFonts w:ascii="Times New Roman" w:eastAsia="Times New Roman" w:hAnsi="Times New Roman" w:cs="Times New Roman"/>
                 <w:color w:val="000000"/>
@@ -7212,7 +8301,7 @@
         </w:trPr>
         <w:tc>
           <w:tcPr>
-            <w:cnfStyle w:val="001000000000" w:firstRow="0" w:lastRow="0" w:firstColumn="1" w:lastColumn="0" w:oddVBand="0" w:evenVBand="0" w:oddHBand="0" w:evenHBand="0" w:firstRowFirstColumn="0" w:firstRowLastColumn="0" w:lastRowFirstColumn="0" w:lastRowLastColumn="0"/>
+            <w:cnfStyle w:val="001000000000"/>
             <w:tcW w:w="532" w:type="dxa"/>
             <w:shd w:val="clear" w:color="auto" w:fill="AEAAAA" w:themeFill="background2" w:themeFillShade="BF"/>
             <w:noWrap/>
@@ -7247,7 +8336,7 @@
           </w:tcPr>
           <w:p>
             <w:pPr>
-              <w:cnfStyle w:val="000000000000" w:firstRow="0" w:lastRow="0" w:firstColumn="0" w:lastColumn="0" w:oddVBand="0" w:evenVBand="0" w:oddHBand="0" w:evenHBand="0" w:firstRowFirstColumn="0" w:firstRowLastColumn="0" w:lastRowFirstColumn="0" w:lastRowLastColumn="0"/>
+              <w:cnfStyle w:val="000000000000"/>
               <w:rPr>
                 <w:rFonts w:ascii="Calibri" w:eastAsia="Times New Roman" w:hAnsi="Calibri" w:cs="Times New Roman"/>
                 <w:color w:val="000000"/>
@@ -7273,7 +8362,7 @@
           </w:tcPr>
           <w:p>
             <w:pPr>
-              <w:cnfStyle w:val="000000000000" w:firstRow="0" w:lastRow="0" w:firstColumn="0" w:lastColumn="0" w:oddVBand="0" w:evenVBand="0" w:oddHBand="0" w:evenHBand="0" w:firstRowFirstColumn="0" w:firstRowLastColumn="0" w:lastRowFirstColumn="0" w:lastRowLastColumn="0"/>
+              <w:cnfStyle w:val="000000000000"/>
               <w:rPr>
                 <w:rFonts w:ascii="Calibri" w:eastAsia="Times New Roman" w:hAnsi="Calibri" w:cs="Times New Roman"/>
                 <w:color w:val="000000"/>
@@ -7299,7 +8388,7 @@
           </w:tcPr>
           <w:p>
             <w:pPr>
-              <w:cnfStyle w:val="000000000000" w:firstRow="0" w:lastRow="0" w:firstColumn="0" w:lastColumn="0" w:oddVBand="0" w:evenVBand="0" w:oddHBand="0" w:evenHBand="0" w:firstRowFirstColumn="0" w:firstRowLastColumn="0" w:lastRowFirstColumn="0" w:lastRowLastColumn="0"/>
+              <w:cnfStyle w:val="000000000000"/>
               <w:rPr>
                 <w:rFonts w:ascii="Calibri" w:eastAsia="Times New Roman" w:hAnsi="Calibri" w:cs="Times New Roman"/>
                 <w:color w:val="000000"/>
@@ -7317,7 +8406,7 @@
           </w:tcPr>
           <w:p>
             <w:pPr>
-              <w:cnfStyle w:val="000000000000" w:firstRow="0" w:lastRow="0" w:firstColumn="0" w:lastColumn="0" w:oddVBand="0" w:evenVBand="0" w:oddHBand="0" w:evenHBand="0" w:firstRowFirstColumn="0" w:firstRowLastColumn="0" w:lastRowFirstColumn="0" w:lastRowLastColumn="0"/>
+              <w:cnfStyle w:val="000000000000"/>
               <w:rPr>
                 <w:rFonts w:ascii="Calibri" w:eastAsia="Times New Roman" w:hAnsi="Calibri" w:cs="Times New Roman"/>
                 <w:color w:val="000000"/>
@@ -7345,7 +8434,7 @@
           <w:p>
             <w:pPr>
               <w:jc w:val="center"/>
-              <w:cnfStyle w:val="000000000000" w:firstRow="0" w:lastRow="0" w:firstColumn="0" w:lastColumn="0" w:oddVBand="0" w:evenVBand="0" w:oddHBand="0" w:evenHBand="0" w:firstRowFirstColumn="0" w:firstRowLastColumn="0" w:lastRowFirstColumn="0" w:lastRowLastColumn="0"/>
+              <w:cnfStyle w:val="000000000000"/>
               <w:rPr>
                 <w:rFonts w:ascii="Times New Roman" w:eastAsia="Times New Roman" w:hAnsi="Times New Roman" w:cs="Times New Roman"/>
                 <w:color w:val="000000"/>
@@ -7369,12 +8458,12 @@
       </w:tr>
       <w:tr>
         <w:trPr>
-          <w:cnfStyle w:val="000000100000" w:firstRow="0" w:lastRow="0" w:firstColumn="0" w:lastColumn="0" w:oddVBand="0" w:evenVBand="0" w:oddHBand="1" w:evenHBand="0" w:firstRowFirstColumn="0" w:firstRowLastColumn="0" w:lastRowFirstColumn="0" w:lastRowLastColumn="0"/>
+          <w:cnfStyle w:val="000000100000"/>
           <w:trHeight w:val="300"/>
         </w:trPr>
         <w:tc>
           <w:tcPr>
-            <w:cnfStyle w:val="001000000000" w:firstRow="0" w:lastRow="0" w:firstColumn="1" w:lastColumn="0" w:oddVBand="0" w:evenVBand="0" w:oddHBand="0" w:evenHBand="0" w:firstRowFirstColumn="0" w:firstRowLastColumn="0" w:lastRowFirstColumn="0" w:lastRowLastColumn="0"/>
+            <w:cnfStyle w:val="001000000000"/>
             <w:tcW w:w="532" w:type="dxa"/>
             <w:shd w:val="clear" w:color="auto" w:fill="AEAAAA" w:themeFill="background2" w:themeFillShade="BF"/>
             <w:noWrap/>
@@ -7407,7 +8496,7 @@
           </w:tcPr>
           <w:p>
             <w:pPr>
-              <w:cnfStyle w:val="000000100000" w:firstRow="0" w:lastRow="0" w:firstColumn="0" w:lastColumn="0" w:oddVBand="0" w:evenVBand="0" w:oddHBand="1" w:evenHBand="0" w:firstRowFirstColumn="0" w:firstRowLastColumn="0" w:lastRowFirstColumn="0" w:lastRowLastColumn="0"/>
+              <w:cnfStyle w:val="000000100000"/>
               <w:rPr>
                 <w:rFonts w:ascii="Calibri" w:eastAsia="Times New Roman" w:hAnsi="Calibri" w:cs="Times New Roman"/>
                 <w:color w:val="000000"/>
@@ -7433,7 +8522,7 @@
           </w:tcPr>
           <w:p>
             <w:pPr>
-              <w:cnfStyle w:val="000000100000" w:firstRow="0" w:lastRow="0" w:firstColumn="0" w:lastColumn="0" w:oddVBand="0" w:evenVBand="0" w:oddHBand="1" w:evenHBand="0" w:firstRowFirstColumn="0" w:firstRowLastColumn="0" w:lastRowFirstColumn="0" w:lastRowLastColumn="0"/>
+              <w:cnfStyle w:val="000000100000"/>
               <w:rPr>
                 <w:rFonts w:ascii="Calibri" w:eastAsia="Times New Roman" w:hAnsi="Calibri" w:cs="Times New Roman"/>
                 <w:color w:val="000000"/>
@@ -7459,7 +8548,7 @@
           </w:tcPr>
           <w:p>
             <w:pPr>
-              <w:cnfStyle w:val="000000100000" w:firstRow="0" w:lastRow="0" w:firstColumn="0" w:lastColumn="0" w:oddVBand="0" w:evenVBand="0" w:oddHBand="1" w:evenHBand="0" w:firstRowFirstColumn="0" w:firstRowLastColumn="0" w:lastRowFirstColumn="0" w:lastRowLastColumn="0"/>
+              <w:cnfStyle w:val="000000100000"/>
               <w:rPr>
                 <w:rFonts w:ascii="Calibri" w:eastAsia="Times New Roman" w:hAnsi="Calibri" w:cs="Times New Roman"/>
                 <w:color w:val="000000"/>
@@ -7477,7 +8566,7 @@
           </w:tcPr>
           <w:p>
             <w:pPr>
-              <w:cnfStyle w:val="000000100000" w:firstRow="0" w:lastRow="0" w:firstColumn="0" w:lastColumn="0" w:oddVBand="0" w:evenVBand="0" w:oddHBand="1" w:evenHBand="0" w:firstRowFirstColumn="0" w:firstRowLastColumn="0" w:lastRowFirstColumn="0" w:lastRowLastColumn="0"/>
+              <w:cnfStyle w:val="000000100000"/>
               <w:rPr>
                 <w:rFonts w:ascii="Times New Roman" w:eastAsia="Times New Roman" w:hAnsi="Times New Roman" w:cs="Times New Roman"/>
                 <w:sz w:val="20"/>
@@ -7496,7 +8585,7 @@
           <w:p>
             <w:pPr>
               <w:jc w:val="center"/>
-              <w:cnfStyle w:val="000000100000" w:firstRow="0" w:lastRow="0" w:firstColumn="0" w:lastColumn="0" w:oddVBand="0" w:evenVBand="0" w:oddHBand="1" w:evenHBand="0" w:firstRowFirstColumn="0" w:firstRowLastColumn="0" w:lastRowFirstColumn="0" w:lastRowLastColumn="0"/>
+              <w:cnfStyle w:val="000000100000"/>
               <w:rPr>
                 <w:rFonts w:ascii="Times New Roman" w:eastAsia="Times New Roman" w:hAnsi="Times New Roman" w:cs="Times New Roman"/>
                 <w:sz w:val="20"/>
@@ -7530,12 +8619,12 @@
     <w:p/>
     <w:p/>
     <w:sectPr>
-      <w:headerReference w:type="even" r:id="rId7"/>
-      <w:headerReference w:type="default" r:id="rId8"/>
-      <w:footerReference w:type="even" r:id="rId9"/>
-      <w:footerReference w:type="default" r:id="rId10"/>
-      <w:headerReference w:type="first" r:id="rId11"/>
-      <w:footerReference w:type="first" r:id="rId12"/>
+      <w:headerReference w:type="even" r:id="rId6"/>
+      <w:headerReference w:type="default" r:id="rId7"/>
+      <w:footerReference w:type="even" r:id="rId8"/>
+      <w:footerReference w:type="default" r:id="rId9"/>
+      <w:headerReference w:type="first" r:id="rId10"/>
+      <w:footerReference w:type="first" r:id="rId11"/>
       <w:pgSz w:w="15840" w:h="12240" w:orient="landscape"/>
       <w:pgMar w:top="1800" w:right="1440" w:bottom="1800" w:left="1440" w:header="708" w:footer="708" w:gutter="0"/>
       <w:cols w:space="708"/>
@@ -7546,8 +8635,8 @@
 </file>
 
 <file path=word/endnotes.xml><?xml version="1.0" encoding="utf-8"?>
-<w:endnotes xmlns:wpc="http://schemas.microsoft.com/office/word/2010/wordprocessingCanvas" xmlns:mc="http://schemas.openxmlformats.org/markup-compatibility/2006" xmlns:o="urn:schemas-microsoft-com:office:office" xmlns:r="http://schemas.openxmlformats.org/officeDocument/2006/relationships" xmlns:m="http://schemas.openxmlformats.org/officeDocument/2006/math" xmlns:v="urn:schemas-microsoft-com:vml" xmlns:wp14="http://schemas.microsoft.com/office/word/2010/wordprocessingDrawing" xmlns:wp="http://schemas.openxmlformats.org/drawingml/2006/wordprocessingDrawing" xmlns:w10="urn:schemas-microsoft-com:office:word" xmlns:w="http://schemas.openxmlformats.org/wordprocessingml/2006/main" xmlns:w14="http://schemas.microsoft.com/office/word/2010/wordml" xmlns:wpg="http://schemas.microsoft.com/office/word/2010/wordprocessingGroup" xmlns:wpi="http://schemas.microsoft.com/office/word/2010/wordprocessingInk" xmlns:wne="http://schemas.microsoft.com/office/word/2006/wordml" xmlns:wps="http://schemas.microsoft.com/office/word/2010/wordprocessingShape" mc:Ignorable="w14 wp14">
-  <w:endnote w:type="separator" w:id="-1">
+<w:endnotes xmlns:ve="http://schemas.openxmlformats.org/markup-compatibility/2006" xmlns:o="urn:schemas-microsoft-com:office:office" xmlns:r="http://schemas.openxmlformats.org/officeDocument/2006/relationships" xmlns:m="http://schemas.openxmlformats.org/officeDocument/2006/math" xmlns:v="urn:schemas-microsoft-com:vml" xmlns:wp="http://schemas.openxmlformats.org/drawingml/2006/wordprocessingDrawing" xmlns:w10="urn:schemas-microsoft-com:office:word" xmlns:w="http://schemas.openxmlformats.org/wordprocessingml/2006/main" xmlns:wne="http://schemas.microsoft.com/office/word/2006/wordml">
+  <w:endnote w:type="separator" w:id="0">
     <w:p>
       <w:pPr>
         <w:spacing w:after="0" w:line="240" w:lineRule="auto"/>
@@ -7557,7 +8646,7 @@
       </w:r>
     </w:p>
   </w:endnote>
-  <w:endnote w:type="continuationSeparator" w:id="0">
+  <w:endnote w:type="continuationSeparator" w:id="1">
     <w:p>
       <w:pPr>
         <w:spacing w:after="0" w:line="240" w:lineRule="auto"/>
@@ -7571,38 +8660,38 @@
 </file>
 
 <file path=word/footer1.xml><?xml version="1.0" encoding="utf-8"?>
-<w:ftr xmlns:wpc="http://schemas.microsoft.com/office/word/2010/wordprocessingCanvas" xmlns:mc="http://schemas.openxmlformats.org/markup-compatibility/2006" xmlns:o="urn:schemas-microsoft-com:office:office" xmlns:r="http://schemas.openxmlformats.org/officeDocument/2006/relationships" xmlns:m="http://schemas.openxmlformats.org/officeDocument/2006/math" xmlns:v="urn:schemas-microsoft-com:vml" xmlns:wp14="http://schemas.microsoft.com/office/word/2010/wordprocessingDrawing" xmlns:wp="http://schemas.openxmlformats.org/drawingml/2006/wordprocessingDrawing" xmlns:w10="urn:schemas-microsoft-com:office:word" xmlns:w="http://schemas.openxmlformats.org/wordprocessingml/2006/main" xmlns:w14="http://schemas.microsoft.com/office/word/2010/wordml" xmlns:wpg="http://schemas.microsoft.com/office/word/2010/wordprocessingGroup" xmlns:wpi="http://schemas.microsoft.com/office/word/2010/wordprocessingInk" xmlns:wne="http://schemas.microsoft.com/office/word/2006/wordml" xmlns:wps="http://schemas.microsoft.com/office/word/2010/wordprocessingShape" mc:Ignorable="w14 wp14">
+<w:ftr xmlns:ve="http://schemas.openxmlformats.org/markup-compatibility/2006" xmlns:o="urn:schemas-microsoft-com:office:office" xmlns:r="http://schemas.openxmlformats.org/officeDocument/2006/relationships" xmlns:m="http://schemas.openxmlformats.org/officeDocument/2006/math" xmlns:v="urn:schemas-microsoft-com:vml" xmlns:wp="http://schemas.openxmlformats.org/drawingml/2006/wordprocessingDrawing" xmlns:w10="urn:schemas-microsoft-com:office:word" xmlns:w="http://schemas.openxmlformats.org/wordprocessingml/2006/main" xmlns:wne="http://schemas.microsoft.com/office/word/2006/wordml">
   <w:p>
     <w:pPr>
-      <w:pStyle w:val="Pieddepage"/>
+      <w:pStyle w:val="Footer"/>
     </w:pPr>
   </w:p>
 </w:ftr>
 </file>
 
 <file path=word/footer2.xml><?xml version="1.0" encoding="utf-8"?>
-<w:ftr xmlns:wpc="http://schemas.microsoft.com/office/word/2010/wordprocessingCanvas" xmlns:mc="http://schemas.openxmlformats.org/markup-compatibility/2006" xmlns:o="urn:schemas-microsoft-com:office:office" xmlns:r="http://schemas.openxmlformats.org/officeDocument/2006/relationships" xmlns:m="http://schemas.openxmlformats.org/officeDocument/2006/math" xmlns:v="urn:schemas-microsoft-com:vml" xmlns:wp14="http://schemas.microsoft.com/office/word/2010/wordprocessingDrawing" xmlns:wp="http://schemas.openxmlformats.org/drawingml/2006/wordprocessingDrawing" xmlns:w10="urn:schemas-microsoft-com:office:word" xmlns:w="http://schemas.openxmlformats.org/wordprocessingml/2006/main" xmlns:w14="http://schemas.microsoft.com/office/word/2010/wordml" xmlns:wpg="http://schemas.microsoft.com/office/word/2010/wordprocessingGroup" xmlns:wpi="http://schemas.microsoft.com/office/word/2010/wordprocessingInk" xmlns:wne="http://schemas.microsoft.com/office/word/2006/wordml" xmlns:wps="http://schemas.microsoft.com/office/word/2010/wordprocessingShape" mc:Ignorable="w14 wp14">
+<w:ftr xmlns:ve="http://schemas.openxmlformats.org/markup-compatibility/2006" xmlns:o="urn:schemas-microsoft-com:office:office" xmlns:r="http://schemas.openxmlformats.org/officeDocument/2006/relationships" xmlns:m="http://schemas.openxmlformats.org/officeDocument/2006/math" xmlns:v="urn:schemas-microsoft-com:vml" xmlns:wp="http://schemas.openxmlformats.org/drawingml/2006/wordprocessingDrawing" xmlns:w10="urn:schemas-microsoft-com:office:word" xmlns:w="http://schemas.openxmlformats.org/wordprocessingml/2006/main" xmlns:wne="http://schemas.microsoft.com/office/word/2006/wordml">
   <w:p>
     <w:pPr>
-      <w:pStyle w:val="Pieddepage"/>
+      <w:pStyle w:val="Footer"/>
     </w:pPr>
   </w:p>
 </w:ftr>
 </file>
 
 <file path=word/footer3.xml><?xml version="1.0" encoding="utf-8"?>
-<w:ftr xmlns:wpc="http://schemas.microsoft.com/office/word/2010/wordprocessingCanvas" xmlns:mc="http://schemas.openxmlformats.org/markup-compatibility/2006" xmlns:o="urn:schemas-microsoft-com:office:office" xmlns:r="http://schemas.openxmlformats.org/officeDocument/2006/relationships" xmlns:m="http://schemas.openxmlformats.org/officeDocument/2006/math" xmlns:v="urn:schemas-microsoft-com:vml" xmlns:wp14="http://schemas.microsoft.com/office/word/2010/wordprocessingDrawing" xmlns:wp="http://schemas.openxmlformats.org/drawingml/2006/wordprocessingDrawing" xmlns:w10="urn:schemas-microsoft-com:office:word" xmlns:w="http://schemas.openxmlformats.org/wordprocessingml/2006/main" xmlns:w14="http://schemas.microsoft.com/office/word/2010/wordml" xmlns:wpg="http://schemas.microsoft.com/office/word/2010/wordprocessingGroup" xmlns:wpi="http://schemas.microsoft.com/office/word/2010/wordprocessingInk" xmlns:wne="http://schemas.microsoft.com/office/word/2006/wordml" xmlns:wps="http://schemas.microsoft.com/office/word/2010/wordprocessingShape" mc:Ignorable="w14 wp14">
+<w:ftr xmlns:ve="http://schemas.openxmlformats.org/markup-compatibility/2006" xmlns:o="urn:schemas-microsoft-com:office:office" xmlns:r="http://schemas.openxmlformats.org/officeDocument/2006/relationships" xmlns:m="http://schemas.openxmlformats.org/officeDocument/2006/math" xmlns:v="urn:schemas-microsoft-com:vml" xmlns:wp="http://schemas.openxmlformats.org/drawingml/2006/wordprocessingDrawing" xmlns:w10="urn:schemas-microsoft-com:office:word" xmlns:w="http://schemas.openxmlformats.org/wordprocessingml/2006/main" xmlns:wne="http://schemas.microsoft.com/office/word/2006/wordml">
   <w:p>
     <w:pPr>
-      <w:pStyle w:val="Pieddepage"/>
+      <w:pStyle w:val="Footer"/>
     </w:pPr>
   </w:p>
 </w:ftr>
 </file>
 
 <file path=word/footnotes.xml><?xml version="1.0" encoding="utf-8"?>
-<w:footnotes xmlns:wpc="http://schemas.microsoft.com/office/word/2010/wordprocessingCanvas" xmlns:mc="http://schemas.openxmlformats.org/markup-compatibility/2006" xmlns:o="urn:schemas-microsoft-com:office:office" xmlns:r="http://schemas.openxmlformats.org/officeDocument/2006/relationships" xmlns:m="http://schemas.openxmlformats.org/officeDocument/2006/math" xmlns:v="urn:schemas-microsoft-com:vml" xmlns:wp14="http://schemas.microsoft.com/office/word/2010/wordprocessingDrawing" xmlns:wp="http://schemas.openxmlformats.org/drawingml/2006/wordprocessingDrawing" xmlns:w10="urn:schemas-microsoft-com:office:word" xmlns:w="http://schemas.openxmlformats.org/wordprocessingml/2006/main" xmlns:w14="http://schemas.microsoft.com/office/word/2010/wordml" xmlns:wpg="http://schemas.microsoft.com/office/word/2010/wordprocessingGroup" xmlns:wpi="http://schemas.microsoft.com/office/word/2010/wordprocessingInk" xmlns:wne="http://schemas.microsoft.com/office/word/2006/wordml" xmlns:wps="http://schemas.microsoft.com/office/word/2010/wordprocessingShape" mc:Ignorable="w14 wp14">
-  <w:footnote w:type="separator" w:id="-1">
+<w:footnotes xmlns:ve="http://schemas.openxmlformats.org/markup-compatibility/2006" xmlns:o="urn:schemas-microsoft-com:office:office" xmlns:r="http://schemas.openxmlformats.org/officeDocument/2006/relationships" xmlns:m="http://schemas.openxmlformats.org/officeDocument/2006/math" xmlns:v="urn:schemas-microsoft-com:vml" xmlns:wp="http://schemas.openxmlformats.org/drawingml/2006/wordprocessingDrawing" xmlns:w10="urn:schemas-microsoft-com:office:word" xmlns:w="http://schemas.openxmlformats.org/wordprocessingml/2006/main" xmlns:wne="http://schemas.microsoft.com/office/word/2006/wordml">
+  <w:footnote w:type="separator" w:id="0">
     <w:p>
       <w:pPr>
         <w:spacing w:after="0" w:line="240" w:lineRule="auto"/>
@@ -7612,7 +8701,7 @@
       </w:r>
     </w:p>
   </w:footnote>
-  <w:footnote w:type="continuationSeparator" w:id="0">
+  <w:footnote w:type="continuationSeparator" w:id="1">
     <w:p>
       <w:pPr>
         <w:spacing w:after="0" w:line="240" w:lineRule="auto"/>
@@ -7626,37 +8715,37 @@
 </file>
 
 <file path=word/header1.xml><?xml version="1.0" encoding="utf-8"?>
-<w:hdr xmlns:wpc="http://schemas.microsoft.com/office/word/2010/wordprocessingCanvas" xmlns:mc="http://schemas.openxmlformats.org/markup-compatibility/2006" xmlns:o="urn:schemas-microsoft-com:office:office" xmlns:r="http://schemas.openxmlformats.org/officeDocument/2006/relationships" xmlns:m="http://schemas.openxmlformats.org/officeDocument/2006/math" xmlns:v="urn:schemas-microsoft-com:vml" xmlns:wp14="http://schemas.microsoft.com/office/word/2010/wordprocessingDrawing" xmlns:wp="http://schemas.openxmlformats.org/drawingml/2006/wordprocessingDrawing" xmlns:w10="urn:schemas-microsoft-com:office:word" xmlns:w="http://schemas.openxmlformats.org/wordprocessingml/2006/main" xmlns:w14="http://schemas.microsoft.com/office/word/2010/wordml" xmlns:wpg="http://schemas.microsoft.com/office/word/2010/wordprocessingGroup" xmlns:wpi="http://schemas.microsoft.com/office/word/2010/wordprocessingInk" xmlns:wne="http://schemas.microsoft.com/office/word/2006/wordml" xmlns:wps="http://schemas.microsoft.com/office/word/2010/wordprocessingShape" mc:Ignorable="w14 wp14">
+<w:hdr xmlns:ve="http://schemas.openxmlformats.org/markup-compatibility/2006" xmlns:o="urn:schemas-microsoft-com:office:office" xmlns:r="http://schemas.openxmlformats.org/officeDocument/2006/relationships" xmlns:m="http://schemas.openxmlformats.org/officeDocument/2006/math" xmlns:v="urn:schemas-microsoft-com:vml" xmlns:wp="http://schemas.openxmlformats.org/drawingml/2006/wordprocessingDrawing" xmlns:w10="urn:schemas-microsoft-com:office:word" xmlns:w="http://schemas.openxmlformats.org/wordprocessingml/2006/main" xmlns:wne="http://schemas.microsoft.com/office/word/2006/wordml">
   <w:p>
     <w:pPr>
-      <w:pStyle w:val="En-tte"/>
+      <w:pStyle w:val="Header"/>
     </w:pPr>
   </w:p>
 </w:hdr>
 </file>
 
 <file path=word/header2.xml><?xml version="1.0" encoding="utf-8"?>
-<w:hdr xmlns:wpc="http://schemas.microsoft.com/office/word/2010/wordprocessingCanvas" xmlns:mc="http://schemas.openxmlformats.org/markup-compatibility/2006" xmlns:o="urn:schemas-microsoft-com:office:office" xmlns:r="http://schemas.openxmlformats.org/officeDocument/2006/relationships" xmlns:m="http://schemas.openxmlformats.org/officeDocument/2006/math" xmlns:v="urn:schemas-microsoft-com:vml" xmlns:wp14="http://schemas.microsoft.com/office/word/2010/wordprocessingDrawing" xmlns:wp="http://schemas.openxmlformats.org/drawingml/2006/wordprocessingDrawing" xmlns:w10="urn:schemas-microsoft-com:office:word" xmlns:w="http://schemas.openxmlformats.org/wordprocessingml/2006/main" xmlns:w14="http://schemas.microsoft.com/office/word/2010/wordml" xmlns:wpg="http://schemas.microsoft.com/office/word/2010/wordprocessingGroup" xmlns:wpi="http://schemas.microsoft.com/office/word/2010/wordprocessingInk" xmlns:wne="http://schemas.microsoft.com/office/word/2006/wordml" xmlns:wps="http://schemas.microsoft.com/office/word/2010/wordprocessingShape" mc:Ignorable="w14 wp14">
+<w:hdr xmlns:ve="http://schemas.openxmlformats.org/markup-compatibility/2006" xmlns:o="urn:schemas-microsoft-com:office:office" xmlns:r="http://schemas.openxmlformats.org/officeDocument/2006/relationships" xmlns:m="http://schemas.openxmlformats.org/officeDocument/2006/math" xmlns:v="urn:schemas-microsoft-com:vml" xmlns:wp="http://schemas.openxmlformats.org/drawingml/2006/wordprocessingDrawing" xmlns:w10="urn:schemas-microsoft-com:office:word" xmlns:w="http://schemas.openxmlformats.org/wordprocessingml/2006/main" xmlns:wne="http://schemas.microsoft.com/office/word/2006/wordml">
   <w:p>
     <w:pPr>
-      <w:pStyle w:val="En-tte"/>
+      <w:pStyle w:val="Header"/>
     </w:pPr>
   </w:p>
 </w:hdr>
 </file>
 
 <file path=word/header3.xml><?xml version="1.0" encoding="utf-8"?>
-<w:hdr xmlns:wpc="http://schemas.microsoft.com/office/word/2010/wordprocessingCanvas" xmlns:mc="http://schemas.openxmlformats.org/markup-compatibility/2006" xmlns:o="urn:schemas-microsoft-com:office:office" xmlns:r="http://schemas.openxmlformats.org/officeDocument/2006/relationships" xmlns:m="http://schemas.openxmlformats.org/officeDocument/2006/math" xmlns:v="urn:schemas-microsoft-com:vml" xmlns:wp14="http://schemas.microsoft.com/office/word/2010/wordprocessingDrawing" xmlns:wp="http://schemas.openxmlformats.org/drawingml/2006/wordprocessingDrawing" xmlns:w10="urn:schemas-microsoft-com:office:word" xmlns:w="http://schemas.openxmlformats.org/wordprocessingml/2006/main" xmlns:w14="http://schemas.microsoft.com/office/word/2010/wordml" xmlns:wpg="http://schemas.microsoft.com/office/word/2010/wordprocessingGroup" xmlns:wpi="http://schemas.microsoft.com/office/word/2010/wordprocessingInk" xmlns:wne="http://schemas.microsoft.com/office/word/2006/wordml" xmlns:wps="http://schemas.microsoft.com/office/word/2010/wordprocessingShape" mc:Ignorable="w14 wp14">
+<w:hdr xmlns:ve="http://schemas.openxmlformats.org/markup-compatibility/2006" xmlns:o="urn:schemas-microsoft-com:office:office" xmlns:r="http://schemas.openxmlformats.org/officeDocument/2006/relationships" xmlns:m="http://schemas.openxmlformats.org/officeDocument/2006/math" xmlns:v="urn:schemas-microsoft-com:vml" xmlns:wp="http://schemas.openxmlformats.org/drawingml/2006/wordprocessingDrawing" xmlns:w10="urn:schemas-microsoft-com:office:word" xmlns:w="http://schemas.openxmlformats.org/wordprocessingml/2006/main" xmlns:wne="http://schemas.microsoft.com/office/word/2006/wordml">
   <w:p>
     <w:pPr>
-      <w:pStyle w:val="En-tte"/>
+      <w:pStyle w:val="Header"/>
     </w:pPr>
   </w:p>
 </w:hdr>
 </file>
 
 <file path=word/styles.xml><?xml version="1.0" encoding="utf-8"?>
-<w:styles xmlns:mc="http://schemas.openxmlformats.org/markup-compatibility/2006" xmlns:r="http://schemas.openxmlformats.org/officeDocument/2006/relationships" xmlns:w="http://schemas.openxmlformats.org/wordprocessingml/2006/main" xmlns:w14="http://schemas.microsoft.com/office/word/2010/wordml" mc:Ignorable="w14">
+<w:styles xmlns:r="http://schemas.openxmlformats.org/officeDocument/2006/relationships" xmlns:w="http://schemas.openxmlformats.org/wordprocessingml/2006/main">
   <w:docDefaults>
     <w:rPrDefault>
       <w:rPr>
@@ -7816,17 +8905,18 @@
     <w:qFormat/>
     <w:rsid w:val="00233E78"/>
   </w:style>
-  <w:style w:type="character" w:default="1" w:styleId="Policepardfaut">
+  <w:style w:type="character" w:default="1" w:styleId="DefaultParagraphFont">
     <w:name w:val="Default Paragraph Font"/>
     <w:uiPriority w:val="1"/>
     <w:semiHidden/>
     <w:unhideWhenUsed/>
   </w:style>
-  <w:style w:type="table" w:default="1" w:styleId="TableauNormal">
+  <w:style w:type="table" w:default="1" w:styleId="TableNormal">
     <w:name w:val="Normal Table"/>
     <w:uiPriority w:val="99"/>
     <w:semiHidden/>
     <w:unhideWhenUsed/>
+    <w:qFormat/>
     <w:tblPr>
       <w:tblInd w:w="0" w:type="dxa"/>
       <w:tblCellMar>
@@ -7837,7 +8927,7 @@
       </w:tblCellMar>
     </w:tblPr>
   </w:style>
-  <w:style w:type="numbering" w:default="1" w:styleId="Aucuneliste">
+  <w:style w:type="numbering" w:default="1" w:styleId="NoList">
     <w:name w:val="No List"/>
     <w:uiPriority w:val="99"/>
     <w:semiHidden/>
@@ -7845,7 +8935,7 @@
   </w:style>
   <w:style w:type="table" w:customStyle="1" w:styleId="GridTable4">
     <w:name w:val="Grid Table 4"/>
-    <w:basedOn w:val="TableauNormal"/>
+    <w:basedOn w:val="TableNormal"/>
     <w:uiPriority w:val="49"/>
     <w:rsid w:val="0071345B"/>
     <w:pPr>
@@ -7854,6 +8944,7 @@
     <w:tblPr>
       <w:tblStyleRowBandSize w:val="1"/>
       <w:tblStyleColBandSize w:val="1"/>
+      <w:tblInd w:w="0" w:type="dxa"/>
       <w:tblBorders>
         <w:top w:val="single" w:sz="4" w:space="0" w:color="666666" w:themeColor="text1" w:themeTint="99"/>
         <w:left w:val="single" w:sz="4" w:space="0" w:color="666666" w:themeColor="text1" w:themeTint="99"/>
@@ -7862,6 +8953,12 @@
         <w:insideH w:val="single" w:sz="4" w:space="0" w:color="666666" w:themeColor="text1" w:themeTint="99"/>
         <w:insideV w:val="single" w:sz="4" w:space="0" w:color="666666" w:themeColor="text1" w:themeTint="99"/>
       </w:tblBorders>
+      <w:tblCellMar>
+        <w:top w:w="0" w:type="dxa"/>
+        <w:left w:w="108" w:type="dxa"/>
+        <w:bottom w:w="0" w:type="dxa"/>
+        <w:right w:w="108" w:type="dxa"/>
+      </w:tblCellMar>
     </w:tblPr>
     <w:tblStylePr w:type="firstRow">
       <w:rPr>
@@ -7919,10 +9016,10 @@
       </w:tcPr>
     </w:tblStylePr>
   </w:style>
-  <w:style w:type="paragraph" w:styleId="En-tte">
+  <w:style w:type="paragraph" w:styleId="Header">
     <w:name w:val="header"/>
     <w:basedOn w:val="Normal"/>
-    <w:link w:val="En-tteCar"/>
+    <w:link w:val="HeaderChar"/>
     <w:uiPriority w:val="99"/>
     <w:unhideWhenUsed/>
     <w:rsid w:val="006F07BB"/>
@@ -7934,17 +9031,17 @@
       <w:spacing w:after="0" w:line="240" w:lineRule="auto"/>
     </w:pPr>
   </w:style>
-  <w:style w:type="character" w:customStyle="1" w:styleId="En-tteCar">
-    <w:name w:val="En-tête Car"/>
-    <w:basedOn w:val="Policepardfaut"/>
-    <w:link w:val="En-tte"/>
+  <w:style w:type="character" w:customStyle="1" w:styleId="HeaderChar">
+    <w:name w:val="Header Char"/>
+    <w:basedOn w:val="DefaultParagraphFont"/>
+    <w:link w:val="Header"/>
     <w:uiPriority w:val="99"/>
     <w:rsid w:val="006F07BB"/>
   </w:style>
-  <w:style w:type="paragraph" w:styleId="Pieddepage">
+  <w:style w:type="paragraph" w:styleId="Footer">
     <w:name w:val="footer"/>
     <w:basedOn w:val="Normal"/>
-    <w:link w:val="PieddepageCar"/>
+    <w:link w:val="FooterChar"/>
     <w:uiPriority w:val="99"/>
     <w:unhideWhenUsed/>
     <w:rsid w:val="006F07BB"/>
@@ -7956,10 +9053,10 @@
       <w:spacing w:after="0" w:line="240" w:lineRule="auto"/>
     </w:pPr>
   </w:style>
-  <w:style w:type="character" w:customStyle="1" w:styleId="PieddepageCar">
-    <w:name w:val="Pied de page Car"/>
-    <w:basedOn w:val="Policepardfaut"/>
-    <w:link w:val="Pieddepage"/>
+  <w:style w:type="character" w:customStyle="1" w:styleId="FooterChar">
+    <w:name w:val="Footer Char"/>
+    <w:basedOn w:val="DefaultParagraphFont"/>
+    <w:link w:val="Footer"/>
     <w:uiPriority w:val="99"/>
     <w:rsid w:val="006F07BB"/>
   </w:style>
@@ -8531,7 +9628,7 @@
   <a:extraClrSchemeLst/>
   <a:extLst>
     <a:ext uri="{05A4C25C-085E-4340-85A3-A5531E510DB2}">
-      <thm15:themeFamily xmlns="" xmlns:thm15="http://schemas.microsoft.com/office/thememl/2012/main" name="Office Theme" id="{62F939B6-93AF-4DB8-9C6B-D6C7DFDC589F}" vid="{4A3C46E8-61CC-4603-A589-7422A47A8E4A}"/>
+      <thm15:themeFamily xmlns:thm15="http://schemas.microsoft.com/office/thememl/2012/main" xmlns="" name="Office Theme" id="{62F939B6-93AF-4DB8-9C6B-D6C7DFDC589F}" vid="{4A3C46E8-61CC-4603-A589-7422A47A8E4A}"/>
     </a:ext>
   </a:extLst>
 </a:theme>

</xml_diff>